<commit_message>
penambahan bab 1.4, 1.6
</commit_message>
<xml_diff>
--- a/Template-Proposal-TA-S1IF.docx
+++ b/Template-Proposal-TA-S1IF.docx
@@ -1,6 +1,6 @@
 
 <file path=word/document.xml><?xml version="1.0" encoding="utf-8"?>
-<w:document xmlns:wpc="http://schemas.microsoft.com/office/word/2010/wordprocessingCanvas" xmlns:cx="http://schemas.microsoft.com/office/drawing/2014/chartex" xmlns:cx1="http://schemas.microsoft.com/office/drawing/2015/9/8/chartex" xmlns:mc="http://schemas.openxmlformats.org/markup-compatibility/2006" xmlns:o="urn:schemas-microsoft-com:office:office" xmlns:r="http://schemas.openxmlformats.org/officeDocument/2006/relationships" xmlns:m="http://schemas.openxmlformats.org/officeDocument/2006/math" xmlns:v="urn:schemas-microsoft-com:vml" xmlns:wp14="http://schemas.microsoft.com/office/word/2010/wordprocessingDrawing" xmlns:wp="http://schemas.openxmlformats.org/drawingml/2006/wordprocessingDrawing" xmlns:w10="urn:schemas-microsoft-com:office:word" xmlns:w="http://schemas.openxmlformats.org/wordprocessingml/2006/main" xmlns:w14="http://schemas.microsoft.com/office/word/2010/wordml" xmlns:w15="http://schemas.microsoft.com/office/word/2012/wordml" xmlns:w16se="http://schemas.microsoft.com/office/word/2015/wordml/symex" xmlns:wpg="http://schemas.microsoft.com/office/word/2010/wordprocessingGroup" xmlns:wpi="http://schemas.microsoft.com/office/word/2010/wordprocessingInk" xmlns:wne="http://schemas.microsoft.com/office/word/2006/wordml" xmlns:wps="http://schemas.microsoft.com/office/word/2010/wordprocessingShape" mc:Ignorable="w14 w15 w16se wp14">
+<w:document xmlns:wpc="http://schemas.microsoft.com/office/word/2010/wordprocessingCanvas" xmlns:cx="http://schemas.microsoft.com/office/drawing/2014/chartex" xmlns:cx1="http://schemas.microsoft.com/office/drawing/2015/9/8/chartex" xmlns:cx2="http://schemas.microsoft.com/office/drawing/2015/10/21/chartex" xmlns:cx3="http://schemas.microsoft.com/office/drawing/2016/5/9/chartex" xmlns:cx4="http://schemas.microsoft.com/office/drawing/2016/5/10/chartex" xmlns:cx5="http://schemas.microsoft.com/office/drawing/2016/5/11/chartex" xmlns:cx6="http://schemas.microsoft.com/office/drawing/2016/5/12/chartex" xmlns:cx7="http://schemas.microsoft.com/office/drawing/2016/5/13/chartex" xmlns:cx8="http://schemas.microsoft.com/office/drawing/2016/5/14/chartex" xmlns:mc="http://schemas.openxmlformats.org/markup-compatibility/2006" xmlns:aink="http://schemas.microsoft.com/office/drawing/2016/ink" xmlns:am3d="http://schemas.microsoft.com/office/drawing/2017/model3d" xmlns:o="urn:schemas-microsoft-com:office:office" xmlns:r="http://schemas.openxmlformats.org/officeDocument/2006/relationships" xmlns:m="http://schemas.openxmlformats.org/officeDocument/2006/math" xmlns:v="urn:schemas-microsoft-com:vml" xmlns:wp14="http://schemas.microsoft.com/office/word/2010/wordprocessingDrawing" xmlns:wp="http://schemas.openxmlformats.org/drawingml/2006/wordprocessingDrawing" xmlns:w10="urn:schemas-microsoft-com:office:word" xmlns:w="http://schemas.openxmlformats.org/wordprocessingml/2006/main" xmlns:w14="http://schemas.microsoft.com/office/word/2010/wordml" xmlns:w15="http://schemas.microsoft.com/office/word/2012/wordml" xmlns:w16cex="http://schemas.microsoft.com/office/word/2018/wordml/cex" xmlns:w16cid="http://schemas.microsoft.com/office/word/2016/wordml/cid" xmlns:w16="http://schemas.microsoft.com/office/word/2018/wordml" xmlns:w16se="http://schemas.microsoft.com/office/word/2015/wordml/symex" xmlns:wpg="http://schemas.microsoft.com/office/word/2010/wordprocessingGroup" xmlns:wpi="http://schemas.microsoft.com/office/word/2010/wordprocessingInk" xmlns:wne="http://schemas.microsoft.com/office/word/2006/wordml" xmlns:wps="http://schemas.microsoft.com/office/word/2010/wordprocessingShape" mc:Ignorable="w14 w15 w16se w16cid w16 w16cex wp14">
   <w:body>
     <w:p>
       <w:pPr>
@@ -13,6 +13,7 @@
           <w:lang w:val="es-ES"/>
         </w:rPr>
       </w:pPr>
+      <w:proofErr w:type="spellStart"/>
       <w:r>
         <w:rPr>
           <w:b/>
@@ -20,7 +21,177 @@
           <w:szCs w:val="38"/>
           <w:lang w:val="es-ES"/>
         </w:rPr>
-        <w:t>Penerapan Algoritma Genetika dalam Pemilihan Rute Obyek Wisata di Sekitaran Kabupaten Toba</w:t>
+        <w:t>Penerapan</w:t>
+      </w:r>
+      <w:proofErr w:type="spellEnd"/>
+      <w:r>
+        <w:rPr>
+          <w:b/>
+          <w:sz w:val="38"/>
+          <w:szCs w:val="38"/>
+          <w:lang w:val="es-ES"/>
+        </w:rPr>
+        <w:t xml:space="preserve"> </w:t>
+      </w:r>
+      <w:proofErr w:type="spellStart"/>
+      <w:r>
+        <w:rPr>
+          <w:b/>
+          <w:sz w:val="38"/>
+          <w:szCs w:val="38"/>
+          <w:lang w:val="es-ES"/>
+        </w:rPr>
+        <w:t>Algoritma</w:t>
+      </w:r>
+      <w:proofErr w:type="spellEnd"/>
+      <w:r>
+        <w:rPr>
+          <w:b/>
+          <w:sz w:val="38"/>
+          <w:szCs w:val="38"/>
+          <w:lang w:val="es-ES"/>
+        </w:rPr>
+        <w:t xml:space="preserve"> </w:t>
+      </w:r>
+      <w:proofErr w:type="spellStart"/>
+      <w:r>
+        <w:rPr>
+          <w:b/>
+          <w:sz w:val="38"/>
+          <w:szCs w:val="38"/>
+          <w:lang w:val="es-ES"/>
+        </w:rPr>
+        <w:t>Genetika</w:t>
+      </w:r>
+      <w:proofErr w:type="spellEnd"/>
+      <w:r>
+        <w:rPr>
+          <w:b/>
+          <w:sz w:val="38"/>
+          <w:szCs w:val="38"/>
+          <w:lang w:val="es-ES"/>
+        </w:rPr>
+        <w:t xml:space="preserve"> </w:t>
+      </w:r>
+      <w:proofErr w:type="spellStart"/>
+      <w:r>
+        <w:rPr>
+          <w:b/>
+          <w:sz w:val="38"/>
+          <w:szCs w:val="38"/>
+          <w:lang w:val="es-ES"/>
+        </w:rPr>
+        <w:t>dalam</w:t>
+      </w:r>
+      <w:proofErr w:type="spellEnd"/>
+      <w:r>
+        <w:rPr>
+          <w:b/>
+          <w:sz w:val="38"/>
+          <w:szCs w:val="38"/>
+          <w:lang w:val="es-ES"/>
+        </w:rPr>
+        <w:t xml:space="preserve"> </w:t>
+      </w:r>
+      <w:proofErr w:type="spellStart"/>
+      <w:r>
+        <w:rPr>
+          <w:b/>
+          <w:sz w:val="38"/>
+          <w:szCs w:val="38"/>
+          <w:lang w:val="es-ES"/>
+        </w:rPr>
+        <w:t>Pemilihan</w:t>
+      </w:r>
+      <w:proofErr w:type="spellEnd"/>
+      <w:r>
+        <w:rPr>
+          <w:b/>
+          <w:sz w:val="38"/>
+          <w:szCs w:val="38"/>
+          <w:lang w:val="es-ES"/>
+        </w:rPr>
+        <w:t xml:space="preserve"> Rute </w:t>
+      </w:r>
+      <w:proofErr w:type="spellStart"/>
+      <w:r>
+        <w:rPr>
+          <w:b/>
+          <w:sz w:val="38"/>
+          <w:szCs w:val="38"/>
+          <w:lang w:val="es-ES"/>
+        </w:rPr>
+        <w:t>Obyek</w:t>
+      </w:r>
+      <w:proofErr w:type="spellEnd"/>
+      <w:r>
+        <w:rPr>
+          <w:b/>
+          <w:sz w:val="38"/>
+          <w:szCs w:val="38"/>
+          <w:lang w:val="es-ES"/>
+        </w:rPr>
+        <w:t xml:space="preserve"> </w:t>
+      </w:r>
+      <w:proofErr w:type="spellStart"/>
+      <w:r>
+        <w:rPr>
+          <w:b/>
+          <w:sz w:val="38"/>
+          <w:szCs w:val="38"/>
+          <w:lang w:val="es-ES"/>
+        </w:rPr>
+        <w:t>Wisata</w:t>
+      </w:r>
+      <w:proofErr w:type="spellEnd"/>
+      <w:r>
+        <w:rPr>
+          <w:b/>
+          <w:sz w:val="38"/>
+          <w:szCs w:val="38"/>
+          <w:lang w:val="es-ES"/>
+        </w:rPr>
+        <w:t xml:space="preserve"> di </w:t>
+      </w:r>
+      <w:proofErr w:type="spellStart"/>
+      <w:r>
+        <w:rPr>
+          <w:b/>
+          <w:sz w:val="38"/>
+          <w:szCs w:val="38"/>
+          <w:lang w:val="es-ES"/>
+        </w:rPr>
+        <w:t>Sekitaran</w:t>
+      </w:r>
+      <w:proofErr w:type="spellEnd"/>
+      <w:r>
+        <w:rPr>
+          <w:b/>
+          <w:sz w:val="38"/>
+          <w:szCs w:val="38"/>
+          <w:lang w:val="es-ES"/>
+        </w:rPr>
+        <w:t xml:space="preserve"> </w:t>
+      </w:r>
+      <w:proofErr w:type="spellStart"/>
+      <w:r>
+        <w:rPr>
+          <w:b/>
+          <w:sz w:val="38"/>
+          <w:szCs w:val="38"/>
+          <w:lang w:val="es-ES"/>
+        </w:rPr>
+        <w:t>Kabupaten</w:t>
+      </w:r>
+      <w:proofErr w:type="spellEnd"/>
+      <w:r>
+        <w:rPr>
+          <w:b/>
+          <w:sz w:val="38"/>
+          <w:szCs w:val="38"/>
+          <w:lang w:val="es-ES"/>
+        </w:rPr>
+        <w:t xml:space="preserve"> Toba</w:t>
       </w:r>
     </w:p>
     <w:p>
@@ -38,20 +209,38 @@
           <w:lang w:val="es-ES"/>
         </w:rPr>
       </w:pPr>
+      <w:proofErr w:type="spellStart"/>
       <w:r>
         <w:rPr>
           <w:sz w:val="28"/>
           <w:lang w:val="es-ES"/>
         </w:rPr>
-        <w:t xml:space="preserve">Proposal </w:t>
-      </w:r>
+        <w:t>Proposal</w:t>
+      </w:r>
+      <w:proofErr w:type="spellEnd"/>
       <w:r>
         <w:rPr>
           <w:sz w:val="28"/>
           <w:lang w:val="es-ES"/>
         </w:rPr>
-        <w:t>Tugas Akhir</w:t>
-      </w:r>
+        <w:t xml:space="preserve"> </w:t>
+      </w:r>
+      <w:r>
+        <w:rPr>
+          <w:sz w:val="28"/>
+          <w:lang w:val="es-ES"/>
+        </w:rPr>
+        <w:t xml:space="preserve">Tugas </w:t>
+      </w:r>
+      <w:proofErr w:type="spellStart"/>
+      <w:r>
+        <w:rPr>
+          <w:sz w:val="28"/>
+          <w:lang w:val="es-ES"/>
+        </w:rPr>
+        <w:t>Akhir</w:t>
+      </w:r>
+      <w:proofErr w:type="spellEnd"/>
     </w:p>
     <w:p>
       <w:pPr>
@@ -80,12 +269,101 @@
           <w:lang w:val="id-ID"/>
         </w:rPr>
       </w:pPr>
+      <w:proofErr w:type="spellStart"/>
       <w:r>
         <w:rPr>
           <w:sz w:val="22"/>
           <w:lang w:val="es-ES"/>
         </w:rPr>
-        <w:t xml:space="preserve">Disampaikan Sebagai Bagian Dari Persyaratan Kelulusan </w:t>
+        <w:t>Disampaikan</w:t>
+      </w:r>
+      <w:proofErr w:type="spellEnd"/>
+      <w:r>
+        <w:rPr>
+          <w:sz w:val="22"/>
+          <w:lang w:val="es-ES"/>
+        </w:rPr>
+        <w:t xml:space="preserve"> </w:t>
+      </w:r>
+      <w:proofErr w:type="spellStart"/>
+      <w:r>
+        <w:rPr>
+          <w:sz w:val="22"/>
+          <w:lang w:val="es-ES"/>
+        </w:rPr>
+        <w:t>Sebagai</w:t>
+      </w:r>
+      <w:proofErr w:type="spellEnd"/>
+      <w:r>
+        <w:rPr>
+          <w:sz w:val="22"/>
+          <w:lang w:val="es-ES"/>
+        </w:rPr>
+        <w:t xml:space="preserve"> </w:t>
+      </w:r>
+      <w:proofErr w:type="spellStart"/>
+      <w:r>
+        <w:rPr>
+          <w:sz w:val="22"/>
+          <w:lang w:val="es-ES"/>
+        </w:rPr>
+        <w:t>Bagian</w:t>
+      </w:r>
+      <w:proofErr w:type="spellEnd"/>
+      <w:r>
+        <w:rPr>
+          <w:sz w:val="22"/>
+          <w:lang w:val="es-ES"/>
+        </w:rPr>
+        <w:t xml:space="preserve"> </w:t>
+      </w:r>
+      <w:proofErr w:type="spellStart"/>
+      <w:r>
+        <w:rPr>
+          <w:sz w:val="22"/>
+          <w:lang w:val="es-ES"/>
+        </w:rPr>
+        <w:t>Dari</w:t>
+      </w:r>
+      <w:proofErr w:type="spellEnd"/>
+      <w:r>
+        <w:rPr>
+          <w:sz w:val="22"/>
+          <w:lang w:val="es-ES"/>
+        </w:rPr>
+        <w:t xml:space="preserve"> </w:t>
+      </w:r>
+      <w:proofErr w:type="spellStart"/>
+      <w:r>
+        <w:rPr>
+          <w:sz w:val="22"/>
+          <w:lang w:val="es-ES"/>
+        </w:rPr>
+        <w:t>Persyaratan</w:t>
+      </w:r>
+      <w:proofErr w:type="spellEnd"/>
+      <w:r>
+        <w:rPr>
+          <w:sz w:val="22"/>
+          <w:lang w:val="es-ES"/>
+        </w:rPr>
+        <w:t xml:space="preserve"> </w:t>
+      </w:r>
+      <w:proofErr w:type="spellStart"/>
+      <w:r>
+        <w:rPr>
+          <w:sz w:val="22"/>
+          <w:lang w:val="es-ES"/>
+        </w:rPr>
+        <w:t>Kelulusan</w:t>
+      </w:r>
+      <w:proofErr w:type="spellEnd"/>
+      <w:r>
+        <w:rPr>
+          <w:sz w:val="22"/>
+          <w:lang w:val="es-ES"/>
+        </w:rPr>
+        <w:t xml:space="preserve"> </w:t>
       </w:r>
       <w:r>
         <w:rPr>
@@ -148,13 +426,24 @@
           <w:lang w:val="es-ES"/>
         </w:rPr>
       </w:pPr>
+      <w:proofErr w:type="spellStart"/>
+      <w:proofErr w:type="gramStart"/>
       <w:r>
         <w:rPr>
           <w:sz w:val="22"/>
           <w:lang w:val="es-ES"/>
         </w:rPr>
-        <w:t>Oleh :</w:t>
-      </w:r>
+        <w:t>Oleh</w:t>
+      </w:r>
+      <w:proofErr w:type="spellEnd"/>
+      <w:r>
+        <w:rPr>
+          <w:sz w:val="22"/>
+          <w:lang w:val="es-ES"/>
+        </w:rPr>
+        <w:t xml:space="preserve"> :</w:t>
+      </w:r>
+      <w:proofErr w:type="gramEnd"/>
     </w:p>
     <w:tbl>
       <w:tblPr>
@@ -270,7 +559,27 @@
                 <w:szCs w:val="24"/>
                 <w:lang w:val="es-ES"/>
               </w:rPr>
-              <w:t>Rainoor Osman Saputra Tampubolon</w:t>
+              <w:t xml:space="preserve">Rainoor Osman </w:t>
+            </w:r>
+            <w:proofErr w:type="spellStart"/>
+            <w:r>
+              <w:rPr>
+                <w:rFonts w:ascii="Times New Roman" w:hAnsi="Times New Roman"/>
+                <w:sz w:val="24"/>
+                <w:szCs w:val="24"/>
+                <w:lang w:val="es-ES"/>
+              </w:rPr>
+              <w:t>Saputra</w:t>
+            </w:r>
+            <w:proofErr w:type="spellEnd"/>
+            <w:r>
+              <w:rPr>
+                <w:rFonts w:ascii="Times New Roman" w:hAnsi="Times New Roman"/>
+                <w:sz w:val="24"/>
+                <w:szCs w:val="24"/>
+                <w:lang w:val="es-ES"/>
+              </w:rPr>
+              <w:t xml:space="preserve"> Tampubolon</w:t>
             </w:r>
           </w:p>
         </w:tc>
@@ -518,12 +827,37 @@
           <w:lang w:val="es-ES"/>
         </w:rPr>
       </w:pPr>
+      <w:proofErr w:type="spellStart"/>
       <w:r>
         <w:rPr>
           <w:sz w:val="36"/>
           <w:lang w:val="es-ES"/>
         </w:rPr>
-        <w:t>Institut Teknologi Del</w:t>
+        <w:t>Institut</w:t>
+      </w:r>
+      <w:proofErr w:type="spellEnd"/>
+      <w:r>
+        <w:rPr>
+          <w:sz w:val="36"/>
+          <w:lang w:val="es-ES"/>
+        </w:rPr>
+        <w:t xml:space="preserve"> </w:t>
+      </w:r>
+      <w:proofErr w:type="spellStart"/>
+      <w:r>
+        <w:rPr>
+          <w:sz w:val="36"/>
+          <w:lang w:val="es-ES"/>
+        </w:rPr>
+        <w:t>Teknologi</w:t>
+      </w:r>
+      <w:proofErr w:type="spellEnd"/>
+      <w:r>
+        <w:rPr>
+          <w:sz w:val="36"/>
+          <w:lang w:val="es-ES"/>
+        </w:rPr>
+        <w:t xml:space="preserve"> Del</w:t>
       </w:r>
     </w:p>
     <w:p>
@@ -2246,6 +2580,7 @@
         </w:rPr>
         <w:t xml:space="preserve">Pada </w:t>
       </w:r>
+      <w:proofErr w:type="spellStart"/>
       <w:r>
         <w:rPr>
           <w:szCs w:val="24"/>
@@ -2256,68 +2591,337 @@
         <w:rPr>
           <w:szCs w:val="24"/>
         </w:rPr>
-        <w:t xml:space="preserve">ab </w:t>
-      </w:r>
+        <w:t>ab</w:t>
+      </w:r>
+      <w:proofErr w:type="spellEnd"/>
       <w:r>
         <w:rPr>
           <w:szCs w:val="24"/>
         </w:rPr>
-        <w:t xml:space="preserve">ini </w:t>
-      </w:r>
+        <w:t xml:space="preserve"> </w:t>
+      </w:r>
+      <w:proofErr w:type="spellStart"/>
       <w:r>
         <w:rPr>
           <w:szCs w:val="24"/>
         </w:rPr>
+        <w:t>ini</w:t>
+      </w:r>
+      <w:proofErr w:type="spellEnd"/>
+      <w:r>
+        <w:rPr>
+          <w:szCs w:val="24"/>
+        </w:rPr>
+        <w:t xml:space="preserve"> </w:t>
+      </w:r>
+      <w:proofErr w:type="spellStart"/>
+      <w:r>
+        <w:rPr>
+          <w:szCs w:val="24"/>
+        </w:rPr>
         <w:t>dijelaskan</w:t>
       </w:r>
+      <w:proofErr w:type="spellEnd"/>
       <w:r>
         <w:rPr>
           <w:szCs w:val="24"/>
         </w:rPr>
-        <w:t xml:space="preserve"> mengenai latar belakang topik penelitian, </w:t>
-      </w:r>
+        <w:t xml:space="preserve"> </w:t>
+      </w:r>
+      <w:proofErr w:type="spellStart"/>
       <w:r>
         <w:rPr>
           <w:szCs w:val="24"/>
         </w:rPr>
-        <w:t xml:space="preserve">rumusan </w:t>
-      </w:r>
+        <w:t>mengenai</w:t>
+      </w:r>
+      <w:proofErr w:type="spellEnd"/>
       <w:r>
         <w:rPr>
           <w:szCs w:val="24"/>
         </w:rPr>
-        <w:t xml:space="preserve">permasalahan penelitian, tujuan penelitian, </w:t>
-      </w:r>
+        <w:t xml:space="preserve"> </w:t>
+      </w:r>
+      <w:proofErr w:type="spellStart"/>
       <w:r>
         <w:rPr>
           <w:szCs w:val="24"/>
         </w:rPr>
-        <w:t xml:space="preserve">ruang lingkup penelitian, metode penelitian </w:t>
-      </w:r>
+        <w:t>latar</w:t>
+      </w:r>
+      <w:proofErr w:type="spellEnd"/>
       <w:r>
         <w:rPr>
           <w:szCs w:val="24"/>
         </w:rPr>
-        <w:t xml:space="preserve">dan sistematika </w:t>
-      </w:r>
+        <w:t xml:space="preserve"> </w:t>
+      </w:r>
+      <w:proofErr w:type="spellStart"/>
       <w:r>
         <w:rPr>
           <w:szCs w:val="24"/>
         </w:rPr>
-        <w:t xml:space="preserve">penulisan dalam menyusun </w:t>
-      </w:r>
+        <w:t>belakang</w:t>
+      </w:r>
+      <w:proofErr w:type="spellEnd"/>
       <w:r>
         <w:rPr>
           <w:szCs w:val="24"/>
         </w:rPr>
+        <w:t xml:space="preserve"> </w:t>
+      </w:r>
+      <w:proofErr w:type="spellStart"/>
+      <w:r>
+        <w:rPr>
+          <w:szCs w:val="24"/>
+        </w:rPr>
+        <w:t>topik</w:t>
+      </w:r>
+      <w:proofErr w:type="spellEnd"/>
+      <w:r>
+        <w:rPr>
+          <w:szCs w:val="24"/>
+        </w:rPr>
+        <w:t xml:space="preserve"> </w:t>
+      </w:r>
+      <w:proofErr w:type="spellStart"/>
+      <w:r>
+        <w:rPr>
+          <w:szCs w:val="24"/>
+        </w:rPr>
+        <w:t>penelitian</w:t>
+      </w:r>
+      <w:proofErr w:type="spellEnd"/>
+      <w:r>
+        <w:rPr>
+          <w:szCs w:val="24"/>
+        </w:rPr>
+        <w:t xml:space="preserve">, </w:t>
+      </w:r>
+      <w:proofErr w:type="spellStart"/>
+      <w:r>
+        <w:rPr>
+          <w:szCs w:val="24"/>
+        </w:rPr>
+        <w:t>rumusan</w:t>
+      </w:r>
+      <w:proofErr w:type="spellEnd"/>
+      <w:r>
+        <w:rPr>
+          <w:szCs w:val="24"/>
+        </w:rPr>
+        <w:t xml:space="preserve"> </w:t>
+      </w:r>
+      <w:proofErr w:type="spellStart"/>
+      <w:r>
+        <w:rPr>
+          <w:szCs w:val="24"/>
+        </w:rPr>
+        <w:t>permasalahan</w:t>
+      </w:r>
+      <w:proofErr w:type="spellEnd"/>
+      <w:r>
+        <w:rPr>
+          <w:szCs w:val="24"/>
+        </w:rPr>
+        <w:t xml:space="preserve"> </w:t>
+      </w:r>
+      <w:proofErr w:type="spellStart"/>
+      <w:r>
+        <w:rPr>
+          <w:szCs w:val="24"/>
+        </w:rPr>
+        <w:t>penelitian</w:t>
+      </w:r>
+      <w:proofErr w:type="spellEnd"/>
+      <w:r>
+        <w:rPr>
+          <w:szCs w:val="24"/>
+        </w:rPr>
+        <w:t xml:space="preserve">, </w:t>
+      </w:r>
+      <w:proofErr w:type="spellStart"/>
+      <w:r>
+        <w:rPr>
+          <w:szCs w:val="24"/>
+        </w:rPr>
+        <w:t>tujuan</w:t>
+      </w:r>
+      <w:proofErr w:type="spellEnd"/>
+      <w:r>
+        <w:rPr>
+          <w:szCs w:val="24"/>
+        </w:rPr>
+        <w:t xml:space="preserve"> </w:t>
+      </w:r>
+      <w:proofErr w:type="spellStart"/>
+      <w:r>
+        <w:rPr>
+          <w:szCs w:val="24"/>
+        </w:rPr>
+        <w:t>penelitian</w:t>
+      </w:r>
+      <w:proofErr w:type="spellEnd"/>
+      <w:r>
+        <w:rPr>
+          <w:szCs w:val="24"/>
+        </w:rPr>
+        <w:t xml:space="preserve">, </w:t>
+      </w:r>
+      <w:proofErr w:type="spellStart"/>
+      <w:r>
+        <w:rPr>
+          <w:szCs w:val="24"/>
+        </w:rPr>
+        <w:t>ruang</w:t>
+      </w:r>
+      <w:proofErr w:type="spellEnd"/>
+      <w:r>
+        <w:rPr>
+          <w:szCs w:val="24"/>
+        </w:rPr>
+        <w:t xml:space="preserve"> </w:t>
+      </w:r>
+      <w:proofErr w:type="spellStart"/>
+      <w:r>
+        <w:rPr>
+          <w:szCs w:val="24"/>
+        </w:rPr>
+        <w:t>lingkup</w:t>
+      </w:r>
+      <w:proofErr w:type="spellEnd"/>
+      <w:r>
+        <w:rPr>
+          <w:szCs w:val="24"/>
+        </w:rPr>
+        <w:t xml:space="preserve"> </w:t>
+      </w:r>
+      <w:proofErr w:type="spellStart"/>
+      <w:r>
+        <w:rPr>
+          <w:szCs w:val="24"/>
+        </w:rPr>
+        <w:t>penelitian</w:t>
+      </w:r>
+      <w:proofErr w:type="spellEnd"/>
+      <w:r>
+        <w:rPr>
+          <w:szCs w:val="24"/>
+        </w:rPr>
+        <w:t xml:space="preserve">, </w:t>
+      </w:r>
+      <w:proofErr w:type="spellStart"/>
+      <w:r>
+        <w:rPr>
+          <w:szCs w:val="24"/>
+        </w:rPr>
+        <w:t>metode</w:t>
+      </w:r>
+      <w:proofErr w:type="spellEnd"/>
+      <w:r>
+        <w:rPr>
+          <w:szCs w:val="24"/>
+        </w:rPr>
+        <w:t xml:space="preserve"> </w:t>
+      </w:r>
+      <w:proofErr w:type="spellStart"/>
+      <w:r>
+        <w:rPr>
+          <w:szCs w:val="24"/>
+        </w:rPr>
+        <w:t>penelitian</w:t>
+      </w:r>
+      <w:proofErr w:type="spellEnd"/>
+      <w:r>
+        <w:rPr>
+          <w:szCs w:val="24"/>
+        </w:rPr>
+        <w:t xml:space="preserve"> </w:t>
+      </w:r>
+      <w:r>
+        <w:rPr>
+          <w:szCs w:val="24"/>
+        </w:rPr>
+        <w:t xml:space="preserve">dan </w:t>
+      </w:r>
+      <w:proofErr w:type="spellStart"/>
+      <w:r>
+        <w:rPr>
+          <w:szCs w:val="24"/>
+        </w:rPr>
+        <w:t>sistematika</w:t>
+      </w:r>
+      <w:proofErr w:type="spellEnd"/>
+      <w:r>
+        <w:rPr>
+          <w:szCs w:val="24"/>
+        </w:rPr>
+        <w:t xml:space="preserve"> </w:t>
+      </w:r>
+      <w:proofErr w:type="spellStart"/>
+      <w:r>
+        <w:rPr>
+          <w:szCs w:val="24"/>
+        </w:rPr>
+        <w:t>penulisan</w:t>
+      </w:r>
+      <w:proofErr w:type="spellEnd"/>
+      <w:r>
+        <w:rPr>
+          <w:szCs w:val="24"/>
+        </w:rPr>
+        <w:t xml:space="preserve"> </w:t>
+      </w:r>
+      <w:proofErr w:type="spellStart"/>
+      <w:r>
+        <w:rPr>
+          <w:szCs w:val="24"/>
+        </w:rPr>
+        <w:t>dalam</w:t>
+      </w:r>
+      <w:proofErr w:type="spellEnd"/>
+      <w:r>
+        <w:rPr>
+          <w:szCs w:val="24"/>
+        </w:rPr>
+        <w:t xml:space="preserve"> </w:t>
+      </w:r>
+      <w:proofErr w:type="spellStart"/>
+      <w:r>
+        <w:rPr>
+          <w:szCs w:val="24"/>
+        </w:rPr>
+        <w:t>menyusun</w:t>
+      </w:r>
+      <w:proofErr w:type="spellEnd"/>
+      <w:r>
+        <w:rPr>
+          <w:szCs w:val="24"/>
+        </w:rPr>
+        <w:t xml:space="preserve"> </w:t>
+      </w:r>
+      <w:proofErr w:type="spellStart"/>
+      <w:r>
+        <w:rPr>
+          <w:szCs w:val="24"/>
+        </w:rPr>
         <w:t>Tugas</w:t>
       </w:r>
+      <w:proofErr w:type="spellEnd"/>
       <w:r>
         <w:rPr>
           <w:szCs w:val="24"/>
         </w:rPr>
-        <w:t xml:space="preserve"> Akhir ini</w:t>
-      </w:r>
+        <w:t xml:space="preserve"> Akhir </w:t>
+      </w:r>
+      <w:proofErr w:type="spellStart"/>
+      <w:r>
+        <w:rPr>
+          <w:szCs w:val="24"/>
+        </w:rPr>
+        <w:t>ini</w:t>
+      </w:r>
+      <w:proofErr w:type="spellEnd"/>
       <w:r>
         <w:rPr>
           <w:szCs w:val="24"/>
@@ -2340,13 +2944,23 @@
       <w:bookmarkStart w:id="5" w:name="_Ref429952252"/>
       <w:bookmarkStart w:id="6" w:name="_Ref429952288"/>
       <w:bookmarkStart w:id="7" w:name="_Toc51419991"/>
-      <w:r>
-        <w:t>Latar Belakang</w:t>
+      <w:proofErr w:type="spellStart"/>
+      <w:r>
+        <w:t>Latar</w:t>
+      </w:r>
+      <w:proofErr w:type="spellEnd"/>
+      <w:r>
+        <w:t xml:space="preserve"> </w:t>
+      </w:r>
+      <w:proofErr w:type="spellStart"/>
+      <w:r>
+        <w:t>Belakang</w:t>
       </w:r>
       <w:bookmarkEnd w:id="4"/>
       <w:bookmarkEnd w:id="5"/>
       <w:bookmarkEnd w:id="6"/>
       <w:bookmarkEnd w:id="7"/>
+      <w:proofErr w:type="spellEnd"/>
     </w:p>
     <w:p>
       <w:pPr>
@@ -2377,8 +2991,6 @@
         </w:rPr>
         <w:t xml:space="preserve">Hidup di zaman dimana teknologi semakin berkembang memang sangat mudah. Semua bisa dilakukan dengan mudah dengan bantuan teknologi yang dibuat manusia. Teknologi semakin berkembang sehingga informasi apa saja dapat dengan mudah diakses dimana saja, kapan saja dan oleh siapa saja. </w:t>
       </w:r>
-      <w:bookmarkStart w:id="8" w:name="_GoBack"/>
-      <w:bookmarkEnd w:id="8"/>
     </w:p>
     <w:p>
       <w:pPr>
@@ -2652,8 +3264,8 @@
           <w:szCs w:val="24"/>
         </w:rPr>
       </w:pPr>
-      <w:bookmarkStart w:id="9" w:name="_Ref463468239"/>
-      <w:bookmarkStart w:id="10" w:name="_Toc527018185"/>
+      <w:bookmarkStart w:id="8" w:name="_Ref463468239"/>
+      <w:bookmarkStart w:id="9" w:name="_Toc527018185"/>
       <w:r>
         <w:t xml:space="preserve">Gambar </w:t>
       </w:r>
@@ -2690,19 +3302,69 @@
       <w:r>
         <w:t>.</w:t>
       </w:r>
-      <w:fldSimple w:instr=" SEQ Gambar \* ARABIC \s 1 ">
-        <w:r>
-          <w:rPr>
-            <w:noProof/>
-          </w:rPr>
-          <w:t>1</w:t>
-        </w:r>
-      </w:fldSimple>
+      <w:r>
+        <w:fldChar w:fldCharType="begin"/>
+      </w:r>
+      <w:r>
+        <w:instrText xml:space="preserve"> SEQ Gambar \* ARABIC \s 1 </w:instrText>
+      </w:r>
+      <w:r>
+        <w:fldChar w:fldCharType="separate"/>
+      </w:r>
+      <w:r>
+        <w:rPr>
+          <w:noProof/>
+        </w:rPr>
+        <w:t>1</w:t>
+      </w:r>
+      <w:r>
+        <w:rPr>
+          <w:noProof/>
+        </w:rPr>
+        <w:fldChar w:fldCharType="end"/>
+      </w:r>
+      <w:bookmarkEnd w:id="8"/>
+      <w:r>
+        <w:t xml:space="preserve"> </w:t>
+      </w:r>
+      <w:proofErr w:type="spellStart"/>
+      <w:r>
+        <w:t>Hubungan</w:t>
+      </w:r>
+      <w:proofErr w:type="spellEnd"/>
+      <w:r>
+        <w:t xml:space="preserve"> Era </w:t>
+      </w:r>
+      <w:proofErr w:type="spellStart"/>
+      <w:r>
+        <w:t>Kelima</w:t>
+      </w:r>
+      <w:proofErr w:type="spellEnd"/>
+      <w:r>
+        <w:t xml:space="preserve"> </w:t>
+      </w:r>
+      <w:proofErr w:type="spellStart"/>
+      <w:r>
+        <w:t>Komputer</w:t>
+      </w:r>
+      <w:proofErr w:type="spellEnd"/>
+      <w:r>
+        <w:t xml:space="preserve"> dan Era </w:t>
+      </w:r>
+      <w:proofErr w:type="spellStart"/>
+      <w:r>
+        <w:t>Kelima</w:t>
+      </w:r>
+      <w:proofErr w:type="spellEnd"/>
+      <w:r>
+        <w:t xml:space="preserve"> </w:t>
+      </w:r>
+      <w:proofErr w:type="spellStart"/>
+      <w:r>
+        <w:t>Manajemen</w:t>
+      </w:r>
       <w:bookmarkEnd w:id="9"/>
-      <w:r>
-        <w:t xml:space="preserve"> Hubungan Era Kelima Komputer dan Era Kelima Manajemen</w:t>
-      </w:r>
-      <w:bookmarkEnd w:id="10"/>
+      <w:proofErr w:type="spellEnd"/>
     </w:p>
     <w:p>
       <w:pPr>
@@ -2711,12 +3373,21 @@
           <w:szCs w:val="24"/>
         </w:rPr>
       </w:pPr>
+      <w:proofErr w:type="spellStart"/>
       <w:r>
         <w:rPr>
           <w:sz w:val="20"/>
           <w:szCs w:val="24"/>
         </w:rPr>
-        <w:t>Sumber:</w:t>
+        <w:t>Sumber</w:t>
+      </w:r>
+      <w:proofErr w:type="spellEnd"/>
+      <w:r>
+        <w:rPr>
+          <w:sz w:val="20"/>
+          <w:szCs w:val="24"/>
+        </w:rPr>
+        <w:t>:</w:t>
       </w:r>
       <w:r>
         <w:rPr>
@@ -2785,33 +3456,127 @@
       <w:pPr>
         <w:pStyle w:val="Heading2"/>
       </w:pPr>
-      <w:bookmarkStart w:id="11" w:name="_Ref442810247"/>
-      <w:bookmarkStart w:id="12" w:name="_Toc51419992"/>
+      <w:bookmarkStart w:id="10" w:name="_Ref442810247"/>
+      <w:bookmarkStart w:id="11" w:name="_Toc51419992"/>
+      <w:proofErr w:type="spellStart"/>
       <w:r>
         <w:t>R</w:t>
       </w:r>
       <w:r>
         <w:t>umusan</w:t>
       </w:r>
-      <w:r>
-        <w:t xml:space="preserve"> </w:t>
-      </w:r>
+      <w:proofErr w:type="spellEnd"/>
+      <w:r>
+        <w:t xml:space="preserve"> </w:t>
+      </w:r>
+      <w:proofErr w:type="spellStart"/>
       <w:r>
         <w:t>Masalah</w:t>
       </w:r>
+      <w:bookmarkEnd w:id="10"/>
       <w:bookmarkEnd w:id="11"/>
-      <w:bookmarkEnd w:id="12"/>
+      <w:proofErr w:type="spellEnd"/>
     </w:p>
     <w:p>
       <w:pPr>
         <w:spacing w:line="360" w:lineRule="auto"/>
         <w:ind w:right="2"/>
       </w:pPr>
-      <w:r>
-        <w:t>Berdasarkan latar belakang diatas, maka rumusan masalah yang akan diteliti adalah</w:t>
-      </w:r>
-      <w:r>
-        <w:t xml:space="preserve"> sebagai berikut. </w:t>
+      <w:proofErr w:type="spellStart"/>
+      <w:r>
+        <w:t>Berdasarkan</w:t>
+      </w:r>
+      <w:proofErr w:type="spellEnd"/>
+      <w:r>
+        <w:t xml:space="preserve"> </w:t>
+      </w:r>
+      <w:proofErr w:type="spellStart"/>
+      <w:r>
+        <w:t>latar</w:t>
+      </w:r>
+      <w:proofErr w:type="spellEnd"/>
+      <w:r>
+        <w:t xml:space="preserve"> </w:t>
+      </w:r>
+      <w:proofErr w:type="spellStart"/>
+      <w:r>
+        <w:t>belakang</w:t>
+      </w:r>
+      <w:proofErr w:type="spellEnd"/>
+      <w:r>
+        <w:t xml:space="preserve"> </w:t>
+      </w:r>
+      <w:proofErr w:type="spellStart"/>
+      <w:r>
+        <w:t>diatas</w:t>
+      </w:r>
+      <w:proofErr w:type="spellEnd"/>
+      <w:r>
+        <w:t xml:space="preserve">, </w:t>
+      </w:r>
+      <w:proofErr w:type="spellStart"/>
+      <w:r>
+        <w:t>maka</w:t>
+      </w:r>
+      <w:proofErr w:type="spellEnd"/>
+      <w:r>
+        <w:t xml:space="preserve"> </w:t>
+      </w:r>
+      <w:proofErr w:type="spellStart"/>
+      <w:r>
+        <w:t>rumusan</w:t>
+      </w:r>
+      <w:proofErr w:type="spellEnd"/>
+      <w:r>
+        <w:t xml:space="preserve"> </w:t>
+      </w:r>
+      <w:proofErr w:type="spellStart"/>
+      <w:r>
+        <w:t>masalah</w:t>
+      </w:r>
+      <w:proofErr w:type="spellEnd"/>
+      <w:r>
+        <w:t xml:space="preserve"> yang </w:t>
+      </w:r>
+      <w:proofErr w:type="spellStart"/>
+      <w:r>
+        <w:t>akan</w:t>
+      </w:r>
+      <w:proofErr w:type="spellEnd"/>
+      <w:r>
+        <w:t xml:space="preserve"> </w:t>
+      </w:r>
+      <w:proofErr w:type="spellStart"/>
+      <w:r>
+        <w:t>diteliti</w:t>
+      </w:r>
+      <w:proofErr w:type="spellEnd"/>
+      <w:r>
+        <w:t xml:space="preserve"> </w:t>
+      </w:r>
+      <w:proofErr w:type="spellStart"/>
+      <w:r>
+        <w:t>adalah</w:t>
+      </w:r>
+      <w:proofErr w:type="spellEnd"/>
+      <w:r>
+        <w:t xml:space="preserve"> </w:t>
+      </w:r>
+      <w:proofErr w:type="spellStart"/>
+      <w:r>
+        <w:t>sebagai</w:t>
+      </w:r>
+      <w:proofErr w:type="spellEnd"/>
+      <w:r>
+        <w:t xml:space="preserve"> </w:t>
+      </w:r>
+      <w:proofErr w:type="spellStart"/>
+      <w:r>
+        <w:t>berikut</w:t>
+      </w:r>
+      <w:proofErr w:type="spellEnd"/>
+      <w:r>
+        <w:t xml:space="preserve">. </w:t>
       </w:r>
     </w:p>
     <w:p>
@@ -2824,8 +3589,69 @@
         <w:spacing w:line="360" w:lineRule="auto"/>
         <w:ind w:right="2"/>
       </w:pPr>
-      <w:r>
-        <w:t>Apakah Algoritma Genetika dapat diterapkan dalam mencari rute optimal?</w:t>
+      <w:proofErr w:type="spellStart"/>
+      <w:r>
+        <w:t>Apakah</w:t>
+      </w:r>
+      <w:proofErr w:type="spellEnd"/>
+      <w:r>
+        <w:t xml:space="preserve"> </w:t>
+      </w:r>
+      <w:proofErr w:type="spellStart"/>
+      <w:r>
+        <w:t>Algoritma</w:t>
+      </w:r>
+      <w:proofErr w:type="spellEnd"/>
+      <w:r>
+        <w:t xml:space="preserve"> </w:t>
+      </w:r>
+      <w:proofErr w:type="spellStart"/>
+      <w:r>
+        <w:t>Genetika</w:t>
+      </w:r>
+      <w:proofErr w:type="spellEnd"/>
+      <w:r>
+        <w:t xml:space="preserve"> </w:t>
+      </w:r>
+      <w:proofErr w:type="spellStart"/>
+      <w:r>
+        <w:t>dapat</w:t>
+      </w:r>
+      <w:proofErr w:type="spellEnd"/>
+      <w:r>
+        <w:t xml:space="preserve"> </w:t>
+      </w:r>
+      <w:proofErr w:type="spellStart"/>
+      <w:r>
+        <w:t>diterapkan</w:t>
+      </w:r>
+      <w:proofErr w:type="spellEnd"/>
+      <w:r>
+        <w:t xml:space="preserve"> </w:t>
+      </w:r>
+      <w:proofErr w:type="spellStart"/>
+      <w:r>
+        <w:t>dalam</w:t>
+      </w:r>
+      <w:proofErr w:type="spellEnd"/>
+      <w:r>
+        <w:t xml:space="preserve"> </w:t>
+      </w:r>
+      <w:proofErr w:type="spellStart"/>
+      <w:r>
+        <w:t>mencari</w:t>
+      </w:r>
+      <w:proofErr w:type="spellEnd"/>
+      <w:r>
+        <w:t xml:space="preserve"> </w:t>
+      </w:r>
+      <w:proofErr w:type="spellStart"/>
+      <w:r>
+        <w:t>rute</w:t>
+      </w:r>
+      <w:proofErr w:type="spellEnd"/>
+      <w:r>
+        <w:t xml:space="preserve"> optimal?</w:t>
       </w:r>
     </w:p>
     <w:p>
@@ -2838,8 +3664,45 @@
         <w:spacing w:line="360" w:lineRule="auto"/>
         <w:ind w:right="2"/>
       </w:pPr>
-      <w:r>
-        <w:t>Apakah rute yang dihasilkan adalah rute yang optimal?</w:t>
+      <w:proofErr w:type="spellStart"/>
+      <w:r>
+        <w:t>Apakah</w:t>
+      </w:r>
+      <w:proofErr w:type="spellEnd"/>
+      <w:r>
+        <w:t xml:space="preserve"> </w:t>
+      </w:r>
+      <w:proofErr w:type="spellStart"/>
+      <w:r>
+        <w:t>rute</w:t>
+      </w:r>
+      <w:proofErr w:type="spellEnd"/>
+      <w:r>
+        <w:t xml:space="preserve"> yang </w:t>
+      </w:r>
+      <w:proofErr w:type="spellStart"/>
+      <w:r>
+        <w:t>dihasilkan</w:t>
+      </w:r>
+      <w:proofErr w:type="spellEnd"/>
+      <w:r>
+        <w:t xml:space="preserve"> </w:t>
+      </w:r>
+      <w:proofErr w:type="spellStart"/>
+      <w:r>
+        <w:t>adalah</w:t>
+      </w:r>
+      <w:proofErr w:type="spellEnd"/>
+      <w:r>
+        <w:t xml:space="preserve"> </w:t>
+      </w:r>
+      <w:proofErr w:type="spellStart"/>
+      <w:r>
+        <w:t>rute</w:t>
+      </w:r>
+      <w:proofErr w:type="spellEnd"/>
+      <w:r>
+        <w:t xml:space="preserve"> yang optimal?</w:t>
       </w:r>
     </w:p>
     <w:p>
@@ -2864,24 +3727,188 @@
         </w:rPr>
         <w:t xml:space="preserve">- </w:t>
       </w:r>
-      <w:r>
-        <w:rPr>
-          <w:i/>
-        </w:rPr>
-        <w:t>Rangkuman persoalan</w:t>
-      </w:r>
-      <w:r>
-        <w:rPr>
-          <w:i/>
-        </w:rPr>
-        <w:t xml:space="preserve"> yang diekstrak dari uraian latar belakang pada sub bab sebelumnya,</w:t>
-      </w:r>
-      <w:r>
-        <w:rPr>
-          <w:i/>
-        </w:rPr>
-        <w:t xml:space="preserve"> yang akan diselesaikan pada penelitian ini</w:t>
-      </w:r>
+      <w:proofErr w:type="spellStart"/>
+      <w:r>
+        <w:rPr>
+          <w:i/>
+        </w:rPr>
+        <w:t>Rangkuman</w:t>
+      </w:r>
+      <w:proofErr w:type="spellEnd"/>
+      <w:r>
+        <w:rPr>
+          <w:i/>
+        </w:rPr>
+        <w:t xml:space="preserve"> </w:t>
+      </w:r>
+      <w:proofErr w:type="spellStart"/>
+      <w:r>
+        <w:rPr>
+          <w:i/>
+        </w:rPr>
+        <w:t>persoalan</w:t>
+      </w:r>
+      <w:proofErr w:type="spellEnd"/>
+      <w:r>
+        <w:rPr>
+          <w:i/>
+        </w:rPr>
+        <w:t xml:space="preserve"> yang </w:t>
+      </w:r>
+      <w:proofErr w:type="spellStart"/>
+      <w:r>
+        <w:rPr>
+          <w:i/>
+        </w:rPr>
+        <w:t>diekstrak</w:t>
+      </w:r>
+      <w:proofErr w:type="spellEnd"/>
+      <w:r>
+        <w:rPr>
+          <w:i/>
+        </w:rPr>
+        <w:t xml:space="preserve"> </w:t>
+      </w:r>
+      <w:proofErr w:type="spellStart"/>
+      <w:r>
+        <w:rPr>
+          <w:i/>
+        </w:rPr>
+        <w:t>dari</w:t>
+      </w:r>
+      <w:proofErr w:type="spellEnd"/>
+      <w:r>
+        <w:rPr>
+          <w:i/>
+        </w:rPr>
+        <w:t xml:space="preserve"> </w:t>
+      </w:r>
+      <w:proofErr w:type="spellStart"/>
+      <w:r>
+        <w:rPr>
+          <w:i/>
+        </w:rPr>
+        <w:t>uraian</w:t>
+      </w:r>
+      <w:proofErr w:type="spellEnd"/>
+      <w:r>
+        <w:rPr>
+          <w:i/>
+        </w:rPr>
+        <w:t xml:space="preserve"> </w:t>
+      </w:r>
+      <w:proofErr w:type="spellStart"/>
+      <w:r>
+        <w:rPr>
+          <w:i/>
+        </w:rPr>
+        <w:t>latar</w:t>
+      </w:r>
+      <w:proofErr w:type="spellEnd"/>
+      <w:r>
+        <w:rPr>
+          <w:i/>
+        </w:rPr>
+        <w:t xml:space="preserve"> </w:t>
+      </w:r>
+      <w:proofErr w:type="spellStart"/>
+      <w:r>
+        <w:rPr>
+          <w:i/>
+        </w:rPr>
+        <w:t>belakang</w:t>
+      </w:r>
+      <w:proofErr w:type="spellEnd"/>
+      <w:r>
+        <w:rPr>
+          <w:i/>
+        </w:rPr>
+        <w:t xml:space="preserve"> pada sub </w:t>
+      </w:r>
+      <w:proofErr w:type="spellStart"/>
+      <w:r>
+        <w:rPr>
+          <w:i/>
+        </w:rPr>
+        <w:t>bab</w:t>
+      </w:r>
+      <w:proofErr w:type="spellEnd"/>
+      <w:r>
+        <w:rPr>
+          <w:i/>
+        </w:rPr>
+        <w:t xml:space="preserve"> </w:t>
+      </w:r>
+      <w:proofErr w:type="spellStart"/>
+      <w:r>
+        <w:rPr>
+          <w:i/>
+        </w:rPr>
+        <w:t>sebelumnya</w:t>
+      </w:r>
+      <w:proofErr w:type="spellEnd"/>
+      <w:r>
+        <w:rPr>
+          <w:i/>
+        </w:rPr>
+        <w:t>,</w:t>
+      </w:r>
+      <w:r>
+        <w:rPr>
+          <w:i/>
+        </w:rPr>
+        <w:t xml:space="preserve"> yang </w:t>
+      </w:r>
+      <w:proofErr w:type="spellStart"/>
+      <w:r>
+        <w:rPr>
+          <w:i/>
+        </w:rPr>
+        <w:t>akan</w:t>
+      </w:r>
+      <w:proofErr w:type="spellEnd"/>
+      <w:r>
+        <w:rPr>
+          <w:i/>
+        </w:rPr>
+        <w:t xml:space="preserve"> </w:t>
+      </w:r>
+      <w:proofErr w:type="spellStart"/>
+      <w:r>
+        <w:rPr>
+          <w:i/>
+        </w:rPr>
+        <w:t>diselesaikan</w:t>
+      </w:r>
+      <w:proofErr w:type="spellEnd"/>
+      <w:r>
+        <w:rPr>
+          <w:i/>
+        </w:rPr>
+        <w:t xml:space="preserve"> pada </w:t>
+      </w:r>
+      <w:proofErr w:type="spellStart"/>
+      <w:r>
+        <w:rPr>
+          <w:i/>
+        </w:rPr>
+        <w:t>penelitian</w:t>
+      </w:r>
+      <w:proofErr w:type="spellEnd"/>
+      <w:r>
+        <w:rPr>
+          <w:i/>
+        </w:rPr>
+        <w:t xml:space="preserve"> </w:t>
+      </w:r>
+      <w:proofErr w:type="spellStart"/>
+      <w:r>
+        <w:rPr>
+          <w:i/>
+        </w:rPr>
+        <w:t>ini</w:t>
+      </w:r>
+      <w:proofErr w:type="spellEnd"/>
       <w:r>
         <w:rPr>
           <w:b/>
@@ -2916,21 +3943,119 @@
           <w:i/>
           <w:lang w:eastAsia="sv-SE"/>
         </w:rPr>
-        <w:t>Satu atau dua research questions yang dinyatakan</w:t>
-      </w:r>
-      <w:r>
-        <w:rPr>
-          <w:i/>
-          <w:lang w:eastAsia="sv-SE"/>
-        </w:rPr>
-        <w:t xml:space="preserve"> dengan</w:t>
-      </w:r>
-      <w:r>
-        <w:rPr>
-          <w:i/>
-          <w:lang w:eastAsia="sv-SE"/>
-        </w:rPr>
-        <w:t xml:space="preserve"> jelas dan dapat dijawab.)</w:t>
+        <w:t xml:space="preserve">Satu </w:t>
+      </w:r>
+      <w:proofErr w:type="spellStart"/>
+      <w:r>
+        <w:rPr>
+          <w:i/>
+          <w:lang w:eastAsia="sv-SE"/>
+        </w:rPr>
+        <w:t>atau</w:t>
+      </w:r>
+      <w:proofErr w:type="spellEnd"/>
+      <w:r>
+        <w:rPr>
+          <w:i/>
+          <w:lang w:eastAsia="sv-SE"/>
+        </w:rPr>
+        <w:t xml:space="preserve"> </w:t>
+      </w:r>
+      <w:proofErr w:type="spellStart"/>
+      <w:r>
+        <w:rPr>
+          <w:i/>
+          <w:lang w:eastAsia="sv-SE"/>
+        </w:rPr>
+        <w:t>dua</w:t>
+      </w:r>
+      <w:proofErr w:type="spellEnd"/>
+      <w:r>
+        <w:rPr>
+          <w:i/>
+          <w:lang w:eastAsia="sv-SE"/>
+        </w:rPr>
+        <w:t xml:space="preserve"> research questions yang </w:t>
+      </w:r>
+      <w:proofErr w:type="spellStart"/>
+      <w:r>
+        <w:rPr>
+          <w:i/>
+          <w:lang w:eastAsia="sv-SE"/>
+        </w:rPr>
+        <w:t>dinyatakan</w:t>
+      </w:r>
+      <w:proofErr w:type="spellEnd"/>
+      <w:r>
+        <w:rPr>
+          <w:i/>
+          <w:lang w:eastAsia="sv-SE"/>
+        </w:rPr>
+        <w:t xml:space="preserve"> </w:t>
+      </w:r>
+      <w:proofErr w:type="spellStart"/>
+      <w:r>
+        <w:rPr>
+          <w:i/>
+          <w:lang w:eastAsia="sv-SE"/>
+        </w:rPr>
+        <w:t>dengan</w:t>
+      </w:r>
+      <w:proofErr w:type="spellEnd"/>
+      <w:r>
+        <w:rPr>
+          <w:i/>
+          <w:lang w:eastAsia="sv-SE"/>
+        </w:rPr>
+        <w:t xml:space="preserve"> </w:t>
+      </w:r>
+      <w:proofErr w:type="spellStart"/>
+      <w:r>
+        <w:rPr>
+          <w:i/>
+          <w:lang w:eastAsia="sv-SE"/>
+        </w:rPr>
+        <w:t>jelas</w:t>
+      </w:r>
+      <w:proofErr w:type="spellEnd"/>
+      <w:r>
+        <w:rPr>
+          <w:i/>
+          <w:lang w:eastAsia="sv-SE"/>
+        </w:rPr>
+        <w:t xml:space="preserve"> dan </w:t>
+      </w:r>
+      <w:proofErr w:type="spellStart"/>
+      <w:r>
+        <w:rPr>
+          <w:i/>
+          <w:lang w:eastAsia="sv-SE"/>
+        </w:rPr>
+        <w:t>dapat</w:t>
+      </w:r>
+      <w:proofErr w:type="spellEnd"/>
+      <w:r>
+        <w:rPr>
+          <w:i/>
+          <w:lang w:eastAsia="sv-SE"/>
+        </w:rPr>
+        <w:t xml:space="preserve"> </w:t>
+      </w:r>
+      <w:proofErr w:type="spellStart"/>
+      <w:r>
+        <w:rPr>
+          <w:i/>
+          <w:lang w:eastAsia="sv-SE"/>
+        </w:rPr>
+        <w:t>dijawab</w:t>
+      </w:r>
+      <w:proofErr w:type="spellEnd"/>
+      <w:r>
+        <w:rPr>
+          <w:i/>
+          <w:lang w:eastAsia="sv-SE"/>
+        </w:rPr>
+        <w:t>.)</w:t>
       </w:r>
     </w:p>
     <w:p>
@@ -2946,108 +4071,227 @@
       <w:pPr>
         <w:pStyle w:val="Heading2"/>
       </w:pPr>
-      <w:bookmarkStart w:id="13" w:name="_Toc51419993"/>
-      <w:r>
-        <w:t>Tujuan Penelitian</w:t>
+      <w:bookmarkStart w:id="12" w:name="_Toc51419993"/>
+      <w:proofErr w:type="spellStart"/>
+      <w:r>
+        <w:t>Tujuan</w:t>
+      </w:r>
+      <w:proofErr w:type="spellEnd"/>
+      <w:r>
+        <w:t xml:space="preserve"> </w:t>
+      </w:r>
+      <w:proofErr w:type="spellStart"/>
+      <w:r>
+        <w:t>Penelitian</w:t>
+      </w:r>
+      <w:bookmarkEnd w:id="12"/>
+      <w:proofErr w:type="spellEnd"/>
+    </w:p>
+    <w:p>
+      <w:pPr>
+        <w:spacing w:line="360" w:lineRule="auto"/>
+        <w:rPr>
+          <w:lang w:val="fi-FI" w:eastAsia="sv-SE"/>
+        </w:rPr>
+      </w:pPr>
+      <w:r>
+        <w:rPr>
+          <w:lang w:val="fi-FI" w:eastAsia="sv-SE"/>
+        </w:rPr>
+        <w:t xml:space="preserve">Tujuan dari penelitian yang akan dilakukan ini adalah </w:t>
+      </w:r>
+      <w:r>
+        <w:rPr>
+          <w:lang w:val="fi-FI" w:eastAsia="sv-SE"/>
+        </w:rPr>
+        <w:t>menerapkan A</w:t>
+      </w:r>
+      <w:r>
+        <w:rPr>
+          <w:lang w:val="fi-FI" w:eastAsia="sv-SE"/>
+        </w:rPr>
+        <w:t>lgoritma Genetika dalam menentukan rute obyek wisata disekitaran Kabupaten Toba yang paling optimal bagi para wisatawan yang berkunjung ke Kabupaten Toba.</w:t>
+      </w:r>
+    </w:p>
+    <w:p>
+      <w:pPr>
+        <w:rPr>
+          <w:i/>
+          <w:lang w:eastAsia="sv-SE"/>
+        </w:rPr>
+      </w:pPr>
+      <w:r>
+        <w:rPr>
+          <w:i/>
+          <w:lang w:val="fi-FI" w:eastAsia="sv-SE"/>
+        </w:rPr>
+        <w:t xml:space="preserve">(Satu paragraf </w:t>
+      </w:r>
+      <w:r>
+        <w:rPr>
+          <w:i/>
+          <w:lang w:val="fi-FI" w:eastAsia="sv-SE"/>
+        </w:rPr>
+        <w:t xml:space="preserve">yang </w:t>
+      </w:r>
+      <w:r>
+        <w:rPr>
+          <w:i/>
+          <w:lang w:val="fi-FI" w:eastAsia="sv-SE"/>
+        </w:rPr>
+        <w:t>menyatakan dengan jelas tujuan pelaksanaan Tugas Akhir.</w:t>
+      </w:r>
+      <w:r>
+        <w:rPr>
+          <w:i/>
+          <w:lang w:val="fi-FI" w:eastAsia="sv-SE"/>
+        </w:rPr>
+        <w:t xml:space="preserve"> Kalimat tujuan disusun sedemikian rupa untuk menjawab atau menyelesaikan persoalan/reseach question yang dituliskan pada sub bab rumusan masalah. </w:t>
+      </w:r>
+      <w:r>
+        <w:rPr>
+          <w:i/>
+          <w:lang w:val="fi-FI" w:eastAsia="sv-SE"/>
+        </w:rPr>
+        <w:t xml:space="preserve"> </w:t>
+      </w:r>
+      <w:r>
+        <w:rPr>
+          <w:i/>
+          <w:lang w:eastAsia="sv-SE"/>
+        </w:rPr>
+        <w:t xml:space="preserve">Juga </w:t>
+      </w:r>
+      <w:proofErr w:type="spellStart"/>
+      <w:r>
+        <w:rPr>
+          <w:i/>
+          <w:lang w:eastAsia="sv-SE"/>
+        </w:rPr>
+        <w:t>jelaskan</w:t>
+      </w:r>
+      <w:proofErr w:type="spellEnd"/>
+      <w:r>
+        <w:rPr>
+          <w:i/>
+          <w:lang w:eastAsia="sv-SE"/>
+        </w:rPr>
+        <w:t xml:space="preserve"> </w:t>
+      </w:r>
+      <w:proofErr w:type="spellStart"/>
+      <w:r>
+        <w:rPr>
+          <w:i/>
+          <w:lang w:eastAsia="sv-SE"/>
+        </w:rPr>
+        <w:t>langkah-langkah</w:t>
+      </w:r>
+      <w:proofErr w:type="spellEnd"/>
+      <w:r>
+        <w:rPr>
+          <w:i/>
+          <w:lang w:eastAsia="sv-SE"/>
+        </w:rPr>
+        <w:t xml:space="preserve"> </w:t>
+      </w:r>
+      <w:proofErr w:type="spellStart"/>
+      <w:r>
+        <w:rPr>
+          <w:i/>
+          <w:lang w:eastAsia="sv-SE"/>
+        </w:rPr>
+        <w:t>untuk</w:t>
+      </w:r>
+      <w:proofErr w:type="spellEnd"/>
+      <w:r>
+        <w:rPr>
+          <w:i/>
+          <w:lang w:eastAsia="sv-SE"/>
+        </w:rPr>
+        <w:t xml:space="preserve"> </w:t>
+      </w:r>
+      <w:proofErr w:type="spellStart"/>
+      <w:r>
+        <w:rPr>
+          <w:i/>
+          <w:lang w:eastAsia="sv-SE"/>
+        </w:rPr>
+        <w:t>mencapai</w:t>
+      </w:r>
+      <w:proofErr w:type="spellEnd"/>
+      <w:r>
+        <w:rPr>
+          <w:i/>
+          <w:lang w:eastAsia="sv-SE"/>
+        </w:rPr>
+        <w:t xml:space="preserve"> </w:t>
+      </w:r>
+      <w:proofErr w:type="spellStart"/>
+      <w:r>
+        <w:rPr>
+          <w:i/>
+          <w:lang w:eastAsia="sv-SE"/>
+        </w:rPr>
+        <w:t>tujuan</w:t>
+      </w:r>
+      <w:proofErr w:type="spellEnd"/>
+      <w:r>
+        <w:rPr>
+          <w:i/>
+          <w:lang w:eastAsia="sv-SE"/>
+        </w:rPr>
+        <w:t xml:space="preserve"> </w:t>
+      </w:r>
+      <w:proofErr w:type="spellStart"/>
+      <w:r>
+        <w:rPr>
+          <w:i/>
+          <w:lang w:eastAsia="sv-SE"/>
+        </w:rPr>
+        <w:t>tersebut</w:t>
+      </w:r>
+      <w:proofErr w:type="spellEnd"/>
+      <w:r>
+        <w:rPr>
+          <w:i/>
+          <w:lang w:eastAsia="sv-SE"/>
+        </w:rPr>
+        <w:t>.)</w:t>
+      </w:r>
+    </w:p>
+    <w:p>
+      <w:pPr>
+        <w:rPr>
+          <w:i/>
+        </w:rPr>
+      </w:pPr>
+    </w:p>
+    <w:p>
+      <w:pPr>
+        <w:pStyle w:val="Heading2"/>
+      </w:pPr>
+      <w:bookmarkStart w:id="13" w:name="_Toc468886746"/>
+      <w:bookmarkStart w:id="14" w:name="_Ref471632884"/>
+      <w:bookmarkStart w:id="15" w:name="_Toc51419994"/>
+      <w:r>
+        <w:t xml:space="preserve">Ruang </w:t>
+      </w:r>
+      <w:proofErr w:type="spellStart"/>
+      <w:r>
+        <w:t>Lingkup</w:t>
+      </w:r>
+      <w:proofErr w:type="spellEnd"/>
+      <w:r>
+        <w:t xml:space="preserve"> </w:t>
+      </w:r>
+      <w:proofErr w:type="spellStart"/>
+      <w:r>
+        <w:t>Penelitian</w:t>
       </w:r>
       <w:bookmarkEnd w:id="13"/>
-    </w:p>
-    <w:p>
-      <w:pPr>
-        <w:spacing w:line="360" w:lineRule="auto"/>
-        <w:rPr>
-          <w:lang w:val="fi-FI" w:eastAsia="sv-SE"/>
-        </w:rPr>
-      </w:pPr>
-      <w:r>
-        <w:rPr>
-          <w:lang w:val="fi-FI" w:eastAsia="sv-SE"/>
-        </w:rPr>
-        <w:t xml:space="preserve">Tujuan dari penelitian yang akan dilakukan ini adalah </w:t>
-      </w:r>
-      <w:r>
-        <w:rPr>
-          <w:lang w:val="fi-FI" w:eastAsia="sv-SE"/>
-        </w:rPr>
-        <w:t>menerapkan A</w:t>
-      </w:r>
-      <w:r>
-        <w:rPr>
-          <w:lang w:val="fi-FI" w:eastAsia="sv-SE"/>
-        </w:rPr>
-        <w:t>lgoritma Genetika dalam menentukan rute obyek wisata disekitaran Kabupaten Toba yang paling optimal bagi para wisatawan yang berkunjung ke Kabupaten Toba.</w:t>
-      </w:r>
-    </w:p>
-    <w:p>
-      <w:pPr>
-        <w:rPr>
-          <w:i/>
-          <w:lang w:eastAsia="sv-SE"/>
-        </w:rPr>
-      </w:pPr>
-      <w:r>
-        <w:rPr>
-          <w:i/>
-          <w:lang w:val="fi-FI" w:eastAsia="sv-SE"/>
-        </w:rPr>
-        <w:t xml:space="preserve">(Satu paragraf </w:t>
-      </w:r>
-      <w:r>
-        <w:rPr>
-          <w:i/>
-          <w:lang w:val="fi-FI" w:eastAsia="sv-SE"/>
-        </w:rPr>
-        <w:t xml:space="preserve">yang </w:t>
-      </w:r>
-      <w:r>
-        <w:rPr>
-          <w:i/>
-          <w:lang w:val="fi-FI" w:eastAsia="sv-SE"/>
-        </w:rPr>
-        <w:t>menyatakan dengan jelas tujuan pelaksanaan Tugas Akhir.</w:t>
-      </w:r>
-      <w:r>
-        <w:rPr>
-          <w:i/>
-          <w:lang w:val="fi-FI" w:eastAsia="sv-SE"/>
-        </w:rPr>
-        <w:t xml:space="preserve"> Kalimat tujuan disusun sedemikian rupa untuk menjawab atau menyelesaikan persoalan/reseach question yang dituliskan pada sub bab rumusan masalah. </w:t>
-      </w:r>
-      <w:r>
-        <w:rPr>
-          <w:i/>
-          <w:lang w:val="fi-FI" w:eastAsia="sv-SE"/>
-        </w:rPr>
-        <w:t xml:space="preserve"> </w:t>
-      </w:r>
-      <w:r>
-        <w:rPr>
-          <w:i/>
-          <w:lang w:eastAsia="sv-SE"/>
-        </w:rPr>
-        <w:t>Juga jelaskan langkah-langkah untuk mencapai tujuan tersebut.)</w:t>
-      </w:r>
-    </w:p>
-    <w:p>
-      <w:pPr>
-        <w:rPr>
-          <w:i/>
-        </w:rPr>
-      </w:pPr>
-    </w:p>
-    <w:p>
-      <w:pPr>
-        <w:pStyle w:val="Heading2"/>
-      </w:pPr>
-      <w:bookmarkStart w:id="14" w:name="_Toc468886746"/>
-      <w:bookmarkStart w:id="15" w:name="_Ref471632884"/>
-      <w:bookmarkStart w:id="16" w:name="_Toc51419994"/>
-      <w:r>
-        <w:t>Ruang Lingkup Penelitian</w:t>
-      </w:r>
       <w:bookmarkEnd w:id="14"/>
       <w:bookmarkEnd w:id="15"/>
-      <w:bookmarkEnd w:id="16"/>
+      <w:proofErr w:type="spellEnd"/>
     </w:p>
     <w:p>
       <w:pPr>
@@ -3114,6 +4358,148 @@
         <w:t>.)</w:t>
       </w:r>
     </w:p>
+    <w:p>
+      <w:pPr>
+        <w:rPr>
+          <w:iCs/>
+          <w:lang w:val="sv-SE"/>
+        </w:rPr>
+      </w:pPr>
+      <w:r>
+        <w:rPr>
+          <w:iCs/>
+          <w:lang w:val="sv-SE"/>
+        </w:rPr>
+        <w:t>Adapun ruang lingkup yang akan dibahas pada penelitian ini adalah :</w:t>
+      </w:r>
+    </w:p>
+    <w:p>
+      <w:pPr>
+        <w:pStyle w:val="ListParagraph"/>
+        <w:numPr>
+          <w:ilvl w:val="0"/>
+          <w:numId w:val="5"/>
+        </w:numPr>
+        <w:spacing w:before="240" w:line="360" w:lineRule="auto"/>
+        <w:rPr>
+          <w:iCs/>
+          <w:lang w:val="sv-SE"/>
+        </w:rPr>
+      </w:pPr>
+      <w:r>
+        <w:rPr>
+          <w:iCs/>
+          <w:lang w:val="sv-SE"/>
+        </w:rPr>
+        <w:t>Dalam penelitian ini, yang diteliti adalah sebuah graph berarah terhubung (</w:t>
+      </w:r>
+      <w:r>
+        <w:rPr>
+          <w:i/>
+          <w:lang w:val="sv-SE"/>
+        </w:rPr>
+        <w:t>directed connected graph</w:t>
+      </w:r>
+      <w:r>
+        <w:rPr>
+          <w:iCs/>
+          <w:lang w:val="sv-SE"/>
+        </w:rPr>
+        <w:t>) dengan menggunakan vertex yang telah ditentukan.</w:t>
+      </w:r>
+    </w:p>
+    <w:p>
+      <w:pPr>
+        <w:pStyle w:val="ListParagraph"/>
+        <w:numPr>
+          <w:ilvl w:val="0"/>
+          <w:numId w:val="5"/>
+        </w:numPr>
+        <w:spacing w:before="240" w:line="360" w:lineRule="auto"/>
+        <w:rPr>
+          <w:iCs/>
+          <w:lang w:val="sv-SE"/>
+        </w:rPr>
+      </w:pPr>
+      <w:r>
+        <w:rPr>
+          <w:iCs/>
+          <w:lang w:val="sv-SE"/>
+        </w:rPr>
+        <w:t>Bobot yang digunakan adalah jarak.</w:t>
+      </w:r>
+    </w:p>
+    <w:p>
+      <w:pPr>
+        <w:pStyle w:val="ListParagraph"/>
+        <w:numPr>
+          <w:ilvl w:val="0"/>
+          <w:numId w:val="5"/>
+        </w:numPr>
+        <w:spacing w:before="240" w:line="360" w:lineRule="auto"/>
+        <w:rPr>
+          <w:iCs/>
+          <w:lang w:val="sv-SE"/>
+        </w:rPr>
+      </w:pPr>
+      <w:r>
+        <w:rPr>
+          <w:iCs/>
+          <w:lang w:val="sv-SE"/>
+        </w:rPr>
+        <w:t>Lokasi tujuan hanya beberapa titik yang telah ditentukan, yaitu tempat yang sering dikunjungi di kawasan Kabupaten Toba.</w:t>
+      </w:r>
+    </w:p>
+    <w:p>
+      <w:pPr>
+        <w:pStyle w:val="ListParagraph"/>
+        <w:numPr>
+          <w:ilvl w:val="0"/>
+          <w:numId w:val="5"/>
+        </w:numPr>
+        <w:spacing w:before="240" w:line="360" w:lineRule="auto"/>
+        <w:rPr>
+          <w:iCs/>
+          <w:lang w:val="sv-SE"/>
+        </w:rPr>
+      </w:pPr>
+      <w:r>
+        <w:rPr>
+          <w:iCs/>
+          <w:lang w:val="sv-SE"/>
+        </w:rPr>
+        <w:t>Algoritma yang digunakan adalah algoritma genetika.</w:t>
+      </w:r>
+    </w:p>
+    <w:p>
+      <w:pPr>
+        <w:pStyle w:val="ListParagraph"/>
+        <w:numPr>
+          <w:ilvl w:val="0"/>
+          <w:numId w:val="5"/>
+        </w:numPr>
+        <w:spacing w:before="240" w:line="360" w:lineRule="auto"/>
+        <w:rPr>
+          <w:iCs/>
+          <w:lang w:val="sv-SE"/>
+        </w:rPr>
+      </w:pPr>
+      <w:r>
+        <w:rPr>
+          <w:iCs/>
+          <w:lang w:val="sv-SE"/>
+        </w:rPr>
+        <w:t>Titik awal adalah tempat kawasan Kabupaten Toba yang telah ditentukan.</w:t>
+      </w:r>
+    </w:p>
+    <w:p>
+      <w:pPr>
+        <w:rPr>
+          <w:i/>
+          <w:lang w:val="sv-SE"/>
+        </w:rPr>
+      </w:pPr>
+    </w:p>
     <w:p/>
     <w:p>
       <w:pPr>
@@ -3123,7 +4509,7 @@
           <w:szCs w:val="24"/>
         </w:rPr>
       </w:pPr>
-      <w:bookmarkStart w:id="17" w:name="_Toc51419995"/>
+      <w:bookmarkStart w:id="16" w:name="_Toc51419995"/>
       <w:r>
         <w:t>Hasil</w:t>
       </w:r>
@@ -3132,54 +4518,807 @@
           <w:i/>
           <w:szCs w:val="24"/>
         </w:rPr>
-        <w:t xml:space="preserve"> yang diharapkan</w:t>
+        <w:t xml:space="preserve"> yang </w:t>
+      </w:r>
+      <w:proofErr w:type="spellStart"/>
+      <w:r>
+        <w:rPr>
+          <w:i/>
+          <w:szCs w:val="24"/>
+        </w:rPr>
+        <w:t>diharapkan</w:t>
+      </w:r>
+      <w:bookmarkEnd w:id="16"/>
+      <w:proofErr w:type="spellEnd"/>
+    </w:p>
+    <w:p>
+      <w:pPr>
+        <w:spacing w:line="360" w:lineRule="auto"/>
+        <w:rPr>
+          <w:lang w:eastAsia="sv-SE"/>
+        </w:rPr>
+      </w:pPr>
+      <w:r>
+        <w:rPr>
+          <w:lang w:eastAsia="sv-SE"/>
+        </w:rPr>
+        <w:t xml:space="preserve">Hasil yang </w:t>
+      </w:r>
+      <w:proofErr w:type="spellStart"/>
+      <w:r>
+        <w:rPr>
+          <w:lang w:eastAsia="sv-SE"/>
+        </w:rPr>
+        <w:t>diharapkan</w:t>
+      </w:r>
+      <w:proofErr w:type="spellEnd"/>
+      <w:r>
+        <w:rPr>
+          <w:lang w:eastAsia="sv-SE"/>
+        </w:rPr>
+        <w:t xml:space="preserve"> </w:t>
+      </w:r>
+      <w:proofErr w:type="spellStart"/>
+      <w:r>
+        <w:rPr>
+          <w:lang w:eastAsia="sv-SE"/>
+        </w:rPr>
+        <w:t>dalam</w:t>
+      </w:r>
+      <w:proofErr w:type="spellEnd"/>
+      <w:r>
+        <w:rPr>
+          <w:lang w:eastAsia="sv-SE"/>
+        </w:rPr>
+        <w:t xml:space="preserve"> </w:t>
+      </w:r>
+      <w:proofErr w:type="spellStart"/>
+      <w:r>
+        <w:rPr>
+          <w:lang w:eastAsia="sv-SE"/>
+        </w:rPr>
+        <w:t>penelitian</w:t>
+      </w:r>
+      <w:proofErr w:type="spellEnd"/>
+      <w:r>
+        <w:rPr>
+          <w:lang w:eastAsia="sv-SE"/>
+        </w:rPr>
+        <w:t xml:space="preserve"> </w:t>
+      </w:r>
+      <w:proofErr w:type="spellStart"/>
+      <w:r>
+        <w:rPr>
+          <w:lang w:eastAsia="sv-SE"/>
+        </w:rPr>
+        <w:t>ini</w:t>
+      </w:r>
+      <w:proofErr w:type="spellEnd"/>
+      <w:r>
+        <w:rPr>
+          <w:lang w:eastAsia="sv-SE"/>
+        </w:rPr>
+        <w:t xml:space="preserve"> </w:t>
+      </w:r>
+      <w:proofErr w:type="spellStart"/>
+      <w:r>
+        <w:rPr>
+          <w:lang w:eastAsia="sv-SE"/>
+        </w:rPr>
+        <w:t>adalah</w:t>
+      </w:r>
+      <w:proofErr w:type="spellEnd"/>
+      <w:r>
+        <w:rPr>
+          <w:lang w:eastAsia="sv-SE"/>
+        </w:rPr>
+        <w:t xml:space="preserve"> </w:t>
+      </w:r>
+      <w:proofErr w:type="spellStart"/>
+      <w:r>
+        <w:rPr>
+          <w:lang w:eastAsia="sv-SE"/>
+        </w:rPr>
+        <w:t>berupa</w:t>
+      </w:r>
+      <w:proofErr w:type="spellEnd"/>
+      <w:r>
+        <w:rPr>
+          <w:lang w:eastAsia="sv-SE"/>
+        </w:rPr>
+        <w:t xml:space="preserve"> model </w:t>
+      </w:r>
+      <w:proofErr w:type="spellStart"/>
+      <w:r>
+        <w:rPr>
+          <w:lang w:eastAsia="sv-SE"/>
+        </w:rPr>
+        <w:t>desain</w:t>
+      </w:r>
+      <w:proofErr w:type="spellEnd"/>
+      <w:r>
+        <w:rPr>
+          <w:lang w:eastAsia="sv-SE"/>
+        </w:rPr>
+        <w:t xml:space="preserve"> yang </w:t>
+      </w:r>
+      <w:proofErr w:type="spellStart"/>
+      <w:r>
+        <w:rPr>
+          <w:lang w:eastAsia="sv-SE"/>
+        </w:rPr>
+        <w:t>akan</w:t>
+      </w:r>
+      <w:proofErr w:type="spellEnd"/>
+      <w:r>
+        <w:rPr>
+          <w:lang w:eastAsia="sv-SE"/>
+        </w:rPr>
+        <w:t xml:space="preserve"> </w:t>
+      </w:r>
+      <w:proofErr w:type="spellStart"/>
+      <w:r>
+        <w:rPr>
+          <w:lang w:eastAsia="sv-SE"/>
+        </w:rPr>
+        <w:t>menjelaskan</w:t>
+      </w:r>
+      <w:proofErr w:type="spellEnd"/>
+      <w:r>
+        <w:rPr>
+          <w:lang w:eastAsia="sv-SE"/>
+        </w:rPr>
+        <w:t xml:space="preserve"> </w:t>
+      </w:r>
+      <w:proofErr w:type="spellStart"/>
+      <w:r>
+        <w:rPr>
+          <w:lang w:eastAsia="sv-SE"/>
+        </w:rPr>
+        <w:t>semua</w:t>
+      </w:r>
+      <w:proofErr w:type="spellEnd"/>
+      <w:r>
+        <w:rPr>
+          <w:lang w:eastAsia="sv-SE"/>
+        </w:rPr>
+        <w:t xml:space="preserve"> </w:t>
+      </w:r>
+      <w:proofErr w:type="spellStart"/>
+      <w:r>
+        <w:rPr>
+          <w:lang w:eastAsia="sv-SE"/>
+        </w:rPr>
+        <w:t>rute</w:t>
+      </w:r>
+      <w:proofErr w:type="spellEnd"/>
+      <w:r>
+        <w:rPr>
+          <w:lang w:eastAsia="sv-SE"/>
+        </w:rPr>
+        <w:t xml:space="preserve"> </w:t>
+      </w:r>
+      <w:proofErr w:type="spellStart"/>
+      <w:r>
+        <w:rPr>
+          <w:lang w:eastAsia="sv-SE"/>
+        </w:rPr>
+        <w:t>perjalanan</w:t>
+      </w:r>
+      <w:proofErr w:type="spellEnd"/>
+      <w:r>
+        <w:rPr>
+          <w:lang w:eastAsia="sv-SE"/>
+        </w:rPr>
+        <w:t xml:space="preserve"> </w:t>
+      </w:r>
+      <w:proofErr w:type="spellStart"/>
+      <w:r>
+        <w:rPr>
+          <w:lang w:eastAsia="sv-SE"/>
+        </w:rPr>
+        <w:t>ketempat</w:t>
+      </w:r>
+      <w:proofErr w:type="spellEnd"/>
+      <w:r>
+        <w:rPr>
+          <w:lang w:eastAsia="sv-SE"/>
+        </w:rPr>
+        <w:t xml:space="preserve"> </w:t>
+      </w:r>
+      <w:proofErr w:type="spellStart"/>
+      <w:r>
+        <w:rPr>
+          <w:lang w:eastAsia="sv-SE"/>
+        </w:rPr>
+        <w:t>obyekk</w:t>
+      </w:r>
+      <w:proofErr w:type="spellEnd"/>
+      <w:r>
+        <w:rPr>
+          <w:lang w:eastAsia="sv-SE"/>
+        </w:rPr>
+        <w:t xml:space="preserve"> </w:t>
+      </w:r>
+      <w:proofErr w:type="spellStart"/>
+      <w:r>
+        <w:rPr>
+          <w:lang w:eastAsia="sv-SE"/>
+        </w:rPr>
+        <w:t>wisata</w:t>
+      </w:r>
+      <w:proofErr w:type="spellEnd"/>
+      <w:r>
+        <w:rPr>
+          <w:lang w:eastAsia="sv-SE"/>
+        </w:rPr>
+        <w:t xml:space="preserve"> </w:t>
+      </w:r>
+      <w:proofErr w:type="spellStart"/>
+      <w:r>
+        <w:rPr>
+          <w:lang w:eastAsia="sv-SE"/>
+        </w:rPr>
+        <w:t>serta</w:t>
+      </w:r>
+      <w:proofErr w:type="spellEnd"/>
+      <w:r>
+        <w:rPr>
+          <w:lang w:eastAsia="sv-SE"/>
+        </w:rPr>
+        <w:t xml:space="preserve"> </w:t>
+      </w:r>
+      <w:proofErr w:type="spellStart"/>
+      <w:r>
+        <w:rPr>
+          <w:lang w:eastAsia="sv-SE"/>
+        </w:rPr>
+        <w:t>jarak</w:t>
+      </w:r>
+      <w:proofErr w:type="spellEnd"/>
+      <w:r>
+        <w:rPr>
+          <w:lang w:eastAsia="sv-SE"/>
+        </w:rPr>
+        <w:t xml:space="preserve"> dan </w:t>
+      </w:r>
+      <w:proofErr w:type="spellStart"/>
+      <w:r>
+        <w:rPr>
+          <w:lang w:eastAsia="sv-SE"/>
+        </w:rPr>
+        <w:t>waktu</w:t>
+      </w:r>
+      <w:proofErr w:type="spellEnd"/>
+      <w:r>
+        <w:rPr>
+          <w:lang w:eastAsia="sv-SE"/>
+        </w:rPr>
+        <w:t xml:space="preserve"> yang paling optimal </w:t>
+      </w:r>
+      <w:proofErr w:type="spellStart"/>
+      <w:r>
+        <w:rPr>
+          <w:lang w:eastAsia="sv-SE"/>
+        </w:rPr>
+        <w:t>untuk</w:t>
+      </w:r>
+      <w:proofErr w:type="spellEnd"/>
+      <w:r>
+        <w:rPr>
+          <w:lang w:eastAsia="sv-SE"/>
+        </w:rPr>
+        <w:t xml:space="preserve"> </w:t>
+      </w:r>
+      <w:proofErr w:type="spellStart"/>
+      <w:r>
+        <w:rPr>
+          <w:lang w:eastAsia="sv-SE"/>
+        </w:rPr>
+        <w:t>ditempuh</w:t>
+      </w:r>
+      <w:proofErr w:type="spellEnd"/>
+      <w:r>
+        <w:rPr>
+          <w:lang w:eastAsia="sv-SE"/>
+        </w:rPr>
+        <w:t>.</w:t>
+      </w:r>
+    </w:p>
+    <w:p>
+      <w:pPr>
+        <w:spacing w:line="360" w:lineRule="auto"/>
+        <w:rPr>
+          <w:i/>
+          <w:lang w:val="sv-SE" w:eastAsia="sv-SE"/>
+        </w:rPr>
+      </w:pPr>
+      <w:r>
+        <w:rPr>
+          <w:i/>
+          <w:lang w:eastAsia="sv-SE"/>
+        </w:rPr>
+        <w:t>(</w:t>
+      </w:r>
+      <w:proofErr w:type="spellStart"/>
+      <w:r>
+        <w:rPr>
+          <w:i/>
+          <w:lang w:eastAsia="sv-SE"/>
+        </w:rPr>
+        <w:t>Nyatakan</w:t>
+      </w:r>
+      <w:proofErr w:type="spellEnd"/>
+      <w:r>
+        <w:rPr>
+          <w:i/>
+          <w:lang w:eastAsia="sv-SE"/>
+        </w:rPr>
+        <w:t xml:space="preserve"> </w:t>
+      </w:r>
+      <w:proofErr w:type="spellStart"/>
+      <w:r>
+        <w:rPr>
+          <w:i/>
+          <w:lang w:eastAsia="sv-SE"/>
+        </w:rPr>
+        <w:t>dengan</w:t>
+      </w:r>
+      <w:proofErr w:type="spellEnd"/>
+      <w:r>
+        <w:rPr>
+          <w:i/>
+          <w:lang w:eastAsia="sv-SE"/>
+        </w:rPr>
+        <w:t xml:space="preserve"> </w:t>
+      </w:r>
+      <w:proofErr w:type="spellStart"/>
+      <w:r>
+        <w:rPr>
+          <w:i/>
+          <w:lang w:eastAsia="sv-SE"/>
+        </w:rPr>
+        <w:t>jelas</w:t>
+      </w:r>
+      <w:proofErr w:type="spellEnd"/>
+      <w:r>
+        <w:rPr>
+          <w:i/>
+          <w:lang w:eastAsia="sv-SE"/>
+        </w:rPr>
+        <w:t xml:space="preserve"> </w:t>
+      </w:r>
+      <w:proofErr w:type="spellStart"/>
+      <w:r>
+        <w:rPr>
+          <w:i/>
+          <w:lang w:eastAsia="sv-SE"/>
+        </w:rPr>
+        <w:t>hasil-hasil</w:t>
+      </w:r>
+      <w:proofErr w:type="spellEnd"/>
+      <w:r>
+        <w:rPr>
+          <w:i/>
+          <w:lang w:eastAsia="sv-SE"/>
+        </w:rPr>
+        <w:t xml:space="preserve"> </w:t>
+      </w:r>
+      <w:proofErr w:type="spellStart"/>
+      <w:r>
+        <w:rPr>
+          <w:i/>
+          <w:lang w:eastAsia="sv-SE"/>
+        </w:rPr>
+        <w:t>konkrit</w:t>
+      </w:r>
+      <w:proofErr w:type="spellEnd"/>
+      <w:r>
+        <w:rPr>
+          <w:i/>
+          <w:lang w:eastAsia="sv-SE"/>
+        </w:rPr>
+        <w:t xml:space="preserve"> yang </w:t>
+      </w:r>
+      <w:proofErr w:type="spellStart"/>
+      <w:r>
+        <w:rPr>
+          <w:i/>
+          <w:lang w:eastAsia="sv-SE"/>
+        </w:rPr>
+        <w:t>akan</w:t>
+      </w:r>
+      <w:proofErr w:type="spellEnd"/>
+      <w:r>
+        <w:rPr>
+          <w:i/>
+          <w:lang w:eastAsia="sv-SE"/>
+        </w:rPr>
+        <w:t xml:space="preserve"> </w:t>
+      </w:r>
+      <w:proofErr w:type="spellStart"/>
+      <w:r>
+        <w:rPr>
+          <w:i/>
+          <w:lang w:eastAsia="sv-SE"/>
+        </w:rPr>
+        <w:t>dihasilkan</w:t>
+      </w:r>
+      <w:proofErr w:type="spellEnd"/>
+      <w:r>
+        <w:rPr>
+          <w:i/>
+          <w:lang w:eastAsia="sv-SE"/>
+        </w:rPr>
+        <w:t xml:space="preserve"> </w:t>
+      </w:r>
+      <w:proofErr w:type="spellStart"/>
+      <w:r>
+        <w:rPr>
+          <w:i/>
+          <w:lang w:eastAsia="sv-SE"/>
+        </w:rPr>
+        <w:t>sebagai</w:t>
+      </w:r>
+      <w:proofErr w:type="spellEnd"/>
+      <w:r>
+        <w:rPr>
+          <w:i/>
+          <w:lang w:eastAsia="sv-SE"/>
+        </w:rPr>
+        <w:t xml:space="preserve"> output </w:t>
+      </w:r>
+      <w:proofErr w:type="spellStart"/>
+      <w:r>
+        <w:rPr>
+          <w:i/>
+          <w:lang w:eastAsia="sv-SE"/>
+        </w:rPr>
+        <w:t>Tugas</w:t>
+      </w:r>
+      <w:proofErr w:type="spellEnd"/>
+      <w:r>
+        <w:rPr>
+          <w:i/>
+          <w:lang w:eastAsia="sv-SE"/>
+        </w:rPr>
+        <w:t xml:space="preserve"> Akhir. </w:t>
+      </w:r>
+      <w:r>
+        <w:rPr>
+          <w:i/>
+          <w:lang w:val="sv-SE" w:eastAsia="sv-SE"/>
+        </w:rPr>
+        <w:t>Jelaskan juga dalam bentuk apa mereka akan dihasilkan, misalnya: desain, program, model dsb.)</w:t>
+      </w:r>
+    </w:p>
+    <w:p>
+      <w:pPr>
+        <w:spacing w:line="360" w:lineRule="auto"/>
+        <w:rPr>
+          <w:i/>
+          <w:lang w:val="sv-SE" w:eastAsia="sv-SE"/>
+        </w:rPr>
+      </w:pPr>
+    </w:p>
+    <w:p/>
+    <w:p>
+      <w:pPr>
+        <w:pStyle w:val="Heading2"/>
+      </w:pPr>
+      <w:bookmarkStart w:id="17" w:name="_Toc51419996"/>
+      <w:proofErr w:type="spellStart"/>
+      <w:r>
+        <w:t>Tahapan</w:t>
+      </w:r>
+      <w:proofErr w:type="spellEnd"/>
+      <w:r>
+        <w:t xml:space="preserve"> </w:t>
+      </w:r>
+      <w:proofErr w:type="spellStart"/>
+      <w:r>
+        <w:t>Penelitian</w:t>
       </w:r>
       <w:bookmarkEnd w:id="17"/>
-    </w:p>
-    <w:p>
-      <w:pPr>
-        <w:spacing w:line="360" w:lineRule="auto"/>
-        <w:rPr>
-          <w:lang w:eastAsia="sv-SE"/>
-        </w:rPr>
-      </w:pPr>
-      <w:r>
-        <w:rPr>
-          <w:lang w:eastAsia="sv-SE"/>
-        </w:rPr>
-        <w:t>Hasil yang diharapkan dalam penelitian ini adalah berupa model desain yang akan menjelaskan semua rute perjalanan ketempat obyekk wisata serta jarak dan waktu yang paling optimal untuk ditempuh.</w:t>
-      </w:r>
-    </w:p>
-    <w:p>
-      <w:pPr>
-        <w:spacing w:line="360" w:lineRule="auto"/>
+      <w:proofErr w:type="spellEnd"/>
+    </w:p>
+    <w:p>
+      <w:r>
         <w:rPr>
           <w:i/>
           <w:lang w:val="sv-SE" w:eastAsia="sv-SE"/>
         </w:rPr>
-      </w:pPr>
-      <w:r>
-        <w:rPr>
-          <w:i/>
-          <w:lang w:eastAsia="sv-SE"/>
-        </w:rPr>
-        <w:t xml:space="preserve">(Nyatakan dengan jelas hasil-hasil konkrit yang akan dihasilkan sebagai output Tugas Akhir. </w:t>
+        <w:t>(Jelaskan metodologi penelitian yang akan digunakan dalam menjawab masing-masing research question(s) untuk menghasilkan output yang diharapkan dan mencapai tujuan Tugas Akhir</w:t>
       </w:r>
       <w:r>
         <w:rPr>
           <w:i/>
           <w:lang w:val="sv-SE" w:eastAsia="sv-SE"/>
         </w:rPr>
-        <w:t>Jelaskan juga dalam bentuk apa mereka akan dihasilkan, misalnya: desain, program, model dsb.)</w:t>
-      </w:r>
-    </w:p>
-    <w:p>
-      <w:pPr>
-        <w:spacing w:line="360" w:lineRule="auto"/>
+        <w:t xml:space="preserve">. </w:t>
+      </w:r>
+      <w:r>
         <w:rPr>
           <w:i/>
           <w:lang w:val="sv-SE" w:eastAsia="sv-SE"/>
         </w:rPr>
+        <w:t>Kemukakan pendekatan yang dilakukan dalam mengerjakan kajian yang dilaporkan dalam Laporan Tugas Akhir ini, yaitu mengungkapkan strategi</w:t>
+      </w:r>
+      <w:r>
+        <w:rPr>
+          <w:i/>
+          <w:lang w:val="sv-SE" w:eastAsia="sv-SE"/>
+        </w:rPr>
+        <w:t xml:space="preserve"> dan tahapan penelitian</w:t>
+      </w:r>
+      <w:r>
+        <w:rPr>
+          <w:i/>
+          <w:lang w:val="sv-SE" w:eastAsia="sv-SE"/>
+        </w:rPr>
+        <w:t xml:space="preserve">,  metodologi, dan teknik yang dipilih dalam rangka melakukan kajian, sehingga tujuan kajian dapat diwujudkan. </w:t>
+      </w:r>
+      <w:proofErr w:type="spellStart"/>
+      <w:r>
+        <w:rPr>
+          <w:i/>
+          <w:lang w:eastAsia="sv-SE"/>
+        </w:rPr>
+        <w:t>J</w:t>
+      </w:r>
+      <w:r>
+        <w:rPr>
+          <w:i/>
+          <w:lang w:eastAsia="sv-SE"/>
+        </w:rPr>
+        <w:t>elaskan</w:t>
+      </w:r>
+      <w:proofErr w:type="spellEnd"/>
+      <w:r>
+        <w:rPr>
+          <w:i/>
+          <w:lang w:eastAsia="sv-SE"/>
+        </w:rPr>
+        <w:t xml:space="preserve"> </w:t>
+      </w:r>
+      <w:proofErr w:type="spellStart"/>
+      <w:r>
+        <w:rPr>
+          <w:i/>
+          <w:lang w:eastAsia="sv-SE"/>
+        </w:rPr>
+        <w:t>langkah-langkah</w:t>
+      </w:r>
+      <w:proofErr w:type="spellEnd"/>
+      <w:r>
+        <w:rPr>
+          <w:i/>
+          <w:lang w:eastAsia="sv-SE"/>
+        </w:rPr>
+        <w:t xml:space="preserve"> </w:t>
+      </w:r>
+      <w:proofErr w:type="spellStart"/>
+      <w:r>
+        <w:rPr>
+          <w:i/>
+          <w:lang w:eastAsia="sv-SE"/>
+        </w:rPr>
+        <w:t>untuk</w:t>
+      </w:r>
+      <w:proofErr w:type="spellEnd"/>
+      <w:r>
+        <w:rPr>
+          <w:i/>
+          <w:lang w:eastAsia="sv-SE"/>
+        </w:rPr>
+        <w:t xml:space="preserve"> </w:t>
+      </w:r>
+      <w:proofErr w:type="spellStart"/>
+      <w:r>
+        <w:rPr>
+          <w:i/>
+          <w:lang w:eastAsia="sv-SE"/>
+        </w:rPr>
+        <w:t>mencapai</w:t>
+      </w:r>
+      <w:proofErr w:type="spellEnd"/>
+      <w:r>
+        <w:rPr>
+          <w:i/>
+          <w:lang w:eastAsia="sv-SE"/>
+        </w:rPr>
+        <w:t xml:space="preserve"> </w:t>
+      </w:r>
+      <w:proofErr w:type="spellStart"/>
+      <w:r>
+        <w:rPr>
+          <w:i/>
+          <w:lang w:eastAsia="sv-SE"/>
+        </w:rPr>
+        <w:t>tujuan</w:t>
+      </w:r>
+      <w:proofErr w:type="spellEnd"/>
+      <w:r>
+        <w:rPr>
+          <w:i/>
+          <w:lang w:eastAsia="sv-SE"/>
+        </w:rPr>
+        <w:t xml:space="preserve"> </w:t>
+      </w:r>
+      <w:proofErr w:type="spellStart"/>
+      <w:r>
+        <w:rPr>
+          <w:i/>
+          <w:lang w:eastAsia="sv-SE"/>
+        </w:rPr>
+        <w:t>tersebut</w:t>
+      </w:r>
+      <w:proofErr w:type="spellEnd"/>
+    </w:p>
+    <w:p>
+      <w:pPr>
+        <w:rPr>
+          <w:i/>
+          <w:lang w:val="sv-SE" w:eastAsia="sv-SE"/>
+        </w:rPr>
+      </w:pPr>
+      <w:r>
+        <w:rPr>
+          <w:i/>
+          <w:lang w:val="sv-SE" w:eastAsia="sv-SE"/>
+        </w:rPr>
+        <w:t>Catatan: Yang dimaksud sebagai strategi adalah “the optimal deployment of available or scarce resources to accomplish a mission”.</w:t>
+      </w:r>
+      <w:r>
+        <w:rPr>
+          <w:i/>
+          <w:lang w:val="sv-SE" w:eastAsia="sv-SE"/>
+        </w:rPr>
+        <w:t>)</w:t>
+      </w:r>
+    </w:p>
+    <w:p>
+      <w:pPr>
+        <w:rPr>
+          <w:iCs/>
+          <w:lang w:val="sv-SE" w:eastAsia="sv-SE"/>
+        </w:rPr>
+      </w:pPr>
+    </w:p>
+    <w:p>
+      <w:pPr>
+        <w:ind w:firstLine="360"/>
+        <w:rPr>
+          <w:iCs/>
+          <w:lang w:val="sv-SE" w:eastAsia="sv-SE"/>
+        </w:rPr>
+      </w:pPr>
+      <w:r>
+        <w:rPr>
+          <w:iCs/>
+          <w:lang w:val="sv-SE" w:eastAsia="sv-SE"/>
+        </w:rPr>
+        <w:t>Tahapan yang akan dilakukan dalam penelitian ini adalah :</w:t>
+      </w:r>
+    </w:p>
+    <w:p>
+      <w:pPr>
+        <w:pStyle w:val="ListParagraph"/>
+        <w:numPr>
+          <w:ilvl w:val="0"/>
+          <w:numId w:val="6"/>
+        </w:numPr>
+        <w:spacing w:before="240" w:line="360" w:lineRule="auto"/>
+        <w:rPr>
+          <w:iCs/>
+          <w:lang w:val="sv-SE" w:eastAsia="sv-SE"/>
+        </w:rPr>
+      </w:pPr>
+      <w:r>
+        <w:rPr>
+          <w:iCs/>
+          <w:lang w:val="sv-SE" w:eastAsia="sv-SE"/>
+        </w:rPr>
+        <w:t>Studi Literatur</w:t>
+      </w:r>
+    </w:p>
+    <w:p>
+      <w:pPr>
+        <w:pStyle w:val="ListParagraph"/>
+        <w:rPr>
+          <w:iCs/>
+          <w:lang w:val="sv-SE" w:eastAsia="sv-SE"/>
+        </w:rPr>
+      </w:pPr>
+      <w:r>
+        <w:rPr>
+          <w:iCs/>
+          <w:lang w:val="sv-SE" w:eastAsia="sv-SE"/>
+        </w:rPr>
+        <w:lastRenderedPageBreak/>
+        <w:t>Pada tahap ini dilakukan pengumpulan referensi yang diperlukan dalam penelitian. Hal ini dilakukan untuk memperoleh informasi dan data yang diperlukan untuk penulisan Tugas Akhir ini. Referensi yang digunakan dapat berupa jurnal, artikel, situs internet yang berkaitan dengan penelitian.</w:t>
+      </w:r>
+    </w:p>
+    <w:p>
+      <w:pPr>
+        <w:pStyle w:val="ListParagraph"/>
+        <w:numPr>
+          <w:ilvl w:val="0"/>
+          <w:numId w:val="6"/>
+        </w:numPr>
+        <w:spacing w:before="240" w:line="360" w:lineRule="auto"/>
+        <w:rPr>
+          <w:iCs/>
+          <w:lang w:val="sv-SE" w:eastAsia="sv-SE"/>
+        </w:rPr>
+      </w:pPr>
+      <w:r>
+        <w:rPr>
+          <w:iCs/>
+          <w:lang w:val="sv-SE" w:eastAsia="sv-SE"/>
+        </w:rPr>
+        <w:t>Pengumpulan dan Analisis Data</w:t>
+      </w:r>
+    </w:p>
+    <w:p>
+      <w:pPr>
+        <w:pStyle w:val="ListParagraph"/>
+        <w:rPr>
+          <w:iCs/>
+          <w:lang w:val="sv-SE" w:eastAsia="sv-SE"/>
+        </w:rPr>
+      </w:pPr>
+      <w:r>
+        <w:rPr>
+          <w:iCs/>
+          <w:lang w:val="sv-SE" w:eastAsia="sv-SE"/>
+        </w:rPr>
+        <w:t>Pada tahap ini dilakukan pengumpulan dan analisis data yang berhubungan dengan penelitian ini seperti fungsi algoritma genetika dan rute antar tempat wisata Kabupaten Toba.</w:t>
+      </w:r>
+    </w:p>
+    <w:p>
+      <w:pPr>
+        <w:pStyle w:val="ListParagraph"/>
+        <w:numPr>
+          <w:ilvl w:val="0"/>
+          <w:numId w:val="6"/>
+        </w:numPr>
+        <w:spacing w:before="240" w:line="360" w:lineRule="auto"/>
+        <w:rPr>
+          <w:iCs/>
+          <w:lang w:val="sv-SE" w:eastAsia="sv-SE"/>
+        </w:rPr>
+      </w:pPr>
+      <w:r>
+        <w:rPr>
+          <w:iCs/>
+          <w:lang w:val="sv-SE" w:eastAsia="sv-SE"/>
+        </w:rPr>
+        <w:t>Pengujian Efektivitas Algoritma</w:t>
+      </w:r>
+    </w:p>
+    <w:p>
+      <w:pPr>
+        <w:pStyle w:val="ListParagraph"/>
+        <w:rPr>
+          <w:iCs/>
+          <w:lang w:val="sv-SE" w:eastAsia="sv-SE"/>
+        </w:rPr>
+      </w:pPr>
+      <w:r>
+        <w:rPr>
+          <w:iCs/>
+          <w:lang w:val="sv-SE" w:eastAsia="sv-SE"/>
+        </w:rPr>
+        <w:t>Pada tahap ini dilakukan pengujian seberapa efektif algoritma genetika dalam melakukan pencarian rute terdekat.</w:t>
+      </w:r>
+    </w:p>
+    <w:p>
+      <w:pPr>
+        <w:rPr>
+          <w:i/>
+          <w:lang w:val="sv-SE" w:eastAsia="sv-SE"/>
+        </w:rPr>
       </w:pPr>
     </w:p>
     <w:p/>
@@ -3187,101 +5326,24 @@
       <w:pPr>
         <w:pStyle w:val="Heading2"/>
       </w:pPr>
-      <w:bookmarkStart w:id="18" w:name="_Toc51419996"/>
-      <w:r>
-        <w:t>Tahapan</w:t>
-      </w:r>
-      <w:r>
-        <w:t xml:space="preserve"> Penelitian</w:t>
+      <w:bookmarkStart w:id="18" w:name="_Toc51419997"/>
+      <w:proofErr w:type="spellStart"/>
+      <w:r>
+        <w:t>Sistematika</w:t>
+      </w:r>
+      <w:proofErr w:type="spellEnd"/>
+      <w:r>
+        <w:t xml:space="preserve"> </w:t>
+      </w:r>
+      <w:proofErr w:type="spellStart"/>
+      <w:r>
+        <w:t>Pe</w:t>
+      </w:r>
+      <w:r>
+        <w:t>nyajian</w:t>
       </w:r>
       <w:bookmarkEnd w:id="18"/>
-    </w:p>
-    <w:p>
-      <w:r>
-        <w:rPr>
-          <w:i/>
-          <w:lang w:val="sv-SE" w:eastAsia="sv-SE"/>
-        </w:rPr>
-        <w:t>(Jelaskan metodologi penelitian yang akan digunakan dalam menjawab masing-masing research question(s) untuk menghasilkan output yang diharapkan dan mencapai tujuan Tugas Akhir</w:t>
-      </w:r>
-      <w:r>
-        <w:rPr>
-          <w:i/>
-          <w:lang w:val="sv-SE" w:eastAsia="sv-SE"/>
-        </w:rPr>
-        <w:t xml:space="preserve">. </w:t>
-      </w:r>
-      <w:r>
-        <w:rPr>
-          <w:i/>
-          <w:lang w:val="sv-SE" w:eastAsia="sv-SE"/>
-        </w:rPr>
-        <w:t>Kemukakan pendekatan yang dilakukan dalam mengerjakan kajian yang dilaporkan dalam Laporan Tugas Akhir ini, yaitu mengungkapkan strategi</w:t>
-      </w:r>
-      <w:r>
-        <w:rPr>
-          <w:i/>
-          <w:lang w:val="sv-SE" w:eastAsia="sv-SE"/>
-        </w:rPr>
-        <w:t xml:space="preserve"> dan tahapan penelitian</w:t>
-      </w:r>
-      <w:r>
-        <w:rPr>
-          <w:i/>
-          <w:lang w:val="sv-SE" w:eastAsia="sv-SE"/>
-        </w:rPr>
-        <w:t xml:space="preserve">,  metodologi, dan teknik yang dipilih dalam rangka melakukan kajian, sehingga tujuan kajian dapat diwujudkan. </w:t>
-      </w:r>
-      <w:r>
-        <w:rPr>
-          <w:i/>
-          <w:lang w:eastAsia="sv-SE"/>
-        </w:rPr>
-        <w:t>J</w:t>
-      </w:r>
-      <w:r>
-        <w:rPr>
-          <w:i/>
-          <w:lang w:eastAsia="sv-SE"/>
-        </w:rPr>
-        <w:t>elaskan langkah-langkah untuk mencapai tujuan tersebut</w:t>
-      </w:r>
-    </w:p>
-    <w:p>
-      <w:pPr>
-        <w:rPr>
-          <w:i/>
-          <w:lang w:val="sv-SE" w:eastAsia="sv-SE"/>
-        </w:rPr>
-      </w:pPr>
-      <w:r>
-        <w:rPr>
-          <w:i/>
-          <w:lang w:val="sv-SE" w:eastAsia="sv-SE"/>
-        </w:rPr>
-        <w:t>Catatan: Yang dimaksud sebagai strategi adalah “the optimal deployment of available or scarce resources to accomplish a mission”.</w:t>
-      </w:r>
-      <w:r>
-        <w:rPr>
-          <w:i/>
-          <w:lang w:val="sv-SE" w:eastAsia="sv-SE"/>
-        </w:rPr>
-        <w:t>)</w:t>
-      </w:r>
-    </w:p>
-    <w:p/>
-    <w:p>
-      <w:pPr>
-        <w:pStyle w:val="Heading2"/>
-      </w:pPr>
-      <w:bookmarkStart w:id="19" w:name="_Toc51419997"/>
-      <w:r>
-        <w:t>Sistematika Pe</w:t>
-      </w:r>
-      <w:r>
-        <w:t>nyajian</w:t>
-      </w:r>
-      <w:bookmarkEnd w:id="19"/>
+      <w:proofErr w:type="spellEnd"/>
     </w:p>
     <w:p>
       <w:pPr>
@@ -3313,62 +5375,296 @@
         <w:lastRenderedPageBreak/>
         <w:br/>
       </w:r>
-      <w:bookmarkStart w:id="20" w:name="_Ref468749317"/>
-      <w:bookmarkStart w:id="21" w:name="_Toc51419998"/>
+      <w:bookmarkStart w:id="19" w:name="_Ref468749317"/>
+      <w:bookmarkStart w:id="20" w:name="_Toc51419998"/>
       <w:r>
         <w:t>TINJAUAN PUSTAKA</w:t>
       </w:r>
+      <w:bookmarkEnd w:id="19"/>
       <w:bookmarkEnd w:id="20"/>
+    </w:p>
+    <w:p>
+      <w:pPr>
+        <w:rPr>
+          <w:szCs w:val="24"/>
+        </w:rPr>
+      </w:pPr>
+    </w:p>
+    <w:p>
+      <w:pPr>
+        <w:rPr>
+          <w:szCs w:val="24"/>
+        </w:rPr>
+      </w:pPr>
+      <w:r>
+        <w:rPr>
+          <w:szCs w:val="24"/>
+        </w:rPr>
+        <w:t>(</w:t>
+      </w:r>
+      <w:proofErr w:type="spellStart"/>
+      <w:r>
+        <w:rPr>
+          <w:szCs w:val="24"/>
+        </w:rPr>
+        <w:t>Deskripsi</w:t>
+      </w:r>
+      <w:proofErr w:type="spellEnd"/>
+      <w:r>
+        <w:rPr>
+          <w:szCs w:val="24"/>
+        </w:rPr>
+        <w:t xml:space="preserve"> </w:t>
+      </w:r>
+      <w:proofErr w:type="spellStart"/>
+      <w:r>
+        <w:rPr>
+          <w:szCs w:val="24"/>
+        </w:rPr>
+        <w:t>singkat</w:t>
+      </w:r>
+      <w:proofErr w:type="spellEnd"/>
+      <w:r>
+        <w:rPr>
+          <w:szCs w:val="24"/>
+        </w:rPr>
+        <w:t xml:space="preserve"> </w:t>
+      </w:r>
+      <w:proofErr w:type="spellStart"/>
+      <w:r>
+        <w:rPr>
+          <w:szCs w:val="24"/>
+        </w:rPr>
+        <w:t>isi</w:t>
+      </w:r>
+      <w:proofErr w:type="spellEnd"/>
+      <w:r>
+        <w:rPr>
+          <w:szCs w:val="24"/>
+        </w:rPr>
+        <w:t xml:space="preserve"> </w:t>
+      </w:r>
+      <w:proofErr w:type="spellStart"/>
+      <w:r>
+        <w:rPr>
+          <w:szCs w:val="24"/>
+        </w:rPr>
+        <w:t>bab</w:t>
+      </w:r>
+      <w:proofErr w:type="spellEnd"/>
+      <w:r>
+        <w:rPr>
+          <w:szCs w:val="24"/>
+        </w:rPr>
+        <w:t>)</w:t>
+      </w:r>
+    </w:p>
+    <w:p>
+      <w:pPr>
+        <w:rPr>
+          <w:szCs w:val="24"/>
+        </w:rPr>
+      </w:pPr>
+    </w:p>
+    <w:p>
+      <w:pPr>
+        <w:pStyle w:val="Heading2"/>
+      </w:pPr>
+      <w:bookmarkStart w:id="21" w:name="_Toc51419999"/>
+      <w:proofErr w:type="spellStart"/>
+      <w:r>
+        <w:t>Penelitian</w:t>
+      </w:r>
+      <w:proofErr w:type="spellEnd"/>
+      <w:r>
+        <w:t xml:space="preserve"> </w:t>
+      </w:r>
+      <w:proofErr w:type="spellStart"/>
+      <w:r>
+        <w:t>Sebelumnya</w:t>
+      </w:r>
       <w:bookmarkEnd w:id="21"/>
-    </w:p>
-    <w:p>
-      <w:pPr>
-        <w:rPr>
-          <w:szCs w:val="24"/>
-        </w:rPr>
-      </w:pPr>
-    </w:p>
-    <w:p>
-      <w:pPr>
-        <w:rPr>
-          <w:szCs w:val="24"/>
-        </w:rPr>
-      </w:pPr>
-      <w:r>
-        <w:rPr>
-          <w:szCs w:val="24"/>
-        </w:rPr>
-        <w:t>(Deskripsi singkat isi bab)</w:t>
-      </w:r>
-    </w:p>
-    <w:p>
-      <w:pPr>
-        <w:rPr>
-          <w:szCs w:val="24"/>
-        </w:rPr>
-      </w:pPr>
-    </w:p>
-    <w:p>
-      <w:pPr>
-        <w:pStyle w:val="Heading2"/>
-      </w:pPr>
-      <w:bookmarkStart w:id="22" w:name="_Toc51419999"/>
-      <w:r>
-        <w:t>Penelitian Sebelumnya</w:t>
-      </w:r>
-      <w:bookmarkEnd w:id="22"/>
-    </w:p>
-    <w:p>
-      <w:pPr>
-        <w:rPr>
-          <w:i/>
-        </w:rPr>
-      </w:pPr>
-      <w:r>
-        <w:rPr>
-          <w:i/>
-        </w:rPr>
-        <w:t>(Berisi rangkuman penelitian terkait yang sudah pernah dilakukan dan uraian keterkaitanya dengan penelitian yang dilakukan)</w:t>
+      <w:proofErr w:type="spellEnd"/>
+    </w:p>
+    <w:p>
+      <w:pPr>
+        <w:rPr>
+          <w:i/>
+        </w:rPr>
+      </w:pPr>
+      <w:r>
+        <w:rPr>
+          <w:i/>
+        </w:rPr>
+        <w:t>(</w:t>
+      </w:r>
+      <w:proofErr w:type="spellStart"/>
+      <w:r>
+        <w:rPr>
+          <w:i/>
+        </w:rPr>
+        <w:t>Berisi</w:t>
+      </w:r>
+      <w:proofErr w:type="spellEnd"/>
+      <w:r>
+        <w:rPr>
+          <w:i/>
+        </w:rPr>
+        <w:t xml:space="preserve"> </w:t>
+      </w:r>
+      <w:proofErr w:type="spellStart"/>
+      <w:r>
+        <w:rPr>
+          <w:i/>
+        </w:rPr>
+        <w:t>rangkuman</w:t>
+      </w:r>
+      <w:proofErr w:type="spellEnd"/>
+      <w:r>
+        <w:rPr>
+          <w:i/>
+        </w:rPr>
+        <w:t xml:space="preserve"> </w:t>
+      </w:r>
+      <w:proofErr w:type="spellStart"/>
+      <w:r>
+        <w:rPr>
+          <w:i/>
+        </w:rPr>
+        <w:t>penelitian</w:t>
+      </w:r>
+      <w:proofErr w:type="spellEnd"/>
+      <w:r>
+        <w:rPr>
+          <w:i/>
+        </w:rPr>
+        <w:t xml:space="preserve"> </w:t>
+      </w:r>
+      <w:proofErr w:type="spellStart"/>
+      <w:r>
+        <w:rPr>
+          <w:i/>
+        </w:rPr>
+        <w:t>terkait</w:t>
+      </w:r>
+      <w:proofErr w:type="spellEnd"/>
+      <w:r>
+        <w:rPr>
+          <w:i/>
+        </w:rPr>
+        <w:t xml:space="preserve"> yang </w:t>
+      </w:r>
+      <w:proofErr w:type="spellStart"/>
+      <w:r>
+        <w:rPr>
+          <w:i/>
+        </w:rPr>
+        <w:t>sudah</w:t>
+      </w:r>
+      <w:proofErr w:type="spellEnd"/>
+      <w:r>
+        <w:rPr>
+          <w:i/>
+        </w:rPr>
+        <w:t xml:space="preserve"> </w:t>
+      </w:r>
+      <w:proofErr w:type="spellStart"/>
+      <w:r>
+        <w:rPr>
+          <w:i/>
+        </w:rPr>
+        <w:t>pernah</w:t>
+      </w:r>
+      <w:proofErr w:type="spellEnd"/>
+      <w:r>
+        <w:rPr>
+          <w:i/>
+        </w:rPr>
+        <w:t xml:space="preserve"> </w:t>
+      </w:r>
+      <w:proofErr w:type="spellStart"/>
+      <w:r>
+        <w:rPr>
+          <w:i/>
+        </w:rPr>
+        <w:t>dilakukan</w:t>
+      </w:r>
+      <w:proofErr w:type="spellEnd"/>
+      <w:r>
+        <w:rPr>
+          <w:i/>
+        </w:rPr>
+        <w:t xml:space="preserve"> dan </w:t>
+      </w:r>
+      <w:proofErr w:type="spellStart"/>
+      <w:r>
+        <w:rPr>
+          <w:i/>
+        </w:rPr>
+        <w:t>uraian</w:t>
+      </w:r>
+      <w:proofErr w:type="spellEnd"/>
+      <w:r>
+        <w:rPr>
+          <w:i/>
+        </w:rPr>
+        <w:t xml:space="preserve"> </w:t>
+      </w:r>
+      <w:proofErr w:type="spellStart"/>
+      <w:r>
+        <w:rPr>
+          <w:i/>
+        </w:rPr>
+        <w:t>keterkaitanya</w:t>
+      </w:r>
+      <w:proofErr w:type="spellEnd"/>
+      <w:r>
+        <w:rPr>
+          <w:i/>
+        </w:rPr>
+        <w:t xml:space="preserve"> </w:t>
+      </w:r>
+      <w:proofErr w:type="spellStart"/>
+      <w:r>
+        <w:rPr>
+          <w:i/>
+        </w:rPr>
+        <w:t>dengan</w:t>
+      </w:r>
+      <w:proofErr w:type="spellEnd"/>
+      <w:r>
+        <w:rPr>
+          <w:i/>
+        </w:rPr>
+        <w:t xml:space="preserve"> </w:t>
+      </w:r>
+      <w:proofErr w:type="spellStart"/>
+      <w:r>
+        <w:rPr>
+          <w:i/>
+        </w:rPr>
+        <w:t>penelitian</w:t>
+      </w:r>
+      <w:proofErr w:type="spellEnd"/>
+      <w:r>
+        <w:rPr>
+          <w:i/>
+        </w:rPr>
+        <w:t xml:space="preserve"> yang </w:t>
+      </w:r>
+      <w:proofErr w:type="spellStart"/>
+      <w:r>
+        <w:rPr>
+          <w:i/>
+        </w:rPr>
+        <w:t>dilakukan</w:t>
+      </w:r>
+      <w:proofErr w:type="spellEnd"/>
+      <w:r>
+        <w:rPr>
+          <w:i/>
+        </w:rPr>
+        <w:t>)</w:t>
       </w:r>
     </w:p>
     <w:p>
@@ -3449,8 +5745,21 @@
         <w:ind w:left="426"/>
         <w:jc w:val="left"/>
       </w:pPr>
-      <w:r>
-        <w:t>Judul Paper/Jurnal I</w:t>
+      <w:proofErr w:type="spellStart"/>
+      <w:r>
+        <w:t>Judul</w:t>
+      </w:r>
+      <w:proofErr w:type="spellEnd"/>
+      <w:r>
+        <w:t xml:space="preserve"> Paper/</w:t>
+      </w:r>
+      <w:proofErr w:type="spellStart"/>
+      <w:r>
+        <w:t>Jurnal</w:t>
+      </w:r>
+      <w:proofErr w:type="spellEnd"/>
+      <w:r>
+        <w:t xml:space="preserve"> I</w:t>
       </w:r>
     </w:p>
     <w:p>
@@ -3511,8 +5820,61 @@
           <w:lang w:val="fi-FI" w:eastAsia="sv-SE"/>
         </w:rPr>
       </w:pPr>
-      <w:r>
-        <w:t xml:space="preserve">Jurnal ini disusun oleh ….. Jurnal ini dipublikasikan pada …… </w:t>
+      <w:proofErr w:type="spellStart"/>
+      <w:r>
+        <w:t>Jurnal</w:t>
+      </w:r>
+      <w:proofErr w:type="spellEnd"/>
+      <w:r>
+        <w:t xml:space="preserve"> </w:t>
+      </w:r>
+      <w:proofErr w:type="spellStart"/>
+      <w:r>
+        <w:t>ini</w:t>
+      </w:r>
+      <w:proofErr w:type="spellEnd"/>
+      <w:r>
+        <w:t xml:space="preserve"> </w:t>
+      </w:r>
+      <w:proofErr w:type="spellStart"/>
+      <w:r>
+        <w:t>disusun</w:t>
+      </w:r>
+      <w:proofErr w:type="spellEnd"/>
+      <w:r>
+        <w:t xml:space="preserve"> oleh </w:t>
+      </w:r>
+      <w:proofErr w:type="gramStart"/>
+      <w:r>
+        <w:t>…..</w:t>
+      </w:r>
+      <w:proofErr w:type="gramEnd"/>
+      <w:r>
+        <w:t xml:space="preserve"> </w:t>
+      </w:r>
+      <w:proofErr w:type="spellStart"/>
+      <w:r>
+        <w:t>Jurnal</w:t>
+      </w:r>
+      <w:proofErr w:type="spellEnd"/>
+      <w:r>
+        <w:t xml:space="preserve"> </w:t>
+      </w:r>
+      <w:proofErr w:type="spellStart"/>
+      <w:r>
+        <w:t>ini</w:t>
+      </w:r>
+      <w:proofErr w:type="spellEnd"/>
+      <w:r>
+        <w:t xml:space="preserve"> </w:t>
+      </w:r>
+      <w:proofErr w:type="spellStart"/>
+      <w:r>
+        <w:t>dipublikasikan</w:t>
+      </w:r>
+      <w:proofErr w:type="spellEnd"/>
+      <w:r>
+        <w:t xml:space="preserve"> pada …… </w:t>
       </w:r>
       <w:sdt>
         <w:sdtPr>
@@ -3558,8 +5920,21 @@
         </w:numPr>
         <w:ind w:left="426"/>
       </w:pPr>
-      <w:r>
-        <w:t>Judul Paper/Jurnal II</w:t>
+      <w:proofErr w:type="spellStart"/>
+      <w:r>
+        <w:t>Judul</w:t>
+      </w:r>
+      <w:proofErr w:type="spellEnd"/>
+      <w:r>
+        <w:t xml:space="preserve"> Paper/</w:t>
+      </w:r>
+      <w:proofErr w:type="spellStart"/>
+      <w:r>
+        <w:t>Jurnal</w:t>
+      </w:r>
+      <w:proofErr w:type="spellEnd"/>
+      <w:r>
+        <w:t xml:space="preserve"> II</w:t>
       </w:r>
     </w:p>
     <w:p/>
@@ -3567,81 +5942,109 @@
       <w:pPr>
         <w:pStyle w:val="Heading2"/>
       </w:pPr>
-      <w:bookmarkStart w:id="23" w:name="_Toc51420000"/>
+      <w:bookmarkStart w:id="22" w:name="_Toc51420000"/>
       <w:r>
         <w:t>Sub Bab</w:t>
       </w:r>
+      <w:bookmarkEnd w:id="22"/>
+      <w:r>
+        <w:t xml:space="preserve"> </w:t>
+      </w:r>
+    </w:p>
+    <w:p>
+      <w:pPr>
+        <w:pStyle w:val="Caption"/>
+      </w:pPr>
+      <w:bookmarkStart w:id="23" w:name="_Ref467887458"/>
+      <w:bookmarkStart w:id="24" w:name="_Ref464874080"/>
+      <w:bookmarkStart w:id="25" w:name="_Toc527018187"/>
+      <w:proofErr w:type="spellStart"/>
+      <w:r>
+        <w:t>Tabel</w:t>
+      </w:r>
+      <w:proofErr w:type="spellEnd"/>
+      <w:r>
+        <w:t xml:space="preserve"> </w:t>
+      </w:r>
+      <w:r>
+        <w:rPr>
+          <w:noProof/>
+        </w:rPr>
+        <w:fldChar w:fldCharType="begin"/>
+      </w:r>
+      <w:r>
+        <w:rPr>
+          <w:noProof/>
+        </w:rPr>
+        <w:instrText xml:space="preserve"> STYLEREF 1 \s </w:instrText>
+      </w:r>
+      <w:r>
+        <w:rPr>
+          <w:noProof/>
+        </w:rPr>
+        <w:fldChar w:fldCharType="separate"/>
+      </w:r>
+      <w:r>
+        <w:rPr>
+          <w:noProof/>
+        </w:rPr>
+        <w:t>2</w:t>
+      </w:r>
+      <w:r>
+        <w:rPr>
+          <w:noProof/>
+        </w:rPr>
+        <w:fldChar w:fldCharType="end"/>
+      </w:r>
+      <w:r>
+        <w:t>.</w:t>
+      </w:r>
+      <w:r>
+        <w:fldChar w:fldCharType="begin"/>
+      </w:r>
+      <w:r>
+        <w:instrText xml:space="preserve"> SEQ Tabel \* ARABIC \s 1 </w:instrText>
+      </w:r>
+      <w:r>
+        <w:fldChar w:fldCharType="separate"/>
+      </w:r>
+      <w:r>
+        <w:rPr>
+          <w:noProof/>
+        </w:rPr>
+        <w:t>1</w:t>
+      </w:r>
+      <w:r>
+        <w:rPr>
+          <w:noProof/>
+        </w:rPr>
+        <w:fldChar w:fldCharType="end"/>
+      </w:r>
       <w:bookmarkEnd w:id="23"/>
       <w:r>
         <w:t xml:space="preserve"> </w:t>
       </w:r>
-    </w:p>
-    <w:p>
-      <w:pPr>
-        <w:pStyle w:val="Caption"/>
-      </w:pPr>
-      <w:bookmarkStart w:id="24" w:name="_Ref467887458"/>
-      <w:bookmarkStart w:id="25" w:name="_Ref464874080"/>
-      <w:bookmarkStart w:id="26" w:name="_Toc527018187"/>
-      <w:r>
-        <w:t xml:space="preserve">Tabel </w:t>
-      </w:r>
-      <w:r>
-        <w:rPr>
-          <w:noProof/>
-        </w:rPr>
-        <w:fldChar w:fldCharType="begin"/>
-      </w:r>
-      <w:r>
-        <w:rPr>
-          <w:noProof/>
-        </w:rPr>
-        <w:instrText xml:space="preserve"> STYLEREF 1 \s </w:instrText>
-      </w:r>
-      <w:r>
-        <w:rPr>
-          <w:noProof/>
-        </w:rPr>
-        <w:fldChar w:fldCharType="separate"/>
-      </w:r>
-      <w:r>
-        <w:rPr>
-          <w:noProof/>
-        </w:rPr>
-        <w:t>2</w:t>
-      </w:r>
-      <w:r>
-        <w:rPr>
-          <w:noProof/>
-        </w:rPr>
-        <w:fldChar w:fldCharType="end"/>
-      </w:r>
-      <w:r>
-        <w:t>.</w:t>
-      </w:r>
-      <w:fldSimple w:instr=" SEQ Tabel \* ARABIC \s 1 ">
-        <w:r>
-          <w:rPr>
-            <w:noProof/>
-          </w:rPr>
-          <w:t>1</w:t>
-        </w:r>
-      </w:fldSimple>
+      <w:proofErr w:type="spellStart"/>
+      <w:r>
+        <w:t>Karakteristik</w:t>
+      </w:r>
+      <w:proofErr w:type="spellEnd"/>
+      <w:r>
+        <w:t xml:space="preserve"> </w:t>
+      </w:r>
       <w:bookmarkEnd w:id="24"/>
       <w:r>
-        <w:t xml:space="preserve"> </w:t>
-      </w:r>
-      <w:r>
-        <w:t>Karakteristik</w:t>
-      </w:r>
-      <w:r>
-        <w:t xml:space="preserve"> </w:t>
+        <w:t xml:space="preserve">A </w:t>
+      </w:r>
+      <w:proofErr w:type="spellStart"/>
+      <w:r>
+        <w:t>Berdasarkan</w:t>
+      </w:r>
+      <w:proofErr w:type="spellEnd"/>
+      <w:r>
+        <w:t xml:space="preserve"> B</w:t>
       </w:r>
       <w:bookmarkEnd w:id="25"/>
-      <w:r>
-        <w:t>A Berdasarkan B</w:t>
-      </w:r>
-      <w:bookmarkEnd w:id="26"/>
     </w:p>
     <w:tbl>
       <w:tblPr>
@@ -3691,13 +6094,23 @@
                 <w:szCs w:val="20"/>
               </w:rPr>
             </w:pPr>
+            <w:proofErr w:type="spellStart"/>
             <w:r>
               <w:rPr>
                 <w:b/>
                 <w:sz w:val="20"/>
                 <w:szCs w:val="20"/>
               </w:rPr>
-              <w:t xml:space="preserve">Faktor </w:t>
+              <w:t>Faktor</w:t>
+            </w:r>
+            <w:proofErr w:type="spellEnd"/>
+            <w:r>
+              <w:rPr>
+                <w:b/>
+                <w:sz w:val="20"/>
+                <w:szCs w:val="20"/>
+              </w:rPr>
+              <w:t xml:space="preserve"> </w:t>
             </w:r>
           </w:p>
         </w:tc>
@@ -3714,6 +6127,7 @@
                 <w:szCs w:val="20"/>
               </w:rPr>
             </w:pPr>
+            <w:proofErr w:type="spellStart"/>
             <w:r>
               <w:rPr>
                 <w:b/>
@@ -3722,6 +6136,7 @@
               </w:rPr>
               <w:t>Karakteristik</w:t>
             </w:r>
+            <w:proofErr w:type="spellEnd"/>
           </w:p>
         </w:tc>
       </w:tr>
@@ -3917,24 +6332,24 @@
       <w:pPr>
         <w:pStyle w:val="Heading2"/>
       </w:pPr>
-      <w:bookmarkStart w:id="27" w:name="_Toc51420001"/>
+      <w:bookmarkStart w:id="26" w:name="_Toc51420001"/>
       <w:r>
         <w:t>Sub Bab</w:t>
       </w:r>
+      <w:bookmarkEnd w:id="26"/>
+      <w:r>
+        <w:t xml:space="preserve"> </w:t>
+      </w:r>
+    </w:p>
+    <w:p>
+      <w:pPr>
+        <w:pStyle w:val="Heading2"/>
+      </w:pPr>
+      <w:bookmarkStart w:id="27" w:name="_Toc51420002"/>
+      <w:r>
+        <w:t>Sub Bab</w:t>
+      </w:r>
       <w:bookmarkEnd w:id="27"/>
-      <w:r>
-        <w:t xml:space="preserve"> </w:t>
-      </w:r>
-    </w:p>
-    <w:p>
-      <w:pPr>
-        <w:pStyle w:val="Heading2"/>
-      </w:pPr>
-      <w:bookmarkStart w:id="28" w:name="_Toc51420002"/>
-      <w:r>
-        <w:t>Sub Bab</w:t>
-      </w:r>
-      <w:bookmarkEnd w:id="28"/>
       <w:r>
         <w:t xml:space="preserve"> </w:t>
       </w:r>
@@ -4003,8 +6418,8 @@
         <w:pStyle w:val="Caption"/>
         <w:ind w:left="709"/>
       </w:pPr>
-      <w:bookmarkStart w:id="29" w:name="_Ref467887606"/>
-      <w:bookmarkStart w:id="30" w:name="_Toc527018186"/>
+      <w:bookmarkStart w:id="28" w:name="_Ref467887606"/>
+      <w:bookmarkStart w:id="29" w:name="_Toc527018186"/>
       <w:r>
         <w:t xml:space="preserve">Gambar </w:t>
       </w:r>
@@ -4041,28 +6456,41 @@
       <w:r>
         <w:t>.</w:t>
       </w:r>
-      <w:fldSimple w:instr=" SEQ Gambar \* ARABIC \s 1 ">
-        <w:r>
-          <w:rPr>
-            <w:noProof/>
-          </w:rPr>
-          <w:t>2</w:t>
-        </w:r>
-      </w:fldSimple>
+      <w:r>
+        <w:fldChar w:fldCharType="begin"/>
+      </w:r>
+      <w:r>
+        <w:instrText xml:space="preserve"> SEQ Gambar \* ARABIC \s 1 </w:instrText>
+      </w:r>
+      <w:r>
+        <w:fldChar w:fldCharType="separate"/>
+      </w:r>
+      <w:r>
+        <w:rPr>
+          <w:noProof/>
+        </w:rPr>
+        <w:t>2</w:t>
+      </w:r>
+      <w:r>
+        <w:rPr>
+          <w:noProof/>
+        </w:rPr>
+        <w:fldChar w:fldCharType="end"/>
+      </w:r>
+      <w:bookmarkEnd w:id="28"/>
+      <w:r>
+        <w:t xml:space="preserve"> </w:t>
+      </w:r>
+      <w:r>
+        <w:rPr>
+          <w:i/>
+        </w:rPr>
+        <w:t>Value Chain</w:t>
+      </w:r>
+      <w:r>
+        <w:t xml:space="preserve"> Nike</w:t>
+      </w:r>
       <w:bookmarkEnd w:id="29"/>
-      <w:r>
-        <w:t xml:space="preserve"> </w:t>
-      </w:r>
-      <w:r>
-        <w:rPr>
-          <w:i/>
-        </w:rPr>
-        <w:t>Value Chain</w:t>
-      </w:r>
-      <w:r>
-        <w:t xml:space="preserve"> Nike</w:t>
-      </w:r>
-      <w:bookmarkEnd w:id="30"/>
     </w:p>
     <w:p>
       <w:pPr>
@@ -4073,12 +6501,21 @@
           <w:szCs w:val="24"/>
         </w:rPr>
       </w:pPr>
+      <w:proofErr w:type="spellStart"/>
       <w:r>
         <w:rPr>
           <w:sz w:val="20"/>
           <w:szCs w:val="24"/>
         </w:rPr>
-        <w:t xml:space="preserve">Sumber: </w:t>
+        <w:t>Sumber</w:t>
+      </w:r>
+      <w:proofErr w:type="spellEnd"/>
+      <w:r>
+        <w:rPr>
+          <w:sz w:val="20"/>
+          <w:szCs w:val="24"/>
+        </w:rPr>
+        <w:t xml:space="preserve">: </w:t>
       </w:r>
       <w:sdt>
         <w:sdtPr>
@@ -4159,11 +6596,24 @@
           <w:numId w:val="0"/>
         </w:numPr>
       </w:pPr>
-      <w:bookmarkStart w:id="31" w:name="_Toc51420003"/>
-      <w:r>
-        <w:t>Jadwal Penyelesaian TA1</w:t>
-      </w:r>
-      <w:bookmarkEnd w:id="31"/>
+      <w:bookmarkStart w:id="30" w:name="_Toc51420003"/>
+      <w:proofErr w:type="spellStart"/>
+      <w:r>
+        <w:t>Jadwal</w:t>
+      </w:r>
+      <w:proofErr w:type="spellEnd"/>
+      <w:r>
+        <w:t xml:space="preserve"> </w:t>
+      </w:r>
+      <w:proofErr w:type="spellStart"/>
+      <w:r>
+        <w:t>Penyelesaian</w:t>
+      </w:r>
+      <w:proofErr w:type="spellEnd"/>
+      <w:r>
+        <w:t xml:space="preserve"> TA1</w:t>
+      </w:r>
+      <w:bookmarkEnd w:id="30"/>
     </w:p>
     <w:p>
       <w:pPr>
@@ -4177,11 +6627,89 @@
         </w:rPr>
         <w:t>(</w:t>
       </w:r>
-      <w:r>
-        <w:rPr>
-          <w:i/>
-        </w:rPr>
-        <w:t>Berisi uraian dan tabel rencana penyelesaian penelitian)</w:t>
+      <w:proofErr w:type="spellStart"/>
+      <w:r>
+        <w:rPr>
+          <w:i/>
+        </w:rPr>
+        <w:t>Berisi</w:t>
+      </w:r>
+      <w:proofErr w:type="spellEnd"/>
+      <w:r>
+        <w:rPr>
+          <w:i/>
+        </w:rPr>
+        <w:t xml:space="preserve"> </w:t>
+      </w:r>
+      <w:proofErr w:type="spellStart"/>
+      <w:r>
+        <w:rPr>
+          <w:i/>
+        </w:rPr>
+        <w:t>uraian</w:t>
+      </w:r>
+      <w:proofErr w:type="spellEnd"/>
+      <w:r>
+        <w:rPr>
+          <w:i/>
+        </w:rPr>
+        <w:t xml:space="preserve"> dan </w:t>
+      </w:r>
+      <w:proofErr w:type="spellStart"/>
+      <w:r>
+        <w:rPr>
+          <w:i/>
+        </w:rPr>
+        <w:t>tabel</w:t>
+      </w:r>
+      <w:proofErr w:type="spellEnd"/>
+      <w:r>
+        <w:rPr>
+          <w:i/>
+        </w:rPr>
+        <w:t xml:space="preserve"> </w:t>
+      </w:r>
+      <w:proofErr w:type="spellStart"/>
+      <w:r>
+        <w:rPr>
+          <w:i/>
+        </w:rPr>
+        <w:t>rencana</w:t>
+      </w:r>
+      <w:proofErr w:type="spellEnd"/>
+      <w:r>
+        <w:rPr>
+          <w:i/>
+        </w:rPr>
+        <w:t xml:space="preserve"> </w:t>
+      </w:r>
+      <w:proofErr w:type="spellStart"/>
+      <w:r>
+        <w:rPr>
+          <w:i/>
+        </w:rPr>
+        <w:t>penyelesaian</w:t>
+      </w:r>
+      <w:proofErr w:type="spellEnd"/>
+      <w:r>
+        <w:rPr>
+          <w:i/>
+        </w:rPr>
+        <w:t xml:space="preserve"> </w:t>
+      </w:r>
+      <w:proofErr w:type="spellStart"/>
+      <w:r>
+        <w:rPr>
+          <w:i/>
+        </w:rPr>
+        <w:t>penelitian</w:t>
+      </w:r>
+      <w:proofErr w:type="spellEnd"/>
+      <w:r>
+        <w:rPr>
+          <w:i/>
+        </w:rPr>
+        <w:t>)</w:t>
       </w:r>
     </w:p>
     <w:p/>
@@ -4201,12 +6729,12 @@
           <w:numId w:val="0"/>
         </w:numPr>
       </w:pPr>
-      <w:bookmarkStart w:id="32" w:name="_Toc51420004"/>
+      <w:bookmarkStart w:id="31" w:name="_Toc51420004"/>
       <w:r>
         <w:lastRenderedPageBreak/>
         <w:t>DAFTAR REFERENSI</w:t>
       </w:r>
-      <w:bookmarkEnd w:id="32"/>
+      <w:bookmarkEnd w:id="31"/>
     </w:p>
     <w:sdt>
       <w:sdtPr>
@@ -4363,7 +6891,7 @@
 </file>
 
 <file path=word/endnotes.xml><?xml version="1.0" encoding="utf-8"?>
-<w:endnotes xmlns:wpc="http://schemas.microsoft.com/office/word/2010/wordprocessingCanvas" xmlns:cx="http://schemas.microsoft.com/office/drawing/2014/chartex" xmlns:cx1="http://schemas.microsoft.com/office/drawing/2015/9/8/chartex" xmlns:mc="http://schemas.openxmlformats.org/markup-compatibility/2006" xmlns:o="urn:schemas-microsoft-com:office:office" xmlns:r="http://schemas.openxmlformats.org/officeDocument/2006/relationships" xmlns:m="http://schemas.openxmlformats.org/officeDocument/2006/math" xmlns:v="urn:schemas-microsoft-com:vml" xmlns:wp14="http://schemas.microsoft.com/office/word/2010/wordprocessingDrawing" xmlns:wp="http://schemas.openxmlformats.org/drawingml/2006/wordprocessingDrawing" xmlns:w10="urn:schemas-microsoft-com:office:word" xmlns:w="http://schemas.openxmlformats.org/wordprocessingml/2006/main" xmlns:w14="http://schemas.microsoft.com/office/word/2010/wordml" xmlns:w15="http://schemas.microsoft.com/office/word/2012/wordml" xmlns:w16se="http://schemas.microsoft.com/office/word/2015/wordml/symex" xmlns:wpg="http://schemas.microsoft.com/office/word/2010/wordprocessingGroup" xmlns:wpi="http://schemas.microsoft.com/office/word/2010/wordprocessingInk" xmlns:wne="http://schemas.microsoft.com/office/word/2006/wordml" xmlns:wps="http://schemas.microsoft.com/office/word/2010/wordprocessingShape" mc:Ignorable="w14 w15 w16se wp14">
+<w:endnotes xmlns:wpc="http://schemas.microsoft.com/office/word/2010/wordprocessingCanvas" xmlns:cx="http://schemas.microsoft.com/office/drawing/2014/chartex" xmlns:cx1="http://schemas.microsoft.com/office/drawing/2015/9/8/chartex" xmlns:cx2="http://schemas.microsoft.com/office/drawing/2015/10/21/chartex" xmlns:cx3="http://schemas.microsoft.com/office/drawing/2016/5/9/chartex" xmlns:cx4="http://schemas.microsoft.com/office/drawing/2016/5/10/chartex" xmlns:cx5="http://schemas.microsoft.com/office/drawing/2016/5/11/chartex" xmlns:cx6="http://schemas.microsoft.com/office/drawing/2016/5/12/chartex" xmlns:cx7="http://schemas.microsoft.com/office/drawing/2016/5/13/chartex" xmlns:cx8="http://schemas.microsoft.com/office/drawing/2016/5/14/chartex" xmlns:mc="http://schemas.openxmlformats.org/markup-compatibility/2006" xmlns:aink="http://schemas.microsoft.com/office/drawing/2016/ink" xmlns:am3d="http://schemas.microsoft.com/office/drawing/2017/model3d" xmlns:o="urn:schemas-microsoft-com:office:office" xmlns:r="http://schemas.openxmlformats.org/officeDocument/2006/relationships" xmlns:m="http://schemas.openxmlformats.org/officeDocument/2006/math" xmlns:v="urn:schemas-microsoft-com:vml" xmlns:wp14="http://schemas.microsoft.com/office/word/2010/wordprocessingDrawing" xmlns:wp="http://schemas.openxmlformats.org/drawingml/2006/wordprocessingDrawing" xmlns:w10="urn:schemas-microsoft-com:office:word" xmlns:w="http://schemas.openxmlformats.org/wordprocessingml/2006/main" xmlns:w14="http://schemas.microsoft.com/office/word/2010/wordml" xmlns:w15="http://schemas.microsoft.com/office/word/2012/wordml" xmlns:w16cex="http://schemas.microsoft.com/office/word/2018/wordml/cex" xmlns:w16cid="http://schemas.microsoft.com/office/word/2016/wordml/cid" xmlns:w16="http://schemas.microsoft.com/office/word/2018/wordml" xmlns:w16se="http://schemas.microsoft.com/office/word/2015/wordml/symex" xmlns:wpg="http://schemas.microsoft.com/office/word/2010/wordprocessingGroup" xmlns:wpi="http://schemas.microsoft.com/office/word/2010/wordprocessingInk" xmlns:wne="http://schemas.microsoft.com/office/word/2006/wordml" xmlns:wps="http://schemas.microsoft.com/office/word/2010/wordprocessingShape" mc:Ignorable="w14 w15 w16se w16cid w16 w16cex wp14">
   <w:endnote w:type="separator" w:id="-1">
     <w:p>
       <w:r>
@@ -4386,7 +6914,7 @@
 </file>
 
 <file path=word/footer1.xml><?xml version="1.0" encoding="utf-8"?>
-<w:ftr xmlns:wpc="http://schemas.microsoft.com/office/word/2010/wordprocessingCanvas" xmlns:cx="http://schemas.microsoft.com/office/drawing/2014/chartex" xmlns:cx1="http://schemas.microsoft.com/office/drawing/2015/9/8/chartex" xmlns:mc="http://schemas.openxmlformats.org/markup-compatibility/2006" xmlns:o="urn:schemas-microsoft-com:office:office" xmlns:r="http://schemas.openxmlformats.org/officeDocument/2006/relationships" xmlns:m="http://schemas.openxmlformats.org/officeDocument/2006/math" xmlns:v="urn:schemas-microsoft-com:vml" xmlns:wp14="http://schemas.microsoft.com/office/word/2010/wordprocessingDrawing" xmlns:wp="http://schemas.openxmlformats.org/drawingml/2006/wordprocessingDrawing" xmlns:w10="urn:schemas-microsoft-com:office:word" xmlns:w="http://schemas.openxmlformats.org/wordprocessingml/2006/main" xmlns:w14="http://schemas.microsoft.com/office/word/2010/wordml" xmlns:w15="http://schemas.microsoft.com/office/word/2012/wordml" xmlns:w16se="http://schemas.microsoft.com/office/word/2015/wordml/symex" xmlns:wpg="http://schemas.microsoft.com/office/word/2010/wordprocessingGroup" xmlns:wpi="http://schemas.microsoft.com/office/word/2010/wordprocessingInk" xmlns:wne="http://schemas.microsoft.com/office/word/2006/wordml" xmlns:wps="http://schemas.microsoft.com/office/word/2010/wordprocessingShape" mc:Ignorable="w14 w15 w16se wp14">
+<w:ftr xmlns:wpc="http://schemas.microsoft.com/office/word/2010/wordprocessingCanvas" xmlns:cx="http://schemas.microsoft.com/office/drawing/2014/chartex" xmlns:cx1="http://schemas.microsoft.com/office/drawing/2015/9/8/chartex" xmlns:cx2="http://schemas.microsoft.com/office/drawing/2015/10/21/chartex" xmlns:cx3="http://schemas.microsoft.com/office/drawing/2016/5/9/chartex" xmlns:cx4="http://schemas.microsoft.com/office/drawing/2016/5/10/chartex" xmlns:cx5="http://schemas.microsoft.com/office/drawing/2016/5/11/chartex" xmlns:cx6="http://schemas.microsoft.com/office/drawing/2016/5/12/chartex" xmlns:cx7="http://schemas.microsoft.com/office/drawing/2016/5/13/chartex" xmlns:cx8="http://schemas.microsoft.com/office/drawing/2016/5/14/chartex" xmlns:mc="http://schemas.openxmlformats.org/markup-compatibility/2006" xmlns:aink="http://schemas.microsoft.com/office/drawing/2016/ink" xmlns:am3d="http://schemas.microsoft.com/office/drawing/2017/model3d" xmlns:o="urn:schemas-microsoft-com:office:office" xmlns:r="http://schemas.openxmlformats.org/officeDocument/2006/relationships" xmlns:m="http://schemas.openxmlformats.org/officeDocument/2006/math" xmlns:v="urn:schemas-microsoft-com:vml" xmlns:wp14="http://schemas.microsoft.com/office/word/2010/wordprocessingDrawing" xmlns:wp="http://schemas.openxmlformats.org/drawingml/2006/wordprocessingDrawing" xmlns:w10="urn:schemas-microsoft-com:office:word" xmlns:w="http://schemas.openxmlformats.org/wordprocessingml/2006/main" xmlns:w14="http://schemas.microsoft.com/office/word/2010/wordml" xmlns:w15="http://schemas.microsoft.com/office/word/2012/wordml" xmlns:w16cex="http://schemas.microsoft.com/office/word/2018/wordml/cex" xmlns:w16cid="http://schemas.microsoft.com/office/word/2016/wordml/cid" xmlns:w16="http://schemas.microsoft.com/office/word/2018/wordml" xmlns:w16se="http://schemas.microsoft.com/office/word/2015/wordml/symex" xmlns:wpg="http://schemas.microsoft.com/office/word/2010/wordprocessingGroup" xmlns:wpi="http://schemas.microsoft.com/office/word/2010/wordprocessingInk" xmlns:wne="http://schemas.microsoft.com/office/word/2006/wordml" xmlns:wps="http://schemas.microsoft.com/office/word/2010/wordprocessingShape" mc:Ignorable="w14 w15 w16se w16cid w16 w16cex wp14">
   <w:p>
     <w:pPr>
       <w:pStyle w:val="Footer"/>
@@ -4455,7 +6983,7 @@
 </file>
 
 <file path=word/footer2.xml><?xml version="1.0" encoding="utf-8"?>
-<w:ftr xmlns:wpc="http://schemas.microsoft.com/office/word/2010/wordprocessingCanvas" xmlns:cx="http://schemas.microsoft.com/office/drawing/2014/chartex" xmlns:cx1="http://schemas.microsoft.com/office/drawing/2015/9/8/chartex" xmlns:mc="http://schemas.openxmlformats.org/markup-compatibility/2006" xmlns:o="urn:schemas-microsoft-com:office:office" xmlns:r="http://schemas.openxmlformats.org/officeDocument/2006/relationships" xmlns:m="http://schemas.openxmlformats.org/officeDocument/2006/math" xmlns:v="urn:schemas-microsoft-com:vml" xmlns:wp14="http://schemas.microsoft.com/office/word/2010/wordprocessingDrawing" xmlns:wp="http://schemas.openxmlformats.org/drawingml/2006/wordprocessingDrawing" xmlns:w10="urn:schemas-microsoft-com:office:word" xmlns:w="http://schemas.openxmlformats.org/wordprocessingml/2006/main" xmlns:w14="http://schemas.microsoft.com/office/word/2010/wordml" xmlns:w15="http://schemas.microsoft.com/office/word/2012/wordml" xmlns:w16se="http://schemas.microsoft.com/office/word/2015/wordml/symex" xmlns:wpg="http://schemas.microsoft.com/office/word/2010/wordprocessingGroup" xmlns:wpi="http://schemas.microsoft.com/office/word/2010/wordprocessingInk" xmlns:wne="http://schemas.microsoft.com/office/word/2006/wordml" xmlns:wps="http://schemas.microsoft.com/office/word/2010/wordprocessingShape" mc:Ignorable="w14 w15 w16se wp14">
+<w:ftr xmlns:wpc="http://schemas.microsoft.com/office/word/2010/wordprocessingCanvas" xmlns:cx="http://schemas.microsoft.com/office/drawing/2014/chartex" xmlns:cx1="http://schemas.microsoft.com/office/drawing/2015/9/8/chartex" xmlns:cx2="http://schemas.microsoft.com/office/drawing/2015/10/21/chartex" xmlns:cx3="http://schemas.microsoft.com/office/drawing/2016/5/9/chartex" xmlns:cx4="http://schemas.microsoft.com/office/drawing/2016/5/10/chartex" xmlns:cx5="http://schemas.microsoft.com/office/drawing/2016/5/11/chartex" xmlns:cx6="http://schemas.microsoft.com/office/drawing/2016/5/12/chartex" xmlns:cx7="http://schemas.microsoft.com/office/drawing/2016/5/13/chartex" xmlns:cx8="http://schemas.microsoft.com/office/drawing/2016/5/14/chartex" xmlns:mc="http://schemas.openxmlformats.org/markup-compatibility/2006" xmlns:aink="http://schemas.microsoft.com/office/drawing/2016/ink" xmlns:am3d="http://schemas.microsoft.com/office/drawing/2017/model3d" xmlns:o="urn:schemas-microsoft-com:office:office" xmlns:r="http://schemas.openxmlformats.org/officeDocument/2006/relationships" xmlns:m="http://schemas.openxmlformats.org/officeDocument/2006/math" xmlns:v="urn:schemas-microsoft-com:vml" xmlns:wp14="http://schemas.microsoft.com/office/word/2010/wordprocessingDrawing" xmlns:wp="http://schemas.openxmlformats.org/drawingml/2006/wordprocessingDrawing" xmlns:w10="urn:schemas-microsoft-com:office:word" xmlns:w="http://schemas.openxmlformats.org/wordprocessingml/2006/main" xmlns:w14="http://schemas.microsoft.com/office/word/2010/wordml" xmlns:w15="http://schemas.microsoft.com/office/word/2012/wordml" xmlns:w16cex="http://schemas.microsoft.com/office/word/2018/wordml/cex" xmlns:w16cid="http://schemas.microsoft.com/office/word/2016/wordml/cid" xmlns:w16="http://schemas.microsoft.com/office/word/2018/wordml" xmlns:w16se="http://schemas.microsoft.com/office/word/2015/wordml/symex" xmlns:wpg="http://schemas.microsoft.com/office/word/2010/wordprocessingGroup" xmlns:wpi="http://schemas.microsoft.com/office/word/2010/wordprocessingInk" xmlns:wne="http://schemas.microsoft.com/office/word/2006/wordml" xmlns:wps="http://schemas.microsoft.com/office/word/2010/wordprocessingShape" mc:Ignorable="w14 w15 w16se w16cid w16 w16cex wp14">
   <w:p>
     <w:pPr>
       <w:pStyle w:val="Footer"/>
@@ -4489,7 +7017,7 @@
 </file>
 
 <file path=word/footer3.xml><?xml version="1.0" encoding="utf-8"?>
-<w:ftr xmlns:wpc="http://schemas.microsoft.com/office/word/2010/wordprocessingCanvas" xmlns:cx="http://schemas.microsoft.com/office/drawing/2014/chartex" xmlns:cx1="http://schemas.microsoft.com/office/drawing/2015/9/8/chartex" xmlns:mc="http://schemas.openxmlformats.org/markup-compatibility/2006" xmlns:o="urn:schemas-microsoft-com:office:office" xmlns:r="http://schemas.openxmlformats.org/officeDocument/2006/relationships" xmlns:m="http://schemas.openxmlformats.org/officeDocument/2006/math" xmlns:v="urn:schemas-microsoft-com:vml" xmlns:wp14="http://schemas.microsoft.com/office/word/2010/wordprocessingDrawing" xmlns:wp="http://schemas.openxmlformats.org/drawingml/2006/wordprocessingDrawing" xmlns:w10="urn:schemas-microsoft-com:office:word" xmlns:w="http://schemas.openxmlformats.org/wordprocessingml/2006/main" xmlns:w14="http://schemas.microsoft.com/office/word/2010/wordml" xmlns:w15="http://schemas.microsoft.com/office/word/2012/wordml" xmlns:w16se="http://schemas.microsoft.com/office/word/2015/wordml/symex" xmlns:wpg="http://schemas.microsoft.com/office/word/2010/wordprocessingGroup" xmlns:wpi="http://schemas.microsoft.com/office/word/2010/wordprocessingInk" xmlns:wne="http://schemas.microsoft.com/office/word/2006/wordml" xmlns:wps="http://schemas.microsoft.com/office/word/2010/wordprocessingShape" mc:Ignorable="w14 w15 w16se wp14">
+<w:ftr xmlns:wpc="http://schemas.microsoft.com/office/word/2010/wordprocessingCanvas" xmlns:cx="http://schemas.microsoft.com/office/drawing/2014/chartex" xmlns:cx1="http://schemas.microsoft.com/office/drawing/2015/9/8/chartex" xmlns:cx2="http://schemas.microsoft.com/office/drawing/2015/10/21/chartex" xmlns:cx3="http://schemas.microsoft.com/office/drawing/2016/5/9/chartex" xmlns:cx4="http://schemas.microsoft.com/office/drawing/2016/5/10/chartex" xmlns:cx5="http://schemas.microsoft.com/office/drawing/2016/5/11/chartex" xmlns:cx6="http://schemas.microsoft.com/office/drawing/2016/5/12/chartex" xmlns:cx7="http://schemas.microsoft.com/office/drawing/2016/5/13/chartex" xmlns:cx8="http://schemas.microsoft.com/office/drawing/2016/5/14/chartex" xmlns:mc="http://schemas.openxmlformats.org/markup-compatibility/2006" xmlns:aink="http://schemas.microsoft.com/office/drawing/2016/ink" xmlns:am3d="http://schemas.microsoft.com/office/drawing/2017/model3d" xmlns:o="urn:schemas-microsoft-com:office:office" xmlns:r="http://schemas.openxmlformats.org/officeDocument/2006/relationships" xmlns:m="http://schemas.openxmlformats.org/officeDocument/2006/math" xmlns:v="urn:schemas-microsoft-com:vml" xmlns:wp14="http://schemas.microsoft.com/office/word/2010/wordprocessingDrawing" xmlns:wp="http://schemas.openxmlformats.org/drawingml/2006/wordprocessingDrawing" xmlns:w10="urn:schemas-microsoft-com:office:word" xmlns:w="http://schemas.openxmlformats.org/wordprocessingml/2006/main" xmlns:w14="http://schemas.microsoft.com/office/word/2010/wordml" xmlns:w15="http://schemas.microsoft.com/office/word/2012/wordml" xmlns:w16cex="http://schemas.microsoft.com/office/word/2018/wordml/cex" xmlns:w16cid="http://schemas.microsoft.com/office/word/2016/wordml/cid" xmlns:w16="http://schemas.microsoft.com/office/word/2018/wordml" xmlns:w16se="http://schemas.microsoft.com/office/word/2015/wordml/symex" xmlns:wpg="http://schemas.microsoft.com/office/word/2010/wordprocessingGroup" xmlns:wpi="http://schemas.microsoft.com/office/word/2010/wordprocessingInk" xmlns:wne="http://schemas.microsoft.com/office/word/2006/wordml" xmlns:wps="http://schemas.microsoft.com/office/word/2010/wordprocessingShape" mc:Ignorable="w14 w15 w16se w16cid w16 w16cex wp14">
   <w:p>
     <w:r>
       <w:ptab w:relativeTo="margin" w:alignment="center" w:leader="none"/>
@@ -4556,7 +7084,7 @@
 </file>
 
 <file path=word/footer4.xml><?xml version="1.0" encoding="utf-8"?>
-<w:ftr xmlns:wpc="http://schemas.microsoft.com/office/word/2010/wordprocessingCanvas" xmlns:cx="http://schemas.microsoft.com/office/drawing/2014/chartex" xmlns:cx1="http://schemas.microsoft.com/office/drawing/2015/9/8/chartex" xmlns:mc="http://schemas.openxmlformats.org/markup-compatibility/2006" xmlns:o="urn:schemas-microsoft-com:office:office" xmlns:r="http://schemas.openxmlformats.org/officeDocument/2006/relationships" xmlns:m="http://schemas.openxmlformats.org/officeDocument/2006/math" xmlns:v="urn:schemas-microsoft-com:vml" xmlns:wp14="http://schemas.microsoft.com/office/word/2010/wordprocessingDrawing" xmlns:wp="http://schemas.openxmlformats.org/drawingml/2006/wordprocessingDrawing" xmlns:w10="urn:schemas-microsoft-com:office:word" xmlns:w="http://schemas.openxmlformats.org/wordprocessingml/2006/main" xmlns:w14="http://schemas.microsoft.com/office/word/2010/wordml" xmlns:w15="http://schemas.microsoft.com/office/word/2012/wordml" xmlns:w16se="http://schemas.microsoft.com/office/word/2015/wordml/symex" xmlns:wpg="http://schemas.microsoft.com/office/word/2010/wordprocessingGroup" xmlns:wpi="http://schemas.microsoft.com/office/word/2010/wordprocessingInk" xmlns:wne="http://schemas.microsoft.com/office/word/2006/wordml" xmlns:wps="http://schemas.microsoft.com/office/word/2010/wordprocessingShape" mc:Ignorable="w14 w15 w16se wp14">
+<w:ftr xmlns:wpc="http://schemas.microsoft.com/office/word/2010/wordprocessingCanvas" xmlns:cx="http://schemas.microsoft.com/office/drawing/2014/chartex" xmlns:cx1="http://schemas.microsoft.com/office/drawing/2015/9/8/chartex" xmlns:cx2="http://schemas.microsoft.com/office/drawing/2015/10/21/chartex" xmlns:cx3="http://schemas.microsoft.com/office/drawing/2016/5/9/chartex" xmlns:cx4="http://schemas.microsoft.com/office/drawing/2016/5/10/chartex" xmlns:cx5="http://schemas.microsoft.com/office/drawing/2016/5/11/chartex" xmlns:cx6="http://schemas.microsoft.com/office/drawing/2016/5/12/chartex" xmlns:cx7="http://schemas.microsoft.com/office/drawing/2016/5/13/chartex" xmlns:cx8="http://schemas.microsoft.com/office/drawing/2016/5/14/chartex" xmlns:mc="http://schemas.openxmlformats.org/markup-compatibility/2006" xmlns:aink="http://schemas.microsoft.com/office/drawing/2016/ink" xmlns:am3d="http://schemas.microsoft.com/office/drawing/2017/model3d" xmlns:o="urn:schemas-microsoft-com:office:office" xmlns:r="http://schemas.openxmlformats.org/officeDocument/2006/relationships" xmlns:m="http://schemas.openxmlformats.org/officeDocument/2006/math" xmlns:v="urn:schemas-microsoft-com:vml" xmlns:wp14="http://schemas.microsoft.com/office/word/2010/wordprocessingDrawing" xmlns:wp="http://schemas.openxmlformats.org/drawingml/2006/wordprocessingDrawing" xmlns:w10="urn:schemas-microsoft-com:office:word" xmlns:w="http://schemas.openxmlformats.org/wordprocessingml/2006/main" xmlns:w14="http://schemas.microsoft.com/office/word/2010/wordml" xmlns:w15="http://schemas.microsoft.com/office/word/2012/wordml" xmlns:w16cex="http://schemas.microsoft.com/office/word/2018/wordml/cex" xmlns:w16cid="http://schemas.microsoft.com/office/word/2016/wordml/cid" xmlns:w16="http://schemas.microsoft.com/office/word/2018/wordml" xmlns:w16se="http://schemas.microsoft.com/office/word/2015/wordml/symex" xmlns:wpg="http://schemas.microsoft.com/office/word/2010/wordprocessingGroup" xmlns:wpi="http://schemas.microsoft.com/office/word/2010/wordprocessingInk" xmlns:wne="http://schemas.microsoft.com/office/word/2006/wordml" xmlns:wps="http://schemas.microsoft.com/office/word/2010/wordprocessingShape" mc:Ignorable="w14 w15 w16se w16cid w16 w16cex wp14">
   <w:p>
     <w:pPr>
       <w:pStyle w:val="Footer"/>
@@ -4573,20 +7101,48 @@
       </w:rPr>
       <w:ptab w:relativeTo="margin" w:alignment="right" w:leader="none"/>
     </w:r>
+    <w:proofErr w:type="spellStart"/>
     <w:r>
       <w:rPr>
         <w:rFonts w:ascii="Arial" w:hAnsi="Arial" w:cs="Arial"/>
         <w:b/>
         <w:sz w:val="20"/>
       </w:rPr>
-      <w:t>Institut Teknologi Del</w:t>
+      <w:t>Institut</w:t>
+    </w:r>
+    <w:proofErr w:type="spellEnd"/>
+    <w:r>
+      <w:rPr>
+        <w:rFonts w:ascii="Arial" w:hAnsi="Arial" w:cs="Arial"/>
+        <w:b/>
+        <w:sz w:val="20"/>
+      </w:rPr>
+      <w:t xml:space="preserve"> </w:t>
+    </w:r>
+    <w:proofErr w:type="spellStart"/>
+    <w:r>
+      <w:rPr>
+        <w:rFonts w:ascii="Arial" w:hAnsi="Arial" w:cs="Arial"/>
+        <w:b/>
+        <w:sz w:val="20"/>
+      </w:rPr>
+      <w:t>Teknologi</w:t>
+    </w:r>
+    <w:proofErr w:type="spellEnd"/>
+    <w:r>
+      <w:rPr>
+        <w:rFonts w:ascii="Arial" w:hAnsi="Arial" w:cs="Arial"/>
+        <w:b/>
+        <w:sz w:val="20"/>
+      </w:rPr>
+      <w:t xml:space="preserve"> Del</w:t>
     </w:r>
   </w:p>
 </w:ftr>
 </file>
 
 <file path=word/footnotes.xml><?xml version="1.0" encoding="utf-8"?>
-<w:footnotes xmlns:wpc="http://schemas.microsoft.com/office/word/2010/wordprocessingCanvas" xmlns:cx="http://schemas.microsoft.com/office/drawing/2014/chartex" xmlns:cx1="http://schemas.microsoft.com/office/drawing/2015/9/8/chartex" xmlns:mc="http://schemas.openxmlformats.org/markup-compatibility/2006" xmlns:o="urn:schemas-microsoft-com:office:office" xmlns:r="http://schemas.openxmlformats.org/officeDocument/2006/relationships" xmlns:m="http://schemas.openxmlformats.org/officeDocument/2006/math" xmlns:v="urn:schemas-microsoft-com:vml" xmlns:wp14="http://schemas.microsoft.com/office/word/2010/wordprocessingDrawing" xmlns:wp="http://schemas.openxmlformats.org/drawingml/2006/wordprocessingDrawing" xmlns:w10="urn:schemas-microsoft-com:office:word" xmlns:w="http://schemas.openxmlformats.org/wordprocessingml/2006/main" xmlns:w14="http://schemas.microsoft.com/office/word/2010/wordml" xmlns:w15="http://schemas.microsoft.com/office/word/2012/wordml" xmlns:w16se="http://schemas.microsoft.com/office/word/2015/wordml/symex" xmlns:wpg="http://schemas.microsoft.com/office/word/2010/wordprocessingGroup" xmlns:wpi="http://schemas.microsoft.com/office/word/2010/wordprocessingInk" xmlns:wne="http://schemas.microsoft.com/office/word/2006/wordml" xmlns:wps="http://schemas.microsoft.com/office/word/2010/wordprocessingShape" mc:Ignorable="w14 w15 w16se wp14">
+<w:footnotes xmlns:wpc="http://schemas.microsoft.com/office/word/2010/wordprocessingCanvas" xmlns:cx="http://schemas.microsoft.com/office/drawing/2014/chartex" xmlns:cx1="http://schemas.microsoft.com/office/drawing/2015/9/8/chartex" xmlns:cx2="http://schemas.microsoft.com/office/drawing/2015/10/21/chartex" xmlns:cx3="http://schemas.microsoft.com/office/drawing/2016/5/9/chartex" xmlns:cx4="http://schemas.microsoft.com/office/drawing/2016/5/10/chartex" xmlns:cx5="http://schemas.microsoft.com/office/drawing/2016/5/11/chartex" xmlns:cx6="http://schemas.microsoft.com/office/drawing/2016/5/12/chartex" xmlns:cx7="http://schemas.microsoft.com/office/drawing/2016/5/13/chartex" xmlns:cx8="http://schemas.microsoft.com/office/drawing/2016/5/14/chartex" xmlns:mc="http://schemas.openxmlformats.org/markup-compatibility/2006" xmlns:aink="http://schemas.microsoft.com/office/drawing/2016/ink" xmlns:am3d="http://schemas.microsoft.com/office/drawing/2017/model3d" xmlns:o="urn:schemas-microsoft-com:office:office" xmlns:r="http://schemas.openxmlformats.org/officeDocument/2006/relationships" xmlns:m="http://schemas.openxmlformats.org/officeDocument/2006/math" xmlns:v="urn:schemas-microsoft-com:vml" xmlns:wp14="http://schemas.microsoft.com/office/word/2010/wordprocessingDrawing" xmlns:wp="http://schemas.openxmlformats.org/drawingml/2006/wordprocessingDrawing" xmlns:w10="urn:schemas-microsoft-com:office:word" xmlns:w="http://schemas.openxmlformats.org/wordprocessingml/2006/main" xmlns:w14="http://schemas.microsoft.com/office/word/2010/wordml" xmlns:w15="http://schemas.microsoft.com/office/word/2012/wordml" xmlns:w16cex="http://schemas.microsoft.com/office/word/2018/wordml/cex" xmlns:w16cid="http://schemas.microsoft.com/office/word/2016/wordml/cid" xmlns:w16="http://schemas.microsoft.com/office/word/2018/wordml" xmlns:w16se="http://schemas.microsoft.com/office/word/2015/wordml/symex" xmlns:wpg="http://schemas.microsoft.com/office/word/2010/wordprocessingGroup" xmlns:wpi="http://schemas.microsoft.com/office/word/2010/wordprocessingInk" xmlns:wne="http://schemas.microsoft.com/office/word/2006/wordml" xmlns:wps="http://schemas.microsoft.com/office/word/2010/wordprocessingShape" mc:Ignorable="w14 w15 w16se w16cid w16 w16cex wp14">
   <w:footnote w:type="separator" w:id="-1">
     <w:p>
       <w:r>
@@ -4609,7 +7165,7 @@
 </file>
 
 <file path=word/header1.xml><?xml version="1.0" encoding="utf-8"?>
-<w:hdr xmlns:wpc="http://schemas.microsoft.com/office/word/2010/wordprocessingCanvas" xmlns:cx="http://schemas.microsoft.com/office/drawing/2014/chartex" xmlns:cx1="http://schemas.microsoft.com/office/drawing/2015/9/8/chartex" xmlns:mc="http://schemas.openxmlformats.org/markup-compatibility/2006" xmlns:o="urn:schemas-microsoft-com:office:office" xmlns:r="http://schemas.openxmlformats.org/officeDocument/2006/relationships" xmlns:m="http://schemas.openxmlformats.org/officeDocument/2006/math" xmlns:v="urn:schemas-microsoft-com:vml" xmlns:wp14="http://schemas.microsoft.com/office/word/2010/wordprocessingDrawing" xmlns:wp="http://schemas.openxmlformats.org/drawingml/2006/wordprocessingDrawing" xmlns:w10="urn:schemas-microsoft-com:office:word" xmlns:w="http://schemas.openxmlformats.org/wordprocessingml/2006/main" xmlns:w14="http://schemas.microsoft.com/office/word/2010/wordml" xmlns:w15="http://schemas.microsoft.com/office/word/2012/wordml" xmlns:w16se="http://schemas.microsoft.com/office/word/2015/wordml/symex" xmlns:wpg="http://schemas.microsoft.com/office/word/2010/wordprocessingGroup" xmlns:wpi="http://schemas.microsoft.com/office/word/2010/wordprocessingInk" xmlns:wne="http://schemas.microsoft.com/office/word/2006/wordml" xmlns:wps="http://schemas.microsoft.com/office/word/2010/wordprocessingShape" mc:Ignorable="w14 w15 w16se wp14">
+<w:hdr xmlns:wpc="http://schemas.microsoft.com/office/word/2010/wordprocessingCanvas" xmlns:cx="http://schemas.microsoft.com/office/drawing/2014/chartex" xmlns:cx1="http://schemas.microsoft.com/office/drawing/2015/9/8/chartex" xmlns:cx2="http://schemas.microsoft.com/office/drawing/2015/10/21/chartex" xmlns:cx3="http://schemas.microsoft.com/office/drawing/2016/5/9/chartex" xmlns:cx4="http://schemas.microsoft.com/office/drawing/2016/5/10/chartex" xmlns:cx5="http://schemas.microsoft.com/office/drawing/2016/5/11/chartex" xmlns:cx6="http://schemas.microsoft.com/office/drawing/2016/5/12/chartex" xmlns:cx7="http://schemas.microsoft.com/office/drawing/2016/5/13/chartex" xmlns:cx8="http://schemas.microsoft.com/office/drawing/2016/5/14/chartex" xmlns:mc="http://schemas.openxmlformats.org/markup-compatibility/2006" xmlns:aink="http://schemas.microsoft.com/office/drawing/2016/ink" xmlns:am3d="http://schemas.microsoft.com/office/drawing/2017/model3d" xmlns:o="urn:schemas-microsoft-com:office:office" xmlns:r="http://schemas.openxmlformats.org/officeDocument/2006/relationships" xmlns:m="http://schemas.openxmlformats.org/officeDocument/2006/math" xmlns:v="urn:schemas-microsoft-com:vml" xmlns:wp14="http://schemas.microsoft.com/office/word/2010/wordprocessingDrawing" xmlns:wp="http://schemas.openxmlformats.org/drawingml/2006/wordprocessingDrawing" xmlns:w10="urn:schemas-microsoft-com:office:word" xmlns:w="http://schemas.openxmlformats.org/wordprocessingml/2006/main" xmlns:w14="http://schemas.microsoft.com/office/word/2010/wordml" xmlns:w15="http://schemas.microsoft.com/office/word/2012/wordml" xmlns:w16cex="http://schemas.microsoft.com/office/word/2018/wordml/cex" xmlns:w16cid="http://schemas.microsoft.com/office/word/2016/wordml/cid" xmlns:w16="http://schemas.microsoft.com/office/word/2018/wordml" xmlns:w16se="http://schemas.microsoft.com/office/word/2015/wordml/symex" xmlns:wpg="http://schemas.microsoft.com/office/word/2010/wordprocessingGroup" xmlns:wpi="http://schemas.microsoft.com/office/word/2010/wordprocessingInk" xmlns:wne="http://schemas.microsoft.com/office/word/2006/wordml" xmlns:wps="http://schemas.microsoft.com/office/word/2010/wordprocessingShape" mc:Ignorable="w14 w15 w16se w16cid w16 w16cex wp14">
   <w:p>
     <w:pPr>
       <w:pStyle w:val="Header"/>
@@ -4641,8 +7197,97 @@
 </file>
 
 <file path=word/numbering.xml><?xml version="1.0" encoding="utf-8"?>
-<w:numbering xmlns:wpc="http://schemas.microsoft.com/office/word/2010/wordprocessingCanvas" xmlns:cx="http://schemas.microsoft.com/office/drawing/2014/chartex" xmlns:cx1="http://schemas.microsoft.com/office/drawing/2015/9/8/chartex" xmlns:mc="http://schemas.openxmlformats.org/markup-compatibility/2006" xmlns:o="urn:schemas-microsoft-com:office:office" xmlns:r="http://schemas.openxmlformats.org/officeDocument/2006/relationships" xmlns:m="http://schemas.openxmlformats.org/officeDocument/2006/math" xmlns:v="urn:schemas-microsoft-com:vml" xmlns:wp14="http://schemas.microsoft.com/office/word/2010/wordprocessingDrawing" xmlns:wp="http://schemas.openxmlformats.org/drawingml/2006/wordprocessingDrawing" xmlns:w10="urn:schemas-microsoft-com:office:word" xmlns:w="http://schemas.openxmlformats.org/wordprocessingml/2006/main" xmlns:w14="http://schemas.microsoft.com/office/word/2010/wordml" xmlns:w15="http://schemas.microsoft.com/office/word/2012/wordml" xmlns:w16se="http://schemas.microsoft.com/office/word/2015/wordml/symex" xmlns:wpg="http://schemas.microsoft.com/office/word/2010/wordprocessingGroup" xmlns:wpi="http://schemas.microsoft.com/office/word/2010/wordprocessingInk" xmlns:wne="http://schemas.microsoft.com/office/word/2006/wordml" xmlns:wps="http://schemas.microsoft.com/office/word/2010/wordprocessingShape" mc:Ignorable="w14 w15 w16se wp14">
+<w:numbering xmlns:wpc="http://schemas.microsoft.com/office/word/2010/wordprocessingCanvas" xmlns:cx="http://schemas.microsoft.com/office/drawing/2014/chartex" xmlns:cx1="http://schemas.microsoft.com/office/drawing/2015/9/8/chartex" xmlns:cx2="http://schemas.microsoft.com/office/drawing/2015/10/21/chartex" xmlns:cx3="http://schemas.microsoft.com/office/drawing/2016/5/9/chartex" xmlns:cx4="http://schemas.microsoft.com/office/drawing/2016/5/10/chartex" xmlns:cx5="http://schemas.microsoft.com/office/drawing/2016/5/11/chartex" xmlns:cx6="http://schemas.microsoft.com/office/drawing/2016/5/12/chartex" xmlns:cx7="http://schemas.microsoft.com/office/drawing/2016/5/13/chartex" xmlns:cx8="http://schemas.microsoft.com/office/drawing/2016/5/14/chartex" xmlns:mc="http://schemas.openxmlformats.org/markup-compatibility/2006" xmlns:aink="http://schemas.microsoft.com/office/drawing/2016/ink" xmlns:am3d="http://schemas.microsoft.com/office/drawing/2017/model3d" xmlns:o="urn:schemas-microsoft-com:office:office" xmlns:r="http://schemas.openxmlformats.org/officeDocument/2006/relationships" xmlns:m="http://schemas.openxmlformats.org/officeDocument/2006/math" xmlns:v="urn:schemas-microsoft-com:vml" xmlns:wp14="http://schemas.microsoft.com/office/word/2010/wordprocessingDrawing" xmlns:wp="http://schemas.openxmlformats.org/drawingml/2006/wordprocessingDrawing" xmlns:w10="urn:schemas-microsoft-com:office:word" xmlns:w="http://schemas.openxmlformats.org/wordprocessingml/2006/main" xmlns:w14="http://schemas.microsoft.com/office/word/2010/wordml" xmlns:w15="http://schemas.microsoft.com/office/word/2012/wordml" xmlns:w16cex="http://schemas.microsoft.com/office/word/2018/wordml/cex" xmlns:w16cid="http://schemas.microsoft.com/office/word/2016/wordml/cid" xmlns:w16="http://schemas.microsoft.com/office/word/2018/wordml" xmlns:w16se="http://schemas.microsoft.com/office/word/2015/wordml/symex" xmlns:wpg="http://schemas.microsoft.com/office/word/2010/wordprocessingGroup" xmlns:wpi="http://schemas.microsoft.com/office/word/2010/wordprocessingInk" xmlns:wne="http://schemas.microsoft.com/office/word/2006/wordml" xmlns:wps="http://schemas.microsoft.com/office/word/2010/wordprocessingShape" mc:Ignorable="w14 w15 w16se w16cid w16 w16cex wp14">
   <w:abstractNum w:abstractNumId="0" w15:restartNumberingAfterBreak="0">
+    <w:nsid w:val="0DFB0DFB"/>
+    <w:multiLevelType w:val="hybridMultilevel"/>
+    <w:tmpl w:val="9C2CE0C8"/>
+    <w:lvl w:ilvl="0" w:tplc="3809000F">
+      <w:start w:val="1"/>
+      <w:numFmt w:val="decimal"/>
+      <w:lvlText w:val="%1."/>
+      <w:lvlJc w:val="left"/>
+      <w:pPr>
+        <w:ind w:left="720" w:hanging="360"/>
+      </w:pPr>
+      <w:rPr>
+        <w:rFonts w:hint="default"/>
+      </w:rPr>
+    </w:lvl>
+    <w:lvl w:ilvl="1" w:tplc="38090019" w:tentative="1">
+      <w:start w:val="1"/>
+      <w:numFmt w:val="lowerLetter"/>
+      <w:lvlText w:val="%2."/>
+      <w:lvlJc w:val="left"/>
+      <w:pPr>
+        <w:ind w:left="1440" w:hanging="360"/>
+      </w:pPr>
+    </w:lvl>
+    <w:lvl w:ilvl="2" w:tplc="3809001B" w:tentative="1">
+      <w:start w:val="1"/>
+      <w:numFmt w:val="lowerRoman"/>
+      <w:lvlText w:val="%3."/>
+      <w:lvlJc w:val="right"/>
+      <w:pPr>
+        <w:ind w:left="2160" w:hanging="180"/>
+      </w:pPr>
+    </w:lvl>
+    <w:lvl w:ilvl="3" w:tplc="3809000F" w:tentative="1">
+      <w:start w:val="1"/>
+      <w:numFmt w:val="decimal"/>
+      <w:lvlText w:val="%4."/>
+      <w:lvlJc w:val="left"/>
+      <w:pPr>
+        <w:ind w:left="2880" w:hanging="360"/>
+      </w:pPr>
+    </w:lvl>
+    <w:lvl w:ilvl="4" w:tplc="38090019" w:tentative="1">
+      <w:start w:val="1"/>
+      <w:numFmt w:val="lowerLetter"/>
+      <w:lvlText w:val="%5."/>
+      <w:lvlJc w:val="left"/>
+      <w:pPr>
+        <w:ind w:left="3600" w:hanging="360"/>
+      </w:pPr>
+    </w:lvl>
+    <w:lvl w:ilvl="5" w:tplc="3809001B" w:tentative="1">
+      <w:start w:val="1"/>
+      <w:numFmt w:val="lowerRoman"/>
+      <w:lvlText w:val="%6."/>
+      <w:lvlJc w:val="right"/>
+      <w:pPr>
+        <w:ind w:left="4320" w:hanging="180"/>
+      </w:pPr>
+    </w:lvl>
+    <w:lvl w:ilvl="6" w:tplc="3809000F" w:tentative="1">
+      <w:start w:val="1"/>
+      <w:numFmt w:val="decimal"/>
+      <w:lvlText w:val="%7."/>
+      <w:lvlJc w:val="left"/>
+      <w:pPr>
+        <w:ind w:left="5040" w:hanging="360"/>
+      </w:pPr>
+    </w:lvl>
+    <w:lvl w:ilvl="7" w:tplc="38090019" w:tentative="1">
+      <w:start w:val="1"/>
+      <w:numFmt w:val="lowerLetter"/>
+      <w:lvlText w:val="%8."/>
+      <w:lvlJc w:val="left"/>
+      <w:pPr>
+        <w:ind w:left="5760" w:hanging="360"/>
+      </w:pPr>
+    </w:lvl>
+    <w:lvl w:ilvl="8" w:tplc="3809001B" w:tentative="1">
+      <w:start w:val="1"/>
+      <w:numFmt w:val="lowerRoman"/>
+      <w:lvlText w:val="%9."/>
+      <w:lvlJc w:val="right"/>
+      <w:pPr>
+        <w:ind w:left="6480" w:hanging="180"/>
+      </w:pPr>
+    </w:lvl>
+  </w:abstractNum>
+  <w:abstractNum w:abstractNumId="1" w15:restartNumberingAfterBreak="0">
     <w:nsid w:val="109C5FAD"/>
     <w:multiLevelType w:val="multilevel"/>
     <w:tmpl w:val="5F2C6DA0"/>
@@ -4808,7 +7453,7 @@
       </w:rPr>
     </w:lvl>
   </w:abstractNum>
-  <w:abstractNum w:abstractNumId="1" w15:restartNumberingAfterBreak="0">
+  <w:abstractNum w:abstractNumId="2" w15:restartNumberingAfterBreak="0">
     <w:nsid w:val="1D515CF6"/>
     <w:multiLevelType w:val="hybridMultilevel"/>
     <w:tmpl w:val="2DFEE194"/>
@@ -4894,7 +7539,96 @@
       </w:pPr>
     </w:lvl>
   </w:abstractNum>
-  <w:abstractNum w:abstractNumId="2" w15:restartNumberingAfterBreak="0">
+  <w:abstractNum w:abstractNumId="3" w15:restartNumberingAfterBreak="0">
+    <w:nsid w:val="1D904A4E"/>
+    <w:multiLevelType w:val="hybridMultilevel"/>
+    <w:tmpl w:val="D1962360"/>
+    <w:lvl w:ilvl="0" w:tplc="3809000F">
+      <w:start w:val="1"/>
+      <w:numFmt w:val="decimal"/>
+      <w:lvlText w:val="%1."/>
+      <w:lvlJc w:val="left"/>
+      <w:pPr>
+        <w:ind w:left="720" w:hanging="360"/>
+      </w:pPr>
+      <w:rPr>
+        <w:rFonts w:hint="default"/>
+      </w:rPr>
+    </w:lvl>
+    <w:lvl w:ilvl="1" w:tplc="38090019" w:tentative="1">
+      <w:start w:val="1"/>
+      <w:numFmt w:val="lowerLetter"/>
+      <w:lvlText w:val="%2."/>
+      <w:lvlJc w:val="left"/>
+      <w:pPr>
+        <w:ind w:left="1440" w:hanging="360"/>
+      </w:pPr>
+    </w:lvl>
+    <w:lvl w:ilvl="2" w:tplc="3809001B" w:tentative="1">
+      <w:start w:val="1"/>
+      <w:numFmt w:val="lowerRoman"/>
+      <w:lvlText w:val="%3."/>
+      <w:lvlJc w:val="right"/>
+      <w:pPr>
+        <w:ind w:left="2160" w:hanging="180"/>
+      </w:pPr>
+    </w:lvl>
+    <w:lvl w:ilvl="3" w:tplc="3809000F" w:tentative="1">
+      <w:start w:val="1"/>
+      <w:numFmt w:val="decimal"/>
+      <w:lvlText w:val="%4."/>
+      <w:lvlJc w:val="left"/>
+      <w:pPr>
+        <w:ind w:left="2880" w:hanging="360"/>
+      </w:pPr>
+    </w:lvl>
+    <w:lvl w:ilvl="4" w:tplc="38090019" w:tentative="1">
+      <w:start w:val="1"/>
+      <w:numFmt w:val="lowerLetter"/>
+      <w:lvlText w:val="%5."/>
+      <w:lvlJc w:val="left"/>
+      <w:pPr>
+        <w:ind w:left="3600" w:hanging="360"/>
+      </w:pPr>
+    </w:lvl>
+    <w:lvl w:ilvl="5" w:tplc="3809001B" w:tentative="1">
+      <w:start w:val="1"/>
+      <w:numFmt w:val="lowerRoman"/>
+      <w:lvlText w:val="%6."/>
+      <w:lvlJc w:val="right"/>
+      <w:pPr>
+        <w:ind w:left="4320" w:hanging="180"/>
+      </w:pPr>
+    </w:lvl>
+    <w:lvl w:ilvl="6" w:tplc="3809000F" w:tentative="1">
+      <w:start w:val="1"/>
+      <w:numFmt w:val="decimal"/>
+      <w:lvlText w:val="%7."/>
+      <w:lvlJc w:val="left"/>
+      <w:pPr>
+        <w:ind w:left="5040" w:hanging="360"/>
+      </w:pPr>
+    </w:lvl>
+    <w:lvl w:ilvl="7" w:tplc="38090019" w:tentative="1">
+      <w:start w:val="1"/>
+      <w:numFmt w:val="lowerLetter"/>
+      <w:lvlText w:val="%8."/>
+      <w:lvlJc w:val="left"/>
+      <w:pPr>
+        <w:ind w:left="5760" w:hanging="360"/>
+      </w:pPr>
+    </w:lvl>
+    <w:lvl w:ilvl="8" w:tplc="3809001B" w:tentative="1">
+      <w:start w:val="1"/>
+      <w:numFmt w:val="lowerRoman"/>
+      <w:lvlText w:val="%9."/>
+      <w:lvlJc w:val="right"/>
+      <w:pPr>
+        <w:ind w:left="6480" w:hanging="180"/>
+      </w:pPr>
+    </w:lvl>
+  </w:abstractNum>
+  <w:abstractNum w:abstractNumId="4" w15:restartNumberingAfterBreak="0">
     <w:nsid w:val="461009D4"/>
     <w:multiLevelType w:val="hybridMultilevel"/>
     <w:tmpl w:val="99861220"/>
@@ -4980,7 +7714,7 @@
       </w:pPr>
     </w:lvl>
   </w:abstractNum>
-  <w:abstractNum w:abstractNumId="3" w15:restartNumberingAfterBreak="0">
+  <w:abstractNum w:abstractNumId="5" w15:restartNumberingAfterBreak="0">
     <w:nsid w:val="4ABB2E26"/>
     <w:multiLevelType w:val="hybridMultilevel"/>
     <w:tmpl w:val="B6543E48"/>
@@ -5067,23 +7801,29 @@
     </w:lvl>
   </w:abstractNum>
   <w:num w:numId="1">
-    <w:abstractNumId w:val="0"/>
+    <w:abstractNumId w:val="1"/>
   </w:num>
   <w:num w:numId="2">
+    <w:abstractNumId w:val="5"/>
+  </w:num>
+  <w:num w:numId="3">
+    <w:abstractNumId w:val="2"/>
+  </w:num>
+  <w:num w:numId="4">
+    <w:abstractNumId w:val="4"/>
+  </w:num>
+  <w:num w:numId="5">
     <w:abstractNumId w:val="3"/>
   </w:num>
-  <w:num w:numId="3">
-    <w:abstractNumId w:val="1"/>
-  </w:num>
-  <w:num w:numId="4">
-    <w:abstractNumId w:val="2"/>
+  <w:num w:numId="6">
+    <w:abstractNumId w:val="0"/>
   </w:num>
   <w:numIdMacAtCleanup w:val="3"/>
 </w:numbering>
 </file>
 
 <file path=word/styles.xml><?xml version="1.0" encoding="utf-8"?>
-<w:styles xmlns:mc="http://schemas.openxmlformats.org/markup-compatibility/2006" xmlns:r="http://schemas.openxmlformats.org/officeDocument/2006/relationships" xmlns:w="http://schemas.openxmlformats.org/wordprocessingml/2006/main" xmlns:w14="http://schemas.microsoft.com/office/word/2010/wordml" xmlns:w15="http://schemas.microsoft.com/office/word/2012/wordml" xmlns:w16se="http://schemas.microsoft.com/office/word/2015/wordml/symex" mc:Ignorable="w14 w15 w16se">
+<w:styles xmlns:mc="http://schemas.openxmlformats.org/markup-compatibility/2006" xmlns:r="http://schemas.openxmlformats.org/officeDocument/2006/relationships" xmlns:w="http://schemas.openxmlformats.org/wordprocessingml/2006/main" xmlns:w14="http://schemas.microsoft.com/office/word/2010/wordml" xmlns:w15="http://schemas.microsoft.com/office/word/2012/wordml" xmlns:w16cex="http://schemas.microsoft.com/office/word/2018/wordml/cex" xmlns:w16cid="http://schemas.microsoft.com/office/word/2016/wordml/cid" xmlns:w16="http://schemas.microsoft.com/office/word/2018/wordml" xmlns:w16se="http://schemas.microsoft.com/office/word/2015/wordml/symex" mc:Ignorable="w14 w15 w16se w16cid w16 w16cex">
   <w:docDefaults>
     <w:rPrDefault>
       <w:rPr>
@@ -5093,7 +7833,7 @@
     </w:rPrDefault>
     <w:pPrDefault/>
   </w:docDefaults>
-  <w:latentStyles w:defLockedState="0" w:defUIPriority="99" w:defSemiHidden="0" w:defUnhideWhenUsed="0" w:defQFormat="0" w:count="371">
+  <w:latentStyles w:defLockedState="0" w:defUIPriority="99" w:defSemiHidden="0" w:defUnhideWhenUsed="0" w:defQFormat="0" w:count="376">
     <w:lsdException w:name="Normal" w:uiPriority="0" w:qFormat="1"/>
     <w:lsdException w:name="heading 1" w:uiPriority="9" w:qFormat="1"/>
     <w:lsdException w:name="heading 2" w:semiHidden="1" w:uiPriority="9" w:unhideWhenUsed="1" w:qFormat="1"/>
@@ -5199,7 +7939,6 @@
     <w:lsdException w:name="HTML Sample" w:semiHidden="1" w:unhideWhenUsed="1"/>
     <w:lsdException w:name="HTML Typewriter" w:semiHidden="1" w:unhideWhenUsed="1"/>
     <w:lsdException w:name="HTML Variable" w:semiHidden="1" w:unhideWhenUsed="1"/>
-    <w:lsdException w:name="Normal Table" w:semiHidden="1" w:unhideWhenUsed="1"/>
     <w:lsdException w:name="annotation subject" w:semiHidden="1" w:unhideWhenUsed="1"/>
     <w:lsdException w:name="No List" w:semiHidden="1" w:unhideWhenUsed="1"/>
     <w:lsdException w:name="Outline List 1" w:semiHidden="1" w:unhideWhenUsed="1"/>
@@ -5242,11 +7981,8 @@
     <w:lsdException w:name="Table Contemporary" w:semiHidden="1" w:unhideWhenUsed="1"/>
     <w:lsdException w:name="Table Elegant" w:semiHidden="1" w:unhideWhenUsed="1"/>
     <w:lsdException w:name="Table Professional" w:semiHidden="1" w:unhideWhenUsed="1"/>
-    <w:lsdException w:name="Table Subtle 1" w:semiHidden="1" w:unhideWhenUsed="1"/>
     <w:lsdException w:name="Table Subtle 2" w:semiHidden="1" w:unhideWhenUsed="1"/>
     <w:lsdException w:name="Table Web 1" w:semiHidden="1" w:unhideWhenUsed="1"/>
-    <w:lsdException w:name="Table Web 2" w:semiHidden="1" w:unhideWhenUsed="1"/>
-    <w:lsdException w:name="Table Web 3" w:semiHidden="1" w:unhideWhenUsed="1"/>
     <w:lsdException w:name="Balloon Text" w:semiHidden="1" w:unhideWhenUsed="1"/>
     <w:lsdException w:name="Table Grid" w:uiPriority="0"/>
     <w:lsdException w:name="Table Theme" w:semiHidden="1" w:unhideWhenUsed="1"/>
@@ -5465,6 +8201,11 @@
     <w:lsdException w:name="List Table 5 Dark Accent 6" w:uiPriority="50"/>
     <w:lsdException w:name="List Table 6 Colorful Accent 6" w:uiPriority="51"/>
     <w:lsdException w:name="List Table 7 Colorful Accent 6" w:uiPriority="52"/>
+    <w:lsdException w:name="Mention" w:semiHidden="1" w:unhideWhenUsed="1"/>
+    <w:lsdException w:name="Smart Hyperlink" w:semiHidden="1" w:unhideWhenUsed="1"/>
+    <w:lsdException w:name="Hashtag" w:semiHidden="1" w:unhideWhenUsed="1"/>
+    <w:lsdException w:name="Unresolved Mention" w:semiHidden="1" w:unhideWhenUsed="1"/>
+    <w:lsdException w:name="Smart Link" w:semiHidden="1" w:unhideWhenUsed="1"/>
   </w:latentStyles>
   <w:style w:type="paragraph" w:default="1" w:styleId="Normal">
     <w:name w:val="Normal"/>

</xml_diff>

<commit_message>
update 2 paragraf latarbelakang
</commit_message>
<xml_diff>
--- a/Template-Proposal-TA-S1IF.docx
+++ b/Template-Proposal-TA-S1IF.docx
@@ -1,6 +1,6 @@
 
 <file path=word/document.xml><?xml version="1.0" encoding="utf-8"?>
-<w:document xmlns:wpc="http://schemas.microsoft.com/office/word/2010/wordprocessingCanvas" xmlns:cx="http://schemas.microsoft.com/office/drawing/2014/chartex" xmlns:cx1="http://schemas.microsoft.com/office/drawing/2015/9/8/chartex" xmlns:cx2="http://schemas.microsoft.com/office/drawing/2015/10/21/chartex" xmlns:cx3="http://schemas.microsoft.com/office/drawing/2016/5/9/chartex" xmlns:cx4="http://schemas.microsoft.com/office/drawing/2016/5/10/chartex" xmlns:cx5="http://schemas.microsoft.com/office/drawing/2016/5/11/chartex" xmlns:cx6="http://schemas.microsoft.com/office/drawing/2016/5/12/chartex" xmlns:cx7="http://schemas.microsoft.com/office/drawing/2016/5/13/chartex" xmlns:cx8="http://schemas.microsoft.com/office/drawing/2016/5/14/chartex" xmlns:mc="http://schemas.openxmlformats.org/markup-compatibility/2006" xmlns:aink="http://schemas.microsoft.com/office/drawing/2016/ink" xmlns:am3d="http://schemas.microsoft.com/office/drawing/2017/model3d" xmlns:o="urn:schemas-microsoft-com:office:office" xmlns:r="http://schemas.openxmlformats.org/officeDocument/2006/relationships" xmlns:m="http://schemas.openxmlformats.org/officeDocument/2006/math" xmlns:v="urn:schemas-microsoft-com:vml" xmlns:wp14="http://schemas.microsoft.com/office/word/2010/wordprocessingDrawing" xmlns:wp="http://schemas.openxmlformats.org/drawingml/2006/wordprocessingDrawing" xmlns:w10="urn:schemas-microsoft-com:office:word" xmlns:w="http://schemas.openxmlformats.org/wordprocessingml/2006/main" xmlns:w14="http://schemas.microsoft.com/office/word/2010/wordml" xmlns:w15="http://schemas.microsoft.com/office/word/2012/wordml" xmlns:w16cex="http://schemas.microsoft.com/office/word/2018/wordml/cex" xmlns:w16cid="http://schemas.microsoft.com/office/word/2016/wordml/cid" xmlns:w16="http://schemas.microsoft.com/office/word/2018/wordml" xmlns:w16se="http://schemas.microsoft.com/office/word/2015/wordml/symex" xmlns:wpg="http://schemas.microsoft.com/office/word/2010/wordprocessingGroup" xmlns:wpi="http://schemas.microsoft.com/office/word/2010/wordprocessingInk" xmlns:wne="http://schemas.microsoft.com/office/word/2006/wordml" xmlns:wps="http://schemas.microsoft.com/office/word/2010/wordprocessingShape" mc:Ignorable="w14 w15 w16se w16cid w16 w16cex wp14">
+<w:document xmlns:wpc="http://schemas.microsoft.com/office/word/2010/wordprocessingCanvas" xmlns:cx="http://schemas.microsoft.com/office/drawing/2014/chartex" xmlns:cx1="http://schemas.microsoft.com/office/drawing/2015/9/8/chartex" xmlns:mc="http://schemas.openxmlformats.org/markup-compatibility/2006" xmlns:o="urn:schemas-microsoft-com:office:office" xmlns:r="http://schemas.openxmlformats.org/officeDocument/2006/relationships" xmlns:m="http://schemas.openxmlformats.org/officeDocument/2006/math" xmlns:v="urn:schemas-microsoft-com:vml" xmlns:wp14="http://schemas.microsoft.com/office/word/2010/wordprocessingDrawing" xmlns:wp="http://schemas.openxmlformats.org/drawingml/2006/wordprocessingDrawing" xmlns:w10="urn:schemas-microsoft-com:office:word" xmlns:w="http://schemas.openxmlformats.org/wordprocessingml/2006/main" xmlns:w14="http://schemas.microsoft.com/office/word/2010/wordml" xmlns:w15="http://schemas.microsoft.com/office/word/2012/wordml" xmlns:w16se="http://schemas.microsoft.com/office/word/2015/wordml/symex" xmlns:wpg="http://schemas.microsoft.com/office/word/2010/wordprocessingGroup" xmlns:wpi="http://schemas.microsoft.com/office/word/2010/wordprocessingInk" xmlns:wne="http://schemas.microsoft.com/office/word/2006/wordml" xmlns:wps="http://schemas.microsoft.com/office/word/2010/wordprocessingShape" mc:Ignorable="w14 w15 w16se wp14">
   <w:body>
     <w:p>
       <w:pPr>
@@ -13,7 +13,6 @@
           <w:lang w:val="es-ES"/>
         </w:rPr>
       </w:pPr>
-      <w:proofErr w:type="spellStart"/>
       <w:r>
         <w:rPr>
           <w:b/>
@@ -21,177 +20,7 @@
           <w:szCs w:val="38"/>
           <w:lang w:val="es-ES"/>
         </w:rPr>
-        <w:t>Penerapan</w:t>
-      </w:r>
-      <w:proofErr w:type="spellEnd"/>
-      <w:r>
-        <w:rPr>
-          <w:b/>
-          <w:sz w:val="38"/>
-          <w:szCs w:val="38"/>
-          <w:lang w:val="es-ES"/>
-        </w:rPr>
-        <w:t xml:space="preserve"> </w:t>
-      </w:r>
-      <w:proofErr w:type="spellStart"/>
-      <w:r>
-        <w:rPr>
-          <w:b/>
-          <w:sz w:val="38"/>
-          <w:szCs w:val="38"/>
-          <w:lang w:val="es-ES"/>
-        </w:rPr>
-        <w:t>Algoritma</w:t>
-      </w:r>
-      <w:proofErr w:type="spellEnd"/>
-      <w:r>
-        <w:rPr>
-          <w:b/>
-          <w:sz w:val="38"/>
-          <w:szCs w:val="38"/>
-          <w:lang w:val="es-ES"/>
-        </w:rPr>
-        <w:t xml:space="preserve"> </w:t>
-      </w:r>
-      <w:proofErr w:type="spellStart"/>
-      <w:r>
-        <w:rPr>
-          <w:b/>
-          <w:sz w:val="38"/>
-          <w:szCs w:val="38"/>
-          <w:lang w:val="es-ES"/>
-        </w:rPr>
-        <w:t>Genetika</w:t>
-      </w:r>
-      <w:proofErr w:type="spellEnd"/>
-      <w:r>
-        <w:rPr>
-          <w:b/>
-          <w:sz w:val="38"/>
-          <w:szCs w:val="38"/>
-          <w:lang w:val="es-ES"/>
-        </w:rPr>
-        <w:t xml:space="preserve"> </w:t>
-      </w:r>
-      <w:proofErr w:type="spellStart"/>
-      <w:r>
-        <w:rPr>
-          <w:b/>
-          <w:sz w:val="38"/>
-          <w:szCs w:val="38"/>
-          <w:lang w:val="es-ES"/>
-        </w:rPr>
-        <w:t>dalam</w:t>
-      </w:r>
-      <w:proofErr w:type="spellEnd"/>
-      <w:r>
-        <w:rPr>
-          <w:b/>
-          <w:sz w:val="38"/>
-          <w:szCs w:val="38"/>
-          <w:lang w:val="es-ES"/>
-        </w:rPr>
-        <w:t xml:space="preserve"> </w:t>
-      </w:r>
-      <w:proofErr w:type="spellStart"/>
-      <w:r>
-        <w:rPr>
-          <w:b/>
-          <w:sz w:val="38"/>
-          <w:szCs w:val="38"/>
-          <w:lang w:val="es-ES"/>
-        </w:rPr>
-        <w:t>Pemilihan</w:t>
-      </w:r>
-      <w:proofErr w:type="spellEnd"/>
-      <w:r>
-        <w:rPr>
-          <w:b/>
-          <w:sz w:val="38"/>
-          <w:szCs w:val="38"/>
-          <w:lang w:val="es-ES"/>
-        </w:rPr>
-        <w:t xml:space="preserve"> Rute </w:t>
-      </w:r>
-      <w:proofErr w:type="spellStart"/>
-      <w:r>
-        <w:rPr>
-          <w:b/>
-          <w:sz w:val="38"/>
-          <w:szCs w:val="38"/>
-          <w:lang w:val="es-ES"/>
-        </w:rPr>
-        <w:t>Obyek</w:t>
-      </w:r>
-      <w:proofErr w:type="spellEnd"/>
-      <w:r>
-        <w:rPr>
-          <w:b/>
-          <w:sz w:val="38"/>
-          <w:szCs w:val="38"/>
-          <w:lang w:val="es-ES"/>
-        </w:rPr>
-        <w:t xml:space="preserve"> </w:t>
-      </w:r>
-      <w:proofErr w:type="spellStart"/>
-      <w:r>
-        <w:rPr>
-          <w:b/>
-          <w:sz w:val="38"/>
-          <w:szCs w:val="38"/>
-          <w:lang w:val="es-ES"/>
-        </w:rPr>
-        <w:t>Wisata</w:t>
-      </w:r>
-      <w:proofErr w:type="spellEnd"/>
-      <w:r>
-        <w:rPr>
-          <w:b/>
-          <w:sz w:val="38"/>
-          <w:szCs w:val="38"/>
-          <w:lang w:val="es-ES"/>
-        </w:rPr>
-        <w:t xml:space="preserve"> di </w:t>
-      </w:r>
-      <w:proofErr w:type="spellStart"/>
-      <w:r>
-        <w:rPr>
-          <w:b/>
-          <w:sz w:val="38"/>
-          <w:szCs w:val="38"/>
-          <w:lang w:val="es-ES"/>
-        </w:rPr>
-        <w:t>Sekitaran</w:t>
-      </w:r>
-      <w:proofErr w:type="spellEnd"/>
-      <w:r>
-        <w:rPr>
-          <w:b/>
-          <w:sz w:val="38"/>
-          <w:szCs w:val="38"/>
-          <w:lang w:val="es-ES"/>
-        </w:rPr>
-        <w:t xml:space="preserve"> </w:t>
-      </w:r>
-      <w:proofErr w:type="spellStart"/>
-      <w:r>
-        <w:rPr>
-          <w:b/>
-          <w:sz w:val="38"/>
-          <w:szCs w:val="38"/>
-          <w:lang w:val="es-ES"/>
-        </w:rPr>
-        <w:t>Kabupaten</w:t>
-      </w:r>
-      <w:proofErr w:type="spellEnd"/>
-      <w:r>
-        <w:rPr>
-          <w:b/>
-          <w:sz w:val="38"/>
-          <w:szCs w:val="38"/>
-          <w:lang w:val="es-ES"/>
-        </w:rPr>
-        <w:t xml:space="preserve"> Toba</w:t>
+        <w:t>Penerapan Algoritma Genetika dalam Pemilihan Rute Obyek Wisata di Sekitaran Kabupaten Toba</w:t>
       </w:r>
     </w:p>
     <w:p>
@@ -209,38 +38,20 @@
           <w:lang w:val="es-ES"/>
         </w:rPr>
       </w:pPr>
-      <w:proofErr w:type="spellStart"/>
       <w:r>
         <w:rPr>
           <w:sz w:val="28"/>
           <w:lang w:val="es-ES"/>
         </w:rPr>
-        <w:t>Proposal</w:t>
-      </w:r>
-      <w:proofErr w:type="spellEnd"/>
+        <w:t xml:space="preserve">Proposal </w:t>
+      </w:r>
       <w:r>
         <w:rPr>
           <w:sz w:val="28"/>
           <w:lang w:val="es-ES"/>
         </w:rPr>
-        <w:t xml:space="preserve"> </w:t>
-      </w:r>
-      <w:r>
-        <w:rPr>
-          <w:sz w:val="28"/>
-          <w:lang w:val="es-ES"/>
-        </w:rPr>
-        <w:t xml:space="preserve">Tugas </w:t>
-      </w:r>
-      <w:proofErr w:type="spellStart"/>
-      <w:r>
-        <w:rPr>
-          <w:sz w:val="28"/>
-          <w:lang w:val="es-ES"/>
-        </w:rPr>
-        <w:t>Akhir</w:t>
-      </w:r>
-      <w:proofErr w:type="spellEnd"/>
+        <w:t>Tugas Akhir</w:t>
+      </w:r>
     </w:p>
     <w:p>
       <w:pPr>
@@ -269,101 +80,12 @@
           <w:lang w:val="id-ID"/>
         </w:rPr>
       </w:pPr>
-      <w:proofErr w:type="spellStart"/>
       <w:r>
         <w:rPr>
           <w:sz w:val="22"/>
           <w:lang w:val="es-ES"/>
         </w:rPr>
-        <w:t>Disampaikan</w:t>
-      </w:r>
-      <w:proofErr w:type="spellEnd"/>
-      <w:r>
-        <w:rPr>
-          <w:sz w:val="22"/>
-          <w:lang w:val="es-ES"/>
-        </w:rPr>
-        <w:t xml:space="preserve"> </w:t>
-      </w:r>
-      <w:proofErr w:type="spellStart"/>
-      <w:r>
-        <w:rPr>
-          <w:sz w:val="22"/>
-          <w:lang w:val="es-ES"/>
-        </w:rPr>
-        <w:t>Sebagai</w:t>
-      </w:r>
-      <w:proofErr w:type="spellEnd"/>
-      <w:r>
-        <w:rPr>
-          <w:sz w:val="22"/>
-          <w:lang w:val="es-ES"/>
-        </w:rPr>
-        <w:t xml:space="preserve"> </w:t>
-      </w:r>
-      <w:proofErr w:type="spellStart"/>
-      <w:r>
-        <w:rPr>
-          <w:sz w:val="22"/>
-          <w:lang w:val="es-ES"/>
-        </w:rPr>
-        <w:t>Bagian</w:t>
-      </w:r>
-      <w:proofErr w:type="spellEnd"/>
-      <w:r>
-        <w:rPr>
-          <w:sz w:val="22"/>
-          <w:lang w:val="es-ES"/>
-        </w:rPr>
-        <w:t xml:space="preserve"> </w:t>
-      </w:r>
-      <w:proofErr w:type="spellStart"/>
-      <w:r>
-        <w:rPr>
-          <w:sz w:val="22"/>
-          <w:lang w:val="es-ES"/>
-        </w:rPr>
-        <w:t>Dari</w:t>
-      </w:r>
-      <w:proofErr w:type="spellEnd"/>
-      <w:r>
-        <w:rPr>
-          <w:sz w:val="22"/>
-          <w:lang w:val="es-ES"/>
-        </w:rPr>
-        <w:t xml:space="preserve"> </w:t>
-      </w:r>
-      <w:proofErr w:type="spellStart"/>
-      <w:r>
-        <w:rPr>
-          <w:sz w:val="22"/>
-          <w:lang w:val="es-ES"/>
-        </w:rPr>
-        <w:t>Persyaratan</w:t>
-      </w:r>
-      <w:proofErr w:type="spellEnd"/>
-      <w:r>
-        <w:rPr>
-          <w:sz w:val="22"/>
-          <w:lang w:val="es-ES"/>
-        </w:rPr>
-        <w:t xml:space="preserve"> </w:t>
-      </w:r>
-      <w:proofErr w:type="spellStart"/>
-      <w:r>
-        <w:rPr>
-          <w:sz w:val="22"/>
-          <w:lang w:val="es-ES"/>
-        </w:rPr>
-        <w:t>Kelulusan</w:t>
-      </w:r>
-      <w:proofErr w:type="spellEnd"/>
-      <w:r>
-        <w:rPr>
-          <w:sz w:val="22"/>
-          <w:lang w:val="es-ES"/>
-        </w:rPr>
-        <w:t xml:space="preserve"> </w:t>
+        <w:t xml:space="preserve">Disampaikan Sebagai Bagian Dari Persyaratan Kelulusan </w:t>
       </w:r>
       <w:r>
         <w:rPr>
@@ -426,24 +148,13 @@
           <w:lang w:val="es-ES"/>
         </w:rPr>
       </w:pPr>
-      <w:proofErr w:type="spellStart"/>
-      <w:proofErr w:type="gramStart"/>
       <w:r>
         <w:rPr>
           <w:sz w:val="22"/>
           <w:lang w:val="es-ES"/>
         </w:rPr>
-        <w:t>Oleh</w:t>
-      </w:r>
-      <w:proofErr w:type="spellEnd"/>
-      <w:r>
-        <w:rPr>
-          <w:sz w:val="22"/>
-          <w:lang w:val="es-ES"/>
-        </w:rPr>
-        <w:t xml:space="preserve"> :</w:t>
-      </w:r>
-      <w:proofErr w:type="gramEnd"/>
+        <w:t>Oleh :</w:t>
+      </w:r>
     </w:p>
     <w:tbl>
       <w:tblPr>
@@ -559,27 +270,7 @@
                 <w:szCs w:val="24"/>
                 <w:lang w:val="es-ES"/>
               </w:rPr>
-              <w:t xml:space="preserve">Rainoor Osman </w:t>
-            </w:r>
-            <w:proofErr w:type="spellStart"/>
-            <w:r>
-              <w:rPr>
-                <w:rFonts w:ascii="Times New Roman" w:hAnsi="Times New Roman"/>
-                <w:sz w:val="24"/>
-                <w:szCs w:val="24"/>
-                <w:lang w:val="es-ES"/>
-              </w:rPr>
-              <w:t>Saputra</w:t>
-            </w:r>
-            <w:proofErr w:type="spellEnd"/>
-            <w:r>
-              <w:rPr>
-                <w:rFonts w:ascii="Times New Roman" w:hAnsi="Times New Roman"/>
-                <w:sz w:val="24"/>
-                <w:szCs w:val="24"/>
-                <w:lang w:val="es-ES"/>
-              </w:rPr>
-              <w:t xml:space="preserve"> Tampubolon</w:t>
+              <w:t>Rainoor Osman Saputra Tampubolon</w:t>
             </w:r>
           </w:p>
         </w:tc>
@@ -827,37 +518,12 @@
           <w:lang w:val="es-ES"/>
         </w:rPr>
       </w:pPr>
-      <w:proofErr w:type="spellStart"/>
       <w:r>
         <w:rPr>
           <w:sz w:val="36"/>
           <w:lang w:val="es-ES"/>
         </w:rPr>
-        <w:t>Institut</w:t>
-      </w:r>
-      <w:proofErr w:type="spellEnd"/>
-      <w:r>
-        <w:rPr>
-          <w:sz w:val="36"/>
-          <w:lang w:val="es-ES"/>
-        </w:rPr>
-        <w:t xml:space="preserve"> </w:t>
-      </w:r>
-      <w:proofErr w:type="spellStart"/>
-      <w:r>
-        <w:rPr>
-          <w:sz w:val="36"/>
-          <w:lang w:val="es-ES"/>
-        </w:rPr>
-        <w:t>Teknologi</w:t>
-      </w:r>
-      <w:proofErr w:type="spellEnd"/>
-      <w:r>
-        <w:rPr>
-          <w:sz w:val="36"/>
-          <w:lang w:val="es-ES"/>
-        </w:rPr>
-        <w:t xml:space="preserve"> Del</w:t>
+        <w:t>Institut Teknologi Del</w:t>
       </w:r>
     </w:p>
     <w:p>
@@ -2580,7 +2246,6 @@
         </w:rPr>
         <w:t xml:space="preserve">Pada </w:t>
       </w:r>
-      <w:proofErr w:type="spellStart"/>
       <w:r>
         <w:rPr>
           <w:szCs w:val="24"/>
@@ -2591,337 +2256,68 @@
         <w:rPr>
           <w:szCs w:val="24"/>
         </w:rPr>
-        <w:t>ab</w:t>
-      </w:r>
-      <w:proofErr w:type="spellEnd"/>
+        <w:t xml:space="preserve">ab </w:t>
+      </w:r>
       <w:r>
         <w:rPr>
           <w:szCs w:val="24"/>
         </w:rPr>
-        <w:t xml:space="preserve"> </w:t>
-      </w:r>
-      <w:proofErr w:type="spellStart"/>
+        <w:t xml:space="preserve">ini </w:t>
+      </w:r>
       <w:r>
         <w:rPr>
           <w:szCs w:val="24"/>
         </w:rPr>
-        <w:t>ini</w:t>
-      </w:r>
-      <w:proofErr w:type="spellEnd"/>
+        <w:t>dijelaskan</w:t>
+      </w:r>
       <w:r>
         <w:rPr>
           <w:szCs w:val="24"/>
         </w:rPr>
-        <w:t xml:space="preserve"> </w:t>
-      </w:r>
-      <w:proofErr w:type="spellStart"/>
+        <w:t xml:space="preserve"> mengenai latar belakang topik penelitian, </w:t>
+      </w:r>
       <w:r>
         <w:rPr>
           <w:szCs w:val="24"/>
         </w:rPr>
-        <w:t>dijelaskan</w:t>
-      </w:r>
-      <w:proofErr w:type="spellEnd"/>
+        <w:t xml:space="preserve">rumusan </w:t>
+      </w:r>
       <w:r>
         <w:rPr>
           <w:szCs w:val="24"/>
         </w:rPr>
-        <w:t xml:space="preserve"> </w:t>
-      </w:r>
-      <w:proofErr w:type="spellStart"/>
+        <w:t xml:space="preserve">permasalahan penelitian, tujuan penelitian, </w:t>
+      </w:r>
       <w:r>
         <w:rPr>
           <w:szCs w:val="24"/>
         </w:rPr>
-        <w:t>mengenai</w:t>
-      </w:r>
-      <w:proofErr w:type="spellEnd"/>
+        <w:t xml:space="preserve">ruang lingkup penelitian, metode penelitian </w:t>
+      </w:r>
       <w:r>
         <w:rPr>
           <w:szCs w:val="24"/>
         </w:rPr>
-        <w:t xml:space="preserve"> </w:t>
-      </w:r>
-      <w:proofErr w:type="spellStart"/>
+        <w:t xml:space="preserve">dan sistematika </w:t>
+      </w:r>
       <w:r>
         <w:rPr>
           <w:szCs w:val="24"/>
         </w:rPr>
-        <w:t>latar</w:t>
-      </w:r>
-      <w:proofErr w:type="spellEnd"/>
+        <w:t xml:space="preserve">penulisan dalam menyusun </w:t>
+      </w:r>
       <w:r>
         <w:rPr>
           <w:szCs w:val="24"/>
         </w:rPr>
-        <w:t xml:space="preserve"> </w:t>
-      </w:r>
-      <w:proofErr w:type="spellStart"/>
+        <w:t>Tugas</w:t>
+      </w:r>
       <w:r>
         <w:rPr>
           <w:szCs w:val="24"/>
         </w:rPr>
-        <w:t>belakang</w:t>
-      </w:r>
-      <w:proofErr w:type="spellEnd"/>
-      <w:r>
-        <w:rPr>
-          <w:szCs w:val="24"/>
-        </w:rPr>
-        <w:t xml:space="preserve"> </w:t>
-      </w:r>
-      <w:proofErr w:type="spellStart"/>
-      <w:r>
-        <w:rPr>
-          <w:szCs w:val="24"/>
-        </w:rPr>
-        <w:t>topik</w:t>
-      </w:r>
-      <w:proofErr w:type="spellEnd"/>
-      <w:r>
-        <w:rPr>
-          <w:szCs w:val="24"/>
-        </w:rPr>
-        <w:t xml:space="preserve"> </w:t>
-      </w:r>
-      <w:proofErr w:type="spellStart"/>
-      <w:r>
-        <w:rPr>
-          <w:szCs w:val="24"/>
-        </w:rPr>
-        <w:t>penelitian</w:t>
-      </w:r>
-      <w:proofErr w:type="spellEnd"/>
-      <w:r>
-        <w:rPr>
-          <w:szCs w:val="24"/>
-        </w:rPr>
-        <w:t xml:space="preserve">, </w:t>
-      </w:r>
-      <w:proofErr w:type="spellStart"/>
-      <w:r>
-        <w:rPr>
-          <w:szCs w:val="24"/>
-        </w:rPr>
-        <w:t>rumusan</w:t>
-      </w:r>
-      <w:proofErr w:type="spellEnd"/>
-      <w:r>
-        <w:rPr>
-          <w:szCs w:val="24"/>
-        </w:rPr>
-        <w:t xml:space="preserve"> </w:t>
-      </w:r>
-      <w:proofErr w:type="spellStart"/>
-      <w:r>
-        <w:rPr>
-          <w:szCs w:val="24"/>
-        </w:rPr>
-        <w:t>permasalahan</w:t>
-      </w:r>
-      <w:proofErr w:type="spellEnd"/>
-      <w:r>
-        <w:rPr>
-          <w:szCs w:val="24"/>
-        </w:rPr>
-        <w:t xml:space="preserve"> </w:t>
-      </w:r>
-      <w:proofErr w:type="spellStart"/>
-      <w:r>
-        <w:rPr>
-          <w:szCs w:val="24"/>
-        </w:rPr>
-        <w:t>penelitian</w:t>
-      </w:r>
-      <w:proofErr w:type="spellEnd"/>
-      <w:r>
-        <w:rPr>
-          <w:szCs w:val="24"/>
-        </w:rPr>
-        <w:t xml:space="preserve">, </w:t>
-      </w:r>
-      <w:proofErr w:type="spellStart"/>
-      <w:r>
-        <w:rPr>
-          <w:szCs w:val="24"/>
-        </w:rPr>
-        <w:t>tujuan</w:t>
-      </w:r>
-      <w:proofErr w:type="spellEnd"/>
-      <w:r>
-        <w:rPr>
-          <w:szCs w:val="24"/>
-        </w:rPr>
-        <w:t xml:space="preserve"> </w:t>
-      </w:r>
-      <w:proofErr w:type="spellStart"/>
-      <w:r>
-        <w:rPr>
-          <w:szCs w:val="24"/>
-        </w:rPr>
-        <w:t>penelitian</w:t>
-      </w:r>
-      <w:proofErr w:type="spellEnd"/>
-      <w:r>
-        <w:rPr>
-          <w:szCs w:val="24"/>
-        </w:rPr>
-        <w:t xml:space="preserve">, </w:t>
-      </w:r>
-      <w:proofErr w:type="spellStart"/>
-      <w:r>
-        <w:rPr>
-          <w:szCs w:val="24"/>
-        </w:rPr>
-        <w:t>ruang</w:t>
-      </w:r>
-      <w:proofErr w:type="spellEnd"/>
-      <w:r>
-        <w:rPr>
-          <w:szCs w:val="24"/>
-        </w:rPr>
-        <w:t xml:space="preserve"> </w:t>
-      </w:r>
-      <w:proofErr w:type="spellStart"/>
-      <w:r>
-        <w:rPr>
-          <w:szCs w:val="24"/>
-        </w:rPr>
-        <w:t>lingkup</w:t>
-      </w:r>
-      <w:proofErr w:type="spellEnd"/>
-      <w:r>
-        <w:rPr>
-          <w:szCs w:val="24"/>
-        </w:rPr>
-        <w:t xml:space="preserve"> </w:t>
-      </w:r>
-      <w:proofErr w:type="spellStart"/>
-      <w:r>
-        <w:rPr>
-          <w:szCs w:val="24"/>
-        </w:rPr>
-        <w:t>penelitian</w:t>
-      </w:r>
-      <w:proofErr w:type="spellEnd"/>
-      <w:r>
-        <w:rPr>
-          <w:szCs w:val="24"/>
-        </w:rPr>
-        <w:t xml:space="preserve">, </w:t>
-      </w:r>
-      <w:proofErr w:type="spellStart"/>
-      <w:r>
-        <w:rPr>
-          <w:szCs w:val="24"/>
-        </w:rPr>
-        <w:t>metode</w:t>
-      </w:r>
-      <w:proofErr w:type="spellEnd"/>
-      <w:r>
-        <w:rPr>
-          <w:szCs w:val="24"/>
-        </w:rPr>
-        <w:t xml:space="preserve"> </w:t>
-      </w:r>
-      <w:proofErr w:type="spellStart"/>
-      <w:r>
-        <w:rPr>
-          <w:szCs w:val="24"/>
-        </w:rPr>
-        <w:t>penelitian</w:t>
-      </w:r>
-      <w:proofErr w:type="spellEnd"/>
-      <w:r>
-        <w:rPr>
-          <w:szCs w:val="24"/>
-        </w:rPr>
-        <w:t xml:space="preserve"> </w:t>
-      </w:r>
-      <w:r>
-        <w:rPr>
-          <w:szCs w:val="24"/>
-        </w:rPr>
-        <w:t xml:space="preserve">dan </w:t>
-      </w:r>
-      <w:proofErr w:type="spellStart"/>
-      <w:r>
-        <w:rPr>
-          <w:szCs w:val="24"/>
-        </w:rPr>
-        <w:t>sistematika</w:t>
-      </w:r>
-      <w:proofErr w:type="spellEnd"/>
-      <w:r>
-        <w:rPr>
-          <w:szCs w:val="24"/>
-        </w:rPr>
-        <w:t xml:space="preserve"> </w:t>
-      </w:r>
-      <w:proofErr w:type="spellStart"/>
-      <w:r>
-        <w:rPr>
-          <w:szCs w:val="24"/>
-        </w:rPr>
-        <w:t>penulisan</w:t>
-      </w:r>
-      <w:proofErr w:type="spellEnd"/>
-      <w:r>
-        <w:rPr>
-          <w:szCs w:val="24"/>
-        </w:rPr>
-        <w:t xml:space="preserve"> </w:t>
-      </w:r>
-      <w:proofErr w:type="spellStart"/>
-      <w:r>
-        <w:rPr>
-          <w:szCs w:val="24"/>
-        </w:rPr>
-        <w:t>dalam</w:t>
-      </w:r>
-      <w:proofErr w:type="spellEnd"/>
-      <w:r>
-        <w:rPr>
-          <w:szCs w:val="24"/>
-        </w:rPr>
-        <w:t xml:space="preserve"> </w:t>
-      </w:r>
-      <w:proofErr w:type="spellStart"/>
-      <w:r>
-        <w:rPr>
-          <w:szCs w:val="24"/>
-        </w:rPr>
-        <w:t>menyusun</w:t>
-      </w:r>
-      <w:proofErr w:type="spellEnd"/>
-      <w:r>
-        <w:rPr>
-          <w:szCs w:val="24"/>
-        </w:rPr>
-        <w:t xml:space="preserve"> </w:t>
-      </w:r>
-      <w:proofErr w:type="spellStart"/>
-      <w:r>
-        <w:rPr>
-          <w:szCs w:val="24"/>
-        </w:rPr>
-        <w:t>Tugas</w:t>
-      </w:r>
-      <w:proofErr w:type="spellEnd"/>
-      <w:r>
-        <w:rPr>
-          <w:szCs w:val="24"/>
-        </w:rPr>
-        <w:t xml:space="preserve"> Akhir </w:t>
-      </w:r>
-      <w:proofErr w:type="spellStart"/>
-      <w:r>
-        <w:rPr>
-          <w:szCs w:val="24"/>
-        </w:rPr>
-        <w:t>ini</w:t>
-      </w:r>
-      <w:proofErr w:type="spellEnd"/>
+        <w:t xml:space="preserve"> Akhir ini</w:t>
+      </w:r>
       <w:r>
         <w:rPr>
           <w:szCs w:val="24"/>
@@ -2944,23 +2340,13 @@
       <w:bookmarkStart w:id="5" w:name="_Ref429952252"/>
       <w:bookmarkStart w:id="6" w:name="_Ref429952288"/>
       <w:bookmarkStart w:id="7" w:name="_Toc51419991"/>
-      <w:proofErr w:type="spellStart"/>
-      <w:r>
-        <w:t>Latar</w:t>
-      </w:r>
-      <w:proofErr w:type="spellEnd"/>
-      <w:r>
-        <w:t xml:space="preserve"> </w:t>
-      </w:r>
-      <w:proofErr w:type="spellStart"/>
-      <w:r>
-        <w:t>Belakang</w:t>
+      <w:r>
+        <w:t>Latar Belakang</w:t>
       </w:r>
       <w:bookmarkEnd w:id="4"/>
       <w:bookmarkEnd w:id="5"/>
       <w:bookmarkEnd w:id="6"/>
       <w:bookmarkEnd w:id="7"/>
-      <w:proofErr w:type="spellEnd"/>
     </w:p>
     <w:p>
       <w:pPr>
@@ -2989,21 +2375,62 @@
         <w:rPr>
           <w:lang w:val="sv-SE" w:eastAsia="sv-SE"/>
         </w:rPr>
-        <w:t xml:space="preserve">Hidup di zaman dimana teknologi semakin berkembang memang sangat mudah. Semua bisa dilakukan dengan mudah dengan bantuan teknologi yang dibuat manusia. Teknologi semakin berkembang sehingga informasi apa saja dapat dengan mudah diakses dimana saja, kapan saja dan oleh siapa saja. </w:t>
-      </w:r>
-    </w:p>
-    <w:p>
-      <w:pPr>
-        <w:rPr>
-          <w:i/>
+        <w:t>Kabupaten Toba merupakan sebuah Kabupaten yang berada di Sumatera Utara. Disini kita dapat menjumpai berbagai macam destinasi wisata</w:t>
+      </w:r>
+      <w:r>
+        <w:rPr>
           <w:lang w:val="sv-SE" w:eastAsia="sv-SE"/>
         </w:rPr>
-      </w:pPr>
-      <w:r>
-        <w:rPr>
-          <w:i/>
+        <w:t xml:space="preserve"> yang indah dan menarik. Presiden Joko Widodo, di tahun 2019 lalu telah menaruh perhatian besar pada sektor pariwisata di kawasan Danau Toba, Sumatera Utara. Kabupaten Toba adalah salah satu Kabupaten yang terletak di kawasan Danau Toba. Kabupaten Toba menyediakan ba</w:t>
+      </w:r>
+      <w:r>
+        <w:rPr>
           <w:lang w:val="sv-SE" w:eastAsia="sv-SE"/>
         </w:rPr>
+        <w:t>nyak tempat wisata, diantaranya adalah: Pantai Bul-Bul, Air Terjun Simanimbo, Museum TB. Silalahi-Center, Makam Raja Sisingamangaraja, Bukit Tarabunga, dan masih banyak lagi. Dengan banyaknya destinasi wisata,</w:t>
+      </w:r>
+      <w:r>
+        <w:rPr>
+          <w:lang w:val="sv-SE" w:eastAsia="sv-SE"/>
+        </w:rPr>
+        <w:t xml:space="preserve"> </w:t>
+      </w:r>
+      <w:r>
+        <w:rPr>
+          <w:lang w:val="sv-SE" w:eastAsia="sv-SE"/>
+        </w:rPr>
+        <w:t>maka</w:t>
+      </w:r>
+      <w:r>
+        <w:rPr>
+          <w:lang w:val="sv-SE" w:eastAsia="sv-SE"/>
+        </w:rPr>
+        <w:t xml:space="preserve"> akan menjadi permasalahan tersendiri bagi wisatawan yang baru pertama kali menginjakkan kaki ke daerah Sumatera Utara ini.</w:t>
+      </w:r>
+    </w:p>
+    <w:p>
+      <w:pPr>
+        <w:spacing w:line="360" w:lineRule="auto"/>
+        <w:ind w:firstLine="720"/>
+        <w:rPr>
+          <w:lang w:val="sv-SE" w:eastAsia="sv-SE"/>
+        </w:rPr>
+      </w:pPr>
+      <w:bookmarkStart w:id="8" w:name="_GoBack"/>
+      <w:bookmarkEnd w:id="8"/>
+    </w:p>
+    <w:p>
+      <w:pPr>
+        <w:rPr>
+          <w:i/>
+          <w:lang w:val="sv-SE" w:eastAsia="sv-SE"/>
+        </w:rPr>
+      </w:pPr>
+      <w:r>
+        <w:rPr>
+          <w:i/>
+          <w:lang w:val="sv-SE" w:eastAsia="sv-SE"/>
+        </w:rPr>
         <w:t>(</w:t>
       </w:r>
       <w:r>
@@ -3184,7 +2611,15 @@
           <w:i/>
           <w:lang w:val="sv-SE"/>
         </w:rPr>
-        <w:t>wikipedia, blogspot, wordpress. Wikipedia hanya digunakan sebagai langkah awal untuk mulai memahami tentang topik TA Anda. Website yang dirujuk adalah website yang memiliki reputasi dan isinya dapat dipertanggungjawabkan, seperti: website milik pemerintah, situs berita yang bereputasi, atau situs milik perguruan tinggi</w:t>
+        <w:t xml:space="preserve">wikipedia, blogspot, wordpress. Wikipedia hanya digunakan sebagai langkah awal untuk mulai memahami tentang topik TA Anda. Website yang dirujuk adalah website yang memiliki reputasi dan isinya dapat </w:t>
+      </w:r>
+      <w:r>
+        <w:rPr>
+          <w:i/>
+          <w:lang w:val="sv-SE"/>
+        </w:rPr>
+        <w:lastRenderedPageBreak/>
+        <w:t>dipertanggungjawabkan, seperti: website milik pemerintah, situs berita yang bereputasi, atau situs milik perguruan tinggi</w:t>
       </w:r>
       <w:r>
         <w:rPr>
@@ -3206,7 +2641,6 @@
           <w:noProof/>
           <w:szCs w:val="24"/>
         </w:rPr>
-        <w:lastRenderedPageBreak/>
         <w:drawing>
           <wp:inline distT="0" distB="0" distL="0" distR="0" wp14:anchorId="29DF910C" wp14:editId="3E334163">
             <wp:extent cx="5039995" cy="2785745"/>
@@ -3264,8 +2698,8 @@
           <w:szCs w:val="24"/>
         </w:rPr>
       </w:pPr>
-      <w:bookmarkStart w:id="8" w:name="_Ref463468239"/>
-      <w:bookmarkStart w:id="9" w:name="_Toc527018185"/>
+      <w:bookmarkStart w:id="9" w:name="_Ref463468239"/>
+      <w:bookmarkStart w:id="10" w:name="_Toc527018185"/>
       <w:r>
         <w:t xml:space="preserve">Gambar </w:t>
       </w:r>
@@ -3302,69 +2736,19 @@
       <w:r>
         <w:t>.</w:t>
       </w:r>
-      <w:r>
-        <w:fldChar w:fldCharType="begin"/>
-      </w:r>
-      <w:r>
-        <w:instrText xml:space="preserve"> SEQ Gambar \* ARABIC \s 1 </w:instrText>
-      </w:r>
-      <w:r>
-        <w:fldChar w:fldCharType="separate"/>
-      </w:r>
-      <w:r>
-        <w:rPr>
-          <w:noProof/>
-        </w:rPr>
-        <w:t>1</w:t>
-      </w:r>
-      <w:r>
-        <w:rPr>
-          <w:noProof/>
-        </w:rPr>
-        <w:fldChar w:fldCharType="end"/>
-      </w:r>
-      <w:bookmarkEnd w:id="8"/>
-      <w:r>
-        <w:t xml:space="preserve"> </w:t>
-      </w:r>
-      <w:proofErr w:type="spellStart"/>
-      <w:r>
-        <w:t>Hubungan</w:t>
-      </w:r>
-      <w:proofErr w:type="spellEnd"/>
-      <w:r>
-        <w:t xml:space="preserve"> Era </w:t>
-      </w:r>
-      <w:proofErr w:type="spellStart"/>
-      <w:r>
-        <w:t>Kelima</w:t>
-      </w:r>
-      <w:proofErr w:type="spellEnd"/>
-      <w:r>
-        <w:t xml:space="preserve"> </w:t>
-      </w:r>
-      <w:proofErr w:type="spellStart"/>
-      <w:r>
-        <w:t>Komputer</w:t>
-      </w:r>
-      <w:proofErr w:type="spellEnd"/>
-      <w:r>
-        <w:t xml:space="preserve"> dan Era </w:t>
-      </w:r>
-      <w:proofErr w:type="spellStart"/>
-      <w:r>
-        <w:t>Kelima</w:t>
-      </w:r>
-      <w:proofErr w:type="spellEnd"/>
-      <w:r>
-        <w:t xml:space="preserve"> </w:t>
-      </w:r>
-      <w:proofErr w:type="spellStart"/>
-      <w:r>
-        <w:t>Manajemen</w:t>
-      </w:r>
+      <w:fldSimple w:instr=" SEQ Gambar \* ARABIC \s 1 ">
+        <w:r>
+          <w:rPr>
+            <w:noProof/>
+          </w:rPr>
+          <w:t>1</w:t>
+        </w:r>
+      </w:fldSimple>
       <w:bookmarkEnd w:id="9"/>
-      <w:proofErr w:type="spellEnd"/>
+      <w:r>
+        <w:t xml:space="preserve"> Hubungan Era Kelima Komputer dan Era Kelima Manajemen</w:t>
+      </w:r>
+      <w:bookmarkEnd w:id="10"/>
     </w:p>
     <w:p>
       <w:pPr>
@@ -3373,21 +2757,12 @@
           <w:szCs w:val="24"/>
         </w:rPr>
       </w:pPr>
-      <w:proofErr w:type="spellStart"/>
       <w:r>
         <w:rPr>
           <w:sz w:val="20"/>
           <w:szCs w:val="24"/>
         </w:rPr>
-        <w:t>Sumber</w:t>
-      </w:r>
-      <w:proofErr w:type="spellEnd"/>
-      <w:r>
-        <w:rPr>
-          <w:sz w:val="20"/>
-          <w:szCs w:val="24"/>
-        </w:rPr>
-        <w:t>:</w:t>
+        <w:t>Sumber:</w:t>
       </w:r>
       <w:r>
         <w:rPr>
@@ -3456,127 +2831,33 @@
       <w:pPr>
         <w:pStyle w:val="Heading2"/>
       </w:pPr>
-      <w:bookmarkStart w:id="10" w:name="_Ref442810247"/>
-      <w:bookmarkStart w:id="11" w:name="_Toc51419992"/>
-      <w:proofErr w:type="spellStart"/>
+      <w:bookmarkStart w:id="11" w:name="_Ref442810247"/>
+      <w:bookmarkStart w:id="12" w:name="_Toc51419992"/>
       <w:r>
         <w:t>R</w:t>
       </w:r>
       <w:r>
         <w:t>umusan</w:t>
       </w:r>
-      <w:proofErr w:type="spellEnd"/>
       <w:r>
         <w:t xml:space="preserve"> </w:t>
       </w:r>
-      <w:proofErr w:type="spellStart"/>
       <w:r>
         <w:t>Masalah</w:t>
       </w:r>
-      <w:bookmarkEnd w:id="10"/>
       <w:bookmarkEnd w:id="11"/>
-      <w:proofErr w:type="spellEnd"/>
+      <w:bookmarkEnd w:id="12"/>
     </w:p>
     <w:p>
       <w:pPr>
         <w:spacing w:line="360" w:lineRule="auto"/>
         <w:ind w:right="2"/>
       </w:pPr>
-      <w:proofErr w:type="spellStart"/>
-      <w:r>
-        <w:t>Berdasarkan</w:t>
-      </w:r>
-      <w:proofErr w:type="spellEnd"/>
-      <w:r>
-        <w:t xml:space="preserve"> </w:t>
-      </w:r>
-      <w:proofErr w:type="spellStart"/>
-      <w:r>
-        <w:t>latar</w:t>
-      </w:r>
-      <w:proofErr w:type="spellEnd"/>
-      <w:r>
-        <w:t xml:space="preserve"> </w:t>
-      </w:r>
-      <w:proofErr w:type="spellStart"/>
-      <w:r>
-        <w:t>belakang</w:t>
-      </w:r>
-      <w:proofErr w:type="spellEnd"/>
-      <w:r>
-        <w:t xml:space="preserve"> </w:t>
-      </w:r>
-      <w:proofErr w:type="spellStart"/>
-      <w:r>
-        <w:t>diatas</w:t>
-      </w:r>
-      <w:proofErr w:type="spellEnd"/>
-      <w:r>
-        <w:t xml:space="preserve">, </w:t>
-      </w:r>
-      <w:proofErr w:type="spellStart"/>
-      <w:r>
-        <w:t>maka</w:t>
-      </w:r>
-      <w:proofErr w:type="spellEnd"/>
-      <w:r>
-        <w:t xml:space="preserve"> </w:t>
-      </w:r>
-      <w:proofErr w:type="spellStart"/>
-      <w:r>
-        <w:t>rumusan</w:t>
-      </w:r>
-      <w:proofErr w:type="spellEnd"/>
-      <w:r>
-        <w:t xml:space="preserve"> </w:t>
-      </w:r>
-      <w:proofErr w:type="spellStart"/>
-      <w:r>
-        <w:t>masalah</w:t>
-      </w:r>
-      <w:proofErr w:type="spellEnd"/>
-      <w:r>
-        <w:t xml:space="preserve"> yang </w:t>
-      </w:r>
-      <w:proofErr w:type="spellStart"/>
-      <w:r>
-        <w:t>akan</w:t>
-      </w:r>
-      <w:proofErr w:type="spellEnd"/>
-      <w:r>
-        <w:t xml:space="preserve"> </w:t>
-      </w:r>
-      <w:proofErr w:type="spellStart"/>
-      <w:r>
-        <w:t>diteliti</w:t>
-      </w:r>
-      <w:proofErr w:type="spellEnd"/>
-      <w:r>
-        <w:t xml:space="preserve"> </w:t>
-      </w:r>
-      <w:proofErr w:type="spellStart"/>
-      <w:r>
-        <w:t>adalah</w:t>
-      </w:r>
-      <w:proofErr w:type="spellEnd"/>
-      <w:r>
-        <w:t xml:space="preserve"> </w:t>
-      </w:r>
-      <w:proofErr w:type="spellStart"/>
-      <w:r>
-        <w:t>sebagai</w:t>
-      </w:r>
-      <w:proofErr w:type="spellEnd"/>
-      <w:r>
-        <w:t xml:space="preserve"> </w:t>
-      </w:r>
-      <w:proofErr w:type="spellStart"/>
-      <w:r>
-        <w:t>berikut</w:t>
-      </w:r>
-      <w:proofErr w:type="spellEnd"/>
-      <w:r>
-        <w:t xml:space="preserve">. </w:t>
+      <w:r>
+        <w:t>Berdasarkan latar belakang diatas, maka rumusan masalah yang akan diteliti adalah</w:t>
+      </w:r>
+      <w:r>
+        <w:t xml:space="preserve"> sebagai berikut. </w:t>
       </w:r>
     </w:p>
     <w:p>
@@ -3589,69 +2870,8 @@
         <w:spacing w:line="360" w:lineRule="auto"/>
         <w:ind w:right="2"/>
       </w:pPr>
-      <w:proofErr w:type="spellStart"/>
-      <w:r>
-        <w:t>Apakah</w:t>
-      </w:r>
-      <w:proofErr w:type="spellEnd"/>
-      <w:r>
-        <w:t xml:space="preserve"> </w:t>
-      </w:r>
-      <w:proofErr w:type="spellStart"/>
-      <w:r>
-        <w:t>Algoritma</w:t>
-      </w:r>
-      <w:proofErr w:type="spellEnd"/>
-      <w:r>
-        <w:t xml:space="preserve"> </w:t>
-      </w:r>
-      <w:proofErr w:type="spellStart"/>
-      <w:r>
-        <w:t>Genetika</w:t>
-      </w:r>
-      <w:proofErr w:type="spellEnd"/>
-      <w:r>
-        <w:t xml:space="preserve"> </w:t>
-      </w:r>
-      <w:proofErr w:type="spellStart"/>
-      <w:r>
-        <w:t>dapat</w:t>
-      </w:r>
-      <w:proofErr w:type="spellEnd"/>
-      <w:r>
-        <w:t xml:space="preserve"> </w:t>
-      </w:r>
-      <w:proofErr w:type="spellStart"/>
-      <w:r>
-        <w:t>diterapkan</w:t>
-      </w:r>
-      <w:proofErr w:type="spellEnd"/>
-      <w:r>
-        <w:t xml:space="preserve"> </w:t>
-      </w:r>
-      <w:proofErr w:type="spellStart"/>
-      <w:r>
-        <w:t>dalam</w:t>
-      </w:r>
-      <w:proofErr w:type="spellEnd"/>
-      <w:r>
-        <w:t xml:space="preserve"> </w:t>
-      </w:r>
-      <w:proofErr w:type="spellStart"/>
-      <w:r>
-        <w:t>mencari</w:t>
-      </w:r>
-      <w:proofErr w:type="spellEnd"/>
-      <w:r>
-        <w:t xml:space="preserve"> </w:t>
-      </w:r>
-      <w:proofErr w:type="spellStart"/>
-      <w:r>
-        <w:t>rute</w:t>
-      </w:r>
-      <w:proofErr w:type="spellEnd"/>
-      <w:r>
-        <w:t xml:space="preserve"> optimal?</w:t>
+      <w:r>
+        <w:t>Apakah Algoritma Genetika dapat diterapkan dalam mencari rute optimal?</w:t>
       </w:r>
     </w:p>
     <w:p>
@@ -3664,45 +2884,8 @@
         <w:spacing w:line="360" w:lineRule="auto"/>
         <w:ind w:right="2"/>
       </w:pPr>
-      <w:proofErr w:type="spellStart"/>
-      <w:r>
-        <w:t>Apakah</w:t>
-      </w:r>
-      <w:proofErr w:type="spellEnd"/>
-      <w:r>
-        <w:t xml:space="preserve"> </w:t>
-      </w:r>
-      <w:proofErr w:type="spellStart"/>
-      <w:r>
-        <w:t>rute</w:t>
-      </w:r>
-      <w:proofErr w:type="spellEnd"/>
-      <w:r>
-        <w:t xml:space="preserve"> yang </w:t>
-      </w:r>
-      <w:proofErr w:type="spellStart"/>
-      <w:r>
-        <w:t>dihasilkan</w:t>
-      </w:r>
-      <w:proofErr w:type="spellEnd"/>
-      <w:r>
-        <w:t xml:space="preserve"> </w:t>
-      </w:r>
-      <w:proofErr w:type="spellStart"/>
-      <w:r>
-        <w:t>adalah</w:t>
-      </w:r>
-      <w:proofErr w:type="spellEnd"/>
-      <w:r>
-        <w:t xml:space="preserve"> </w:t>
-      </w:r>
-      <w:proofErr w:type="spellStart"/>
-      <w:r>
-        <w:t>rute</w:t>
-      </w:r>
-      <w:proofErr w:type="spellEnd"/>
-      <w:r>
-        <w:t xml:space="preserve"> yang optimal?</w:t>
+      <w:r>
+        <w:t>Apakah rute yang dihasilkan adalah rute yang optimal?</w:t>
       </w:r>
     </w:p>
     <w:p>
@@ -3727,188 +2910,24 @@
         </w:rPr>
         <w:t xml:space="preserve">- </w:t>
       </w:r>
-      <w:proofErr w:type="spellStart"/>
-      <w:r>
-        <w:rPr>
-          <w:i/>
-        </w:rPr>
-        <w:t>Rangkuman</w:t>
-      </w:r>
-      <w:proofErr w:type="spellEnd"/>
-      <w:r>
-        <w:rPr>
-          <w:i/>
-        </w:rPr>
-        <w:t xml:space="preserve"> </w:t>
-      </w:r>
-      <w:proofErr w:type="spellStart"/>
-      <w:r>
-        <w:rPr>
-          <w:i/>
-        </w:rPr>
-        <w:t>persoalan</w:t>
-      </w:r>
-      <w:proofErr w:type="spellEnd"/>
-      <w:r>
-        <w:rPr>
-          <w:i/>
-        </w:rPr>
-        <w:t xml:space="preserve"> yang </w:t>
-      </w:r>
-      <w:proofErr w:type="spellStart"/>
-      <w:r>
-        <w:rPr>
-          <w:i/>
-        </w:rPr>
-        <w:t>diekstrak</w:t>
-      </w:r>
-      <w:proofErr w:type="spellEnd"/>
-      <w:r>
-        <w:rPr>
-          <w:i/>
-        </w:rPr>
-        <w:t xml:space="preserve"> </w:t>
-      </w:r>
-      <w:proofErr w:type="spellStart"/>
-      <w:r>
-        <w:rPr>
-          <w:i/>
-        </w:rPr>
-        <w:t>dari</w:t>
-      </w:r>
-      <w:proofErr w:type="spellEnd"/>
-      <w:r>
-        <w:rPr>
-          <w:i/>
-        </w:rPr>
-        <w:t xml:space="preserve"> </w:t>
-      </w:r>
-      <w:proofErr w:type="spellStart"/>
-      <w:r>
-        <w:rPr>
-          <w:i/>
-        </w:rPr>
-        <w:t>uraian</w:t>
-      </w:r>
-      <w:proofErr w:type="spellEnd"/>
-      <w:r>
-        <w:rPr>
-          <w:i/>
-        </w:rPr>
-        <w:t xml:space="preserve"> </w:t>
-      </w:r>
-      <w:proofErr w:type="spellStart"/>
-      <w:r>
-        <w:rPr>
-          <w:i/>
-        </w:rPr>
-        <w:t>latar</w:t>
-      </w:r>
-      <w:proofErr w:type="spellEnd"/>
-      <w:r>
-        <w:rPr>
-          <w:i/>
-        </w:rPr>
-        <w:t xml:space="preserve"> </w:t>
-      </w:r>
-      <w:proofErr w:type="spellStart"/>
-      <w:r>
-        <w:rPr>
-          <w:i/>
-        </w:rPr>
-        <w:t>belakang</w:t>
-      </w:r>
-      <w:proofErr w:type="spellEnd"/>
-      <w:r>
-        <w:rPr>
-          <w:i/>
-        </w:rPr>
-        <w:t xml:space="preserve"> pada sub </w:t>
-      </w:r>
-      <w:proofErr w:type="spellStart"/>
-      <w:r>
-        <w:rPr>
-          <w:i/>
-        </w:rPr>
-        <w:t>bab</w:t>
-      </w:r>
-      <w:proofErr w:type="spellEnd"/>
-      <w:r>
-        <w:rPr>
-          <w:i/>
-        </w:rPr>
-        <w:t xml:space="preserve"> </w:t>
-      </w:r>
-      <w:proofErr w:type="spellStart"/>
-      <w:r>
-        <w:rPr>
-          <w:i/>
-        </w:rPr>
-        <w:t>sebelumnya</w:t>
-      </w:r>
-      <w:proofErr w:type="spellEnd"/>
-      <w:r>
-        <w:rPr>
-          <w:i/>
-        </w:rPr>
-        <w:t>,</w:t>
-      </w:r>
-      <w:r>
-        <w:rPr>
-          <w:i/>
-        </w:rPr>
-        <w:t xml:space="preserve"> yang </w:t>
-      </w:r>
-      <w:proofErr w:type="spellStart"/>
-      <w:r>
-        <w:rPr>
-          <w:i/>
-        </w:rPr>
-        <w:t>akan</w:t>
-      </w:r>
-      <w:proofErr w:type="spellEnd"/>
-      <w:r>
-        <w:rPr>
-          <w:i/>
-        </w:rPr>
-        <w:t xml:space="preserve"> </w:t>
-      </w:r>
-      <w:proofErr w:type="spellStart"/>
-      <w:r>
-        <w:rPr>
-          <w:i/>
-        </w:rPr>
-        <w:t>diselesaikan</w:t>
-      </w:r>
-      <w:proofErr w:type="spellEnd"/>
-      <w:r>
-        <w:rPr>
-          <w:i/>
-        </w:rPr>
-        <w:t xml:space="preserve"> pada </w:t>
-      </w:r>
-      <w:proofErr w:type="spellStart"/>
-      <w:r>
-        <w:rPr>
-          <w:i/>
-        </w:rPr>
-        <w:t>penelitian</w:t>
-      </w:r>
-      <w:proofErr w:type="spellEnd"/>
-      <w:r>
-        <w:rPr>
-          <w:i/>
-        </w:rPr>
-        <w:t xml:space="preserve"> </w:t>
-      </w:r>
-      <w:proofErr w:type="spellStart"/>
-      <w:r>
-        <w:rPr>
-          <w:i/>
-        </w:rPr>
-        <w:t>ini</w:t>
-      </w:r>
-      <w:proofErr w:type="spellEnd"/>
+      <w:r>
+        <w:rPr>
+          <w:i/>
+        </w:rPr>
+        <w:t>Rangkuman persoalan</w:t>
+      </w:r>
+      <w:r>
+        <w:rPr>
+          <w:i/>
+        </w:rPr>
+        <w:t xml:space="preserve"> yang diekstrak dari uraian latar belakang pada sub bab sebelumnya,</w:t>
+      </w:r>
+      <w:r>
+        <w:rPr>
+          <w:i/>
+        </w:rPr>
+        <w:t xml:space="preserve"> yang akan diselesaikan pada penelitian ini</w:t>
+      </w:r>
       <w:r>
         <w:rPr>
           <w:b/>
@@ -3943,119 +2962,21 @@
           <w:i/>
           <w:lang w:eastAsia="sv-SE"/>
         </w:rPr>
-        <w:t xml:space="preserve">Satu </w:t>
-      </w:r>
-      <w:proofErr w:type="spellStart"/>
+        <w:t>Satu atau dua research questions yang dinyatakan</w:t>
+      </w:r>
       <w:r>
         <w:rPr>
           <w:i/>
           <w:lang w:eastAsia="sv-SE"/>
         </w:rPr>
-        <w:t>atau</w:t>
-      </w:r>
-      <w:proofErr w:type="spellEnd"/>
+        <w:t xml:space="preserve"> dengan</w:t>
+      </w:r>
       <w:r>
         <w:rPr>
           <w:i/>
           <w:lang w:eastAsia="sv-SE"/>
         </w:rPr>
-        <w:t xml:space="preserve"> </w:t>
-      </w:r>
-      <w:proofErr w:type="spellStart"/>
-      <w:r>
-        <w:rPr>
-          <w:i/>
-          <w:lang w:eastAsia="sv-SE"/>
-        </w:rPr>
-        <w:t>dua</w:t>
-      </w:r>
-      <w:proofErr w:type="spellEnd"/>
-      <w:r>
-        <w:rPr>
-          <w:i/>
-          <w:lang w:eastAsia="sv-SE"/>
-        </w:rPr>
-        <w:t xml:space="preserve"> research questions yang </w:t>
-      </w:r>
-      <w:proofErr w:type="spellStart"/>
-      <w:r>
-        <w:rPr>
-          <w:i/>
-          <w:lang w:eastAsia="sv-SE"/>
-        </w:rPr>
-        <w:t>dinyatakan</w:t>
-      </w:r>
-      <w:proofErr w:type="spellEnd"/>
-      <w:r>
-        <w:rPr>
-          <w:i/>
-          <w:lang w:eastAsia="sv-SE"/>
-        </w:rPr>
-        <w:t xml:space="preserve"> </w:t>
-      </w:r>
-      <w:proofErr w:type="spellStart"/>
-      <w:r>
-        <w:rPr>
-          <w:i/>
-          <w:lang w:eastAsia="sv-SE"/>
-        </w:rPr>
-        <w:t>dengan</w:t>
-      </w:r>
-      <w:proofErr w:type="spellEnd"/>
-      <w:r>
-        <w:rPr>
-          <w:i/>
-          <w:lang w:eastAsia="sv-SE"/>
-        </w:rPr>
-        <w:t xml:space="preserve"> </w:t>
-      </w:r>
-      <w:proofErr w:type="spellStart"/>
-      <w:r>
-        <w:rPr>
-          <w:i/>
-          <w:lang w:eastAsia="sv-SE"/>
-        </w:rPr>
-        <w:t>jelas</w:t>
-      </w:r>
-      <w:proofErr w:type="spellEnd"/>
-      <w:r>
-        <w:rPr>
-          <w:i/>
-          <w:lang w:eastAsia="sv-SE"/>
-        </w:rPr>
-        <w:t xml:space="preserve"> dan </w:t>
-      </w:r>
-      <w:proofErr w:type="spellStart"/>
-      <w:r>
-        <w:rPr>
-          <w:i/>
-          <w:lang w:eastAsia="sv-SE"/>
-        </w:rPr>
-        <w:t>dapat</w:t>
-      </w:r>
-      <w:proofErr w:type="spellEnd"/>
-      <w:r>
-        <w:rPr>
-          <w:i/>
-          <w:lang w:eastAsia="sv-SE"/>
-        </w:rPr>
-        <w:t xml:space="preserve"> </w:t>
-      </w:r>
-      <w:proofErr w:type="spellStart"/>
-      <w:r>
-        <w:rPr>
-          <w:i/>
-          <w:lang w:eastAsia="sv-SE"/>
-        </w:rPr>
-        <w:t>dijawab</w:t>
-      </w:r>
-      <w:proofErr w:type="spellEnd"/>
-      <w:r>
-        <w:rPr>
-          <w:i/>
-          <w:lang w:eastAsia="sv-SE"/>
-        </w:rPr>
-        <w:t>.)</w:t>
+        <w:t xml:space="preserve"> jelas dan dapat dijawab.)</w:t>
       </w:r>
     </w:p>
     <w:p>
@@ -4071,192 +2992,86 @@
       <w:pPr>
         <w:pStyle w:val="Heading2"/>
       </w:pPr>
-      <w:bookmarkStart w:id="12" w:name="_Toc51419993"/>
-      <w:proofErr w:type="spellStart"/>
-      <w:r>
-        <w:t>Tujuan</w:t>
-      </w:r>
-      <w:proofErr w:type="spellEnd"/>
-      <w:r>
+      <w:bookmarkStart w:id="13" w:name="_Toc51419993"/>
+      <w:r>
+        <w:t>Tujuan Penelitian</w:t>
+      </w:r>
+      <w:bookmarkEnd w:id="13"/>
+    </w:p>
+    <w:p>
+      <w:pPr>
+        <w:spacing w:line="360" w:lineRule="auto"/>
+        <w:rPr>
+          <w:lang w:val="fi-FI" w:eastAsia="sv-SE"/>
+        </w:rPr>
+      </w:pPr>
+      <w:r>
+        <w:rPr>
+          <w:lang w:val="fi-FI" w:eastAsia="sv-SE"/>
+        </w:rPr>
+        <w:t xml:space="preserve">Tujuan dari penelitian yang akan dilakukan ini adalah </w:t>
+      </w:r>
+      <w:r>
+        <w:rPr>
+          <w:lang w:val="fi-FI" w:eastAsia="sv-SE"/>
+        </w:rPr>
+        <w:t>menerapkan A</w:t>
+      </w:r>
+      <w:r>
+        <w:rPr>
+          <w:lang w:val="fi-FI" w:eastAsia="sv-SE"/>
+        </w:rPr>
+        <w:t>lgoritma Genetika dalam menentukan rute obyek wisata disekitaran Kabupaten Toba yang paling optimal bagi para wisatawan yang berkunjung ke Kabupaten Toba.</w:t>
+      </w:r>
+    </w:p>
+    <w:p>
+      <w:pPr>
+        <w:rPr>
+          <w:i/>
+          <w:lang w:eastAsia="sv-SE"/>
+        </w:rPr>
+      </w:pPr>
+      <w:r>
+        <w:rPr>
+          <w:i/>
+          <w:lang w:val="fi-FI" w:eastAsia="sv-SE"/>
+        </w:rPr>
+        <w:t xml:space="preserve">(Satu paragraf </w:t>
+      </w:r>
+      <w:r>
+        <w:rPr>
+          <w:i/>
+          <w:lang w:val="fi-FI" w:eastAsia="sv-SE"/>
+        </w:rPr>
+        <w:t xml:space="preserve">yang </w:t>
+      </w:r>
+      <w:r>
+        <w:rPr>
+          <w:i/>
+          <w:lang w:val="fi-FI" w:eastAsia="sv-SE"/>
+        </w:rPr>
+        <w:t>menyatakan dengan jelas tujuan pelaksanaan Tugas Akhir.</w:t>
+      </w:r>
+      <w:r>
+        <w:rPr>
+          <w:i/>
+          <w:lang w:val="fi-FI" w:eastAsia="sv-SE"/>
+        </w:rPr>
+        <w:t xml:space="preserve"> Kalimat tujuan disusun sedemikian rupa untuk menjawab atau menyelesaikan persoalan/reseach question yang dituliskan pada sub bab rumusan masalah. </w:t>
+      </w:r>
+      <w:r>
+        <w:rPr>
+          <w:i/>
+          <w:lang w:val="fi-FI" w:eastAsia="sv-SE"/>
+        </w:rPr>
         <w:t xml:space="preserve"> </w:t>
       </w:r>
-      <w:proofErr w:type="spellStart"/>
-      <w:r>
-        <w:t>Penelitian</w:t>
-      </w:r>
-      <w:bookmarkEnd w:id="12"/>
-      <w:proofErr w:type="spellEnd"/>
-    </w:p>
-    <w:p>
-      <w:pPr>
-        <w:spacing w:line="360" w:lineRule="auto"/>
-        <w:rPr>
-          <w:lang w:val="fi-FI" w:eastAsia="sv-SE"/>
-        </w:rPr>
-      </w:pPr>
-      <w:r>
-        <w:rPr>
-          <w:lang w:val="fi-FI" w:eastAsia="sv-SE"/>
-        </w:rPr>
-        <w:t xml:space="preserve">Tujuan dari penelitian yang akan dilakukan ini adalah </w:t>
-      </w:r>
-      <w:r>
-        <w:rPr>
-          <w:lang w:val="fi-FI" w:eastAsia="sv-SE"/>
-        </w:rPr>
-        <w:t>menerapkan A</w:t>
-      </w:r>
-      <w:r>
-        <w:rPr>
-          <w:lang w:val="fi-FI" w:eastAsia="sv-SE"/>
-        </w:rPr>
-        <w:t>lgoritma Genetika dalam menentukan rute obyek wisata disekitaran Kabupaten Toba yang paling optimal bagi para wisatawan yang berkunjung ke Kabupaten Toba.</w:t>
-      </w:r>
-    </w:p>
-    <w:p>
-      <w:pPr>
+      <w:r>
         <w:rPr>
           <w:i/>
           <w:lang w:eastAsia="sv-SE"/>
         </w:rPr>
-      </w:pPr>
-      <w:r>
-        <w:rPr>
-          <w:i/>
-          <w:lang w:val="fi-FI" w:eastAsia="sv-SE"/>
-        </w:rPr>
-        <w:t xml:space="preserve">(Satu paragraf </w:t>
-      </w:r>
-      <w:r>
-        <w:rPr>
-          <w:i/>
-          <w:lang w:val="fi-FI" w:eastAsia="sv-SE"/>
-        </w:rPr>
-        <w:t xml:space="preserve">yang </w:t>
-      </w:r>
-      <w:r>
-        <w:rPr>
-          <w:i/>
-          <w:lang w:val="fi-FI" w:eastAsia="sv-SE"/>
-        </w:rPr>
-        <w:t>menyatakan dengan jelas tujuan pelaksanaan Tugas Akhir.</w:t>
-      </w:r>
-      <w:r>
-        <w:rPr>
-          <w:i/>
-          <w:lang w:val="fi-FI" w:eastAsia="sv-SE"/>
-        </w:rPr>
-        <w:t xml:space="preserve"> Kalimat tujuan disusun sedemikian rupa untuk menjawab atau menyelesaikan persoalan/reseach question yang dituliskan pada sub bab rumusan masalah. </w:t>
-      </w:r>
-      <w:r>
-        <w:rPr>
-          <w:i/>
-          <w:lang w:val="fi-FI" w:eastAsia="sv-SE"/>
-        </w:rPr>
-        <w:t xml:space="preserve"> </w:t>
-      </w:r>
-      <w:r>
-        <w:rPr>
-          <w:i/>
-          <w:lang w:eastAsia="sv-SE"/>
-        </w:rPr>
-        <w:t xml:space="preserve">Juga </w:t>
-      </w:r>
-      <w:proofErr w:type="spellStart"/>
-      <w:r>
-        <w:rPr>
-          <w:i/>
-          <w:lang w:eastAsia="sv-SE"/>
-        </w:rPr>
-        <w:t>jelaskan</w:t>
-      </w:r>
-      <w:proofErr w:type="spellEnd"/>
-      <w:r>
-        <w:rPr>
-          <w:i/>
-          <w:lang w:eastAsia="sv-SE"/>
-        </w:rPr>
-        <w:t xml:space="preserve"> </w:t>
-      </w:r>
-      <w:proofErr w:type="spellStart"/>
-      <w:r>
-        <w:rPr>
-          <w:i/>
-          <w:lang w:eastAsia="sv-SE"/>
-        </w:rPr>
-        <w:t>langkah-langkah</w:t>
-      </w:r>
-      <w:proofErr w:type="spellEnd"/>
-      <w:r>
-        <w:rPr>
-          <w:i/>
-          <w:lang w:eastAsia="sv-SE"/>
-        </w:rPr>
-        <w:t xml:space="preserve"> </w:t>
-      </w:r>
-      <w:proofErr w:type="spellStart"/>
-      <w:r>
-        <w:rPr>
-          <w:i/>
-          <w:lang w:eastAsia="sv-SE"/>
-        </w:rPr>
-        <w:t>untuk</w:t>
-      </w:r>
-      <w:proofErr w:type="spellEnd"/>
-      <w:r>
-        <w:rPr>
-          <w:i/>
-          <w:lang w:eastAsia="sv-SE"/>
-        </w:rPr>
-        <w:t xml:space="preserve"> </w:t>
-      </w:r>
-      <w:proofErr w:type="spellStart"/>
-      <w:r>
-        <w:rPr>
-          <w:i/>
-          <w:lang w:eastAsia="sv-SE"/>
-        </w:rPr>
-        <w:t>mencapai</w:t>
-      </w:r>
-      <w:proofErr w:type="spellEnd"/>
-      <w:r>
-        <w:rPr>
-          <w:i/>
-          <w:lang w:eastAsia="sv-SE"/>
-        </w:rPr>
-        <w:t xml:space="preserve"> </w:t>
-      </w:r>
-      <w:proofErr w:type="spellStart"/>
-      <w:r>
-        <w:rPr>
-          <w:i/>
-          <w:lang w:eastAsia="sv-SE"/>
-        </w:rPr>
-        <w:t>tujuan</w:t>
-      </w:r>
-      <w:proofErr w:type="spellEnd"/>
-      <w:r>
-        <w:rPr>
-          <w:i/>
-          <w:lang w:eastAsia="sv-SE"/>
-        </w:rPr>
-        <w:t xml:space="preserve"> </w:t>
-      </w:r>
-      <w:proofErr w:type="spellStart"/>
-      <w:r>
-        <w:rPr>
-          <w:i/>
-          <w:lang w:eastAsia="sv-SE"/>
-        </w:rPr>
-        <w:t>tersebut</w:t>
-      </w:r>
-      <w:proofErr w:type="spellEnd"/>
-      <w:r>
-        <w:rPr>
-          <w:i/>
-          <w:lang w:eastAsia="sv-SE"/>
-        </w:rPr>
-        <w:t>.)</w:t>
+        <w:t>Juga jelaskan langkah-langkah untuk mencapai tujuan tersebut.)</w:t>
       </w:r>
     </w:p>
     <w:p>
@@ -4270,28 +3085,16 @@
       <w:pPr>
         <w:pStyle w:val="Heading2"/>
       </w:pPr>
-      <w:bookmarkStart w:id="13" w:name="_Toc468886746"/>
-      <w:bookmarkStart w:id="14" w:name="_Ref471632884"/>
-      <w:bookmarkStart w:id="15" w:name="_Toc51419994"/>
-      <w:r>
-        <w:t xml:space="preserve">Ruang </w:t>
-      </w:r>
-      <w:proofErr w:type="spellStart"/>
-      <w:r>
-        <w:t>Lingkup</w:t>
-      </w:r>
-      <w:proofErr w:type="spellEnd"/>
-      <w:r>
-        <w:t xml:space="preserve"> </w:t>
-      </w:r>
-      <w:proofErr w:type="spellStart"/>
-      <w:r>
-        <w:t>Penelitian</w:t>
-      </w:r>
-      <w:bookmarkEnd w:id="13"/>
+      <w:bookmarkStart w:id="14" w:name="_Toc468886746"/>
+      <w:bookmarkStart w:id="15" w:name="_Ref471632884"/>
+      <w:bookmarkStart w:id="16" w:name="_Toc51419994"/>
+      <w:r>
+        <w:lastRenderedPageBreak/>
+        <w:t>Ruang Lingkup Penelitian</w:t>
+      </w:r>
       <w:bookmarkEnd w:id="14"/>
       <w:bookmarkEnd w:id="15"/>
-      <w:proofErr w:type="spellEnd"/>
+      <w:bookmarkEnd w:id="16"/>
     </w:p>
     <w:p>
       <w:pPr>
@@ -4326,15 +3129,7 @@
           <w:i/>
           <w:lang w:val="sv-SE"/>
         </w:rPr>
-        <w:t xml:space="preserve">.  Menyertai perumusan lingkup, perlu dan harus </w:t>
-      </w:r>
-      <w:r>
-        <w:rPr>
-          <w:i/>
-          <w:lang w:val="sv-SE"/>
-        </w:rPr>
-        <w:lastRenderedPageBreak/>
-        <w:t>dikemukakan landasan pertimbangan atas pendefinisian lingkup tersebut. Dalam menyampaikan landasan pertimban</w:t>
+        <w:t>.  Menyertai perumusan lingkup, perlu dan harus dikemukakan landasan pertimbangan atas pendefinisian lingkup tersebut. Dalam menyampaikan landasan pertimban</w:t>
       </w:r>
       <w:r>
         <w:rPr>
@@ -4509,7 +3304,7 @@
           <w:szCs w:val="24"/>
         </w:rPr>
       </w:pPr>
-      <w:bookmarkStart w:id="16" w:name="_Toc51419995"/>
+      <w:bookmarkStart w:id="17" w:name="_Toc51419995"/>
       <w:r>
         <w:t>Hasil</w:t>
       </w:r>
@@ -4518,18 +3313,9 @@
           <w:i/>
           <w:szCs w:val="24"/>
         </w:rPr>
-        <w:t xml:space="preserve"> yang </w:t>
-      </w:r>
-      <w:proofErr w:type="spellStart"/>
-      <w:r>
-        <w:rPr>
-          <w:i/>
-          <w:szCs w:val="24"/>
-        </w:rPr>
-        <w:t>diharapkan</w:t>
-      </w:r>
-      <w:bookmarkEnd w:id="16"/>
-      <w:proofErr w:type="spellEnd"/>
+        <w:t xml:space="preserve"> yang diharapkan</w:t>
+      </w:r>
+      <w:bookmarkEnd w:id="17"/>
     </w:p>
     <w:p>
       <w:pPr>
@@ -4542,618 +3328,105 @@
         <w:rPr>
           <w:lang w:eastAsia="sv-SE"/>
         </w:rPr>
-        <w:t xml:space="preserve">Hasil yang </w:t>
-      </w:r>
-      <w:proofErr w:type="spellStart"/>
-      <w:r>
-        <w:rPr>
+        <w:t>Hasil yang diharapkan dalam penelitian ini adalah berupa model desain yang akan menjelaskan semua rute perjalanan ketempat obyekk wisata serta jarak dan waktu yang paling optimal untuk ditempuh.</w:t>
+      </w:r>
+    </w:p>
+    <w:p>
+      <w:pPr>
+        <w:spacing w:line="360" w:lineRule="auto"/>
+        <w:rPr>
+          <w:i/>
+          <w:lang w:val="sv-SE" w:eastAsia="sv-SE"/>
+        </w:rPr>
+      </w:pPr>
+      <w:r>
+        <w:rPr>
+          <w:i/>
           <w:lang w:eastAsia="sv-SE"/>
         </w:rPr>
-        <w:t>diharapkan</w:t>
-      </w:r>
-      <w:proofErr w:type="spellEnd"/>
-      <w:r>
-        <w:rPr>
+        <w:t xml:space="preserve">(Nyatakan dengan jelas hasil-hasil konkrit yang akan dihasilkan sebagai output Tugas Akhir. </w:t>
+      </w:r>
+      <w:r>
+        <w:rPr>
+          <w:i/>
+          <w:lang w:val="sv-SE" w:eastAsia="sv-SE"/>
+        </w:rPr>
+        <w:t>Jelaskan juga dalam bentuk apa mereka akan dihasilkan, misalnya: desain, program, model dsb.)</w:t>
+      </w:r>
+    </w:p>
+    <w:p>
+      <w:pPr>
+        <w:spacing w:line="360" w:lineRule="auto"/>
+        <w:rPr>
+          <w:i/>
+          <w:lang w:val="sv-SE" w:eastAsia="sv-SE"/>
+        </w:rPr>
+      </w:pPr>
+    </w:p>
+    <w:p/>
+    <w:p>
+      <w:pPr>
+        <w:pStyle w:val="Heading2"/>
+      </w:pPr>
+      <w:bookmarkStart w:id="18" w:name="_Toc51419996"/>
+      <w:r>
+        <w:t>Tahapan</w:t>
+      </w:r>
+      <w:r>
+        <w:t xml:space="preserve"> Penelitian</w:t>
+      </w:r>
+      <w:bookmarkEnd w:id="18"/>
+    </w:p>
+    <w:p>
+      <w:r>
+        <w:rPr>
+          <w:i/>
+          <w:lang w:val="sv-SE" w:eastAsia="sv-SE"/>
+        </w:rPr>
+        <w:t>(Jelaskan metodologi penelitian yang akan digunakan dalam menjawab masing-masing research question(s) untuk menghasilkan output yang diharapkan dan mencapai tujuan Tugas Akhir</w:t>
+      </w:r>
+      <w:r>
+        <w:rPr>
+          <w:i/>
+          <w:lang w:val="sv-SE" w:eastAsia="sv-SE"/>
+        </w:rPr>
+        <w:t xml:space="preserve">. </w:t>
+      </w:r>
+      <w:r>
+        <w:rPr>
+          <w:i/>
+          <w:lang w:val="sv-SE" w:eastAsia="sv-SE"/>
+        </w:rPr>
+        <w:t>Kemukakan pendekatan yang dilakukan dalam mengerjakan kajian yang dilaporkan dalam Laporan Tugas Akhir ini, yaitu mengungkapkan strategi</w:t>
+      </w:r>
+      <w:r>
+        <w:rPr>
+          <w:i/>
+          <w:lang w:val="sv-SE" w:eastAsia="sv-SE"/>
+        </w:rPr>
+        <w:t xml:space="preserve"> dan tahapan penelitian</w:t>
+      </w:r>
+      <w:r>
+        <w:rPr>
+          <w:i/>
+          <w:lang w:val="sv-SE" w:eastAsia="sv-SE"/>
+        </w:rPr>
+        <w:t xml:space="preserve">,  metodologi, dan teknik yang dipilih dalam rangka melakukan kajian, sehingga tujuan kajian dapat diwujudkan. </w:t>
+      </w:r>
+      <w:r>
+        <w:rPr>
+          <w:i/>
           <w:lang w:eastAsia="sv-SE"/>
         </w:rPr>
-        <w:t xml:space="preserve"> </w:t>
-      </w:r>
-      <w:proofErr w:type="spellStart"/>
-      <w:r>
-        <w:rPr>
+        <w:t>J</w:t>
+      </w:r>
+      <w:r>
+        <w:rPr>
+          <w:i/>
           <w:lang w:eastAsia="sv-SE"/>
         </w:rPr>
-        <w:t>dalam</w:t>
-      </w:r>
-      <w:proofErr w:type="spellEnd"/>
-      <w:r>
-        <w:rPr>
-          <w:lang w:eastAsia="sv-SE"/>
-        </w:rPr>
-        <w:t xml:space="preserve"> </w:t>
-      </w:r>
-      <w:proofErr w:type="spellStart"/>
-      <w:r>
-        <w:rPr>
-          <w:lang w:eastAsia="sv-SE"/>
-        </w:rPr>
-        <w:t>penelitian</w:t>
-      </w:r>
-      <w:proofErr w:type="spellEnd"/>
-      <w:r>
-        <w:rPr>
-          <w:lang w:eastAsia="sv-SE"/>
-        </w:rPr>
-        <w:t xml:space="preserve"> </w:t>
-      </w:r>
-      <w:proofErr w:type="spellStart"/>
-      <w:r>
-        <w:rPr>
-          <w:lang w:eastAsia="sv-SE"/>
-        </w:rPr>
-        <w:t>ini</w:t>
-      </w:r>
-      <w:proofErr w:type="spellEnd"/>
-      <w:r>
-        <w:rPr>
-          <w:lang w:eastAsia="sv-SE"/>
-        </w:rPr>
-        <w:t xml:space="preserve"> </w:t>
-      </w:r>
-      <w:proofErr w:type="spellStart"/>
-      <w:r>
-        <w:rPr>
-          <w:lang w:eastAsia="sv-SE"/>
-        </w:rPr>
-        <w:t>adalah</w:t>
-      </w:r>
-      <w:proofErr w:type="spellEnd"/>
-      <w:r>
-        <w:rPr>
-          <w:lang w:eastAsia="sv-SE"/>
-        </w:rPr>
-        <w:t xml:space="preserve"> </w:t>
-      </w:r>
-      <w:proofErr w:type="spellStart"/>
-      <w:r>
-        <w:rPr>
-          <w:lang w:eastAsia="sv-SE"/>
-        </w:rPr>
-        <w:t>berupa</w:t>
-      </w:r>
-      <w:proofErr w:type="spellEnd"/>
-      <w:r>
-        <w:rPr>
-          <w:lang w:eastAsia="sv-SE"/>
-        </w:rPr>
-        <w:t xml:space="preserve"> model </w:t>
-      </w:r>
-      <w:proofErr w:type="spellStart"/>
-      <w:r>
-        <w:rPr>
-          <w:lang w:eastAsia="sv-SE"/>
-        </w:rPr>
-        <w:t>desain</w:t>
-      </w:r>
-      <w:proofErr w:type="spellEnd"/>
-      <w:r>
-        <w:rPr>
-          <w:lang w:eastAsia="sv-SE"/>
-        </w:rPr>
-        <w:t xml:space="preserve"> yang </w:t>
-      </w:r>
-      <w:proofErr w:type="spellStart"/>
-      <w:r>
-        <w:rPr>
-          <w:lang w:eastAsia="sv-SE"/>
-        </w:rPr>
-        <w:t>akan</w:t>
-      </w:r>
-      <w:proofErr w:type="spellEnd"/>
-      <w:r>
-        <w:rPr>
-          <w:lang w:eastAsia="sv-SE"/>
-        </w:rPr>
-        <w:t xml:space="preserve"> </w:t>
-      </w:r>
-      <w:proofErr w:type="spellStart"/>
-      <w:r>
-        <w:rPr>
-          <w:lang w:eastAsia="sv-SE"/>
-        </w:rPr>
-        <w:t>menjelaskan</w:t>
-      </w:r>
-      <w:proofErr w:type="spellEnd"/>
-      <w:r>
-        <w:rPr>
-          <w:lang w:eastAsia="sv-SE"/>
-        </w:rPr>
-        <w:t xml:space="preserve"> </w:t>
-      </w:r>
-      <w:proofErr w:type="spellStart"/>
-      <w:r>
-        <w:rPr>
-          <w:lang w:eastAsia="sv-SE"/>
-        </w:rPr>
-        <w:t>semua</w:t>
-      </w:r>
-      <w:proofErr w:type="spellEnd"/>
-      <w:r>
-        <w:rPr>
-          <w:lang w:eastAsia="sv-SE"/>
-        </w:rPr>
-        <w:t xml:space="preserve"> </w:t>
-      </w:r>
-      <w:proofErr w:type="spellStart"/>
-      <w:r>
-        <w:rPr>
-          <w:lang w:eastAsia="sv-SE"/>
-        </w:rPr>
-        <w:t>rute</w:t>
-      </w:r>
-      <w:proofErr w:type="spellEnd"/>
-      <w:r>
-        <w:rPr>
-          <w:lang w:eastAsia="sv-SE"/>
-        </w:rPr>
-        <w:t xml:space="preserve"> </w:t>
-      </w:r>
-      <w:proofErr w:type="spellStart"/>
-      <w:r>
-        <w:rPr>
-          <w:lang w:eastAsia="sv-SE"/>
-        </w:rPr>
-        <w:t>perjalanan</w:t>
-      </w:r>
-      <w:proofErr w:type="spellEnd"/>
-      <w:r>
-        <w:rPr>
-          <w:lang w:eastAsia="sv-SE"/>
-        </w:rPr>
-        <w:t xml:space="preserve"> </w:t>
-      </w:r>
-      <w:proofErr w:type="spellStart"/>
-      <w:r>
-        <w:rPr>
-          <w:lang w:eastAsia="sv-SE"/>
-        </w:rPr>
-        <w:t>ketempat</w:t>
-      </w:r>
-      <w:proofErr w:type="spellEnd"/>
-      <w:r>
-        <w:rPr>
-          <w:lang w:eastAsia="sv-SE"/>
-        </w:rPr>
-        <w:t xml:space="preserve"> </w:t>
-      </w:r>
-      <w:proofErr w:type="spellStart"/>
-      <w:r>
-        <w:rPr>
-          <w:lang w:eastAsia="sv-SE"/>
-        </w:rPr>
-        <w:t>obyekk</w:t>
-      </w:r>
-      <w:proofErr w:type="spellEnd"/>
-      <w:r>
-        <w:rPr>
-          <w:lang w:eastAsia="sv-SE"/>
-        </w:rPr>
-        <w:t xml:space="preserve"> </w:t>
-      </w:r>
-      <w:proofErr w:type="spellStart"/>
-      <w:r>
-        <w:rPr>
-          <w:lang w:eastAsia="sv-SE"/>
-        </w:rPr>
-        <w:t>wisata</w:t>
-      </w:r>
-      <w:proofErr w:type="spellEnd"/>
-      <w:r>
-        <w:rPr>
-          <w:lang w:eastAsia="sv-SE"/>
-        </w:rPr>
-        <w:t xml:space="preserve"> </w:t>
-      </w:r>
-      <w:proofErr w:type="spellStart"/>
-      <w:r>
-        <w:rPr>
-          <w:lang w:eastAsia="sv-SE"/>
-        </w:rPr>
-        <w:t>serta</w:t>
-      </w:r>
-      <w:proofErr w:type="spellEnd"/>
-      <w:r>
-        <w:rPr>
-          <w:lang w:eastAsia="sv-SE"/>
-        </w:rPr>
-        <w:t xml:space="preserve"> </w:t>
-      </w:r>
-      <w:proofErr w:type="spellStart"/>
-      <w:r>
-        <w:rPr>
-          <w:lang w:eastAsia="sv-SE"/>
-        </w:rPr>
-        <w:t>jarak</w:t>
-      </w:r>
-      <w:proofErr w:type="spellEnd"/>
-      <w:r>
-        <w:rPr>
-          <w:lang w:eastAsia="sv-SE"/>
-        </w:rPr>
-        <w:t xml:space="preserve"> dan </w:t>
-      </w:r>
-      <w:proofErr w:type="spellStart"/>
-      <w:r>
-        <w:rPr>
-          <w:lang w:eastAsia="sv-SE"/>
-        </w:rPr>
-        <w:t>waktu</w:t>
-      </w:r>
-      <w:proofErr w:type="spellEnd"/>
-      <w:r>
-        <w:rPr>
-          <w:lang w:eastAsia="sv-SE"/>
-        </w:rPr>
-        <w:t xml:space="preserve"> yang paling optimal </w:t>
-      </w:r>
-      <w:proofErr w:type="spellStart"/>
-      <w:r>
-        <w:rPr>
-          <w:lang w:eastAsia="sv-SE"/>
-        </w:rPr>
-        <w:t>untuk</w:t>
-      </w:r>
-      <w:proofErr w:type="spellEnd"/>
-      <w:r>
-        <w:rPr>
-          <w:lang w:eastAsia="sv-SE"/>
-        </w:rPr>
-        <w:t xml:space="preserve"> </w:t>
-      </w:r>
-      <w:proofErr w:type="spellStart"/>
-      <w:r>
-        <w:rPr>
-          <w:lang w:eastAsia="sv-SE"/>
-        </w:rPr>
-        <w:t>ditempuh</w:t>
-      </w:r>
-      <w:proofErr w:type="spellEnd"/>
-      <w:r>
-        <w:rPr>
-          <w:lang w:eastAsia="sv-SE"/>
-        </w:rPr>
-        <w:t>.</w:t>
-      </w:r>
-    </w:p>
-    <w:p>
-      <w:pPr>
-        <w:spacing w:line="360" w:lineRule="auto"/>
-        <w:rPr>
-          <w:i/>
-          <w:lang w:val="sv-SE" w:eastAsia="sv-SE"/>
-        </w:rPr>
-      </w:pPr>
-      <w:r>
-        <w:rPr>
-          <w:i/>
-          <w:lang w:eastAsia="sv-SE"/>
-        </w:rPr>
-        <w:t>(</w:t>
-      </w:r>
-      <w:proofErr w:type="spellStart"/>
-      <w:r>
-        <w:rPr>
-          <w:i/>
-          <w:lang w:eastAsia="sv-SE"/>
-        </w:rPr>
-        <w:t>Nyatakan</w:t>
-      </w:r>
-      <w:proofErr w:type="spellEnd"/>
-      <w:r>
-        <w:rPr>
-          <w:i/>
-          <w:lang w:eastAsia="sv-SE"/>
-        </w:rPr>
-        <w:t xml:space="preserve"> </w:t>
-      </w:r>
-      <w:proofErr w:type="spellStart"/>
-      <w:r>
-        <w:rPr>
-          <w:i/>
-          <w:lang w:eastAsia="sv-SE"/>
-        </w:rPr>
-        <w:t>dengan</w:t>
-      </w:r>
-      <w:proofErr w:type="spellEnd"/>
-      <w:r>
-        <w:rPr>
-          <w:i/>
-          <w:lang w:eastAsia="sv-SE"/>
-        </w:rPr>
-        <w:t xml:space="preserve"> </w:t>
-      </w:r>
-      <w:proofErr w:type="spellStart"/>
-      <w:r>
-        <w:rPr>
-          <w:i/>
-          <w:lang w:eastAsia="sv-SE"/>
-        </w:rPr>
-        <w:t>jelas</w:t>
-      </w:r>
-      <w:proofErr w:type="spellEnd"/>
-      <w:r>
-        <w:rPr>
-          <w:i/>
-          <w:lang w:eastAsia="sv-SE"/>
-        </w:rPr>
-        <w:t xml:space="preserve"> </w:t>
-      </w:r>
-      <w:proofErr w:type="spellStart"/>
-      <w:r>
-        <w:rPr>
-          <w:i/>
-          <w:lang w:eastAsia="sv-SE"/>
-        </w:rPr>
-        <w:t>hasil-hasil</w:t>
-      </w:r>
-      <w:proofErr w:type="spellEnd"/>
-      <w:r>
-        <w:rPr>
-          <w:i/>
-          <w:lang w:eastAsia="sv-SE"/>
-        </w:rPr>
-        <w:t xml:space="preserve"> </w:t>
-      </w:r>
-      <w:proofErr w:type="spellStart"/>
-      <w:r>
-        <w:rPr>
-          <w:i/>
-          <w:lang w:eastAsia="sv-SE"/>
-        </w:rPr>
-        <w:t>konkrit</w:t>
-      </w:r>
-      <w:proofErr w:type="spellEnd"/>
-      <w:r>
-        <w:rPr>
-          <w:i/>
-          <w:lang w:eastAsia="sv-SE"/>
-        </w:rPr>
-        <w:t xml:space="preserve"> yang </w:t>
-      </w:r>
-      <w:proofErr w:type="spellStart"/>
-      <w:r>
-        <w:rPr>
-          <w:i/>
-          <w:lang w:eastAsia="sv-SE"/>
-        </w:rPr>
-        <w:t>akan</w:t>
-      </w:r>
-      <w:proofErr w:type="spellEnd"/>
-      <w:r>
-        <w:rPr>
-          <w:i/>
-          <w:lang w:eastAsia="sv-SE"/>
-        </w:rPr>
-        <w:t xml:space="preserve"> </w:t>
-      </w:r>
-      <w:proofErr w:type="spellStart"/>
-      <w:r>
-        <w:rPr>
-          <w:i/>
-          <w:lang w:eastAsia="sv-SE"/>
-        </w:rPr>
-        <w:t>dihasilkan</w:t>
-      </w:r>
-      <w:proofErr w:type="spellEnd"/>
-      <w:r>
-        <w:rPr>
-          <w:i/>
-          <w:lang w:eastAsia="sv-SE"/>
-        </w:rPr>
-        <w:t xml:space="preserve"> </w:t>
-      </w:r>
-      <w:proofErr w:type="spellStart"/>
-      <w:r>
-        <w:rPr>
-          <w:i/>
-          <w:lang w:eastAsia="sv-SE"/>
-        </w:rPr>
-        <w:t>sebagai</w:t>
-      </w:r>
-      <w:proofErr w:type="spellEnd"/>
-      <w:r>
-        <w:rPr>
-          <w:i/>
-          <w:lang w:eastAsia="sv-SE"/>
-        </w:rPr>
-        <w:t xml:space="preserve"> output </w:t>
-      </w:r>
-      <w:proofErr w:type="spellStart"/>
-      <w:r>
-        <w:rPr>
-          <w:i/>
-          <w:lang w:eastAsia="sv-SE"/>
-        </w:rPr>
-        <w:t>Tugas</w:t>
-      </w:r>
-      <w:proofErr w:type="spellEnd"/>
-      <w:r>
-        <w:rPr>
-          <w:i/>
-          <w:lang w:eastAsia="sv-SE"/>
-        </w:rPr>
-        <w:t xml:space="preserve"> Akhir. </w:t>
-      </w:r>
-      <w:r>
-        <w:rPr>
-          <w:i/>
-          <w:lang w:val="sv-SE" w:eastAsia="sv-SE"/>
-        </w:rPr>
-        <w:t>Jelaskan juga dalam bentuk apa mereka akan dihasilkan, misalnya: desain, program, model dsb.)</w:t>
-      </w:r>
-    </w:p>
-    <w:p>
-      <w:pPr>
-        <w:spacing w:line="360" w:lineRule="auto"/>
-        <w:rPr>
-          <w:i/>
-          <w:lang w:val="sv-SE" w:eastAsia="sv-SE"/>
-        </w:rPr>
-      </w:pPr>
-    </w:p>
-    <w:p/>
-    <w:p>
-      <w:pPr>
-        <w:pStyle w:val="Heading2"/>
-      </w:pPr>
-      <w:bookmarkStart w:id="17" w:name="_Toc51419996"/>
-      <w:proofErr w:type="spellStart"/>
-      <w:r>
-        <w:t>Tahapan</w:t>
-      </w:r>
-      <w:proofErr w:type="spellEnd"/>
-      <w:r>
-        <w:t xml:space="preserve"> </w:t>
-      </w:r>
-      <w:proofErr w:type="spellStart"/>
-      <w:r>
-        <w:t>Penelitian</w:t>
-      </w:r>
-      <w:bookmarkEnd w:id="17"/>
-      <w:proofErr w:type="spellEnd"/>
-    </w:p>
-    <w:p>
-      <w:r>
-        <w:rPr>
-          <w:i/>
-          <w:lang w:val="sv-SE" w:eastAsia="sv-SE"/>
-        </w:rPr>
-        <w:t>(Jelaskan metodologi penelitian yang akan digunakan dalam menjawab masing-masing research question(s) untuk menghasilkan output yang diharapkan dan mencapai tujuan Tugas Akhir</w:t>
-      </w:r>
-      <w:r>
-        <w:rPr>
-          <w:i/>
-          <w:lang w:val="sv-SE" w:eastAsia="sv-SE"/>
-        </w:rPr>
-        <w:t xml:space="preserve">. </w:t>
-      </w:r>
-      <w:r>
-        <w:rPr>
-          <w:i/>
-          <w:lang w:val="sv-SE" w:eastAsia="sv-SE"/>
-        </w:rPr>
-        <w:t>Kemukakan pendekatan yang dilakukan dalam mengerjakan kajian yang dilaporkan dalam Laporan Tugas Akhir ini, yaitu mengungkapkan strategi</w:t>
-      </w:r>
-      <w:r>
-        <w:rPr>
-          <w:i/>
-          <w:lang w:val="sv-SE" w:eastAsia="sv-SE"/>
-        </w:rPr>
-        <w:t xml:space="preserve"> dan tahapan penelitian</w:t>
-      </w:r>
-      <w:r>
-        <w:rPr>
-          <w:i/>
-          <w:lang w:val="sv-SE" w:eastAsia="sv-SE"/>
-        </w:rPr>
-        <w:t xml:space="preserve">,  metodologi, dan teknik yang dipilih dalam rangka melakukan kajian, sehingga tujuan kajian dapat diwujudkan. </w:t>
-      </w:r>
-      <w:proofErr w:type="spellStart"/>
-      <w:r>
-        <w:rPr>
-          <w:i/>
-          <w:lang w:eastAsia="sv-SE"/>
-        </w:rPr>
-        <w:t>J</w:t>
-      </w:r>
-      <w:r>
-        <w:rPr>
-          <w:i/>
-          <w:lang w:eastAsia="sv-SE"/>
-        </w:rPr>
-        <w:t>elaskan</w:t>
-      </w:r>
-      <w:proofErr w:type="spellEnd"/>
-      <w:r>
-        <w:rPr>
-          <w:i/>
-          <w:lang w:eastAsia="sv-SE"/>
-        </w:rPr>
-        <w:t xml:space="preserve"> </w:t>
-      </w:r>
-      <w:proofErr w:type="spellStart"/>
-      <w:r>
-        <w:rPr>
-          <w:i/>
-          <w:lang w:eastAsia="sv-SE"/>
-        </w:rPr>
-        <w:t>langkah-langkah</w:t>
-      </w:r>
-      <w:proofErr w:type="spellEnd"/>
-      <w:r>
-        <w:rPr>
-          <w:i/>
-          <w:lang w:eastAsia="sv-SE"/>
-        </w:rPr>
-        <w:t xml:space="preserve"> </w:t>
-      </w:r>
-      <w:proofErr w:type="spellStart"/>
-      <w:r>
-        <w:rPr>
-          <w:i/>
-          <w:lang w:eastAsia="sv-SE"/>
-        </w:rPr>
-        <w:t>untuk</w:t>
-      </w:r>
-      <w:proofErr w:type="spellEnd"/>
-      <w:r>
-        <w:rPr>
-          <w:i/>
-          <w:lang w:eastAsia="sv-SE"/>
-        </w:rPr>
-        <w:t xml:space="preserve"> </w:t>
-      </w:r>
-      <w:proofErr w:type="spellStart"/>
-      <w:r>
-        <w:rPr>
-          <w:i/>
-          <w:lang w:eastAsia="sv-SE"/>
-        </w:rPr>
-        <w:t>mencapai</w:t>
-      </w:r>
-      <w:proofErr w:type="spellEnd"/>
-      <w:r>
-        <w:rPr>
-          <w:i/>
-          <w:lang w:eastAsia="sv-SE"/>
-        </w:rPr>
-        <w:t xml:space="preserve"> </w:t>
-      </w:r>
-      <w:proofErr w:type="spellStart"/>
-      <w:r>
-        <w:rPr>
-          <w:i/>
-          <w:lang w:eastAsia="sv-SE"/>
-        </w:rPr>
-        <w:t>tujuan</w:t>
-      </w:r>
-      <w:proofErr w:type="spellEnd"/>
-      <w:r>
-        <w:rPr>
-          <w:i/>
-          <w:lang w:eastAsia="sv-SE"/>
-        </w:rPr>
-        <w:t xml:space="preserve"> </w:t>
-      </w:r>
-      <w:proofErr w:type="spellStart"/>
-      <w:r>
-        <w:rPr>
-          <w:i/>
-          <w:lang w:eastAsia="sv-SE"/>
-        </w:rPr>
-        <w:t>tersebut</w:t>
-      </w:r>
-      <w:proofErr w:type="spellEnd"/>
+        <w:t>elaskan langkah-langkah untuk mencapai tujuan tersebut</w:t>
+      </w:r>
     </w:p>
     <w:p>
       <w:pPr>
@@ -5235,7 +3508,6 @@
           <w:iCs/>
           <w:lang w:val="sv-SE" w:eastAsia="sv-SE"/>
         </w:rPr>
-        <w:lastRenderedPageBreak/>
         <w:t>Pada tahap ini dilakukan pengumpulan referensi yang diperlukan dalam penelitian. Hal ini dilakukan untuk memperoleh informasi dan data yang diperlukan untuk penulisan Tugas Akhir ini. Referensi yang digunakan dapat berupa jurnal, artikel, situs internet yang berkaitan dengan penelitian.</w:t>
       </w:r>
     </w:p>
@@ -5326,24 +3598,14 @@
       <w:pPr>
         <w:pStyle w:val="Heading2"/>
       </w:pPr>
-      <w:bookmarkStart w:id="18" w:name="_Toc51419997"/>
-      <w:proofErr w:type="spellStart"/>
-      <w:r>
-        <w:t>Sistematika</w:t>
-      </w:r>
-      <w:proofErr w:type="spellEnd"/>
-      <w:r>
-        <w:t xml:space="preserve"> </w:t>
-      </w:r>
-      <w:proofErr w:type="spellStart"/>
-      <w:r>
-        <w:t>Pe</w:t>
+      <w:bookmarkStart w:id="19" w:name="_Toc51419997"/>
+      <w:r>
+        <w:t>Sistematika Pe</w:t>
       </w:r>
       <w:r>
         <w:t>nyajian</w:t>
       </w:r>
-      <w:bookmarkEnd w:id="18"/>
-      <w:proofErr w:type="spellEnd"/>
+      <w:bookmarkEnd w:id="19"/>
     </w:p>
     <w:p>
       <w:pPr>
@@ -5375,13 +3637,13 @@
         <w:lastRenderedPageBreak/>
         <w:br/>
       </w:r>
-      <w:bookmarkStart w:id="19" w:name="_Ref468749317"/>
-      <w:bookmarkStart w:id="20" w:name="_Toc51419998"/>
+      <w:bookmarkStart w:id="20" w:name="_Ref468749317"/>
+      <w:bookmarkStart w:id="21" w:name="_Toc51419998"/>
       <w:r>
         <w:t>TINJAUAN PUSTAKA</w:t>
       </w:r>
-      <w:bookmarkEnd w:id="19"/>
       <w:bookmarkEnd w:id="20"/>
+      <w:bookmarkEnd w:id="21"/>
     </w:p>
     <w:p>
       <w:pPr>
@@ -5400,271 +3662,37 @@
         <w:rPr>
           <w:szCs w:val="24"/>
         </w:rPr>
-        <w:t>(</w:t>
-      </w:r>
-      <w:proofErr w:type="spellStart"/>
-      <w:r>
+        <w:t>(Deskripsi singkat isi bab)</w:t>
+      </w:r>
+    </w:p>
+    <w:p>
+      <w:pPr>
         <w:rPr>
           <w:szCs w:val="24"/>
         </w:rPr>
-        <w:t>Deskripsi</w:t>
-      </w:r>
-      <w:proofErr w:type="spellEnd"/>
-      <w:r>
-        <w:rPr>
-          <w:szCs w:val="24"/>
-        </w:rPr>
-        <w:t xml:space="preserve"> </w:t>
-      </w:r>
-      <w:proofErr w:type="spellStart"/>
-      <w:r>
-        <w:rPr>
-          <w:szCs w:val="24"/>
-        </w:rPr>
-        <w:t>singkat</w:t>
-      </w:r>
-      <w:proofErr w:type="spellEnd"/>
-      <w:r>
-        <w:rPr>
-          <w:szCs w:val="24"/>
-        </w:rPr>
-        <w:t xml:space="preserve"> </w:t>
-      </w:r>
-      <w:proofErr w:type="spellStart"/>
-      <w:r>
-        <w:rPr>
-          <w:szCs w:val="24"/>
-        </w:rPr>
-        <w:t>isi</w:t>
-      </w:r>
-      <w:proofErr w:type="spellEnd"/>
-      <w:r>
-        <w:rPr>
-          <w:szCs w:val="24"/>
-        </w:rPr>
-        <w:t xml:space="preserve"> </w:t>
-      </w:r>
-      <w:proofErr w:type="spellStart"/>
-      <w:r>
-        <w:rPr>
-          <w:szCs w:val="24"/>
-        </w:rPr>
-        <w:t>bab</w:t>
-      </w:r>
-      <w:proofErr w:type="spellEnd"/>
-      <w:r>
-        <w:rPr>
-          <w:szCs w:val="24"/>
-        </w:rPr>
-        <w:t>)</w:t>
-      </w:r>
-    </w:p>
-    <w:p>
-      <w:pPr>
-        <w:rPr>
-          <w:szCs w:val="24"/>
-        </w:rPr>
       </w:pPr>
     </w:p>
     <w:p>
       <w:pPr>
         <w:pStyle w:val="Heading2"/>
       </w:pPr>
-      <w:bookmarkStart w:id="21" w:name="_Toc51419999"/>
-      <w:proofErr w:type="spellStart"/>
-      <w:r>
-        <w:t>Penelitian</w:t>
-      </w:r>
-      <w:proofErr w:type="spellEnd"/>
-      <w:r>
-        <w:t xml:space="preserve"> </w:t>
-      </w:r>
-      <w:proofErr w:type="spellStart"/>
-      <w:r>
-        <w:t>Sebelumnya</w:t>
-      </w:r>
-      <w:bookmarkEnd w:id="21"/>
-      <w:proofErr w:type="spellEnd"/>
-    </w:p>
-    <w:p>
-      <w:pPr>
-        <w:rPr>
-          <w:i/>
-        </w:rPr>
-      </w:pPr>
-      <w:r>
-        <w:rPr>
-          <w:i/>
-        </w:rPr>
-        <w:t>(</w:t>
-      </w:r>
-      <w:proofErr w:type="spellStart"/>
-      <w:r>
-        <w:rPr>
-          <w:i/>
-        </w:rPr>
-        <w:t>Berisi</w:t>
-      </w:r>
-      <w:proofErr w:type="spellEnd"/>
-      <w:r>
-        <w:rPr>
-          <w:i/>
-        </w:rPr>
-        <w:t xml:space="preserve"> </w:t>
-      </w:r>
-      <w:proofErr w:type="spellStart"/>
-      <w:r>
-        <w:rPr>
-          <w:i/>
-        </w:rPr>
-        <w:t>rangkuman</w:t>
-      </w:r>
-      <w:proofErr w:type="spellEnd"/>
-      <w:r>
-        <w:rPr>
-          <w:i/>
-        </w:rPr>
-        <w:t xml:space="preserve"> </w:t>
-      </w:r>
-      <w:proofErr w:type="spellStart"/>
-      <w:r>
-        <w:rPr>
-          <w:i/>
-        </w:rPr>
-        <w:t>penelitian</w:t>
-      </w:r>
-      <w:proofErr w:type="spellEnd"/>
-      <w:r>
-        <w:rPr>
-          <w:i/>
-        </w:rPr>
-        <w:t xml:space="preserve"> </w:t>
-      </w:r>
-      <w:proofErr w:type="spellStart"/>
-      <w:r>
-        <w:rPr>
-          <w:i/>
-        </w:rPr>
-        <w:t>terkait</w:t>
-      </w:r>
-      <w:proofErr w:type="spellEnd"/>
-      <w:r>
-        <w:rPr>
-          <w:i/>
-        </w:rPr>
-        <w:t xml:space="preserve"> yang </w:t>
-      </w:r>
-      <w:proofErr w:type="spellStart"/>
-      <w:r>
-        <w:rPr>
-          <w:i/>
-        </w:rPr>
-        <w:t>sudah</w:t>
-      </w:r>
-      <w:proofErr w:type="spellEnd"/>
-      <w:r>
-        <w:rPr>
-          <w:i/>
-        </w:rPr>
-        <w:t xml:space="preserve"> </w:t>
-      </w:r>
-      <w:proofErr w:type="spellStart"/>
-      <w:r>
-        <w:rPr>
-          <w:i/>
-        </w:rPr>
-        <w:t>pernah</w:t>
-      </w:r>
-      <w:proofErr w:type="spellEnd"/>
-      <w:r>
-        <w:rPr>
-          <w:i/>
-        </w:rPr>
-        <w:t xml:space="preserve"> </w:t>
-      </w:r>
-      <w:proofErr w:type="spellStart"/>
-      <w:r>
-        <w:rPr>
-          <w:i/>
-        </w:rPr>
-        <w:t>dilakukan</w:t>
-      </w:r>
-      <w:proofErr w:type="spellEnd"/>
-      <w:r>
-        <w:rPr>
-          <w:i/>
-        </w:rPr>
-        <w:t xml:space="preserve"> dan </w:t>
-      </w:r>
-      <w:proofErr w:type="spellStart"/>
-      <w:r>
-        <w:rPr>
-          <w:i/>
-        </w:rPr>
-        <w:t>uraian</w:t>
-      </w:r>
-      <w:proofErr w:type="spellEnd"/>
-      <w:r>
-        <w:rPr>
-          <w:i/>
-        </w:rPr>
-        <w:t xml:space="preserve"> </w:t>
-      </w:r>
-      <w:proofErr w:type="spellStart"/>
-      <w:r>
-        <w:rPr>
-          <w:i/>
-        </w:rPr>
-        <w:t>keterkaitanya</w:t>
-      </w:r>
-      <w:proofErr w:type="spellEnd"/>
-      <w:r>
-        <w:rPr>
-          <w:i/>
-        </w:rPr>
-        <w:t xml:space="preserve"> </w:t>
-      </w:r>
-      <w:proofErr w:type="spellStart"/>
-      <w:r>
-        <w:rPr>
-          <w:i/>
-        </w:rPr>
-        <w:t>dengan</w:t>
-      </w:r>
-      <w:proofErr w:type="spellEnd"/>
-      <w:r>
-        <w:rPr>
-          <w:i/>
-        </w:rPr>
-        <w:t xml:space="preserve"> </w:t>
-      </w:r>
-      <w:proofErr w:type="spellStart"/>
-      <w:r>
-        <w:rPr>
-          <w:i/>
-        </w:rPr>
-        <w:t>penelitian</w:t>
-      </w:r>
-      <w:proofErr w:type="spellEnd"/>
-      <w:r>
-        <w:rPr>
-          <w:i/>
-        </w:rPr>
-        <w:t xml:space="preserve"> yang </w:t>
-      </w:r>
-      <w:proofErr w:type="spellStart"/>
-      <w:r>
-        <w:rPr>
-          <w:i/>
-        </w:rPr>
-        <w:t>dilakukan</w:t>
-      </w:r>
-      <w:proofErr w:type="spellEnd"/>
-      <w:r>
-        <w:rPr>
-          <w:i/>
-        </w:rPr>
-        <w:t>)</w:t>
+      <w:bookmarkStart w:id="22" w:name="_Toc51419999"/>
+      <w:r>
+        <w:t>Penelitian Sebelumnya</w:t>
+      </w:r>
+      <w:bookmarkEnd w:id="22"/>
+    </w:p>
+    <w:p>
+      <w:pPr>
+        <w:rPr>
+          <w:i/>
+        </w:rPr>
+      </w:pPr>
+      <w:r>
+        <w:rPr>
+          <w:i/>
+        </w:rPr>
+        <w:t>(Berisi rangkuman penelitian terkait yang sudah pernah dilakukan dan uraian keterkaitanya dengan penelitian yang dilakukan)</w:t>
       </w:r>
     </w:p>
     <w:p>
@@ -5745,21 +3773,8 @@
         <w:ind w:left="426"/>
         <w:jc w:val="left"/>
       </w:pPr>
-      <w:proofErr w:type="spellStart"/>
-      <w:r>
-        <w:t>Judul</w:t>
-      </w:r>
-      <w:proofErr w:type="spellEnd"/>
-      <w:r>
-        <w:t xml:space="preserve"> Paper/</w:t>
-      </w:r>
-      <w:proofErr w:type="spellStart"/>
-      <w:r>
-        <w:t>Jurnal</w:t>
-      </w:r>
-      <w:proofErr w:type="spellEnd"/>
-      <w:r>
-        <w:t xml:space="preserve"> I</w:t>
+      <w:r>
+        <w:t>Judul Paper/Jurnal I</w:t>
       </w:r>
     </w:p>
     <w:p>
@@ -5820,61 +3835,8 @@
           <w:lang w:val="fi-FI" w:eastAsia="sv-SE"/>
         </w:rPr>
       </w:pPr>
-      <w:proofErr w:type="spellStart"/>
-      <w:r>
-        <w:t>Jurnal</w:t>
-      </w:r>
-      <w:proofErr w:type="spellEnd"/>
-      <w:r>
-        <w:t xml:space="preserve"> </w:t>
-      </w:r>
-      <w:proofErr w:type="spellStart"/>
-      <w:r>
-        <w:t>ini</w:t>
-      </w:r>
-      <w:proofErr w:type="spellEnd"/>
-      <w:r>
-        <w:t xml:space="preserve"> </w:t>
-      </w:r>
-      <w:proofErr w:type="spellStart"/>
-      <w:r>
-        <w:t>disusun</w:t>
-      </w:r>
-      <w:proofErr w:type="spellEnd"/>
-      <w:r>
-        <w:t xml:space="preserve"> oleh </w:t>
-      </w:r>
-      <w:proofErr w:type="gramStart"/>
-      <w:r>
-        <w:t>…..</w:t>
-      </w:r>
-      <w:proofErr w:type="gramEnd"/>
-      <w:r>
-        <w:t xml:space="preserve"> </w:t>
-      </w:r>
-      <w:proofErr w:type="spellStart"/>
-      <w:r>
-        <w:t>Jurnal</w:t>
-      </w:r>
-      <w:proofErr w:type="spellEnd"/>
-      <w:r>
-        <w:t xml:space="preserve"> </w:t>
-      </w:r>
-      <w:proofErr w:type="spellStart"/>
-      <w:r>
-        <w:t>ini</w:t>
-      </w:r>
-      <w:proofErr w:type="spellEnd"/>
-      <w:r>
-        <w:t xml:space="preserve"> </w:t>
-      </w:r>
-      <w:proofErr w:type="spellStart"/>
-      <w:r>
-        <w:t>dipublikasikan</w:t>
-      </w:r>
-      <w:proofErr w:type="spellEnd"/>
-      <w:r>
-        <w:t xml:space="preserve"> pada …… </w:t>
+      <w:r>
+        <w:t xml:space="preserve">Jurnal ini disusun oleh ….. Jurnal ini dipublikasikan pada …… </w:t>
       </w:r>
       <w:sdt>
         <w:sdtPr>
@@ -5920,21 +3882,8 @@
         </w:numPr>
         <w:ind w:left="426"/>
       </w:pPr>
-      <w:proofErr w:type="spellStart"/>
-      <w:r>
-        <w:t>Judul</w:t>
-      </w:r>
-      <w:proofErr w:type="spellEnd"/>
-      <w:r>
-        <w:t xml:space="preserve"> Paper/</w:t>
-      </w:r>
-      <w:proofErr w:type="spellStart"/>
-      <w:r>
-        <w:t>Jurnal</w:t>
-      </w:r>
-      <w:proofErr w:type="spellEnd"/>
-      <w:r>
-        <w:t xml:space="preserve"> II</w:t>
+      <w:r>
+        <w:t>Judul Paper/Jurnal II</w:t>
       </w:r>
     </w:p>
     <w:p/>
@@ -5942,11 +3891,11 @@
       <w:pPr>
         <w:pStyle w:val="Heading2"/>
       </w:pPr>
-      <w:bookmarkStart w:id="22" w:name="_Toc51420000"/>
+      <w:bookmarkStart w:id="23" w:name="_Toc51420000"/>
       <w:r>
         <w:t>Sub Bab</w:t>
       </w:r>
-      <w:bookmarkEnd w:id="22"/>
+      <w:bookmarkEnd w:id="23"/>
       <w:r>
         <w:t xml:space="preserve"> </w:t>
       </w:r>
@@ -5955,96 +3904,68 @@
       <w:pPr>
         <w:pStyle w:val="Caption"/>
       </w:pPr>
-      <w:bookmarkStart w:id="23" w:name="_Ref467887458"/>
-      <w:bookmarkStart w:id="24" w:name="_Ref464874080"/>
-      <w:bookmarkStart w:id="25" w:name="_Toc527018187"/>
-      <w:proofErr w:type="spellStart"/>
-      <w:r>
-        <w:t>Tabel</w:t>
-      </w:r>
-      <w:proofErr w:type="spellEnd"/>
+      <w:bookmarkStart w:id="24" w:name="_Ref467887458"/>
+      <w:bookmarkStart w:id="25" w:name="_Ref464874080"/>
+      <w:bookmarkStart w:id="26" w:name="_Toc527018187"/>
+      <w:r>
+        <w:t xml:space="preserve">Tabel </w:t>
+      </w:r>
+      <w:r>
+        <w:rPr>
+          <w:noProof/>
+        </w:rPr>
+        <w:fldChar w:fldCharType="begin"/>
+      </w:r>
+      <w:r>
+        <w:rPr>
+          <w:noProof/>
+        </w:rPr>
+        <w:instrText xml:space="preserve"> STYLEREF 1 \s </w:instrText>
+      </w:r>
+      <w:r>
+        <w:rPr>
+          <w:noProof/>
+        </w:rPr>
+        <w:fldChar w:fldCharType="separate"/>
+      </w:r>
+      <w:r>
+        <w:rPr>
+          <w:noProof/>
+        </w:rPr>
+        <w:t>2</w:t>
+      </w:r>
+      <w:r>
+        <w:rPr>
+          <w:noProof/>
+        </w:rPr>
+        <w:fldChar w:fldCharType="end"/>
+      </w:r>
+      <w:r>
+        <w:t>.</w:t>
+      </w:r>
+      <w:fldSimple w:instr=" SEQ Tabel \* ARABIC \s 1 ">
+        <w:r>
+          <w:rPr>
+            <w:noProof/>
+          </w:rPr>
+          <w:t>1</w:t>
+        </w:r>
+      </w:fldSimple>
+      <w:bookmarkEnd w:id="24"/>
       <w:r>
         <w:t xml:space="preserve"> </w:t>
       </w:r>
       <w:r>
-        <w:rPr>
-          <w:noProof/>
-        </w:rPr>
-        <w:fldChar w:fldCharType="begin"/>
-      </w:r>
-      <w:r>
-        <w:rPr>
-          <w:noProof/>
-        </w:rPr>
-        <w:instrText xml:space="preserve"> STYLEREF 1 \s </w:instrText>
-      </w:r>
-      <w:r>
-        <w:rPr>
-          <w:noProof/>
-        </w:rPr>
-        <w:fldChar w:fldCharType="separate"/>
-      </w:r>
-      <w:r>
-        <w:rPr>
-          <w:noProof/>
-        </w:rPr>
-        <w:t>2</w:t>
-      </w:r>
-      <w:r>
-        <w:rPr>
-          <w:noProof/>
-        </w:rPr>
-        <w:fldChar w:fldCharType="end"/>
-      </w:r>
-      <w:r>
-        <w:t>.</w:t>
-      </w:r>
-      <w:r>
-        <w:fldChar w:fldCharType="begin"/>
-      </w:r>
-      <w:r>
-        <w:instrText xml:space="preserve"> SEQ Tabel \* ARABIC \s 1 </w:instrText>
-      </w:r>
-      <w:r>
-        <w:fldChar w:fldCharType="separate"/>
-      </w:r>
-      <w:r>
-        <w:rPr>
-          <w:noProof/>
-        </w:rPr>
-        <w:t>1</w:t>
-      </w:r>
-      <w:r>
-        <w:rPr>
-          <w:noProof/>
-        </w:rPr>
-        <w:fldChar w:fldCharType="end"/>
-      </w:r>
-      <w:bookmarkEnd w:id="23"/>
+        <w:t>Karakteristik</w:t>
+      </w:r>
       <w:r>
         <w:t xml:space="preserve"> </w:t>
       </w:r>
-      <w:proofErr w:type="spellStart"/>
-      <w:r>
-        <w:t>Karakteristik</w:t>
-      </w:r>
-      <w:proofErr w:type="spellEnd"/>
-      <w:r>
-        <w:t xml:space="preserve"> </w:t>
-      </w:r>
-      <w:bookmarkEnd w:id="24"/>
-      <w:r>
-        <w:t xml:space="preserve">A </w:t>
-      </w:r>
-      <w:proofErr w:type="spellStart"/>
-      <w:r>
-        <w:t>Berdasarkan</w:t>
-      </w:r>
-      <w:proofErr w:type="spellEnd"/>
-      <w:r>
-        <w:t xml:space="preserve"> B</w:t>
-      </w:r>
       <w:bookmarkEnd w:id="25"/>
+      <w:r>
+        <w:t>A Berdasarkan B</w:t>
+      </w:r>
+      <w:bookmarkEnd w:id="26"/>
     </w:p>
     <w:tbl>
       <w:tblPr>
@@ -6094,23 +4015,13 @@
                 <w:szCs w:val="20"/>
               </w:rPr>
             </w:pPr>
-            <w:proofErr w:type="spellStart"/>
             <w:r>
               <w:rPr>
                 <w:b/>
                 <w:sz w:val="20"/>
                 <w:szCs w:val="20"/>
               </w:rPr>
-              <w:t>Faktor</w:t>
-            </w:r>
-            <w:proofErr w:type="spellEnd"/>
-            <w:r>
-              <w:rPr>
-                <w:b/>
-                <w:sz w:val="20"/>
-                <w:szCs w:val="20"/>
-              </w:rPr>
-              <w:t xml:space="preserve"> </w:t>
+              <w:t xml:space="preserve">Faktor </w:t>
             </w:r>
           </w:p>
         </w:tc>
@@ -6127,7 +4038,6 @@
                 <w:szCs w:val="20"/>
               </w:rPr>
             </w:pPr>
-            <w:proofErr w:type="spellStart"/>
             <w:r>
               <w:rPr>
                 <w:b/>
@@ -6136,7 +4046,6 @@
               </w:rPr>
               <w:t>Karakteristik</w:t>
             </w:r>
-            <w:proofErr w:type="spellEnd"/>
           </w:p>
         </w:tc>
       </w:tr>
@@ -6332,11 +4241,11 @@
       <w:pPr>
         <w:pStyle w:val="Heading2"/>
       </w:pPr>
-      <w:bookmarkStart w:id="26" w:name="_Toc51420001"/>
+      <w:bookmarkStart w:id="27" w:name="_Toc51420001"/>
       <w:r>
         <w:t>Sub Bab</w:t>
       </w:r>
-      <w:bookmarkEnd w:id="26"/>
+      <w:bookmarkEnd w:id="27"/>
       <w:r>
         <w:t xml:space="preserve"> </w:t>
       </w:r>
@@ -6345,11 +4254,11 @@
       <w:pPr>
         <w:pStyle w:val="Heading2"/>
       </w:pPr>
-      <w:bookmarkStart w:id="27" w:name="_Toc51420002"/>
+      <w:bookmarkStart w:id="28" w:name="_Toc51420002"/>
       <w:r>
         <w:t>Sub Bab</w:t>
       </w:r>
-      <w:bookmarkEnd w:id="27"/>
+      <w:bookmarkEnd w:id="28"/>
       <w:r>
         <w:t xml:space="preserve"> </w:t>
       </w:r>
@@ -6418,8 +4327,8 @@
         <w:pStyle w:val="Caption"/>
         <w:ind w:left="709"/>
       </w:pPr>
-      <w:bookmarkStart w:id="28" w:name="_Ref467887606"/>
-      <w:bookmarkStart w:id="29" w:name="_Toc527018186"/>
+      <w:bookmarkStart w:id="29" w:name="_Ref467887606"/>
+      <w:bookmarkStart w:id="30" w:name="_Toc527018186"/>
       <w:r>
         <w:t xml:space="preserve">Gambar </w:t>
       </w:r>
@@ -6456,28 +4365,15 @@
       <w:r>
         <w:t>.</w:t>
       </w:r>
-      <w:r>
-        <w:fldChar w:fldCharType="begin"/>
-      </w:r>
-      <w:r>
-        <w:instrText xml:space="preserve"> SEQ Gambar \* ARABIC \s 1 </w:instrText>
-      </w:r>
-      <w:r>
-        <w:fldChar w:fldCharType="separate"/>
-      </w:r>
-      <w:r>
-        <w:rPr>
-          <w:noProof/>
-        </w:rPr>
-        <w:t>2</w:t>
-      </w:r>
-      <w:r>
-        <w:rPr>
-          <w:noProof/>
-        </w:rPr>
-        <w:fldChar w:fldCharType="end"/>
-      </w:r>
-      <w:bookmarkEnd w:id="28"/>
+      <w:fldSimple w:instr=" SEQ Gambar \* ARABIC \s 1 ">
+        <w:r>
+          <w:rPr>
+            <w:noProof/>
+          </w:rPr>
+          <w:t>2</w:t>
+        </w:r>
+      </w:fldSimple>
+      <w:bookmarkEnd w:id="29"/>
       <w:r>
         <w:t xml:space="preserve"> </w:t>
       </w:r>
@@ -6490,7 +4386,7 @@
       <w:r>
         <w:t xml:space="preserve"> Nike</w:t>
       </w:r>
-      <w:bookmarkEnd w:id="29"/>
+      <w:bookmarkEnd w:id="30"/>
     </w:p>
     <w:p>
       <w:pPr>
@@ -6501,21 +4397,12 @@
           <w:szCs w:val="24"/>
         </w:rPr>
       </w:pPr>
-      <w:proofErr w:type="spellStart"/>
       <w:r>
         <w:rPr>
           <w:sz w:val="20"/>
           <w:szCs w:val="24"/>
         </w:rPr>
-        <w:t>Sumber</w:t>
-      </w:r>
-      <w:proofErr w:type="spellEnd"/>
-      <w:r>
-        <w:rPr>
-          <w:sz w:val="20"/>
-          <w:szCs w:val="24"/>
-        </w:rPr>
-        <w:t xml:space="preserve">: </w:t>
+        <w:t xml:space="preserve">Sumber: </w:t>
       </w:r>
       <w:sdt>
         <w:sdtPr>
@@ -6596,24 +4483,11 @@
           <w:numId w:val="0"/>
         </w:numPr>
       </w:pPr>
-      <w:bookmarkStart w:id="30" w:name="_Toc51420003"/>
-      <w:proofErr w:type="spellStart"/>
-      <w:r>
-        <w:t>Jadwal</w:t>
-      </w:r>
-      <w:proofErr w:type="spellEnd"/>
-      <w:r>
-        <w:t xml:space="preserve"> </w:t>
-      </w:r>
-      <w:proofErr w:type="spellStart"/>
-      <w:r>
-        <w:t>Penyelesaian</w:t>
-      </w:r>
-      <w:proofErr w:type="spellEnd"/>
-      <w:r>
-        <w:t xml:space="preserve"> TA1</w:t>
-      </w:r>
-      <w:bookmarkEnd w:id="30"/>
+      <w:bookmarkStart w:id="31" w:name="_Toc51420003"/>
+      <w:r>
+        <w:t>Jadwal Penyelesaian TA1</w:t>
+      </w:r>
+      <w:bookmarkEnd w:id="31"/>
     </w:p>
     <w:p>
       <w:pPr>
@@ -6627,89 +4501,11 @@
         </w:rPr>
         <w:t>(</w:t>
       </w:r>
-      <w:proofErr w:type="spellStart"/>
-      <w:r>
-        <w:rPr>
-          <w:i/>
-        </w:rPr>
-        <w:t>Berisi</w:t>
-      </w:r>
-      <w:proofErr w:type="spellEnd"/>
-      <w:r>
-        <w:rPr>
-          <w:i/>
-        </w:rPr>
-        <w:t xml:space="preserve"> </w:t>
-      </w:r>
-      <w:proofErr w:type="spellStart"/>
-      <w:r>
-        <w:rPr>
-          <w:i/>
-        </w:rPr>
-        <w:t>uraian</w:t>
-      </w:r>
-      <w:proofErr w:type="spellEnd"/>
-      <w:r>
-        <w:rPr>
-          <w:i/>
-        </w:rPr>
-        <w:t xml:space="preserve"> dan </w:t>
-      </w:r>
-      <w:proofErr w:type="spellStart"/>
-      <w:r>
-        <w:rPr>
-          <w:i/>
-        </w:rPr>
-        <w:t>tabel</w:t>
-      </w:r>
-      <w:proofErr w:type="spellEnd"/>
-      <w:r>
-        <w:rPr>
-          <w:i/>
-        </w:rPr>
-        <w:t xml:space="preserve"> </w:t>
-      </w:r>
-      <w:proofErr w:type="spellStart"/>
-      <w:r>
-        <w:rPr>
-          <w:i/>
-        </w:rPr>
-        <w:t>rencana</w:t>
-      </w:r>
-      <w:proofErr w:type="spellEnd"/>
-      <w:r>
-        <w:rPr>
-          <w:i/>
-        </w:rPr>
-        <w:t xml:space="preserve"> </w:t>
-      </w:r>
-      <w:proofErr w:type="spellStart"/>
-      <w:r>
-        <w:rPr>
-          <w:i/>
-        </w:rPr>
-        <w:t>penyelesaian</w:t>
-      </w:r>
-      <w:proofErr w:type="spellEnd"/>
-      <w:r>
-        <w:rPr>
-          <w:i/>
-        </w:rPr>
-        <w:t xml:space="preserve"> </w:t>
-      </w:r>
-      <w:proofErr w:type="spellStart"/>
-      <w:r>
-        <w:rPr>
-          <w:i/>
-        </w:rPr>
-        <w:t>penelitian</w:t>
-      </w:r>
-      <w:proofErr w:type="spellEnd"/>
-      <w:r>
-        <w:rPr>
-          <w:i/>
-        </w:rPr>
-        <w:t>)</w:t>
+      <w:r>
+        <w:rPr>
+          <w:i/>
+        </w:rPr>
+        <w:t>Berisi uraian dan tabel rencana penyelesaian penelitian)</w:t>
       </w:r>
     </w:p>
     <w:p/>
@@ -6729,12 +4525,12 @@
           <w:numId w:val="0"/>
         </w:numPr>
       </w:pPr>
-      <w:bookmarkStart w:id="31" w:name="_Toc51420004"/>
+      <w:bookmarkStart w:id="32" w:name="_Toc51420004"/>
       <w:r>
         <w:lastRenderedPageBreak/>
         <w:t>DAFTAR REFERENSI</w:t>
       </w:r>
-      <w:bookmarkEnd w:id="31"/>
+      <w:bookmarkEnd w:id="32"/>
     </w:p>
     <w:sdt>
       <w:sdtPr>
@@ -6891,7 +4687,7 @@
 </file>
 
 <file path=word/endnotes.xml><?xml version="1.0" encoding="utf-8"?>
-<w:endnotes xmlns:wpc="http://schemas.microsoft.com/office/word/2010/wordprocessingCanvas" xmlns:cx="http://schemas.microsoft.com/office/drawing/2014/chartex" xmlns:cx1="http://schemas.microsoft.com/office/drawing/2015/9/8/chartex" xmlns:cx2="http://schemas.microsoft.com/office/drawing/2015/10/21/chartex" xmlns:cx3="http://schemas.microsoft.com/office/drawing/2016/5/9/chartex" xmlns:cx4="http://schemas.microsoft.com/office/drawing/2016/5/10/chartex" xmlns:cx5="http://schemas.microsoft.com/office/drawing/2016/5/11/chartex" xmlns:cx6="http://schemas.microsoft.com/office/drawing/2016/5/12/chartex" xmlns:cx7="http://schemas.microsoft.com/office/drawing/2016/5/13/chartex" xmlns:cx8="http://schemas.microsoft.com/office/drawing/2016/5/14/chartex" xmlns:mc="http://schemas.openxmlformats.org/markup-compatibility/2006" xmlns:aink="http://schemas.microsoft.com/office/drawing/2016/ink" xmlns:am3d="http://schemas.microsoft.com/office/drawing/2017/model3d" xmlns:o="urn:schemas-microsoft-com:office:office" xmlns:r="http://schemas.openxmlformats.org/officeDocument/2006/relationships" xmlns:m="http://schemas.openxmlformats.org/officeDocument/2006/math" xmlns:v="urn:schemas-microsoft-com:vml" xmlns:wp14="http://schemas.microsoft.com/office/word/2010/wordprocessingDrawing" xmlns:wp="http://schemas.openxmlformats.org/drawingml/2006/wordprocessingDrawing" xmlns:w10="urn:schemas-microsoft-com:office:word" xmlns:w="http://schemas.openxmlformats.org/wordprocessingml/2006/main" xmlns:w14="http://schemas.microsoft.com/office/word/2010/wordml" xmlns:w15="http://schemas.microsoft.com/office/word/2012/wordml" xmlns:w16cex="http://schemas.microsoft.com/office/word/2018/wordml/cex" xmlns:w16cid="http://schemas.microsoft.com/office/word/2016/wordml/cid" xmlns:w16="http://schemas.microsoft.com/office/word/2018/wordml" xmlns:w16se="http://schemas.microsoft.com/office/word/2015/wordml/symex" xmlns:wpg="http://schemas.microsoft.com/office/word/2010/wordprocessingGroup" xmlns:wpi="http://schemas.microsoft.com/office/word/2010/wordprocessingInk" xmlns:wne="http://schemas.microsoft.com/office/word/2006/wordml" xmlns:wps="http://schemas.microsoft.com/office/word/2010/wordprocessingShape" mc:Ignorable="w14 w15 w16se w16cid w16 w16cex wp14">
+<w:endnotes xmlns:wpc="http://schemas.microsoft.com/office/word/2010/wordprocessingCanvas" xmlns:cx="http://schemas.microsoft.com/office/drawing/2014/chartex" xmlns:cx1="http://schemas.microsoft.com/office/drawing/2015/9/8/chartex" xmlns:mc="http://schemas.openxmlformats.org/markup-compatibility/2006" xmlns:o="urn:schemas-microsoft-com:office:office" xmlns:r="http://schemas.openxmlformats.org/officeDocument/2006/relationships" xmlns:m="http://schemas.openxmlformats.org/officeDocument/2006/math" xmlns:v="urn:schemas-microsoft-com:vml" xmlns:wp14="http://schemas.microsoft.com/office/word/2010/wordprocessingDrawing" xmlns:wp="http://schemas.openxmlformats.org/drawingml/2006/wordprocessingDrawing" xmlns:w10="urn:schemas-microsoft-com:office:word" xmlns:w="http://schemas.openxmlformats.org/wordprocessingml/2006/main" xmlns:w14="http://schemas.microsoft.com/office/word/2010/wordml" xmlns:w15="http://schemas.microsoft.com/office/word/2012/wordml" xmlns:w16se="http://schemas.microsoft.com/office/word/2015/wordml/symex" xmlns:wpg="http://schemas.microsoft.com/office/word/2010/wordprocessingGroup" xmlns:wpi="http://schemas.microsoft.com/office/word/2010/wordprocessingInk" xmlns:wne="http://schemas.microsoft.com/office/word/2006/wordml" xmlns:wps="http://schemas.microsoft.com/office/word/2010/wordprocessingShape" mc:Ignorable="w14 w15 w16se wp14">
   <w:endnote w:type="separator" w:id="-1">
     <w:p>
       <w:r>
@@ -6914,7 +4710,7 @@
 </file>
 
 <file path=word/footer1.xml><?xml version="1.0" encoding="utf-8"?>
-<w:ftr xmlns:wpc="http://schemas.microsoft.com/office/word/2010/wordprocessingCanvas" xmlns:cx="http://schemas.microsoft.com/office/drawing/2014/chartex" xmlns:cx1="http://schemas.microsoft.com/office/drawing/2015/9/8/chartex" xmlns:cx2="http://schemas.microsoft.com/office/drawing/2015/10/21/chartex" xmlns:cx3="http://schemas.microsoft.com/office/drawing/2016/5/9/chartex" xmlns:cx4="http://schemas.microsoft.com/office/drawing/2016/5/10/chartex" xmlns:cx5="http://schemas.microsoft.com/office/drawing/2016/5/11/chartex" xmlns:cx6="http://schemas.microsoft.com/office/drawing/2016/5/12/chartex" xmlns:cx7="http://schemas.microsoft.com/office/drawing/2016/5/13/chartex" xmlns:cx8="http://schemas.microsoft.com/office/drawing/2016/5/14/chartex" xmlns:mc="http://schemas.openxmlformats.org/markup-compatibility/2006" xmlns:aink="http://schemas.microsoft.com/office/drawing/2016/ink" xmlns:am3d="http://schemas.microsoft.com/office/drawing/2017/model3d" xmlns:o="urn:schemas-microsoft-com:office:office" xmlns:r="http://schemas.openxmlformats.org/officeDocument/2006/relationships" xmlns:m="http://schemas.openxmlformats.org/officeDocument/2006/math" xmlns:v="urn:schemas-microsoft-com:vml" xmlns:wp14="http://schemas.microsoft.com/office/word/2010/wordprocessingDrawing" xmlns:wp="http://schemas.openxmlformats.org/drawingml/2006/wordprocessingDrawing" xmlns:w10="urn:schemas-microsoft-com:office:word" xmlns:w="http://schemas.openxmlformats.org/wordprocessingml/2006/main" xmlns:w14="http://schemas.microsoft.com/office/word/2010/wordml" xmlns:w15="http://schemas.microsoft.com/office/word/2012/wordml" xmlns:w16cex="http://schemas.microsoft.com/office/word/2018/wordml/cex" xmlns:w16cid="http://schemas.microsoft.com/office/word/2016/wordml/cid" xmlns:w16="http://schemas.microsoft.com/office/word/2018/wordml" xmlns:w16se="http://schemas.microsoft.com/office/word/2015/wordml/symex" xmlns:wpg="http://schemas.microsoft.com/office/word/2010/wordprocessingGroup" xmlns:wpi="http://schemas.microsoft.com/office/word/2010/wordprocessingInk" xmlns:wne="http://schemas.microsoft.com/office/word/2006/wordml" xmlns:wps="http://schemas.microsoft.com/office/word/2010/wordprocessingShape" mc:Ignorable="w14 w15 w16se w16cid w16 w16cex wp14">
+<w:ftr xmlns:wpc="http://schemas.microsoft.com/office/word/2010/wordprocessingCanvas" xmlns:cx="http://schemas.microsoft.com/office/drawing/2014/chartex" xmlns:cx1="http://schemas.microsoft.com/office/drawing/2015/9/8/chartex" xmlns:mc="http://schemas.openxmlformats.org/markup-compatibility/2006" xmlns:o="urn:schemas-microsoft-com:office:office" xmlns:r="http://schemas.openxmlformats.org/officeDocument/2006/relationships" xmlns:m="http://schemas.openxmlformats.org/officeDocument/2006/math" xmlns:v="urn:schemas-microsoft-com:vml" xmlns:wp14="http://schemas.microsoft.com/office/word/2010/wordprocessingDrawing" xmlns:wp="http://schemas.openxmlformats.org/drawingml/2006/wordprocessingDrawing" xmlns:w10="urn:schemas-microsoft-com:office:word" xmlns:w="http://schemas.openxmlformats.org/wordprocessingml/2006/main" xmlns:w14="http://schemas.microsoft.com/office/word/2010/wordml" xmlns:w15="http://schemas.microsoft.com/office/word/2012/wordml" xmlns:w16se="http://schemas.microsoft.com/office/word/2015/wordml/symex" xmlns:wpg="http://schemas.microsoft.com/office/word/2010/wordprocessingGroup" xmlns:wpi="http://schemas.microsoft.com/office/word/2010/wordprocessingInk" xmlns:wne="http://schemas.microsoft.com/office/word/2006/wordml" xmlns:wps="http://schemas.microsoft.com/office/word/2010/wordprocessingShape" mc:Ignorable="w14 w15 w16se wp14">
   <w:p>
     <w:pPr>
       <w:pStyle w:val="Footer"/>
@@ -6983,7 +4779,7 @@
 </file>
 
 <file path=word/footer2.xml><?xml version="1.0" encoding="utf-8"?>
-<w:ftr xmlns:wpc="http://schemas.microsoft.com/office/word/2010/wordprocessingCanvas" xmlns:cx="http://schemas.microsoft.com/office/drawing/2014/chartex" xmlns:cx1="http://schemas.microsoft.com/office/drawing/2015/9/8/chartex" xmlns:cx2="http://schemas.microsoft.com/office/drawing/2015/10/21/chartex" xmlns:cx3="http://schemas.microsoft.com/office/drawing/2016/5/9/chartex" xmlns:cx4="http://schemas.microsoft.com/office/drawing/2016/5/10/chartex" xmlns:cx5="http://schemas.microsoft.com/office/drawing/2016/5/11/chartex" xmlns:cx6="http://schemas.microsoft.com/office/drawing/2016/5/12/chartex" xmlns:cx7="http://schemas.microsoft.com/office/drawing/2016/5/13/chartex" xmlns:cx8="http://schemas.microsoft.com/office/drawing/2016/5/14/chartex" xmlns:mc="http://schemas.openxmlformats.org/markup-compatibility/2006" xmlns:aink="http://schemas.microsoft.com/office/drawing/2016/ink" xmlns:am3d="http://schemas.microsoft.com/office/drawing/2017/model3d" xmlns:o="urn:schemas-microsoft-com:office:office" xmlns:r="http://schemas.openxmlformats.org/officeDocument/2006/relationships" xmlns:m="http://schemas.openxmlformats.org/officeDocument/2006/math" xmlns:v="urn:schemas-microsoft-com:vml" xmlns:wp14="http://schemas.microsoft.com/office/word/2010/wordprocessingDrawing" xmlns:wp="http://schemas.openxmlformats.org/drawingml/2006/wordprocessingDrawing" xmlns:w10="urn:schemas-microsoft-com:office:word" xmlns:w="http://schemas.openxmlformats.org/wordprocessingml/2006/main" xmlns:w14="http://schemas.microsoft.com/office/word/2010/wordml" xmlns:w15="http://schemas.microsoft.com/office/word/2012/wordml" xmlns:w16cex="http://schemas.microsoft.com/office/word/2018/wordml/cex" xmlns:w16cid="http://schemas.microsoft.com/office/word/2016/wordml/cid" xmlns:w16="http://schemas.microsoft.com/office/word/2018/wordml" xmlns:w16se="http://schemas.microsoft.com/office/word/2015/wordml/symex" xmlns:wpg="http://schemas.microsoft.com/office/word/2010/wordprocessingGroup" xmlns:wpi="http://schemas.microsoft.com/office/word/2010/wordprocessingInk" xmlns:wne="http://schemas.microsoft.com/office/word/2006/wordml" xmlns:wps="http://schemas.microsoft.com/office/word/2010/wordprocessingShape" mc:Ignorable="w14 w15 w16se w16cid w16 w16cex wp14">
+<w:ftr xmlns:wpc="http://schemas.microsoft.com/office/word/2010/wordprocessingCanvas" xmlns:cx="http://schemas.microsoft.com/office/drawing/2014/chartex" xmlns:cx1="http://schemas.microsoft.com/office/drawing/2015/9/8/chartex" xmlns:mc="http://schemas.openxmlformats.org/markup-compatibility/2006" xmlns:o="urn:schemas-microsoft-com:office:office" xmlns:r="http://schemas.openxmlformats.org/officeDocument/2006/relationships" xmlns:m="http://schemas.openxmlformats.org/officeDocument/2006/math" xmlns:v="urn:schemas-microsoft-com:vml" xmlns:wp14="http://schemas.microsoft.com/office/word/2010/wordprocessingDrawing" xmlns:wp="http://schemas.openxmlformats.org/drawingml/2006/wordprocessingDrawing" xmlns:w10="urn:schemas-microsoft-com:office:word" xmlns:w="http://schemas.openxmlformats.org/wordprocessingml/2006/main" xmlns:w14="http://schemas.microsoft.com/office/word/2010/wordml" xmlns:w15="http://schemas.microsoft.com/office/word/2012/wordml" xmlns:w16se="http://schemas.microsoft.com/office/word/2015/wordml/symex" xmlns:wpg="http://schemas.microsoft.com/office/word/2010/wordprocessingGroup" xmlns:wpi="http://schemas.microsoft.com/office/word/2010/wordprocessingInk" xmlns:wne="http://schemas.microsoft.com/office/word/2006/wordml" xmlns:wps="http://schemas.microsoft.com/office/word/2010/wordprocessingShape" mc:Ignorable="w14 w15 w16se wp14">
   <w:p>
     <w:pPr>
       <w:pStyle w:val="Footer"/>
@@ -7017,7 +4813,7 @@
 </file>
 
 <file path=word/footer3.xml><?xml version="1.0" encoding="utf-8"?>
-<w:ftr xmlns:wpc="http://schemas.microsoft.com/office/word/2010/wordprocessingCanvas" xmlns:cx="http://schemas.microsoft.com/office/drawing/2014/chartex" xmlns:cx1="http://schemas.microsoft.com/office/drawing/2015/9/8/chartex" xmlns:cx2="http://schemas.microsoft.com/office/drawing/2015/10/21/chartex" xmlns:cx3="http://schemas.microsoft.com/office/drawing/2016/5/9/chartex" xmlns:cx4="http://schemas.microsoft.com/office/drawing/2016/5/10/chartex" xmlns:cx5="http://schemas.microsoft.com/office/drawing/2016/5/11/chartex" xmlns:cx6="http://schemas.microsoft.com/office/drawing/2016/5/12/chartex" xmlns:cx7="http://schemas.microsoft.com/office/drawing/2016/5/13/chartex" xmlns:cx8="http://schemas.microsoft.com/office/drawing/2016/5/14/chartex" xmlns:mc="http://schemas.openxmlformats.org/markup-compatibility/2006" xmlns:aink="http://schemas.microsoft.com/office/drawing/2016/ink" xmlns:am3d="http://schemas.microsoft.com/office/drawing/2017/model3d" xmlns:o="urn:schemas-microsoft-com:office:office" xmlns:r="http://schemas.openxmlformats.org/officeDocument/2006/relationships" xmlns:m="http://schemas.openxmlformats.org/officeDocument/2006/math" xmlns:v="urn:schemas-microsoft-com:vml" xmlns:wp14="http://schemas.microsoft.com/office/word/2010/wordprocessingDrawing" xmlns:wp="http://schemas.openxmlformats.org/drawingml/2006/wordprocessingDrawing" xmlns:w10="urn:schemas-microsoft-com:office:word" xmlns:w="http://schemas.openxmlformats.org/wordprocessingml/2006/main" xmlns:w14="http://schemas.microsoft.com/office/word/2010/wordml" xmlns:w15="http://schemas.microsoft.com/office/word/2012/wordml" xmlns:w16cex="http://schemas.microsoft.com/office/word/2018/wordml/cex" xmlns:w16cid="http://schemas.microsoft.com/office/word/2016/wordml/cid" xmlns:w16="http://schemas.microsoft.com/office/word/2018/wordml" xmlns:w16se="http://schemas.microsoft.com/office/word/2015/wordml/symex" xmlns:wpg="http://schemas.microsoft.com/office/word/2010/wordprocessingGroup" xmlns:wpi="http://schemas.microsoft.com/office/word/2010/wordprocessingInk" xmlns:wne="http://schemas.microsoft.com/office/word/2006/wordml" xmlns:wps="http://schemas.microsoft.com/office/word/2010/wordprocessingShape" mc:Ignorable="w14 w15 w16se w16cid w16 w16cex wp14">
+<w:ftr xmlns:wpc="http://schemas.microsoft.com/office/word/2010/wordprocessingCanvas" xmlns:cx="http://schemas.microsoft.com/office/drawing/2014/chartex" xmlns:cx1="http://schemas.microsoft.com/office/drawing/2015/9/8/chartex" xmlns:mc="http://schemas.openxmlformats.org/markup-compatibility/2006" xmlns:o="urn:schemas-microsoft-com:office:office" xmlns:r="http://schemas.openxmlformats.org/officeDocument/2006/relationships" xmlns:m="http://schemas.openxmlformats.org/officeDocument/2006/math" xmlns:v="urn:schemas-microsoft-com:vml" xmlns:wp14="http://schemas.microsoft.com/office/word/2010/wordprocessingDrawing" xmlns:wp="http://schemas.openxmlformats.org/drawingml/2006/wordprocessingDrawing" xmlns:w10="urn:schemas-microsoft-com:office:word" xmlns:w="http://schemas.openxmlformats.org/wordprocessingml/2006/main" xmlns:w14="http://schemas.microsoft.com/office/word/2010/wordml" xmlns:w15="http://schemas.microsoft.com/office/word/2012/wordml" xmlns:w16se="http://schemas.microsoft.com/office/word/2015/wordml/symex" xmlns:wpg="http://schemas.microsoft.com/office/word/2010/wordprocessingGroup" xmlns:wpi="http://schemas.microsoft.com/office/word/2010/wordprocessingInk" xmlns:wne="http://schemas.microsoft.com/office/word/2006/wordml" xmlns:wps="http://schemas.microsoft.com/office/word/2010/wordprocessingShape" mc:Ignorable="w14 w15 w16se wp14">
   <w:p>
     <w:r>
       <w:ptab w:relativeTo="margin" w:alignment="center" w:leader="none"/>
@@ -7084,7 +4880,7 @@
 </file>
 
 <file path=word/footer4.xml><?xml version="1.0" encoding="utf-8"?>
-<w:ftr xmlns:wpc="http://schemas.microsoft.com/office/word/2010/wordprocessingCanvas" xmlns:cx="http://schemas.microsoft.com/office/drawing/2014/chartex" xmlns:cx1="http://schemas.microsoft.com/office/drawing/2015/9/8/chartex" xmlns:cx2="http://schemas.microsoft.com/office/drawing/2015/10/21/chartex" xmlns:cx3="http://schemas.microsoft.com/office/drawing/2016/5/9/chartex" xmlns:cx4="http://schemas.microsoft.com/office/drawing/2016/5/10/chartex" xmlns:cx5="http://schemas.microsoft.com/office/drawing/2016/5/11/chartex" xmlns:cx6="http://schemas.microsoft.com/office/drawing/2016/5/12/chartex" xmlns:cx7="http://schemas.microsoft.com/office/drawing/2016/5/13/chartex" xmlns:cx8="http://schemas.microsoft.com/office/drawing/2016/5/14/chartex" xmlns:mc="http://schemas.openxmlformats.org/markup-compatibility/2006" xmlns:aink="http://schemas.microsoft.com/office/drawing/2016/ink" xmlns:am3d="http://schemas.microsoft.com/office/drawing/2017/model3d" xmlns:o="urn:schemas-microsoft-com:office:office" xmlns:r="http://schemas.openxmlformats.org/officeDocument/2006/relationships" xmlns:m="http://schemas.openxmlformats.org/officeDocument/2006/math" xmlns:v="urn:schemas-microsoft-com:vml" xmlns:wp14="http://schemas.microsoft.com/office/word/2010/wordprocessingDrawing" xmlns:wp="http://schemas.openxmlformats.org/drawingml/2006/wordprocessingDrawing" xmlns:w10="urn:schemas-microsoft-com:office:word" xmlns:w="http://schemas.openxmlformats.org/wordprocessingml/2006/main" xmlns:w14="http://schemas.microsoft.com/office/word/2010/wordml" xmlns:w15="http://schemas.microsoft.com/office/word/2012/wordml" xmlns:w16cex="http://schemas.microsoft.com/office/word/2018/wordml/cex" xmlns:w16cid="http://schemas.microsoft.com/office/word/2016/wordml/cid" xmlns:w16="http://schemas.microsoft.com/office/word/2018/wordml" xmlns:w16se="http://schemas.microsoft.com/office/word/2015/wordml/symex" xmlns:wpg="http://schemas.microsoft.com/office/word/2010/wordprocessingGroup" xmlns:wpi="http://schemas.microsoft.com/office/word/2010/wordprocessingInk" xmlns:wne="http://schemas.microsoft.com/office/word/2006/wordml" xmlns:wps="http://schemas.microsoft.com/office/word/2010/wordprocessingShape" mc:Ignorable="w14 w15 w16se w16cid w16 w16cex wp14">
+<w:ftr xmlns:wpc="http://schemas.microsoft.com/office/word/2010/wordprocessingCanvas" xmlns:cx="http://schemas.microsoft.com/office/drawing/2014/chartex" xmlns:cx1="http://schemas.microsoft.com/office/drawing/2015/9/8/chartex" xmlns:mc="http://schemas.openxmlformats.org/markup-compatibility/2006" xmlns:o="urn:schemas-microsoft-com:office:office" xmlns:r="http://schemas.openxmlformats.org/officeDocument/2006/relationships" xmlns:m="http://schemas.openxmlformats.org/officeDocument/2006/math" xmlns:v="urn:schemas-microsoft-com:vml" xmlns:wp14="http://schemas.microsoft.com/office/word/2010/wordprocessingDrawing" xmlns:wp="http://schemas.openxmlformats.org/drawingml/2006/wordprocessingDrawing" xmlns:w10="urn:schemas-microsoft-com:office:word" xmlns:w="http://schemas.openxmlformats.org/wordprocessingml/2006/main" xmlns:w14="http://schemas.microsoft.com/office/word/2010/wordml" xmlns:w15="http://schemas.microsoft.com/office/word/2012/wordml" xmlns:w16se="http://schemas.microsoft.com/office/word/2015/wordml/symex" xmlns:wpg="http://schemas.microsoft.com/office/word/2010/wordprocessingGroup" xmlns:wpi="http://schemas.microsoft.com/office/word/2010/wordprocessingInk" xmlns:wne="http://schemas.microsoft.com/office/word/2006/wordml" xmlns:wps="http://schemas.microsoft.com/office/word/2010/wordprocessingShape" mc:Ignorable="w14 w15 w16se wp14">
   <w:p>
     <w:pPr>
       <w:pStyle w:val="Footer"/>
@@ -7101,48 +4897,20 @@
       </w:rPr>
       <w:ptab w:relativeTo="margin" w:alignment="right" w:leader="none"/>
     </w:r>
-    <w:proofErr w:type="spellStart"/>
     <w:r>
       <w:rPr>
         <w:rFonts w:ascii="Arial" w:hAnsi="Arial" w:cs="Arial"/>
         <w:b/>
         <w:sz w:val="20"/>
       </w:rPr>
-      <w:t>Institut</w:t>
-    </w:r>
-    <w:proofErr w:type="spellEnd"/>
-    <w:r>
-      <w:rPr>
-        <w:rFonts w:ascii="Arial" w:hAnsi="Arial" w:cs="Arial"/>
-        <w:b/>
-        <w:sz w:val="20"/>
-      </w:rPr>
-      <w:t xml:space="preserve"> </w:t>
-    </w:r>
-    <w:proofErr w:type="spellStart"/>
-    <w:r>
-      <w:rPr>
-        <w:rFonts w:ascii="Arial" w:hAnsi="Arial" w:cs="Arial"/>
-        <w:b/>
-        <w:sz w:val="20"/>
-      </w:rPr>
-      <w:t>Teknologi</w:t>
-    </w:r>
-    <w:proofErr w:type="spellEnd"/>
-    <w:r>
-      <w:rPr>
-        <w:rFonts w:ascii="Arial" w:hAnsi="Arial" w:cs="Arial"/>
-        <w:b/>
-        <w:sz w:val="20"/>
-      </w:rPr>
-      <w:t xml:space="preserve"> Del</w:t>
+      <w:t>Institut Teknologi Del</w:t>
     </w:r>
   </w:p>
 </w:ftr>
 </file>
 
 <file path=word/footnotes.xml><?xml version="1.0" encoding="utf-8"?>
-<w:footnotes xmlns:wpc="http://schemas.microsoft.com/office/word/2010/wordprocessingCanvas" xmlns:cx="http://schemas.microsoft.com/office/drawing/2014/chartex" xmlns:cx1="http://schemas.microsoft.com/office/drawing/2015/9/8/chartex" xmlns:cx2="http://schemas.microsoft.com/office/drawing/2015/10/21/chartex" xmlns:cx3="http://schemas.microsoft.com/office/drawing/2016/5/9/chartex" xmlns:cx4="http://schemas.microsoft.com/office/drawing/2016/5/10/chartex" xmlns:cx5="http://schemas.microsoft.com/office/drawing/2016/5/11/chartex" xmlns:cx6="http://schemas.microsoft.com/office/drawing/2016/5/12/chartex" xmlns:cx7="http://schemas.microsoft.com/office/drawing/2016/5/13/chartex" xmlns:cx8="http://schemas.microsoft.com/office/drawing/2016/5/14/chartex" xmlns:mc="http://schemas.openxmlformats.org/markup-compatibility/2006" xmlns:aink="http://schemas.microsoft.com/office/drawing/2016/ink" xmlns:am3d="http://schemas.microsoft.com/office/drawing/2017/model3d" xmlns:o="urn:schemas-microsoft-com:office:office" xmlns:r="http://schemas.openxmlformats.org/officeDocument/2006/relationships" xmlns:m="http://schemas.openxmlformats.org/officeDocument/2006/math" xmlns:v="urn:schemas-microsoft-com:vml" xmlns:wp14="http://schemas.microsoft.com/office/word/2010/wordprocessingDrawing" xmlns:wp="http://schemas.openxmlformats.org/drawingml/2006/wordprocessingDrawing" xmlns:w10="urn:schemas-microsoft-com:office:word" xmlns:w="http://schemas.openxmlformats.org/wordprocessingml/2006/main" xmlns:w14="http://schemas.microsoft.com/office/word/2010/wordml" xmlns:w15="http://schemas.microsoft.com/office/word/2012/wordml" xmlns:w16cex="http://schemas.microsoft.com/office/word/2018/wordml/cex" xmlns:w16cid="http://schemas.microsoft.com/office/word/2016/wordml/cid" xmlns:w16="http://schemas.microsoft.com/office/word/2018/wordml" xmlns:w16se="http://schemas.microsoft.com/office/word/2015/wordml/symex" xmlns:wpg="http://schemas.microsoft.com/office/word/2010/wordprocessingGroup" xmlns:wpi="http://schemas.microsoft.com/office/word/2010/wordprocessingInk" xmlns:wne="http://schemas.microsoft.com/office/word/2006/wordml" xmlns:wps="http://schemas.microsoft.com/office/word/2010/wordprocessingShape" mc:Ignorable="w14 w15 w16se w16cid w16 w16cex wp14">
+<w:footnotes xmlns:wpc="http://schemas.microsoft.com/office/word/2010/wordprocessingCanvas" xmlns:cx="http://schemas.microsoft.com/office/drawing/2014/chartex" xmlns:cx1="http://schemas.microsoft.com/office/drawing/2015/9/8/chartex" xmlns:mc="http://schemas.openxmlformats.org/markup-compatibility/2006" xmlns:o="urn:schemas-microsoft-com:office:office" xmlns:r="http://schemas.openxmlformats.org/officeDocument/2006/relationships" xmlns:m="http://schemas.openxmlformats.org/officeDocument/2006/math" xmlns:v="urn:schemas-microsoft-com:vml" xmlns:wp14="http://schemas.microsoft.com/office/word/2010/wordprocessingDrawing" xmlns:wp="http://schemas.openxmlformats.org/drawingml/2006/wordprocessingDrawing" xmlns:w10="urn:schemas-microsoft-com:office:word" xmlns:w="http://schemas.openxmlformats.org/wordprocessingml/2006/main" xmlns:w14="http://schemas.microsoft.com/office/word/2010/wordml" xmlns:w15="http://schemas.microsoft.com/office/word/2012/wordml" xmlns:w16se="http://schemas.microsoft.com/office/word/2015/wordml/symex" xmlns:wpg="http://schemas.microsoft.com/office/word/2010/wordprocessingGroup" xmlns:wpi="http://schemas.microsoft.com/office/word/2010/wordprocessingInk" xmlns:wne="http://schemas.microsoft.com/office/word/2006/wordml" xmlns:wps="http://schemas.microsoft.com/office/word/2010/wordprocessingShape" mc:Ignorable="w14 w15 w16se wp14">
   <w:footnote w:type="separator" w:id="-1">
     <w:p>
       <w:r>
@@ -7165,7 +4933,7 @@
 </file>
 
 <file path=word/header1.xml><?xml version="1.0" encoding="utf-8"?>
-<w:hdr xmlns:wpc="http://schemas.microsoft.com/office/word/2010/wordprocessingCanvas" xmlns:cx="http://schemas.microsoft.com/office/drawing/2014/chartex" xmlns:cx1="http://schemas.microsoft.com/office/drawing/2015/9/8/chartex" xmlns:cx2="http://schemas.microsoft.com/office/drawing/2015/10/21/chartex" xmlns:cx3="http://schemas.microsoft.com/office/drawing/2016/5/9/chartex" xmlns:cx4="http://schemas.microsoft.com/office/drawing/2016/5/10/chartex" xmlns:cx5="http://schemas.microsoft.com/office/drawing/2016/5/11/chartex" xmlns:cx6="http://schemas.microsoft.com/office/drawing/2016/5/12/chartex" xmlns:cx7="http://schemas.microsoft.com/office/drawing/2016/5/13/chartex" xmlns:cx8="http://schemas.microsoft.com/office/drawing/2016/5/14/chartex" xmlns:mc="http://schemas.openxmlformats.org/markup-compatibility/2006" xmlns:aink="http://schemas.microsoft.com/office/drawing/2016/ink" xmlns:am3d="http://schemas.microsoft.com/office/drawing/2017/model3d" xmlns:o="urn:schemas-microsoft-com:office:office" xmlns:r="http://schemas.openxmlformats.org/officeDocument/2006/relationships" xmlns:m="http://schemas.openxmlformats.org/officeDocument/2006/math" xmlns:v="urn:schemas-microsoft-com:vml" xmlns:wp14="http://schemas.microsoft.com/office/word/2010/wordprocessingDrawing" xmlns:wp="http://schemas.openxmlformats.org/drawingml/2006/wordprocessingDrawing" xmlns:w10="urn:schemas-microsoft-com:office:word" xmlns:w="http://schemas.openxmlformats.org/wordprocessingml/2006/main" xmlns:w14="http://schemas.microsoft.com/office/word/2010/wordml" xmlns:w15="http://schemas.microsoft.com/office/word/2012/wordml" xmlns:w16cex="http://schemas.microsoft.com/office/word/2018/wordml/cex" xmlns:w16cid="http://schemas.microsoft.com/office/word/2016/wordml/cid" xmlns:w16="http://schemas.microsoft.com/office/word/2018/wordml" xmlns:w16se="http://schemas.microsoft.com/office/word/2015/wordml/symex" xmlns:wpg="http://schemas.microsoft.com/office/word/2010/wordprocessingGroup" xmlns:wpi="http://schemas.microsoft.com/office/word/2010/wordprocessingInk" xmlns:wne="http://schemas.microsoft.com/office/word/2006/wordml" xmlns:wps="http://schemas.microsoft.com/office/word/2010/wordprocessingShape" mc:Ignorable="w14 w15 w16se w16cid w16 w16cex wp14">
+<w:hdr xmlns:wpc="http://schemas.microsoft.com/office/word/2010/wordprocessingCanvas" xmlns:cx="http://schemas.microsoft.com/office/drawing/2014/chartex" xmlns:cx1="http://schemas.microsoft.com/office/drawing/2015/9/8/chartex" xmlns:mc="http://schemas.openxmlformats.org/markup-compatibility/2006" xmlns:o="urn:schemas-microsoft-com:office:office" xmlns:r="http://schemas.openxmlformats.org/officeDocument/2006/relationships" xmlns:m="http://schemas.openxmlformats.org/officeDocument/2006/math" xmlns:v="urn:schemas-microsoft-com:vml" xmlns:wp14="http://schemas.microsoft.com/office/word/2010/wordprocessingDrawing" xmlns:wp="http://schemas.openxmlformats.org/drawingml/2006/wordprocessingDrawing" xmlns:w10="urn:schemas-microsoft-com:office:word" xmlns:w="http://schemas.openxmlformats.org/wordprocessingml/2006/main" xmlns:w14="http://schemas.microsoft.com/office/word/2010/wordml" xmlns:w15="http://schemas.microsoft.com/office/word/2012/wordml" xmlns:w16se="http://schemas.microsoft.com/office/word/2015/wordml/symex" xmlns:wpg="http://schemas.microsoft.com/office/word/2010/wordprocessingGroup" xmlns:wpi="http://schemas.microsoft.com/office/word/2010/wordprocessingInk" xmlns:wne="http://schemas.microsoft.com/office/word/2006/wordml" xmlns:wps="http://schemas.microsoft.com/office/word/2010/wordprocessingShape" mc:Ignorable="w14 w15 w16se wp14">
   <w:p>
     <w:pPr>
       <w:pStyle w:val="Header"/>
@@ -7197,7 +4965,7 @@
 </file>
 
 <file path=word/numbering.xml><?xml version="1.0" encoding="utf-8"?>
-<w:numbering xmlns:wpc="http://schemas.microsoft.com/office/word/2010/wordprocessingCanvas" xmlns:cx="http://schemas.microsoft.com/office/drawing/2014/chartex" xmlns:cx1="http://schemas.microsoft.com/office/drawing/2015/9/8/chartex" xmlns:cx2="http://schemas.microsoft.com/office/drawing/2015/10/21/chartex" xmlns:cx3="http://schemas.microsoft.com/office/drawing/2016/5/9/chartex" xmlns:cx4="http://schemas.microsoft.com/office/drawing/2016/5/10/chartex" xmlns:cx5="http://schemas.microsoft.com/office/drawing/2016/5/11/chartex" xmlns:cx6="http://schemas.microsoft.com/office/drawing/2016/5/12/chartex" xmlns:cx7="http://schemas.microsoft.com/office/drawing/2016/5/13/chartex" xmlns:cx8="http://schemas.microsoft.com/office/drawing/2016/5/14/chartex" xmlns:mc="http://schemas.openxmlformats.org/markup-compatibility/2006" xmlns:aink="http://schemas.microsoft.com/office/drawing/2016/ink" xmlns:am3d="http://schemas.microsoft.com/office/drawing/2017/model3d" xmlns:o="urn:schemas-microsoft-com:office:office" xmlns:r="http://schemas.openxmlformats.org/officeDocument/2006/relationships" xmlns:m="http://schemas.openxmlformats.org/officeDocument/2006/math" xmlns:v="urn:schemas-microsoft-com:vml" xmlns:wp14="http://schemas.microsoft.com/office/word/2010/wordprocessingDrawing" xmlns:wp="http://schemas.openxmlformats.org/drawingml/2006/wordprocessingDrawing" xmlns:w10="urn:schemas-microsoft-com:office:word" xmlns:w="http://schemas.openxmlformats.org/wordprocessingml/2006/main" xmlns:w14="http://schemas.microsoft.com/office/word/2010/wordml" xmlns:w15="http://schemas.microsoft.com/office/word/2012/wordml" xmlns:w16cex="http://schemas.microsoft.com/office/word/2018/wordml/cex" xmlns:w16cid="http://schemas.microsoft.com/office/word/2016/wordml/cid" xmlns:w16="http://schemas.microsoft.com/office/word/2018/wordml" xmlns:w16se="http://schemas.microsoft.com/office/word/2015/wordml/symex" xmlns:wpg="http://schemas.microsoft.com/office/word/2010/wordprocessingGroup" xmlns:wpi="http://schemas.microsoft.com/office/word/2010/wordprocessingInk" xmlns:wne="http://schemas.microsoft.com/office/word/2006/wordml" xmlns:wps="http://schemas.microsoft.com/office/word/2010/wordprocessingShape" mc:Ignorable="w14 w15 w16se w16cid w16 w16cex wp14">
+<w:numbering xmlns:wpc="http://schemas.microsoft.com/office/word/2010/wordprocessingCanvas" xmlns:cx="http://schemas.microsoft.com/office/drawing/2014/chartex" xmlns:cx1="http://schemas.microsoft.com/office/drawing/2015/9/8/chartex" xmlns:mc="http://schemas.openxmlformats.org/markup-compatibility/2006" xmlns:o="urn:schemas-microsoft-com:office:office" xmlns:r="http://schemas.openxmlformats.org/officeDocument/2006/relationships" xmlns:m="http://schemas.openxmlformats.org/officeDocument/2006/math" xmlns:v="urn:schemas-microsoft-com:vml" xmlns:wp14="http://schemas.microsoft.com/office/word/2010/wordprocessingDrawing" xmlns:wp="http://schemas.openxmlformats.org/drawingml/2006/wordprocessingDrawing" xmlns:w10="urn:schemas-microsoft-com:office:word" xmlns:w="http://schemas.openxmlformats.org/wordprocessingml/2006/main" xmlns:w14="http://schemas.microsoft.com/office/word/2010/wordml" xmlns:w15="http://schemas.microsoft.com/office/word/2012/wordml" xmlns:w16se="http://schemas.microsoft.com/office/word/2015/wordml/symex" xmlns:wpg="http://schemas.microsoft.com/office/word/2010/wordprocessingGroup" xmlns:wpi="http://schemas.microsoft.com/office/word/2010/wordprocessingInk" xmlns:wne="http://schemas.microsoft.com/office/word/2006/wordml" xmlns:wps="http://schemas.microsoft.com/office/word/2010/wordprocessingShape" mc:Ignorable="w14 w15 w16se wp14">
   <w:abstractNum w:abstractNumId="0" w15:restartNumberingAfterBreak="0">
     <w:nsid w:val="0DFB0DFB"/>
     <w:multiLevelType w:val="hybridMultilevel"/>
@@ -7823,7 +5591,7 @@
 </file>
 
 <file path=word/styles.xml><?xml version="1.0" encoding="utf-8"?>
-<w:styles xmlns:mc="http://schemas.openxmlformats.org/markup-compatibility/2006" xmlns:r="http://schemas.openxmlformats.org/officeDocument/2006/relationships" xmlns:w="http://schemas.openxmlformats.org/wordprocessingml/2006/main" xmlns:w14="http://schemas.microsoft.com/office/word/2010/wordml" xmlns:w15="http://schemas.microsoft.com/office/word/2012/wordml" xmlns:w16cex="http://schemas.microsoft.com/office/word/2018/wordml/cex" xmlns:w16cid="http://schemas.microsoft.com/office/word/2016/wordml/cid" xmlns:w16="http://schemas.microsoft.com/office/word/2018/wordml" xmlns:w16se="http://schemas.microsoft.com/office/word/2015/wordml/symex" mc:Ignorable="w14 w15 w16se w16cid w16 w16cex">
+<w:styles xmlns:mc="http://schemas.openxmlformats.org/markup-compatibility/2006" xmlns:r="http://schemas.openxmlformats.org/officeDocument/2006/relationships" xmlns:w="http://schemas.openxmlformats.org/wordprocessingml/2006/main" xmlns:w14="http://schemas.microsoft.com/office/word/2010/wordml" xmlns:w15="http://schemas.microsoft.com/office/word/2012/wordml" xmlns:w16se="http://schemas.microsoft.com/office/word/2015/wordml/symex" mc:Ignorable="w14 w15 w16se">
   <w:docDefaults>
     <w:rPrDefault>
       <w:rPr>
@@ -7833,7 +5601,7 @@
     </w:rPrDefault>
     <w:pPrDefault/>
   </w:docDefaults>
-  <w:latentStyles w:defLockedState="0" w:defUIPriority="99" w:defSemiHidden="0" w:defUnhideWhenUsed="0" w:defQFormat="0" w:count="376">
+  <w:latentStyles w:defLockedState="0" w:defUIPriority="99" w:defSemiHidden="0" w:defUnhideWhenUsed="0" w:defQFormat="0" w:count="371">
     <w:lsdException w:name="Normal" w:uiPriority="0" w:qFormat="1"/>
     <w:lsdException w:name="heading 1" w:uiPriority="9" w:qFormat="1"/>
     <w:lsdException w:name="heading 2" w:semiHidden="1" w:uiPriority="9" w:unhideWhenUsed="1" w:qFormat="1"/>
@@ -7939,6 +5707,7 @@
     <w:lsdException w:name="HTML Sample" w:semiHidden="1" w:unhideWhenUsed="1"/>
     <w:lsdException w:name="HTML Typewriter" w:semiHidden="1" w:unhideWhenUsed="1"/>
     <w:lsdException w:name="HTML Variable" w:semiHidden="1" w:unhideWhenUsed="1"/>
+    <w:lsdException w:name="Normal Table" w:semiHidden="1" w:unhideWhenUsed="1"/>
     <w:lsdException w:name="annotation subject" w:semiHidden="1" w:unhideWhenUsed="1"/>
     <w:lsdException w:name="No List" w:semiHidden="1" w:unhideWhenUsed="1"/>
     <w:lsdException w:name="Outline List 1" w:semiHidden="1" w:unhideWhenUsed="1"/>
@@ -7981,8 +5750,11 @@
     <w:lsdException w:name="Table Contemporary" w:semiHidden="1" w:unhideWhenUsed="1"/>
     <w:lsdException w:name="Table Elegant" w:semiHidden="1" w:unhideWhenUsed="1"/>
     <w:lsdException w:name="Table Professional" w:semiHidden="1" w:unhideWhenUsed="1"/>
+    <w:lsdException w:name="Table Subtle 1" w:semiHidden="1" w:unhideWhenUsed="1"/>
     <w:lsdException w:name="Table Subtle 2" w:semiHidden="1" w:unhideWhenUsed="1"/>
     <w:lsdException w:name="Table Web 1" w:semiHidden="1" w:unhideWhenUsed="1"/>
+    <w:lsdException w:name="Table Web 2" w:semiHidden="1" w:unhideWhenUsed="1"/>
+    <w:lsdException w:name="Table Web 3" w:semiHidden="1" w:unhideWhenUsed="1"/>
     <w:lsdException w:name="Balloon Text" w:semiHidden="1" w:unhideWhenUsed="1"/>
     <w:lsdException w:name="Table Grid" w:uiPriority="0"/>
     <w:lsdException w:name="Table Theme" w:semiHidden="1" w:unhideWhenUsed="1"/>
@@ -8201,11 +5973,6 @@
     <w:lsdException w:name="List Table 5 Dark Accent 6" w:uiPriority="50"/>
     <w:lsdException w:name="List Table 6 Colorful Accent 6" w:uiPriority="51"/>
     <w:lsdException w:name="List Table 7 Colorful Accent 6" w:uiPriority="52"/>
-    <w:lsdException w:name="Mention" w:semiHidden="1" w:unhideWhenUsed="1"/>
-    <w:lsdException w:name="Smart Hyperlink" w:semiHidden="1" w:unhideWhenUsed="1"/>
-    <w:lsdException w:name="Hashtag" w:semiHidden="1" w:unhideWhenUsed="1"/>
-    <w:lsdException w:name="Unresolved Mention" w:semiHidden="1" w:unhideWhenUsed="1"/>
-    <w:lsdException w:name="Smart Link" w:semiHidden="1" w:unhideWhenUsed="1"/>
   </w:latentStyles>
   <w:style w:type="paragraph" w:default="1" w:styleId="Normal">
     <w:name w:val="Normal"/>
@@ -9706,7 +7473,7 @@
 </file>
 
 <file path=customXml/itemProps1.xml><?xml version="1.0" encoding="utf-8"?>
-<ds:datastoreItem xmlns:ds="http://schemas.openxmlformats.org/officeDocument/2006/customXml" ds:itemID="{559901E8-1871-4681-B220-63E87EB21B9B}">
+<ds:datastoreItem xmlns:ds="http://schemas.openxmlformats.org/officeDocument/2006/customXml" ds:itemID="{EF1AE2FE-4F23-4AE0-A13E-049E49C924B6}">
   <ds:schemaRefs>
     <ds:schemaRef ds:uri="http://schemas.openxmlformats.org/officeDocument/2006/bibliography"/>
   </ds:schemaRefs>

</xml_diff>

<commit_message>
pembaruan bab 1 by rainoor
</commit_message>
<xml_diff>
--- a/Template-Proposal-TA-S1IF.docx
+++ b/Template-Proposal-TA-S1IF.docx
@@ -21,7 +21,7 @@
           <w:szCs w:val="38"/>
           <w:lang w:val="es-ES"/>
         </w:rPr>
-        <w:t>Penerapan</w:t>
+        <w:t>Perbandingan</w:t>
       </w:r>
       <w:proofErr w:type="spellEnd"/>
       <w:r>
@@ -71,7 +71,7 @@
           <w:szCs w:val="38"/>
           <w:lang w:val="es-ES"/>
         </w:rPr>
-        <w:t xml:space="preserve"> </w:t>
+        <w:t xml:space="preserve"> dan </w:t>
       </w:r>
       <w:proofErr w:type="spellStart"/>
       <w:r>
@@ -81,7 +81,7 @@
           <w:szCs w:val="38"/>
           <w:lang w:val="es-ES"/>
         </w:rPr>
-        <w:t>dalam</w:t>
+        <w:t>Algoritma</w:t>
       </w:r>
       <w:proofErr w:type="spellEnd"/>
       <w:r>
@@ -101,7 +101,7 @@
           <w:szCs w:val="38"/>
           <w:lang w:val="es-ES"/>
         </w:rPr>
-        <w:t>Pemilihan</w:t>
+        <w:t>Djikstra</w:t>
       </w:r>
       <w:proofErr w:type="spellEnd"/>
       <w:r>
@@ -111,7 +111,7 @@
           <w:szCs w:val="38"/>
           <w:lang w:val="es-ES"/>
         </w:rPr>
-        <w:t xml:space="preserve"> Rute </w:t>
+        <w:t xml:space="preserve"> </w:t>
       </w:r>
       <w:proofErr w:type="spellStart"/>
       <w:r>
@@ -121,7 +121,7 @@
           <w:szCs w:val="38"/>
           <w:lang w:val="es-ES"/>
         </w:rPr>
-        <w:t>Obyek</w:t>
+        <w:t>dalam</w:t>
       </w:r>
       <w:proofErr w:type="spellEnd"/>
       <w:r>
@@ -141,7 +141,7 @@
           <w:szCs w:val="38"/>
           <w:lang w:val="es-ES"/>
         </w:rPr>
-        <w:t>Wisata</w:t>
+        <w:t>Pencarian</w:t>
       </w:r>
       <w:proofErr w:type="spellEnd"/>
       <w:r>
@@ -151,7 +151,7 @@
           <w:szCs w:val="38"/>
           <w:lang w:val="es-ES"/>
         </w:rPr>
-        <w:t xml:space="preserve"> di </w:t>
+        <w:t xml:space="preserve"> Rute </w:t>
       </w:r>
       <w:proofErr w:type="spellStart"/>
       <w:r>
@@ -161,38 +161,9 @@
           <w:szCs w:val="38"/>
           <w:lang w:val="es-ES"/>
         </w:rPr>
-        <w:t>Sekitaran</w:t>
-      </w:r>
-      <w:proofErr w:type="spellEnd"/>
-      <w:r>
-        <w:rPr>
-          <w:b/>
-          <w:sz w:val="38"/>
-          <w:szCs w:val="38"/>
-          <w:lang w:val="es-ES"/>
-        </w:rPr>
-        <w:t xml:space="preserve"> </w:t>
-      </w:r>
-      <w:proofErr w:type="spellStart"/>
-      <w:r>
-        <w:rPr>
-          <w:b/>
-          <w:sz w:val="38"/>
-          <w:szCs w:val="38"/>
-          <w:lang w:val="es-ES"/>
-        </w:rPr>
-        <w:t>Kabupaten</w:t>
-      </w:r>
-      <w:proofErr w:type="spellEnd"/>
-      <w:r>
-        <w:rPr>
-          <w:b/>
-          <w:sz w:val="38"/>
-          <w:szCs w:val="38"/>
-          <w:lang w:val="es-ES"/>
-        </w:rPr>
-        <w:t xml:space="preserve"> Toba</w:t>
-      </w:r>
+        <w:t>Terpendek</w:t>
+      </w:r>
+      <w:proofErr w:type="spellEnd"/>
     </w:p>
     <w:p>
       <w:pPr>
@@ -2392,7 +2363,6 @@
         <w:rPr>
           <w:b/>
         </w:rPr>
-        <w:lastRenderedPageBreak/>
         <w:t>DAFTAR TABEL</w:t>
       </w:r>
       <w:bookmarkEnd w:id="2"/>
@@ -2550,7 +2520,6 @@
         <w:pStyle w:val="Heading1"/>
       </w:pPr>
       <w:r>
-        <w:lastRenderedPageBreak/>
         <w:br/>
       </w:r>
       <w:bookmarkStart w:id="3" w:name="_Toc51419990"/>
@@ -2963,7 +2932,6 @@
     <w:p>
       <w:pPr>
         <w:spacing w:line="360" w:lineRule="auto"/>
-        <w:ind w:firstLine="720"/>
         <w:rPr>
           <w:lang w:val="sv-SE" w:eastAsia="sv-SE"/>
         </w:rPr>
@@ -2972,61 +2940,7 @@
         <w:rPr>
           <w:lang w:val="sv-SE" w:eastAsia="sv-SE"/>
         </w:rPr>
-        <w:t>Objek wisata adalah segala sesuatu yang ada di daerah tujuan wisata yang merupakan daya tarik agar orang-orang mau datang berkunjung ke tempat tersebut. Objek wisata dapat berupa wisata alam seperti gunung, danau, sungai, air terjun, pantai, atau berupa objek wisata bangunan seperti museum, benteng, maka, bersejarah, situs peninggalan bersejarah, dan lain-lain.</w:t>
-      </w:r>
-    </w:p>
-    <w:p>
-      <w:pPr>
-        <w:spacing w:line="360" w:lineRule="auto"/>
-        <w:ind w:firstLine="720"/>
-        <w:rPr>
-          <w:lang w:val="sv-SE" w:eastAsia="sv-SE"/>
-        </w:rPr>
-      </w:pPr>
-      <w:r>
-        <w:rPr>
-          <w:lang w:val="sv-SE" w:eastAsia="sv-SE"/>
-        </w:rPr>
-        <w:t>Kabupaten Toba merupakan sebuah Kabupaten yang berada di Sumatera Utara. Disini kita dapat menjumpai berbagai macam destinasi wisata yang indah dan menarik. Presiden Joko Widodo, di tahun 2019 lalu telah menaruh perhatian besar pada sektor pariwisata di kawasan Danau Toba, Sumatera Utara. Kabupaten Toba adalah salah satu Kabupaten yang terletak di kawasan Danau Toba. Kabupaten Toba menyediakan ba</w:t>
-      </w:r>
-      <w:r>
-        <w:rPr>
-          <w:lang w:val="sv-SE" w:eastAsia="sv-SE"/>
-        </w:rPr>
-        <w:t>nyak tempat wisata, diantaranya adalah: Pantai Bul-Bul, Air Terjun Simanimbo, Museum TB. Silalahi-Center, Makam Raja Sisingamangaraja, Bukit Tarabunga, dan masih banyak lagi. Dengan banyaknya destinasi wisata,</w:t>
-      </w:r>
-      <w:r>
-        <w:rPr>
-          <w:lang w:val="sv-SE" w:eastAsia="sv-SE"/>
-        </w:rPr>
-        <w:t xml:space="preserve"> </w:t>
-      </w:r>
-      <w:r>
-        <w:rPr>
-          <w:lang w:val="sv-SE" w:eastAsia="sv-SE"/>
-        </w:rPr>
-        <w:t>maka</w:t>
-      </w:r>
-      <w:r>
-        <w:rPr>
-          <w:lang w:val="sv-SE" w:eastAsia="sv-SE"/>
-        </w:rPr>
-        <w:t xml:space="preserve"> akan menjadi permasalahan tersendiri bagi wisatawan yang baru pertama kali menginjakkan kaki ke daerah Sumatera Utara ini.</w:t>
-      </w:r>
-    </w:p>
-    <w:p>
-      <w:pPr>
-        <w:spacing w:line="360" w:lineRule="auto"/>
-        <w:ind w:firstLine="720"/>
-        <w:rPr>
-          <w:lang w:val="sv-SE" w:eastAsia="sv-SE"/>
-        </w:rPr>
-      </w:pPr>
-      <w:r>
-        <w:rPr>
-          <w:lang w:val="sv-SE" w:eastAsia="sv-SE"/>
-        </w:rPr>
-        <w:t xml:space="preserve">Demi meningkatkan mutu sarana dari daerah Wisata Kabupaten Toba, maka diperlukan sebuah </w:t>
+        <w:t xml:space="preserve">Ada banyak algoritma yang telah diciptakan demi menyelesaikan persoalan pencarian rute terpendek. Seperti algoritma djikstra, greedy, </w:t>
       </w:r>
       <w:r>
         <w:rPr>
@@ -3034,7 +2948,13 @@
           <w:iCs/>
           <w:lang w:val="sv-SE" w:eastAsia="sv-SE"/>
         </w:rPr>
-        <w:t>tour guide</w:t>
+        <w:t>ant colony optimization</w:t>
+      </w:r>
+      <w:r>
+        <w:rPr>
+          <w:lang w:val="sv-SE" w:eastAsia="sv-SE"/>
+        </w:rPr>
+        <w:t xml:space="preserve">,  </w:t>
       </w:r>
       <w:r>
         <w:rPr>
@@ -3042,19 +2962,18 @@
           <w:iCs/>
           <w:lang w:val="sv-SE" w:eastAsia="sv-SE"/>
         </w:rPr>
-        <w:t xml:space="preserve"> </w:t>
+        <w:t>floyd-warshall</w:t>
       </w:r>
       <w:r>
         <w:rPr>
           <w:lang w:val="sv-SE" w:eastAsia="sv-SE"/>
         </w:rPr>
-        <w:t xml:space="preserve">yang menunjukkan arah peta lokasi. Penelitian sebelumnya telah menunjukkan seberapa efektivitasnya sebuah optimasi penentuan jalur terpendek menggunakan algoritma genetika. Penentuan jalur terpendek untuk daerah wisata juga telah banyak dilakukan dibeberapa tempat, namun untuk daerah Kabupaten Toba dalam penerapannya belum ada penelitian yang dilakukan. </w:t>
+        <w:t>, genetika dan masih banyak lagi. Namun, meski banyak algoritma yang telah diciptakan keinginan untuk mencapai hasil yang optimal perlu dipuaskan dengan menguji algoritma tersebut satu sama lain.</w:t>
       </w:r>
     </w:p>
     <w:p>
       <w:pPr>
         <w:spacing w:line="360" w:lineRule="auto"/>
-        <w:ind w:firstLine="720"/>
         <w:rPr>
           <w:lang w:val="sv-SE" w:eastAsia="sv-SE"/>
         </w:rPr>
@@ -3063,19 +2982,139 @@
         <w:rPr>
           <w:lang w:val="sv-SE" w:eastAsia="sv-SE"/>
         </w:rPr>
-        <w:t xml:space="preserve">Penelitian ini dimaksudkan untuk menunjukkan penggunaan algoritma genetika dalam masalah pemilihan rute terpendek dengan kasus peta Kabupaten Toba. </w:t>
-      </w:r>
+        <w:t xml:space="preserve">Algoritma greedy, djikstra dan genetika merupakan algoritma yang umum dipakai dalam penyelesaian masalah pencarian rute terpendek. Sudah banyak dilakukan penelitian dalam membandingkan algoritma greedy dan djikstra, serta algoritma greedy dan genetika. Hasil menunjukkan bahwa algoritma djikstra dan genetika </w:t>
+      </w:r>
+      <w:proofErr w:type="spellStart"/>
       <w:r>
         <w:rPr>
           <w:lang w:val="sv-SE" w:eastAsia="sv-SE"/>
         </w:rPr>
-        <w:t xml:space="preserve">Desain sistem yang akan dibangun berupa prototype yang menunjukkan bagaimana cara algoritma genetika dalam menemukan </w:t>
-      </w:r>
+        <w:t>masih</w:t>
+      </w:r>
+      <w:proofErr w:type="spellEnd"/>
       <w:r>
         <w:rPr>
           <w:lang w:val="sv-SE" w:eastAsia="sv-SE"/>
         </w:rPr>
-        <w:t xml:space="preserve">jalur terpendek ke lokasi tujuan wisata dari titik yang telah ditentukan. </w:t>
+        <w:t xml:space="preserve"> </w:t>
+      </w:r>
+      <w:proofErr w:type="spellStart"/>
+      <w:r>
+        <w:rPr>
+          <w:lang w:val="sv-SE" w:eastAsia="sv-SE"/>
+        </w:rPr>
+        <w:t>lebih</w:t>
+      </w:r>
+      <w:proofErr w:type="spellEnd"/>
+      <w:r>
+        <w:rPr>
+          <w:lang w:val="sv-SE" w:eastAsia="sv-SE"/>
+        </w:rPr>
+        <w:t xml:space="preserve"> optima</w:t>
+      </w:r>
+      <w:r>
+        <w:rPr>
+          <w:lang w:val="sv-SE" w:eastAsia="sv-SE"/>
+        </w:rPr>
+        <w:t>l</w:t>
+      </w:r>
+      <w:r>
+        <w:rPr>
+          <w:lang w:val="sv-SE" w:eastAsia="sv-SE"/>
+        </w:rPr>
+        <w:t xml:space="preserve"> </w:t>
+      </w:r>
+      <w:proofErr w:type="spellStart"/>
+      <w:r>
+        <w:rPr>
+          <w:lang w:val="sv-SE" w:eastAsia="sv-SE"/>
+        </w:rPr>
+        <w:t>dibandingkan</w:t>
+      </w:r>
+      <w:proofErr w:type="spellEnd"/>
+      <w:r>
+        <w:rPr>
+          <w:lang w:val="sv-SE" w:eastAsia="sv-SE"/>
+        </w:rPr>
+        <w:t xml:space="preserve"> </w:t>
+      </w:r>
+      <w:proofErr w:type="spellStart"/>
+      <w:r>
+        <w:rPr>
+          <w:lang w:val="sv-SE" w:eastAsia="sv-SE"/>
+        </w:rPr>
+        <w:t>dengan</w:t>
+      </w:r>
+      <w:proofErr w:type="spellEnd"/>
+      <w:r>
+        <w:rPr>
+          <w:lang w:val="sv-SE" w:eastAsia="sv-SE"/>
+        </w:rPr>
+        <w:t xml:space="preserve"> </w:t>
+      </w:r>
+      <w:proofErr w:type="spellStart"/>
+      <w:r>
+        <w:rPr>
+          <w:lang w:val="sv-SE" w:eastAsia="sv-SE"/>
+        </w:rPr>
+        <w:t>algoritma</w:t>
+      </w:r>
+      <w:proofErr w:type="spellEnd"/>
+      <w:r>
+        <w:rPr>
+          <w:lang w:val="sv-SE" w:eastAsia="sv-SE"/>
+        </w:rPr>
+        <w:t xml:space="preserve"> </w:t>
+      </w:r>
+      <w:proofErr w:type="spellStart"/>
+      <w:r>
+        <w:rPr>
+          <w:lang w:val="sv-SE" w:eastAsia="sv-SE"/>
+        </w:rPr>
+        <w:t>greedy</w:t>
+      </w:r>
+      <w:proofErr w:type="spellEnd"/>
+      <w:r>
+        <w:rPr>
+          <w:lang w:val="sv-SE" w:eastAsia="sv-SE"/>
+        </w:rPr>
+        <w:t>.</w:t>
+      </w:r>
+    </w:p>
+    <w:p>
+      <w:pPr>
+        <w:spacing w:line="360" w:lineRule="auto"/>
+        <w:rPr>
+          <w:lang w:val="sv-SE" w:eastAsia="sv-SE"/>
+        </w:rPr>
+      </w:pPr>
+    </w:p>
+    <w:p>
+      <w:pPr>
+        <w:spacing w:line="360" w:lineRule="auto"/>
+        <w:rPr>
+          <w:lang w:val="sv-SE" w:eastAsia="sv-SE"/>
+        </w:rPr>
+      </w:pPr>
+      <w:r>
+        <w:rPr>
+          <w:lang w:val="sv-SE" w:eastAsia="sv-SE"/>
+        </w:rPr>
+        <w:t xml:space="preserve">Dari penelitian yang sebelumnya dapat dilihat bahwa algoritma genetika dan algoritma djikstra lebih optimal dalam menyelesaikan masalah pencarian rute terpendek. Namun, dari hasil tersebut kita tidak bisa langsung memutuskan mana yang lebih baik antara algoritma genetika dan algoritma djikstra. Perlu dilakukan perbandingan hasil antara kedua algoritma tersebut pada </w:t>
+      </w:r>
+      <w:r>
+        <w:rPr>
+          <w:i/>
+          <w:iCs/>
+          <w:lang w:val="sv-SE" w:eastAsia="sv-SE"/>
+        </w:rPr>
+        <w:t>graph</w:t>
+      </w:r>
+      <w:r>
+        <w:rPr>
+          <w:lang w:val="sv-SE" w:eastAsia="sv-SE"/>
+        </w:rPr>
+        <w:t xml:space="preserve"> yang sama untuk melihat mana yang lebih optimal. </w:t>
       </w:r>
     </w:p>
     <w:p>
@@ -3356,12 +3395,24 @@
         <w:pStyle w:val="Caption"/>
         <w:rPr>
           <w:szCs w:val="24"/>
+          <w:lang w:val="fi-FI"/>
         </w:rPr>
       </w:pPr>
       <w:bookmarkStart w:id="8" w:name="_Ref463468239"/>
       <w:bookmarkStart w:id="9" w:name="_Toc527018185"/>
-      <w:r>
-        <w:t xml:space="preserve">Gambar </w:t>
+      <w:proofErr w:type="spellStart"/>
+      <w:r>
+        <w:rPr>
+          <w:lang w:val="fi-FI"/>
+        </w:rPr>
+        <w:t>Gambar</w:t>
+      </w:r>
+      <w:proofErr w:type="spellEnd"/>
+      <w:r>
+        <w:rPr>
+          <w:lang w:val="fi-FI"/>
+        </w:rPr>
+        <w:t xml:space="preserve"> </w:t>
       </w:r>
       <w:r>
         <w:rPr>
@@ -3372,6 +3423,7 @@
       <w:r>
         <w:rPr>
           <w:noProof/>
+          <w:lang w:val="fi-FI"/>
         </w:rPr>
         <w:instrText xml:space="preserve"> STYLEREF 1 \s </w:instrText>
       </w:r>
@@ -3384,6 +3436,7 @@
       <w:r>
         <w:rPr>
           <w:noProof/>
+          <w:lang w:val="fi-FI"/>
         </w:rPr>
         <w:t>1</w:t>
       </w:r>
@@ -3394,12 +3447,18 @@
         <w:fldChar w:fldCharType="end"/>
       </w:r>
       <w:r>
+        <w:rPr>
+          <w:lang w:val="fi-FI"/>
+        </w:rPr>
         <w:t>.</w:t>
       </w:r>
       <w:r>
         <w:fldChar w:fldCharType="begin"/>
       </w:r>
       <w:r>
+        <w:rPr>
+          <w:lang w:val="fi-FI"/>
+        </w:rPr>
         <w:instrText xml:space="preserve"> SEQ Gambar \* ARABIC \s 1 </w:instrText>
       </w:r>
       <w:r>
@@ -3408,6 +3467,7 @@
       <w:r>
         <w:rPr>
           <w:noProof/>
+          <w:lang w:val="fi-FI"/>
         </w:rPr>
         <w:t>1</w:t>
       </w:r>
@@ -3419,42 +3479,114 @@
       </w:r>
       <w:bookmarkEnd w:id="8"/>
       <w:r>
-        <w:t xml:space="preserve"> </w:t>
-      </w:r>
-      <w:proofErr w:type="spellStart"/>
-      <w:r>
+        <w:rPr>
+          <w:lang w:val="fi-FI"/>
+        </w:rPr>
+        <w:t xml:space="preserve"> </w:t>
+      </w:r>
+      <w:proofErr w:type="spellStart"/>
+      <w:r>
+        <w:rPr>
+          <w:lang w:val="fi-FI"/>
+        </w:rPr>
         <w:t>Hubungan</w:t>
       </w:r>
       <w:proofErr w:type="spellEnd"/>
       <w:r>
-        <w:t xml:space="preserve"> Era </w:t>
-      </w:r>
-      <w:proofErr w:type="spellStart"/>
-      <w:r>
+        <w:rPr>
+          <w:lang w:val="fi-FI"/>
+        </w:rPr>
+        <w:t xml:space="preserve"> </w:t>
+      </w:r>
+      <w:proofErr w:type="spellStart"/>
+      <w:r>
+        <w:rPr>
+          <w:lang w:val="fi-FI"/>
+        </w:rPr>
+        <w:t>Era</w:t>
+      </w:r>
+      <w:proofErr w:type="spellEnd"/>
+      <w:r>
+        <w:rPr>
+          <w:lang w:val="fi-FI"/>
+        </w:rPr>
+        <w:t xml:space="preserve"> </w:t>
+      </w:r>
+      <w:proofErr w:type="spellStart"/>
+      <w:r>
+        <w:rPr>
+          <w:lang w:val="fi-FI"/>
+        </w:rPr>
         <w:t>Kelima</w:t>
       </w:r>
       <w:proofErr w:type="spellEnd"/>
       <w:r>
-        <w:t xml:space="preserve"> </w:t>
-      </w:r>
-      <w:proofErr w:type="spellStart"/>
-      <w:r>
+        <w:rPr>
+          <w:lang w:val="fi-FI"/>
+        </w:rPr>
+        <w:t xml:space="preserve"> </w:t>
+      </w:r>
+      <w:proofErr w:type="spellStart"/>
+      <w:r>
+        <w:rPr>
+          <w:lang w:val="fi-FI"/>
+        </w:rPr>
         <w:t>Komputer</w:t>
       </w:r>
       <w:proofErr w:type="spellEnd"/>
       <w:r>
-        <w:t xml:space="preserve"> dan Era </w:t>
-      </w:r>
-      <w:proofErr w:type="spellStart"/>
-      <w:r>
+        <w:rPr>
+          <w:lang w:val="fi-FI"/>
+        </w:rPr>
+        <w:t xml:space="preserve"> </w:t>
+      </w:r>
+      <w:proofErr w:type="spellStart"/>
+      <w:r>
+        <w:rPr>
+          <w:lang w:val="fi-FI"/>
+        </w:rPr>
+        <w:t>dan</w:t>
+      </w:r>
+      <w:proofErr w:type="spellEnd"/>
+      <w:r>
+        <w:rPr>
+          <w:lang w:val="fi-FI"/>
+        </w:rPr>
+        <w:t xml:space="preserve"> </w:t>
+      </w:r>
+      <w:proofErr w:type="spellStart"/>
+      <w:r>
+        <w:rPr>
+          <w:lang w:val="fi-FI"/>
+        </w:rPr>
+        <w:t>Era</w:t>
+      </w:r>
+      <w:proofErr w:type="spellEnd"/>
+      <w:r>
+        <w:rPr>
+          <w:lang w:val="fi-FI"/>
+        </w:rPr>
+        <w:t xml:space="preserve"> </w:t>
+      </w:r>
+      <w:proofErr w:type="spellStart"/>
+      <w:r>
+        <w:rPr>
+          <w:lang w:val="fi-FI"/>
+        </w:rPr>
         <w:t>Kelima</w:t>
       </w:r>
       <w:proofErr w:type="spellEnd"/>
       <w:r>
-        <w:t xml:space="preserve"> </w:t>
-      </w:r>
-      <w:proofErr w:type="spellStart"/>
-      <w:r>
+        <w:rPr>
+          <w:lang w:val="fi-FI"/>
+        </w:rPr>
+        <w:t xml:space="preserve"> </w:t>
+      </w:r>
+      <w:proofErr w:type="spellStart"/>
+      <w:r>
+        <w:rPr>
+          <w:lang w:val="fi-FI"/>
+        </w:rPr>
         <w:t>Manajemen</w:t>
       </w:r>
       <w:bookmarkEnd w:id="9"/>
@@ -3575,242 +3707,193 @@
       <w:pPr>
         <w:spacing w:line="360" w:lineRule="auto"/>
         <w:ind w:right="2"/>
-      </w:pPr>
-      <w:proofErr w:type="spellStart"/>
-      <w:r>
+        <w:rPr>
+          <w:lang w:val="fi-FI"/>
+        </w:rPr>
+      </w:pPr>
+      <w:proofErr w:type="spellStart"/>
+      <w:r>
+        <w:rPr>
+          <w:lang w:val="fi-FI"/>
+        </w:rPr>
         <w:t>Berdasarkan</w:t>
       </w:r>
       <w:proofErr w:type="spellEnd"/>
       <w:r>
-        <w:t xml:space="preserve"> </w:t>
-      </w:r>
-      <w:proofErr w:type="spellStart"/>
-      <w:r>
+        <w:rPr>
+          <w:lang w:val="fi-FI"/>
+        </w:rPr>
+        <w:t xml:space="preserve"> </w:t>
+      </w:r>
+      <w:proofErr w:type="spellStart"/>
+      <w:r>
+        <w:rPr>
+          <w:lang w:val="fi-FI"/>
+        </w:rPr>
         <w:t>latar</w:t>
       </w:r>
       <w:proofErr w:type="spellEnd"/>
       <w:r>
-        <w:t xml:space="preserve"> </w:t>
-      </w:r>
-      <w:proofErr w:type="spellStart"/>
-      <w:r>
+        <w:rPr>
+          <w:lang w:val="fi-FI"/>
+        </w:rPr>
+        <w:t xml:space="preserve"> </w:t>
+      </w:r>
+      <w:proofErr w:type="spellStart"/>
+      <w:r>
+        <w:rPr>
+          <w:lang w:val="fi-FI"/>
+        </w:rPr>
         <w:t>belakang</w:t>
       </w:r>
       <w:proofErr w:type="spellEnd"/>
       <w:r>
-        <w:t xml:space="preserve"> </w:t>
-      </w:r>
-      <w:proofErr w:type="spellStart"/>
-      <w:r>
+        <w:rPr>
+          <w:lang w:val="fi-FI"/>
+        </w:rPr>
+        <w:t xml:space="preserve"> </w:t>
+      </w:r>
+      <w:proofErr w:type="spellStart"/>
+      <w:r>
+        <w:rPr>
+          <w:lang w:val="fi-FI"/>
+        </w:rPr>
         <w:t>diatas</w:t>
       </w:r>
       <w:proofErr w:type="spellEnd"/>
       <w:r>
+        <w:rPr>
+          <w:lang w:val="fi-FI"/>
+        </w:rPr>
         <w:t xml:space="preserve">, </w:t>
       </w:r>
       <w:proofErr w:type="spellStart"/>
       <w:r>
+        <w:rPr>
+          <w:lang w:val="fi-FI"/>
+        </w:rPr>
         <w:t>maka</w:t>
       </w:r>
       <w:proofErr w:type="spellEnd"/>
       <w:r>
-        <w:t xml:space="preserve"> </w:t>
-      </w:r>
-      <w:proofErr w:type="spellStart"/>
-      <w:r>
+        <w:rPr>
+          <w:lang w:val="fi-FI"/>
+        </w:rPr>
+        <w:t xml:space="preserve"> </w:t>
+      </w:r>
+      <w:proofErr w:type="spellStart"/>
+      <w:r>
+        <w:rPr>
+          <w:lang w:val="fi-FI"/>
+        </w:rPr>
         <w:t>rumusan</w:t>
       </w:r>
       <w:proofErr w:type="spellEnd"/>
       <w:r>
-        <w:t xml:space="preserve"> </w:t>
-      </w:r>
-      <w:proofErr w:type="spellStart"/>
-      <w:r>
+        <w:rPr>
+          <w:lang w:val="fi-FI"/>
+        </w:rPr>
+        <w:t xml:space="preserve"> </w:t>
+      </w:r>
+      <w:proofErr w:type="spellStart"/>
+      <w:r>
+        <w:rPr>
+          <w:lang w:val="fi-FI"/>
+        </w:rPr>
         <w:t>masalah</w:t>
       </w:r>
       <w:proofErr w:type="spellEnd"/>
       <w:r>
-        <w:t xml:space="preserve"> yang </w:t>
-      </w:r>
-      <w:proofErr w:type="spellStart"/>
-      <w:r>
-        <w:t>akan</w:t>
-      </w:r>
-      <w:proofErr w:type="spellEnd"/>
-      <w:r>
-        <w:t xml:space="preserve"> </w:t>
-      </w:r>
-      <w:proofErr w:type="spellStart"/>
-      <w:r>
+        <w:rPr>
+          <w:lang w:val="fi-FI"/>
+        </w:rPr>
+        <w:t xml:space="preserve"> </w:t>
+      </w:r>
+      <w:proofErr w:type="spellStart"/>
+      <w:r>
+        <w:rPr>
+          <w:lang w:val="fi-FI"/>
+        </w:rPr>
+        <w:t>yang</w:t>
+      </w:r>
+      <w:proofErr w:type="spellEnd"/>
+      <w:r>
+        <w:rPr>
+          <w:lang w:val="fi-FI"/>
+        </w:rPr>
+        <w:t xml:space="preserve"> akan </w:t>
+      </w:r>
+      <w:proofErr w:type="spellStart"/>
+      <w:r>
+        <w:rPr>
+          <w:lang w:val="fi-FI"/>
+        </w:rPr>
         <w:t>diteliti</w:t>
       </w:r>
       <w:proofErr w:type="spellEnd"/>
       <w:r>
-        <w:t xml:space="preserve"> </w:t>
-      </w:r>
-      <w:proofErr w:type="spellStart"/>
-      <w:r>
+        <w:rPr>
+          <w:lang w:val="fi-FI"/>
+        </w:rPr>
+        <w:t xml:space="preserve"> </w:t>
+      </w:r>
+      <w:proofErr w:type="spellStart"/>
+      <w:r>
+        <w:rPr>
+          <w:lang w:val="fi-FI"/>
+        </w:rPr>
         <w:t>adalah</w:t>
       </w:r>
       <w:proofErr w:type="spellEnd"/>
       <w:r>
-        <w:t xml:space="preserve"> </w:t>
-      </w:r>
-      <w:proofErr w:type="spellStart"/>
-      <w:r>
+        <w:rPr>
+          <w:lang w:val="fi-FI"/>
+        </w:rPr>
+        <w:t xml:space="preserve"> </w:t>
+      </w:r>
+      <w:proofErr w:type="spellStart"/>
+      <w:r>
+        <w:rPr>
+          <w:lang w:val="fi-FI"/>
+        </w:rPr>
         <w:t>sebagai</w:t>
       </w:r>
       <w:proofErr w:type="spellEnd"/>
       <w:r>
-        <w:t xml:space="preserve"> </w:t>
-      </w:r>
-      <w:proofErr w:type="spellStart"/>
-      <w:r>
+        <w:rPr>
+          <w:lang w:val="fi-FI"/>
+        </w:rPr>
+        <w:t xml:space="preserve"> </w:t>
+      </w:r>
+      <w:proofErr w:type="spellStart"/>
+      <w:r>
+        <w:rPr>
+          <w:lang w:val="fi-FI"/>
+        </w:rPr>
         <w:t>berikut</w:t>
       </w:r>
       <w:proofErr w:type="spellEnd"/>
       <w:r>
+        <w:rPr>
+          <w:lang w:val="fi-FI"/>
+        </w:rPr>
         <w:t xml:space="preserve">. </w:t>
       </w:r>
     </w:p>
     <w:p>
       <w:pPr>
-        <w:pStyle w:val="ListParagraph"/>
-        <w:numPr>
-          <w:ilvl w:val="0"/>
-          <w:numId w:val="4"/>
-        </w:numPr>
-        <w:spacing w:line="360" w:lineRule="auto"/>
         <w:ind w:right="2"/>
-      </w:pPr>
-      <w:proofErr w:type="spellStart"/>
-      <w:r>
-        <w:t>Apakah</w:t>
-      </w:r>
-      <w:proofErr w:type="spellEnd"/>
-      <w:r>
-        <w:t xml:space="preserve"> </w:t>
-      </w:r>
-      <w:proofErr w:type="spellStart"/>
-      <w:r>
-        <w:t>Algoritma</w:t>
-      </w:r>
-      <w:proofErr w:type="spellEnd"/>
-      <w:r>
-        <w:t xml:space="preserve"> </w:t>
-      </w:r>
-      <w:proofErr w:type="spellStart"/>
-      <w:r>
-        <w:t>Genetika</w:t>
-      </w:r>
-      <w:proofErr w:type="spellEnd"/>
-      <w:r>
-        <w:t xml:space="preserve"> </w:t>
-      </w:r>
-      <w:proofErr w:type="spellStart"/>
-      <w:r>
-        <w:t>dapat</w:t>
-      </w:r>
-      <w:proofErr w:type="spellEnd"/>
-      <w:r>
-        <w:t xml:space="preserve"> </w:t>
-      </w:r>
-      <w:proofErr w:type="spellStart"/>
-      <w:r>
-        <w:t>diterapkan</w:t>
-      </w:r>
-      <w:proofErr w:type="spellEnd"/>
-      <w:r>
-        <w:t xml:space="preserve"> </w:t>
-      </w:r>
-      <w:proofErr w:type="spellStart"/>
-      <w:r>
-        <w:t>dalam</w:t>
-      </w:r>
-      <w:proofErr w:type="spellEnd"/>
-      <w:r>
-        <w:t xml:space="preserve"> </w:t>
-      </w:r>
-      <w:proofErr w:type="spellStart"/>
-      <w:r>
-        <w:t>mencari</w:t>
-      </w:r>
-      <w:proofErr w:type="spellEnd"/>
-      <w:r>
-        <w:t xml:space="preserve"> </w:t>
-      </w:r>
-      <w:proofErr w:type="spellStart"/>
-      <w:r>
-        <w:t>rute</w:t>
-      </w:r>
-      <w:proofErr w:type="spellEnd"/>
-      <w:r>
-        <w:t xml:space="preserve"> optimal?</w:t>
-      </w:r>
-    </w:p>
-    <w:p>
-      <w:pPr>
-        <w:pStyle w:val="ListParagraph"/>
-        <w:numPr>
-          <w:ilvl w:val="0"/>
-          <w:numId w:val="4"/>
-        </w:numPr>
-        <w:spacing w:line="360" w:lineRule="auto"/>
-        <w:ind w:right="2"/>
-      </w:pPr>
-      <w:proofErr w:type="spellStart"/>
-      <w:r>
-        <w:t>Apakah</w:t>
-      </w:r>
-      <w:proofErr w:type="spellEnd"/>
-      <w:r>
-        <w:t xml:space="preserve"> </w:t>
-      </w:r>
-      <w:proofErr w:type="spellStart"/>
-      <w:r>
-        <w:t>rute</w:t>
-      </w:r>
-      <w:proofErr w:type="spellEnd"/>
-      <w:r>
-        <w:t xml:space="preserve"> yang </w:t>
-      </w:r>
-      <w:proofErr w:type="spellStart"/>
-      <w:r>
-        <w:t>dihasilkan</w:t>
-      </w:r>
-      <w:proofErr w:type="spellEnd"/>
-      <w:r>
-        <w:t xml:space="preserve"> </w:t>
-      </w:r>
-      <w:proofErr w:type="spellStart"/>
-      <w:r>
-        <w:t>adalah</w:t>
-      </w:r>
-      <w:proofErr w:type="spellEnd"/>
-      <w:r>
-        <w:t xml:space="preserve"> </w:t>
-      </w:r>
-      <w:proofErr w:type="spellStart"/>
-      <w:r>
-        <w:t>rute</w:t>
-      </w:r>
-      <w:proofErr w:type="spellEnd"/>
-      <w:r>
-        <w:t xml:space="preserve"> yang optimal?</w:t>
-      </w:r>
-    </w:p>
-    <w:p>
-      <w:pPr>
-        <w:ind w:right="2"/>
         <w:rPr>
           <w:b/>
           <w:i/>
+          <w:lang w:val="fi-FI"/>
         </w:rPr>
       </w:pPr>
       <w:r>
         <w:rPr>
           <w:b/>
           <w:i/>
+          <w:lang w:val="fi-FI"/>
         </w:rPr>
         <w:t>(</w:t>
       </w:r>
@@ -3818,6 +3901,7 @@
         <w:rPr>
           <w:b/>
           <w:i/>
+          <w:lang w:val="fi-FI"/>
         </w:rPr>
         <w:t xml:space="preserve">- </w:t>
       </w:r>
@@ -3825,6 +3909,7 @@
       <w:r>
         <w:rPr>
           <w:i/>
+          <w:lang w:val="fi-FI"/>
         </w:rPr>
         <w:t>Rangkuman</w:t>
       </w:r>
@@ -3832,27 +3917,38 @@
       <w:r>
         <w:rPr>
           <w:i/>
-        </w:rPr>
-        <w:t xml:space="preserve"> </w:t>
-      </w:r>
-      <w:proofErr w:type="spellStart"/>
-      <w:r>
-        <w:rPr>
-          <w:i/>
-        </w:rPr>
-        <w:t>persoalan</w:t>
-      </w:r>
-      <w:proofErr w:type="spellEnd"/>
-      <w:r>
-        <w:rPr>
-          <w:i/>
-        </w:rPr>
-        <w:t xml:space="preserve"> yang </w:t>
-      </w:r>
-      <w:proofErr w:type="spellStart"/>
-      <w:r>
-        <w:rPr>
-          <w:i/>
+          <w:lang w:val="fi-FI"/>
+        </w:rPr>
+        <w:t xml:space="preserve"> persoalan</w:t>
+      </w:r>
+      <w:r>
+        <w:rPr>
+          <w:i/>
+          <w:lang w:val="fi-FI"/>
+        </w:rPr>
+        <w:t xml:space="preserve"> </w:t>
+      </w:r>
+      <w:proofErr w:type="spellStart"/>
+      <w:r>
+        <w:rPr>
+          <w:i/>
+          <w:lang w:val="fi-FI"/>
+        </w:rPr>
+        <w:t>yang</w:t>
+      </w:r>
+      <w:proofErr w:type="spellEnd"/>
+      <w:r>
+        <w:rPr>
+          <w:i/>
+          <w:lang w:val="fi-FI"/>
+        </w:rPr>
+        <w:t xml:space="preserve"> </w:t>
+      </w:r>
+      <w:proofErr w:type="spellStart"/>
+      <w:r>
+        <w:rPr>
+          <w:i/>
+          <w:lang w:val="fi-FI"/>
         </w:rPr>
         <w:t>diekstrak</w:t>
       </w:r>
@@ -3860,27 +3956,15 @@
       <w:r>
         <w:rPr>
           <w:i/>
-        </w:rPr>
-        <w:t xml:space="preserve"> </w:t>
-      </w:r>
-      <w:proofErr w:type="spellStart"/>
-      <w:r>
-        <w:rPr>
-          <w:i/>
-        </w:rPr>
-        <w:t>dari</w:t>
-      </w:r>
-      <w:proofErr w:type="spellEnd"/>
-      <w:r>
-        <w:rPr>
-          <w:i/>
-        </w:rPr>
-        <w:t xml:space="preserve"> </w:t>
-      </w:r>
-      <w:proofErr w:type="spellStart"/>
-      <w:r>
-        <w:rPr>
-          <w:i/>
+          <w:lang w:val="fi-FI"/>
+        </w:rPr>
+        <w:t xml:space="preserve"> dari </w:t>
+      </w:r>
+      <w:proofErr w:type="spellStart"/>
+      <w:r>
+        <w:rPr>
+          <w:i/>
+          <w:lang w:val="fi-FI"/>
         </w:rPr>
         <w:t>uraian</w:t>
       </w:r>
@@ -3888,13 +3972,15 @@
       <w:r>
         <w:rPr>
           <w:i/>
-        </w:rPr>
-        <w:t xml:space="preserve"> </w:t>
-      </w:r>
-      <w:proofErr w:type="spellStart"/>
-      <w:r>
-        <w:rPr>
-          <w:i/>
+          <w:lang w:val="fi-FI"/>
+        </w:rPr>
+        <w:t xml:space="preserve"> </w:t>
+      </w:r>
+      <w:proofErr w:type="spellStart"/>
+      <w:r>
+        <w:rPr>
+          <w:i/>
+          <w:lang w:val="fi-FI"/>
         </w:rPr>
         <w:t>latar</w:t>
       </w:r>
@@ -3902,13 +3988,15 @@
       <w:r>
         <w:rPr>
           <w:i/>
-        </w:rPr>
-        <w:t xml:space="preserve"> </w:t>
-      </w:r>
-      <w:proofErr w:type="spellStart"/>
-      <w:r>
-        <w:rPr>
-          <w:i/>
+          <w:lang w:val="fi-FI"/>
+        </w:rPr>
+        <w:t xml:space="preserve"> </w:t>
+      </w:r>
+      <w:proofErr w:type="spellStart"/>
+      <w:r>
+        <w:rPr>
+          <w:i/>
+          <w:lang w:val="fi-FI"/>
         </w:rPr>
         <w:t>belakang</w:t>
       </w:r>
@@ -3916,13 +4004,47 @@
       <w:r>
         <w:rPr>
           <w:i/>
-        </w:rPr>
-        <w:t xml:space="preserve"> pada sub </w:t>
-      </w:r>
-      <w:proofErr w:type="spellStart"/>
-      <w:r>
-        <w:rPr>
-          <w:i/>
+          <w:lang w:val="fi-FI"/>
+        </w:rPr>
+        <w:t xml:space="preserve"> </w:t>
+      </w:r>
+      <w:proofErr w:type="spellStart"/>
+      <w:r>
+        <w:rPr>
+          <w:i/>
+          <w:lang w:val="fi-FI"/>
+        </w:rPr>
+        <w:t>pada</w:t>
+      </w:r>
+      <w:proofErr w:type="spellEnd"/>
+      <w:r>
+        <w:rPr>
+          <w:i/>
+          <w:lang w:val="fi-FI"/>
+        </w:rPr>
+        <w:t xml:space="preserve"> </w:t>
+      </w:r>
+      <w:proofErr w:type="spellStart"/>
+      <w:r>
+        <w:rPr>
+          <w:i/>
+          <w:lang w:val="fi-FI"/>
+        </w:rPr>
+        <w:t>sub</w:t>
+      </w:r>
+      <w:proofErr w:type="spellEnd"/>
+      <w:r>
+        <w:rPr>
+          <w:i/>
+          <w:lang w:val="fi-FI"/>
+        </w:rPr>
+        <w:t xml:space="preserve"> </w:t>
+      </w:r>
+      <w:proofErr w:type="spellStart"/>
+      <w:r>
+        <w:rPr>
+          <w:i/>
+          <w:lang w:val="fi-FI"/>
         </w:rPr>
         <w:t>bab</w:t>
       </w:r>
@@ -3930,13 +4052,15 @@
       <w:r>
         <w:rPr>
           <w:i/>
-        </w:rPr>
-        <w:t xml:space="preserve"> </w:t>
-      </w:r>
-      <w:proofErr w:type="spellStart"/>
-      <w:r>
-        <w:rPr>
-          <w:i/>
+          <w:lang w:val="fi-FI"/>
+        </w:rPr>
+        <w:t xml:space="preserve"> </w:t>
+      </w:r>
+      <w:proofErr w:type="spellStart"/>
+      <w:r>
+        <w:rPr>
+          <w:i/>
+          <w:lang w:val="fi-FI"/>
         </w:rPr>
         <w:t>sebelumnya</w:t>
       </w:r>
@@ -3944,33 +4068,38 @@
       <w:r>
         <w:rPr>
           <w:i/>
+          <w:lang w:val="fi-FI"/>
         </w:rPr>
         <w:t>,</w:t>
       </w:r>
       <w:r>
         <w:rPr>
           <w:i/>
-        </w:rPr>
-        <w:t xml:space="preserve"> yang </w:t>
-      </w:r>
-      <w:proofErr w:type="spellStart"/>
-      <w:r>
-        <w:rPr>
-          <w:i/>
-        </w:rPr>
-        <w:t>akan</w:t>
-      </w:r>
-      <w:proofErr w:type="spellEnd"/>
-      <w:r>
-        <w:rPr>
-          <w:i/>
-        </w:rPr>
-        <w:t xml:space="preserve"> </w:t>
-      </w:r>
-      <w:proofErr w:type="spellStart"/>
-      <w:r>
-        <w:rPr>
-          <w:i/>
+          <w:lang w:val="fi-FI"/>
+        </w:rPr>
+        <w:t xml:space="preserve"> </w:t>
+      </w:r>
+      <w:proofErr w:type="spellStart"/>
+      <w:r>
+        <w:rPr>
+          <w:i/>
+          <w:lang w:val="fi-FI"/>
+        </w:rPr>
+        <w:t>yang</w:t>
+      </w:r>
+      <w:proofErr w:type="spellEnd"/>
+      <w:r>
+        <w:rPr>
+          <w:i/>
+          <w:lang w:val="fi-FI"/>
+        </w:rPr>
+        <w:t xml:space="preserve"> akan </w:t>
+      </w:r>
+      <w:proofErr w:type="spellStart"/>
+      <w:r>
+        <w:rPr>
+          <w:i/>
+          <w:lang w:val="fi-FI"/>
         </w:rPr>
         <w:t>diselesaikan</w:t>
       </w:r>
@@ -3978,13 +4107,31 @@
       <w:r>
         <w:rPr>
           <w:i/>
-        </w:rPr>
-        <w:t xml:space="preserve"> pada </w:t>
-      </w:r>
-      <w:proofErr w:type="spellStart"/>
-      <w:r>
-        <w:rPr>
-          <w:i/>
+          <w:lang w:val="fi-FI"/>
+        </w:rPr>
+        <w:t xml:space="preserve"> </w:t>
+      </w:r>
+      <w:proofErr w:type="spellStart"/>
+      <w:r>
+        <w:rPr>
+          <w:i/>
+          <w:lang w:val="fi-FI"/>
+        </w:rPr>
+        <w:t>pada</w:t>
+      </w:r>
+      <w:proofErr w:type="spellEnd"/>
+      <w:r>
+        <w:rPr>
+          <w:i/>
+          <w:lang w:val="fi-FI"/>
+        </w:rPr>
+        <w:t xml:space="preserve"> </w:t>
+      </w:r>
+      <w:proofErr w:type="spellStart"/>
+      <w:r>
+        <w:rPr>
+          <w:i/>
+          <w:lang w:val="fi-FI"/>
         </w:rPr>
         <w:t>penelitian</w:t>
       </w:r>
@@ -3992,13 +4139,15 @@
       <w:r>
         <w:rPr>
           <w:i/>
-        </w:rPr>
-        <w:t xml:space="preserve"> </w:t>
-      </w:r>
-      <w:proofErr w:type="spellStart"/>
-      <w:r>
-        <w:rPr>
-          <w:i/>
+          <w:lang w:val="fi-FI"/>
+        </w:rPr>
+        <w:t xml:space="preserve"> </w:t>
+      </w:r>
+      <w:proofErr w:type="spellStart"/>
+      <w:r>
+        <w:rPr>
+          <w:i/>
+          <w:lang w:val="fi-FI"/>
         </w:rPr>
         <w:t>ini</w:t>
       </w:r>
@@ -4007,6 +4156,7 @@
         <w:rPr>
           <w:b/>
           <w:i/>
+          <w:lang w:val="fi-FI"/>
         </w:rPr>
         <w:t>)</w:t>
       </w:r>
@@ -4023,7 +4173,6 @@
           <w:i/>
           <w:lang w:eastAsia="sv-SE"/>
         </w:rPr>
-        <w:lastRenderedPageBreak/>
         <w:t>(</w:t>
       </w:r>
       <w:r>
@@ -4186,55 +4335,841 @@
       <w:pPr>
         <w:spacing w:line="360" w:lineRule="auto"/>
         <w:rPr>
+          <w:lang w:val="en-ID" w:eastAsia="sv-SE"/>
+        </w:rPr>
+      </w:pPr>
+      <w:proofErr w:type="spellStart"/>
+      <w:r>
+        <w:rPr>
+          <w:lang w:eastAsia="sv-SE"/>
+        </w:rPr>
+        <w:t>Tujuan</w:t>
+      </w:r>
+      <w:proofErr w:type="spellEnd"/>
+      <w:r>
+        <w:rPr>
+          <w:lang w:eastAsia="sv-SE"/>
+        </w:rPr>
+        <w:t xml:space="preserve"> </w:t>
+      </w:r>
+      <w:proofErr w:type="spellStart"/>
+      <w:r>
+        <w:rPr>
+          <w:lang w:eastAsia="sv-SE"/>
+        </w:rPr>
+        <w:t>dari</w:t>
+      </w:r>
+      <w:proofErr w:type="spellEnd"/>
+      <w:r>
+        <w:rPr>
+          <w:lang w:eastAsia="sv-SE"/>
+        </w:rPr>
+        <w:t xml:space="preserve"> </w:t>
+      </w:r>
+      <w:proofErr w:type="spellStart"/>
+      <w:r>
+        <w:rPr>
+          <w:lang w:eastAsia="sv-SE"/>
+        </w:rPr>
+        <w:t>penelitian</w:t>
+      </w:r>
+      <w:proofErr w:type="spellEnd"/>
+      <w:r>
+        <w:rPr>
+          <w:lang w:eastAsia="sv-SE"/>
+        </w:rPr>
+        <w:t xml:space="preserve"> yang </w:t>
+      </w:r>
+      <w:proofErr w:type="spellStart"/>
+      <w:r>
+        <w:rPr>
+          <w:lang w:eastAsia="sv-SE"/>
+        </w:rPr>
+        <w:t>akan</w:t>
+      </w:r>
+      <w:proofErr w:type="spellEnd"/>
+      <w:r>
+        <w:rPr>
+          <w:lang w:eastAsia="sv-SE"/>
+        </w:rPr>
+        <w:t xml:space="preserve"> </w:t>
+      </w:r>
+      <w:proofErr w:type="spellStart"/>
+      <w:r>
+        <w:rPr>
+          <w:lang w:eastAsia="sv-SE"/>
+        </w:rPr>
+        <w:t>dilakukan</w:t>
+      </w:r>
+      <w:proofErr w:type="spellEnd"/>
+      <w:r>
+        <w:rPr>
+          <w:lang w:eastAsia="sv-SE"/>
+        </w:rPr>
+        <w:t xml:space="preserve"> </w:t>
+      </w:r>
+      <w:proofErr w:type="spellStart"/>
+      <w:r>
+        <w:rPr>
+          <w:lang w:eastAsia="sv-SE"/>
+        </w:rPr>
+        <w:t>ini</w:t>
+      </w:r>
+      <w:proofErr w:type="spellEnd"/>
+      <w:r>
+        <w:rPr>
+          <w:lang w:eastAsia="sv-SE"/>
+        </w:rPr>
+        <w:t xml:space="preserve"> </w:t>
+      </w:r>
+      <w:proofErr w:type="spellStart"/>
+      <w:r>
+        <w:rPr>
+          <w:lang w:eastAsia="sv-SE"/>
+        </w:rPr>
+        <w:t>adalah</w:t>
+      </w:r>
+      <w:proofErr w:type="spellEnd"/>
+      <w:r>
+        <w:rPr>
+          <w:lang w:eastAsia="sv-SE"/>
+        </w:rPr>
+        <w:t xml:space="preserve"> </w:t>
+      </w:r>
+      <w:proofErr w:type="spellStart"/>
+      <w:r>
+        <w:rPr>
+          <w:lang w:eastAsia="sv-SE"/>
+        </w:rPr>
+        <w:t>menentukan</w:t>
+      </w:r>
+      <w:proofErr w:type="spellEnd"/>
+      <w:r>
+        <w:rPr>
+          <w:lang w:eastAsia="sv-SE"/>
+        </w:rPr>
+        <w:t xml:space="preserve"> </w:t>
+      </w:r>
+      <w:proofErr w:type="spellStart"/>
+      <w:r>
+        <w:rPr>
+          <w:lang w:eastAsia="sv-SE"/>
+        </w:rPr>
+        <w:t>antara</w:t>
+      </w:r>
+      <w:proofErr w:type="spellEnd"/>
+      <w:r>
+        <w:rPr>
+          <w:lang w:eastAsia="sv-SE"/>
+        </w:rPr>
+        <w:t xml:space="preserve"> </w:t>
+      </w:r>
+      <w:proofErr w:type="spellStart"/>
+      <w:r>
+        <w:rPr>
+          <w:lang w:eastAsia="sv-SE"/>
+        </w:rPr>
+        <w:t>algoritma</w:t>
+      </w:r>
+      <w:proofErr w:type="spellEnd"/>
+      <w:r>
+        <w:rPr>
+          <w:lang w:eastAsia="sv-SE"/>
+        </w:rPr>
+        <w:t xml:space="preserve"> </w:t>
+      </w:r>
+      <w:proofErr w:type="spellStart"/>
+      <w:r>
+        <w:rPr>
+          <w:lang w:eastAsia="sv-SE"/>
+        </w:rPr>
+        <w:t>genetika</w:t>
+      </w:r>
+      <w:proofErr w:type="spellEnd"/>
+      <w:r>
+        <w:rPr>
+          <w:lang w:eastAsia="sv-SE"/>
+        </w:rPr>
+        <w:t xml:space="preserve"> dan </w:t>
+      </w:r>
+      <w:proofErr w:type="spellStart"/>
+      <w:r>
+        <w:rPr>
+          <w:lang w:eastAsia="sv-SE"/>
+        </w:rPr>
+        <w:t>algoritma</w:t>
+      </w:r>
+      <w:proofErr w:type="spellEnd"/>
+      <w:r>
+        <w:rPr>
+          <w:lang w:eastAsia="sv-SE"/>
+        </w:rPr>
+        <w:t xml:space="preserve"> </w:t>
+      </w:r>
+      <w:proofErr w:type="spellStart"/>
+      <w:r>
+        <w:rPr>
+          <w:lang w:eastAsia="sv-SE"/>
+        </w:rPr>
+        <w:t>djikstra</w:t>
+      </w:r>
+      <w:proofErr w:type="spellEnd"/>
+      <w:r>
+        <w:rPr>
+          <w:lang w:eastAsia="sv-SE"/>
+        </w:rPr>
+        <w:t xml:space="preserve"> mana yang </w:t>
+      </w:r>
+      <w:proofErr w:type="spellStart"/>
+      <w:r>
+        <w:rPr>
+          <w:lang w:eastAsia="sv-SE"/>
+        </w:rPr>
+        <w:t>lebih</w:t>
+      </w:r>
+      <w:proofErr w:type="spellEnd"/>
+      <w:r>
+        <w:rPr>
+          <w:lang w:eastAsia="sv-SE"/>
+        </w:rPr>
+        <w:t xml:space="preserve"> optimal </w:t>
+      </w:r>
+      <w:proofErr w:type="spellStart"/>
+      <w:r>
+        <w:rPr>
+          <w:lang w:eastAsia="sv-SE"/>
+        </w:rPr>
+        <w:t>dalam</w:t>
+      </w:r>
+      <w:proofErr w:type="spellEnd"/>
+      <w:r>
+        <w:rPr>
+          <w:lang w:eastAsia="sv-SE"/>
+        </w:rPr>
+        <w:t xml:space="preserve"> </w:t>
+      </w:r>
+      <w:proofErr w:type="spellStart"/>
+      <w:r>
+        <w:rPr>
+          <w:lang w:eastAsia="sv-SE"/>
+        </w:rPr>
+        <w:t>menyelesaikan</w:t>
+      </w:r>
+      <w:proofErr w:type="spellEnd"/>
+      <w:r>
+        <w:rPr>
+          <w:lang w:eastAsia="sv-SE"/>
+        </w:rPr>
+        <w:t xml:space="preserve"> </w:t>
+      </w:r>
+      <w:proofErr w:type="spellStart"/>
+      <w:r>
+        <w:rPr>
+          <w:lang w:eastAsia="sv-SE"/>
+        </w:rPr>
+        <w:t>masalah</w:t>
+      </w:r>
+      <w:proofErr w:type="spellEnd"/>
+      <w:r>
+        <w:rPr>
+          <w:lang w:eastAsia="sv-SE"/>
+        </w:rPr>
+        <w:t xml:space="preserve"> </w:t>
+      </w:r>
+      <w:proofErr w:type="spellStart"/>
+      <w:r>
+        <w:rPr>
+          <w:lang w:eastAsia="sv-SE"/>
+        </w:rPr>
+        <w:t>pencarian</w:t>
+      </w:r>
+      <w:proofErr w:type="spellEnd"/>
+      <w:r>
+        <w:rPr>
+          <w:lang w:eastAsia="sv-SE"/>
+        </w:rPr>
+        <w:t xml:space="preserve"> </w:t>
+      </w:r>
+      <w:proofErr w:type="spellStart"/>
+      <w:r>
+        <w:rPr>
+          <w:lang w:eastAsia="sv-SE"/>
+        </w:rPr>
+        <w:t>rute</w:t>
+      </w:r>
+      <w:proofErr w:type="spellEnd"/>
+      <w:r>
+        <w:rPr>
+          <w:lang w:eastAsia="sv-SE"/>
+        </w:rPr>
+        <w:t xml:space="preserve"> </w:t>
+      </w:r>
+      <w:proofErr w:type="spellStart"/>
+      <w:r>
+        <w:rPr>
+          <w:lang w:eastAsia="sv-SE"/>
+        </w:rPr>
+        <w:t>terpendek</w:t>
+      </w:r>
+      <w:proofErr w:type="spellEnd"/>
+      <w:r>
+        <w:rPr>
+          <w:lang w:eastAsia="sv-SE"/>
+        </w:rPr>
+        <w:t>.</w:t>
+      </w:r>
+      <w:r>
+        <w:rPr>
+          <w:lang w:eastAsia="sv-SE"/>
+        </w:rPr>
+        <w:t xml:space="preserve"> Hasil </w:t>
+      </w:r>
+      <w:proofErr w:type="spellStart"/>
+      <w:r>
+        <w:rPr>
+          <w:lang w:eastAsia="sv-SE"/>
+        </w:rPr>
+        <w:t>akan</w:t>
+      </w:r>
+      <w:proofErr w:type="spellEnd"/>
+      <w:r>
+        <w:rPr>
+          <w:lang w:eastAsia="sv-SE"/>
+        </w:rPr>
+        <w:t xml:space="preserve"> </w:t>
+      </w:r>
+      <w:proofErr w:type="spellStart"/>
+      <w:r>
+        <w:rPr>
+          <w:lang w:eastAsia="sv-SE"/>
+        </w:rPr>
+        <w:t>dilihat</w:t>
+      </w:r>
+      <w:proofErr w:type="spellEnd"/>
+      <w:r>
+        <w:rPr>
+          <w:lang w:eastAsia="sv-SE"/>
+        </w:rPr>
+        <w:t xml:space="preserve"> </w:t>
+      </w:r>
+      <w:proofErr w:type="spellStart"/>
+      <w:r>
+        <w:rPr>
+          <w:lang w:eastAsia="sv-SE"/>
+        </w:rPr>
+        <w:t>dari</w:t>
+      </w:r>
+      <w:proofErr w:type="spellEnd"/>
+      <w:r>
+        <w:rPr>
+          <w:lang w:eastAsia="sv-SE"/>
+        </w:rPr>
+        <w:t xml:space="preserve"> </w:t>
+      </w:r>
+      <w:proofErr w:type="spellStart"/>
+      <w:r>
+        <w:rPr>
+          <w:lang w:eastAsia="sv-SE"/>
+        </w:rPr>
+        <w:t>perbandingan</w:t>
+      </w:r>
+      <w:proofErr w:type="spellEnd"/>
+      <w:r>
+        <w:rPr>
+          <w:lang w:eastAsia="sv-SE"/>
+        </w:rPr>
+        <w:t xml:space="preserve"> </w:t>
+      </w:r>
+      <w:proofErr w:type="spellStart"/>
+      <w:r>
+        <w:rPr>
+          <w:lang w:eastAsia="sv-SE"/>
+        </w:rPr>
+        <w:t>perhitungan</w:t>
+      </w:r>
+      <w:proofErr w:type="spellEnd"/>
+      <w:r>
+        <w:rPr>
+          <w:lang w:eastAsia="sv-SE"/>
+        </w:rPr>
+        <w:t xml:space="preserve"> </w:t>
+      </w:r>
+      <w:proofErr w:type="spellStart"/>
+      <w:r>
+        <w:rPr>
+          <w:lang w:eastAsia="sv-SE"/>
+        </w:rPr>
+        <w:t>big</w:t>
+      </w:r>
+      <w:r>
+        <w:rPr>
+          <w:i/>
+          <w:iCs/>
+          <w:lang w:eastAsia="sv-SE"/>
+        </w:rPr>
+        <w:t>O</w:t>
+      </w:r>
+      <w:proofErr w:type="spellEnd"/>
+      <w:r>
+        <w:rPr>
+          <w:lang w:eastAsia="sv-SE"/>
+        </w:rPr>
+        <w:t xml:space="preserve">  dan </w:t>
+      </w:r>
+      <w:proofErr w:type="spellStart"/>
+      <w:r>
+        <w:rPr>
+          <w:lang w:eastAsia="sv-SE"/>
+        </w:rPr>
+        <w:t>hasil</w:t>
+      </w:r>
+      <w:proofErr w:type="spellEnd"/>
+      <w:r>
+        <w:rPr>
+          <w:lang w:eastAsia="sv-SE"/>
+        </w:rPr>
+        <w:t xml:space="preserve"> </w:t>
+      </w:r>
+      <w:proofErr w:type="spellStart"/>
+      <w:r>
+        <w:rPr>
+          <w:lang w:eastAsia="sv-SE"/>
+        </w:rPr>
+        <w:t>jarak</w:t>
+      </w:r>
+      <w:proofErr w:type="spellEnd"/>
+      <w:r>
+        <w:rPr>
+          <w:lang w:eastAsia="sv-SE"/>
+        </w:rPr>
+        <w:t xml:space="preserve"> </w:t>
+      </w:r>
+      <w:proofErr w:type="spellStart"/>
+      <w:r>
+        <w:rPr>
+          <w:lang w:eastAsia="sv-SE"/>
+        </w:rPr>
+        <w:t>dari</w:t>
+      </w:r>
+      <w:proofErr w:type="spellEnd"/>
+      <w:r>
+        <w:rPr>
+          <w:lang w:eastAsia="sv-SE"/>
+        </w:rPr>
+        <w:t xml:space="preserve"> </w:t>
+      </w:r>
+      <w:proofErr w:type="spellStart"/>
+      <w:r>
+        <w:rPr>
+          <w:lang w:eastAsia="sv-SE"/>
+        </w:rPr>
+        <w:t>kedua</w:t>
+      </w:r>
+      <w:proofErr w:type="spellEnd"/>
+      <w:r>
+        <w:rPr>
+          <w:lang w:eastAsia="sv-SE"/>
+        </w:rPr>
+        <w:t xml:space="preserve"> </w:t>
+      </w:r>
+      <w:proofErr w:type="spellStart"/>
+      <w:r>
+        <w:rPr>
+          <w:lang w:eastAsia="sv-SE"/>
+        </w:rPr>
+        <w:t>algoritma</w:t>
+      </w:r>
+      <w:proofErr w:type="spellEnd"/>
+      <w:r>
+        <w:rPr>
+          <w:lang w:eastAsia="sv-SE"/>
+        </w:rPr>
+        <w:t>.</w:t>
+      </w:r>
+      <w:r>
+        <w:rPr>
+          <w:lang w:eastAsia="sv-SE"/>
+        </w:rPr>
+        <w:t xml:space="preserve"> </w:t>
+      </w:r>
+      <w:r>
+        <w:rPr>
+          <w:lang w:val="en-ID" w:eastAsia="sv-SE"/>
+        </w:rPr>
+        <w:t xml:space="preserve">Masing-masing </w:t>
+      </w:r>
+      <w:proofErr w:type="spellStart"/>
+      <w:r>
+        <w:rPr>
+          <w:lang w:val="en-ID" w:eastAsia="sv-SE"/>
+        </w:rPr>
+        <w:t>algoritma</w:t>
+      </w:r>
+      <w:proofErr w:type="spellEnd"/>
+      <w:r>
+        <w:rPr>
+          <w:lang w:val="en-ID" w:eastAsia="sv-SE"/>
+        </w:rPr>
+        <w:t xml:space="preserve"> </w:t>
+      </w:r>
+      <w:proofErr w:type="spellStart"/>
+      <w:r>
+        <w:rPr>
+          <w:lang w:val="en-ID" w:eastAsia="sv-SE"/>
+        </w:rPr>
+        <w:t>akan</w:t>
+      </w:r>
+      <w:proofErr w:type="spellEnd"/>
+      <w:r>
+        <w:rPr>
+          <w:lang w:val="en-ID" w:eastAsia="sv-SE"/>
+        </w:rPr>
+        <w:t xml:space="preserve"> </w:t>
+      </w:r>
+      <w:proofErr w:type="spellStart"/>
+      <w:r>
+        <w:rPr>
+          <w:lang w:val="en-ID" w:eastAsia="sv-SE"/>
+        </w:rPr>
+        <w:t>diterapkan</w:t>
+      </w:r>
+      <w:proofErr w:type="spellEnd"/>
+      <w:r>
+        <w:rPr>
+          <w:lang w:val="en-ID" w:eastAsia="sv-SE"/>
+        </w:rPr>
+        <w:t xml:space="preserve"> </w:t>
+      </w:r>
+      <w:proofErr w:type="spellStart"/>
+      <w:r>
+        <w:rPr>
+          <w:lang w:val="en-ID" w:eastAsia="sv-SE"/>
+        </w:rPr>
+        <w:t>kedalam</w:t>
+      </w:r>
+      <w:proofErr w:type="spellEnd"/>
+      <w:r>
+        <w:rPr>
+          <w:lang w:val="en-ID" w:eastAsia="sv-SE"/>
+        </w:rPr>
+        <w:t xml:space="preserve"> </w:t>
+      </w:r>
+      <w:r>
+        <w:rPr>
+          <w:i/>
+          <w:iCs/>
+          <w:lang w:val="en-ID" w:eastAsia="sv-SE"/>
+        </w:rPr>
+        <w:t>graph</w:t>
+      </w:r>
+      <w:r>
+        <w:rPr>
+          <w:lang w:val="en-ID" w:eastAsia="sv-SE"/>
+        </w:rPr>
+        <w:t xml:space="preserve"> </w:t>
+      </w:r>
+      <w:proofErr w:type="spellStart"/>
+      <w:r>
+        <w:rPr>
+          <w:lang w:val="en-ID" w:eastAsia="sv-SE"/>
+        </w:rPr>
+        <w:t>berarah</w:t>
+      </w:r>
+      <w:proofErr w:type="spellEnd"/>
+      <w:r>
+        <w:rPr>
+          <w:lang w:val="en-ID" w:eastAsia="sv-SE"/>
+        </w:rPr>
+        <w:t xml:space="preserve"> dan </w:t>
+      </w:r>
+      <w:r>
+        <w:rPr>
+          <w:i/>
+          <w:iCs/>
+          <w:lang w:val="en-ID" w:eastAsia="sv-SE"/>
+        </w:rPr>
+        <w:t>graph</w:t>
+      </w:r>
+      <w:r>
+        <w:rPr>
+          <w:lang w:val="en-ID" w:eastAsia="sv-SE"/>
+        </w:rPr>
+        <w:t xml:space="preserve"> </w:t>
+      </w:r>
+      <w:proofErr w:type="spellStart"/>
+      <w:r>
+        <w:rPr>
+          <w:lang w:val="en-ID" w:eastAsia="sv-SE"/>
+        </w:rPr>
+        <w:t>tidak</w:t>
+      </w:r>
+      <w:proofErr w:type="spellEnd"/>
+      <w:r>
+        <w:rPr>
+          <w:lang w:val="en-ID" w:eastAsia="sv-SE"/>
+        </w:rPr>
+        <w:t xml:space="preserve"> </w:t>
+      </w:r>
+      <w:proofErr w:type="spellStart"/>
+      <w:r>
+        <w:rPr>
+          <w:lang w:val="en-ID" w:eastAsia="sv-SE"/>
+        </w:rPr>
+        <w:t>berarah</w:t>
+      </w:r>
+      <w:proofErr w:type="spellEnd"/>
+      <w:r>
+        <w:rPr>
+          <w:lang w:val="en-ID" w:eastAsia="sv-SE"/>
+        </w:rPr>
+        <w:t xml:space="preserve"> yang </w:t>
+      </w:r>
+      <w:proofErr w:type="spellStart"/>
+      <w:r>
+        <w:rPr>
+          <w:lang w:val="en-ID" w:eastAsia="sv-SE"/>
+        </w:rPr>
+        <w:t>memiliki</w:t>
+      </w:r>
+      <w:proofErr w:type="spellEnd"/>
+      <w:r>
+        <w:rPr>
+          <w:lang w:val="en-ID" w:eastAsia="sv-SE"/>
+        </w:rPr>
+        <w:t xml:space="preserve"> 32 </w:t>
+      </w:r>
+      <w:r>
+        <w:rPr>
+          <w:i/>
+          <w:iCs/>
+          <w:lang w:val="en-ID" w:eastAsia="sv-SE"/>
+        </w:rPr>
+        <w:t>nodes</w:t>
+      </w:r>
+      <w:r>
+        <w:rPr>
+          <w:lang w:val="en-ID" w:eastAsia="sv-SE"/>
+        </w:rPr>
+        <w:t xml:space="preserve">. </w:t>
+      </w:r>
+      <w:r>
+        <w:rPr>
+          <w:lang w:val="en-ID" w:eastAsia="sv-SE"/>
+        </w:rPr>
+        <w:t xml:space="preserve"> </w:t>
+      </w:r>
+      <w:r>
+        <w:rPr>
+          <w:lang w:val="en-ID" w:eastAsia="sv-SE"/>
+        </w:rPr>
+        <w:t xml:space="preserve">Dari </w:t>
+      </w:r>
+      <w:proofErr w:type="spellStart"/>
+      <w:r>
+        <w:rPr>
+          <w:lang w:val="en-ID" w:eastAsia="sv-SE"/>
+        </w:rPr>
+        <w:t>hasil</w:t>
+      </w:r>
+      <w:proofErr w:type="spellEnd"/>
+      <w:r>
+        <w:rPr>
+          <w:lang w:val="en-ID" w:eastAsia="sv-SE"/>
+        </w:rPr>
+        <w:t xml:space="preserve"> </w:t>
+      </w:r>
+      <w:proofErr w:type="spellStart"/>
+      <w:r>
+        <w:rPr>
+          <w:lang w:val="en-ID" w:eastAsia="sv-SE"/>
+        </w:rPr>
+        <w:t>kedua</w:t>
+      </w:r>
+      <w:proofErr w:type="spellEnd"/>
+      <w:r>
+        <w:rPr>
+          <w:lang w:val="en-ID" w:eastAsia="sv-SE"/>
+        </w:rPr>
+        <w:t xml:space="preserve"> graph </w:t>
+      </w:r>
+      <w:proofErr w:type="spellStart"/>
+      <w:r>
+        <w:rPr>
+          <w:lang w:val="en-ID" w:eastAsia="sv-SE"/>
+        </w:rPr>
+        <w:t>tersebut</w:t>
+      </w:r>
+      <w:proofErr w:type="spellEnd"/>
+      <w:r>
+        <w:rPr>
+          <w:lang w:val="en-ID" w:eastAsia="sv-SE"/>
+        </w:rPr>
+        <w:t xml:space="preserve"> </w:t>
+      </w:r>
+      <w:proofErr w:type="spellStart"/>
+      <w:r>
+        <w:rPr>
+          <w:lang w:val="en-ID" w:eastAsia="sv-SE"/>
+        </w:rPr>
+        <w:t>akan</w:t>
+      </w:r>
+      <w:proofErr w:type="spellEnd"/>
+      <w:r>
+        <w:rPr>
+          <w:lang w:val="en-ID" w:eastAsia="sv-SE"/>
+        </w:rPr>
+        <w:t xml:space="preserve"> </w:t>
+      </w:r>
+      <w:proofErr w:type="spellStart"/>
+      <w:r>
+        <w:rPr>
+          <w:lang w:val="en-ID" w:eastAsia="sv-SE"/>
+        </w:rPr>
+        <w:t>dibandingkan</w:t>
+      </w:r>
+      <w:proofErr w:type="spellEnd"/>
+      <w:r>
+        <w:rPr>
+          <w:lang w:val="en-ID" w:eastAsia="sv-SE"/>
+        </w:rPr>
+        <w:t xml:space="preserve"> </w:t>
+      </w:r>
+      <w:proofErr w:type="spellStart"/>
+      <w:r>
+        <w:rPr>
+          <w:lang w:val="en-ID" w:eastAsia="sv-SE"/>
+        </w:rPr>
+        <w:t>big</w:t>
+      </w:r>
+      <w:r>
+        <w:rPr>
+          <w:i/>
+          <w:iCs/>
+          <w:lang w:val="en-ID" w:eastAsia="sv-SE"/>
+        </w:rPr>
+        <w:t>O</w:t>
+      </w:r>
+      <w:proofErr w:type="spellEnd"/>
+      <w:r>
+        <w:rPr>
+          <w:i/>
+          <w:iCs/>
+          <w:lang w:val="en-ID" w:eastAsia="sv-SE"/>
+        </w:rPr>
+        <w:t xml:space="preserve"> </w:t>
+      </w:r>
+      <w:r>
+        <w:rPr>
+          <w:lang w:val="en-ID" w:eastAsia="sv-SE"/>
+        </w:rPr>
+        <w:t xml:space="preserve">dan </w:t>
+      </w:r>
+      <w:proofErr w:type="spellStart"/>
+      <w:r>
+        <w:rPr>
+          <w:lang w:val="en-ID" w:eastAsia="sv-SE"/>
+        </w:rPr>
+        <w:t>bobot</w:t>
+      </w:r>
+      <w:proofErr w:type="spellEnd"/>
+      <w:r>
+        <w:rPr>
+          <w:lang w:val="en-ID" w:eastAsia="sv-SE"/>
+        </w:rPr>
+        <w:t xml:space="preserve"> yang </w:t>
+      </w:r>
+      <w:proofErr w:type="spellStart"/>
+      <w:r>
+        <w:rPr>
+          <w:lang w:val="en-ID" w:eastAsia="sv-SE"/>
+        </w:rPr>
+        <w:t>diperoleh</w:t>
+      </w:r>
+      <w:proofErr w:type="spellEnd"/>
+      <w:r>
+        <w:rPr>
+          <w:lang w:val="en-ID" w:eastAsia="sv-SE"/>
+        </w:rPr>
+        <w:t>.</w:t>
+      </w:r>
+    </w:p>
+    <w:p>
+      <w:pPr>
+        <w:rPr>
+          <w:i/>
+          <w:lang w:eastAsia="sv-SE"/>
+        </w:rPr>
+      </w:pPr>
+      <w:r>
+        <w:rPr>
+          <w:i/>
           <w:lang w:val="fi-FI" w:eastAsia="sv-SE"/>
         </w:rPr>
-      </w:pPr>
-      <w:r>
-        <w:rPr>
+        <w:t xml:space="preserve">(Satu </w:t>
+      </w:r>
+      <w:proofErr w:type="spellStart"/>
+      <w:r>
+        <w:rPr>
+          <w:i/>
           <w:lang w:val="fi-FI" w:eastAsia="sv-SE"/>
         </w:rPr>
-        <w:t xml:space="preserve">Tujuan dari penelitian yang akan dilakukan ini adalah </w:t>
-      </w:r>
-      <w:r>
-        <w:rPr>
+        <w:t>paragraf</w:t>
+      </w:r>
+      <w:proofErr w:type="spellEnd"/>
+      <w:r>
+        <w:rPr>
+          <w:i/>
           <w:lang w:val="fi-FI" w:eastAsia="sv-SE"/>
         </w:rPr>
-        <w:t>menerapkan A</w:t>
-      </w:r>
-      <w:r>
-        <w:rPr>
+        <w:t xml:space="preserve"> </w:t>
+      </w:r>
+      <w:proofErr w:type="spellStart"/>
+      <w:r>
+        <w:rPr>
+          <w:i/>
           <w:lang w:val="fi-FI" w:eastAsia="sv-SE"/>
         </w:rPr>
-        <w:t>lgoritma Genetika dalam menentukan rute obyek wisata disekitaran Kabupaten Toba yang paling optimal bagi para wisatawan yang berkunjung ke Kabupaten Toba.</w:t>
-      </w:r>
-    </w:p>
-    <w:p>
-      <w:pPr>
-        <w:rPr>
-          <w:i/>
-          <w:lang w:eastAsia="sv-SE"/>
-        </w:rPr>
-      </w:pPr>
+        <w:t>yang</w:t>
+      </w:r>
+      <w:proofErr w:type="spellEnd"/>
       <w:r>
         <w:rPr>
           <w:i/>
           <w:lang w:val="fi-FI" w:eastAsia="sv-SE"/>
         </w:rPr>
-        <w:t xml:space="preserve">(Satu paragraf </w:t>
-      </w:r>
+        <w:t xml:space="preserve"> </w:t>
+      </w:r>
+      <w:proofErr w:type="spellStart"/>
       <w:r>
         <w:rPr>
           <w:i/>
           <w:lang w:val="fi-FI" w:eastAsia="sv-SE"/>
         </w:rPr>
-        <w:t xml:space="preserve">yang </w:t>
-      </w:r>
+        <w:t>menyatakan</w:t>
+      </w:r>
+      <w:proofErr w:type="spellEnd"/>
       <w:r>
         <w:rPr>
           <w:i/>
           <w:lang w:val="fi-FI" w:eastAsia="sv-SE"/>
         </w:rPr>
-        <w:t>menyatakan dengan jelas tujuan pelaksanaan Tugas Akhir.</w:t>
+        <w:t xml:space="preserve"> </w:t>
+      </w:r>
+      <w:proofErr w:type="spellStart"/>
+      <w:r>
+        <w:rPr>
+          <w:i/>
+          <w:lang w:val="fi-FI" w:eastAsia="sv-SE"/>
+        </w:rPr>
+        <w:t>dengan</w:t>
+      </w:r>
+      <w:proofErr w:type="spellEnd"/>
+      <w:r>
+        <w:rPr>
+          <w:i/>
+          <w:lang w:val="fi-FI" w:eastAsia="sv-SE"/>
+        </w:rPr>
+        <w:t xml:space="preserve"> jelas tujuan pelaksanaan Tugas Akhir.</w:t>
       </w:r>
       <w:r>
         <w:rPr>
@@ -4478,21 +5413,77 @@
           <w:iCs/>
           <w:lang w:val="sv-SE"/>
         </w:rPr>
-        <w:t>Dalam penelitian ini, yang diteliti adalah sebuah graph berarah terhubung (</w:t>
-      </w:r>
-      <w:r>
-        <w:rPr>
-          <w:i/>
-          <w:lang w:val="sv-SE"/>
-        </w:rPr>
-        <w:t>directed connected graph</w:t>
+        <w:t xml:space="preserve">Dalam penelitian ini, </w:t>
       </w:r>
       <w:r>
         <w:rPr>
           <w:iCs/>
           <w:lang w:val="sv-SE"/>
         </w:rPr>
-        <w:t>) dengan menggunakan vertex yang telah ditentukan.</w:t>
+        <w:t xml:space="preserve">kasus yang digunakan adalah </w:t>
+      </w:r>
+      <w:r>
+        <w:rPr>
+          <w:i/>
+          <w:lang w:val="sv-SE"/>
+        </w:rPr>
+        <w:t>graph</w:t>
+      </w:r>
+      <w:r>
+        <w:rPr>
+          <w:iCs/>
+          <w:lang w:val="sv-SE"/>
+        </w:rPr>
+        <w:t xml:space="preserve"> berarah terhubung (</w:t>
+      </w:r>
+      <w:r>
+        <w:rPr>
+          <w:i/>
+          <w:lang w:val="sv-SE"/>
+        </w:rPr>
+        <w:t>directed connected graph</w:t>
+      </w:r>
+      <w:r>
+        <w:rPr>
+          <w:iCs/>
+          <w:lang w:val="sv-SE"/>
+        </w:rPr>
+        <w:t>)</w:t>
+      </w:r>
+      <w:r>
+        <w:rPr>
+          <w:iCs/>
+          <w:lang w:val="sv-SE"/>
+        </w:rPr>
+        <w:t xml:space="preserve"> dan </w:t>
+      </w:r>
+      <w:r>
+        <w:rPr>
+          <w:i/>
+          <w:lang w:val="sv-SE"/>
+        </w:rPr>
+        <w:t>graph</w:t>
+      </w:r>
+      <w:r>
+        <w:rPr>
+          <w:iCs/>
+          <w:lang w:val="sv-SE"/>
+        </w:rPr>
+        <w:t xml:space="preserve"> tidak berarah dengan </w:t>
+      </w:r>
+      <w:r>
+        <w:rPr>
+          <w:i/>
+          <w:lang w:val="sv-SE"/>
+        </w:rPr>
+        <w:t>node</w:t>
+      </w:r>
+      <w:r>
+        <w:rPr>
+          <w:iCs/>
+          <w:lang w:val="sv-SE"/>
+        </w:rPr>
+        <w:t xml:space="preserve"> yang telah ditentukan.</w:t>
       </w:r>
     </w:p>
     <w:p>
@@ -4534,7 +5525,63 @@
           <w:iCs/>
           <w:lang w:val="sv-SE"/>
         </w:rPr>
-        <w:t>Lokasi tujuan hanya beberapa titik yang telah ditentukan, yaitu tempat yang sering dikunjungi di kawasan Kabupaten Toba.</w:t>
+        <w:t>Titik</w:t>
+      </w:r>
+      <w:r>
+        <w:rPr>
+          <w:iCs/>
+          <w:lang w:val="sv-SE"/>
+        </w:rPr>
+        <w:t xml:space="preserve"> tujuan</w:t>
+      </w:r>
+      <w:r>
+        <w:rPr>
+          <w:iCs/>
+          <w:lang w:val="sv-SE"/>
+        </w:rPr>
+        <w:t xml:space="preserve"> (</w:t>
+      </w:r>
+      <w:r>
+        <w:rPr>
+          <w:i/>
+          <w:lang w:val="sv-SE"/>
+        </w:rPr>
+        <w:t>nodes</w:t>
+      </w:r>
+      <w:r>
+        <w:rPr>
+          <w:iCs/>
+          <w:lang w:val="sv-SE"/>
+        </w:rPr>
+        <w:t>)</w:t>
+      </w:r>
+      <w:r>
+        <w:rPr>
+          <w:iCs/>
+          <w:lang w:val="sv-SE"/>
+        </w:rPr>
+        <w:t xml:space="preserve"> </w:t>
+      </w:r>
+      <w:r>
+        <w:rPr>
+          <w:iCs/>
+          <w:lang w:val="sv-SE"/>
+        </w:rPr>
+        <w:t xml:space="preserve">berjumlah tiga puluh dua titik pada masing-masing </w:t>
+      </w:r>
+      <w:r>
+        <w:rPr>
+          <w:i/>
+          <w:lang w:val="sv-SE"/>
+        </w:rPr>
+        <w:t>graph</w:t>
+      </w:r>
+      <w:r>
+        <w:rPr>
+          <w:iCs/>
+          <w:lang w:val="sv-SE"/>
+        </w:rPr>
+        <w:t>.</w:t>
       </w:r>
     </w:p>
     <w:p>
@@ -4555,37 +5602,22 @@
           <w:iCs/>
           <w:lang w:val="sv-SE"/>
         </w:rPr>
-        <w:t>Algoritma yang digunakan adalah algoritma genetika.</w:t>
-      </w:r>
-    </w:p>
-    <w:p>
-      <w:pPr>
-        <w:pStyle w:val="ListParagraph"/>
-        <w:numPr>
-          <w:ilvl w:val="0"/>
-          <w:numId w:val="5"/>
-        </w:numPr>
-        <w:spacing w:before="240" w:line="360" w:lineRule="auto"/>
+        <w:t>Algoritma yang digunakan adalah algoritma genetika</w:t>
+      </w:r>
+      <w:r>
         <w:rPr>
           <w:iCs/>
           <w:lang w:val="sv-SE"/>
         </w:rPr>
-      </w:pPr>
+        <w:t xml:space="preserve"> dan algoritma djikstra</w:t>
+      </w:r>
       <w:r>
         <w:rPr>
           <w:iCs/>
           <w:lang w:val="sv-SE"/>
         </w:rPr>
-        <w:t>Titik awal adalah tempat kawasan Kabupaten Toba yang telah ditentukan.</w:t>
-      </w:r>
-    </w:p>
-    <w:p>
-      <w:pPr>
-        <w:rPr>
-          <w:i/>
-          <w:lang w:val="sv-SE"/>
-        </w:rPr>
-      </w:pPr>
+        <w:t>.</w:t>
+      </w:r>
     </w:p>
     <w:p/>
     <w:p>
@@ -4706,21 +5738,7 @@
         <w:rPr>
           <w:lang w:eastAsia="sv-SE"/>
         </w:rPr>
-        <w:t>berupa</w:t>
-      </w:r>
-      <w:proofErr w:type="spellEnd"/>
-      <w:r>
-        <w:rPr>
-          <w:lang w:eastAsia="sv-SE"/>
-        </w:rPr>
-        <w:t xml:space="preserve"> model </w:t>
-      </w:r>
-      <w:proofErr w:type="spellStart"/>
-      <w:r>
-        <w:rPr>
-          <w:lang w:eastAsia="sv-SE"/>
-        </w:rPr>
-        <w:t>desain</w:t>
+        <w:t>teori</w:t>
       </w:r>
       <w:proofErr w:type="spellEnd"/>
       <w:r>
@@ -4734,182 +5752,229 @@
         <w:rPr>
           <w:lang w:eastAsia="sv-SE"/>
         </w:rPr>
+        <w:t>menunjukkan</w:t>
+      </w:r>
+      <w:proofErr w:type="spellEnd"/>
+      <w:r>
+        <w:rPr>
+          <w:lang w:eastAsia="sv-SE"/>
+        </w:rPr>
+        <w:t xml:space="preserve"> </w:t>
+      </w:r>
+      <w:proofErr w:type="spellStart"/>
+      <w:r>
+        <w:rPr>
+          <w:lang w:eastAsia="sv-SE"/>
+        </w:rPr>
+        <w:t>algoritma</w:t>
+      </w:r>
+      <w:proofErr w:type="spellEnd"/>
+      <w:r>
+        <w:rPr>
+          <w:lang w:eastAsia="sv-SE"/>
+        </w:rPr>
+        <w:t xml:space="preserve"> mana yang </w:t>
+      </w:r>
+      <w:proofErr w:type="spellStart"/>
+      <w:r>
+        <w:rPr>
+          <w:lang w:eastAsia="sv-SE"/>
+        </w:rPr>
+        <w:t>menghasilkan</w:t>
+      </w:r>
+      <w:proofErr w:type="spellEnd"/>
+      <w:r>
+        <w:rPr>
+          <w:lang w:eastAsia="sv-SE"/>
+        </w:rPr>
+        <w:t xml:space="preserve"> </w:t>
+      </w:r>
+      <w:proofErr w:type="spellStart"/>
+      <w:r>
+        <w:rPr>
+          <w:lang w:eastAsia="sv-SE"/>
+        </w:rPr>
+        <w:t>hasil</w:t>
+      </w:r>
+      <w:proofErr w:type="spellEnd"/>
+      <w:r>
+        <w:rPr>
+          <w:lang w:eastAsia="sv-SE"/>
+        </w:rPr>
+        <w:t xml:space="preserve"> yang paling optimal</w:t>
+      </w:r>
+      <w:r>
+        <w:rPr>
+          <w:lang w:eastAsia="sv-SE"/>
+        </w:rPr>
+        <w:t>.</w:t>
+      </w:r>
+    </w:p>
+    <w:p>
+      <w:pPr>
+        <w:spacing w:line="360" w:lineRule="auto"/>
+        <w:rPr>
+          <w:i/>
+          <w:lang w:val="sv-SE" w:eastAsia="sv-SE"/>
+        </w:rPr>
+      </w:pPr>
+      <w:r>
+        <w:rPr>
+          <w:i/>
+          <w:lang w:eastAsia="sv-SE"/>
+        </w:rPr>
+        <w:t>(</w:t>
+      </w:r>
+      <w:proofErr w:type="spellStart"/>
+      <w:r>
+        <w:rPr>
+          <w:i/>
+          <w:lang w:eastAsia="sv-SE"/>
+        </w:rPr>
+        <w:t>Nyatakan</w:t>
+      </w:r>
+      <w:proofErr w:type="spellEnd"/>
+      <w:r>
+        <w:rPr>
+          <w:i/>
+          <w:lang w:eastAsia="sv-SE"/>
+        </w:rPr>
+        <w:t xml:space="preserve"> </w:t>
+      </w:r>
+      <w:proofErr w:type="spellStart"/>
+      <w:r>
+        <w:rPr>
+          <w:i/>
+          <w:lang w:eastAsia="sv-SE"/>
+        </w:rPr>
+        <w:t>dengan</w:t>
+      </w:r>
+      <w:proofErr w:type="spellEnd"/>
+      <w:r>
+        <w:rPr>
+          <w:i/>
+          <w:lang w:eastAsia="sv-SE"/>
+        </w:rPr>
+        <w:t xml:space="preserve"> </w:t>
+      </w:r>
+      <w:proofErr w:type="spellStart"/>
+      <w:r>
+        <w:rPr>
+          <w:i/>
+          <w:lang w:eastAsia="sv-SE"/>
+        </w:rPr>
+        <w:t>jelas</w:t>
+      </w:r>
+      <w:proofErr w:type="spellEnd"/>
+      <w:r>
+        <w:rPr>
+          <w:i/>
+          <w:lang w:eastAsia="sv-SE"/>
+        </w:rPr>
+        <w:t xml:space="preserve"> </w:t>
+      </w:r>
+      <w:proofErr w:type="spellStart"/>
+      <w:r>
+        <w:rPr>
+          <w:i/>
+          <w:lang w:eastAsia="sv-SE"/>
+        </w:rPr>
+        <w:t>hasil-hasil</w:t>
+      </w:r>
+      <w:proofErr w:type="spellEnd"/>
+      <w:r>
+        <w:rPr>
+          <w:i/>
+          <w:lang w:eastAsia="sv-SE"/>
+        </w:rPr>
+        <w:t xml:space="preserve"> </w:t>
+      </w:r>
+      <w:proofErr w:type="spellStart"/>
+      <w:r>
+        <w:rPr>
+          <w:i/>
+          <w:lang w:eastAsia="sv-SE"/>
+        </w:rPr>
+        <w:t>konkrit</w:t>
+      </w:r>
+      <w:proofErr w:type="spellEnd"/>
+      <w:r>
+        <w:rPr>
+          <w:i/>
+          <w:lang w:eastAsia="sv-SE"/>
+        </w:rPr>
+        <w:t xml:space="preserve"> yang </w:t>
+      </w:r>
+      <w:proofErr w:type="spellStart"/>
+      <w:r>
+        <w:rPr>
+          <w:i/>
+          <w:lang w:eastAsia="sv-SE"/>
+        </w:rPr>
         <w:t>akan</w:t>
       </w:r>
       <w:proofErr w:type="spellEnd"/>
       <w:r>
         <w:rPr>
-          <w:lang w:eastAsia="sv-SE"/>
-        </w:rPr>
-        <w:t xml:space="preserve"> </w:t>
-      </w:r>
-      <w:proofErr w:type="spellStart"/>
-      <w:r>
-        <w:rPr>
-          <w:lang w:eastAsia="sv-SE"/>
-        </w:rPr>
-        <w:t>menjelaskan</w:t>
-      </w:r>
-      <w:proofErr w:type="spellEnd"/>
-      <w:r>
-        <w:rPr>
-          <w:lang w:eastAsia="sv-SE"/>
-        </w:rPr>
-        <w:t xml:space="preserve"> </w:t>
-      </w:r>
-      <w:proofErr w:type="spellStart"/>
-      <w:r>
-        <w:rPr>
-          <w:lang w:eastAsia="sv-SE"/>
-        </w:rPr>
-        <w:t>semua</w:t>
-      </w:r>
-      <w:proofErr w:type="spellEnd"/>
-      <w:r>
-        <w:rPr>
-          <w:lang w:eastAsia="sv-SE"/>
-        </w:rPr>
-        <w:t xml:space="preserve"> </w:t>
-      </w:r>
-      <w:proofErr w:type="spellStart"/>
-      <w:r>
-        <w:rPr>
-          <w:lang w:eastAsia="sv-SE"/>
-        </w:rPr>
-        <w:t>rute</w:t>
-      </w:r>
-      <w:proofErr w:type="spellEnd"/>
-      <w:r>
-        <w:rPr>
-          <w:lang w:eastAsia="sv-SE"/>
-        </w:rPr>
-        <w:t xml:space="preserve"> </w:t>
-      </w:r>
-      <w:proofErr w:type="spellStart"/>
-      <w:r>
-        <w:rPr>
-          <w:lang w:eastAsia="sv-SE"/>
-        </w:rPr>
-        <w:t>perjalanan</w:t>
-      </w:r>
-      <w:proofErr w:type="spellEnd"/>
-      <w:r>
-        <w:rPr>
-          <w:lang w:eastAsia="sv-SE"/>
-        </w:rPr>
-        <w:t xml:space="preserve"> </w:t>
-      </w:r>
-      <w:proofErr w:type="spellStart"/>
-      <w:r>
-        <w:rPr>
-          <w:lang w:eastAsia="sv-SE"/>
-        </w:rPr>
-        <w:t>ketempat</w:t>
-      </w:r>
-      <w:proofErr w:type="spellEnd"/>
-      <w:r>
-        <w:rPr>
-          <w:lang w:eastAsia="sv-SE"/>
-        </w:rPr>
-        <w:t xml:space="preserve"> </w:t>
-      </w:r>
-      <w:proofErr w:type="spellStart"/>
-      <w:r>
-        <w:rPr>
-          <w:lang w:eastAsia="sv-SE"/>
-        </w:rPr>
-        <w:t>obyekk</w:t>
-      </w:r>
-      <w:proofErr w:type="spellEnd"/>
-      <w:r>
-        <w:rPr>
-          <w:lang w:eastAsia="sv-SE"/>
-        </w:rPr>
-        <w:t xml:space="preserve"> </w:t>
-      </w:r>
-      <w:proofErr w:type="spellStart"/>
-      <w:r>
-        <w:rPr>
-          <w:lang w:eastAsia="sv-SE"/>
-        </w:rPr>
-        <w:t>wisata</w:t>
-      </w:r>
-      <w:proofErr w:type="spellEnd"/>
-      <w:r>
-        <w:rPr>
-          <w:lang w:eastAsia="sv-SE"/>
-        </w:rPr>
-        <w:t xml:space="preserve"> </w:t>
-      </w:r>
-      <w:proofErr w:type="spellStart"/>
-      <w:r>
-        <w:rPr>
-          <w:lang w:eastAsia="sv-SE"/>
-        </w:rPr>
-        <w:t>serta</w:t>
-      </w:r>
-      <w:proofErr w:type="spellEnd"/>
-      <w:r>
-        <w:rPr>
-          <w:lang w:eastAsia="sv-SE"/>
-        </w:rPr>
-        <w:t xml:space="preserve"> </w:t>
-      </w:r>
-      <w:proofErr w:type="spellStart"/>
-      <w:r>
-        <w:rPr>
-          <w:lang w:eastAsia="sv-SE"/>
-        </w:rPr>
-        <w:t>jarak</w:t>
-      </w:r>
-      <w:proofErr w:type="spellEnd"/>
-      <w:r>
-        <w:rPr>
-          <w:lang w:eastAsia="sv-SE"/>
-        </w:rPr>
-        <w:t xml:space="preserve"> dan </w:t>
-      </w:r>
-      <w:proofErr w:type="spellStart"/>
-      <w:r>
-        <w:rPr>
-          <w:lang w:eastAsia="sv-SE"/>
-        </w:rPr>
-        <w:t>waktu</w:t>
-      </w:r>
-      <w:proofErr w:type="spellEnd"/>
-      <w:r>
-        <w:rPr>
-          <w:lang w:eastAsia="sv-SE"/>
-        </w:rPr>
-        <w:t xml:space="preserve"> yang paling optimal </w:t>
-      </w:r>
-      <w:proofErr w:type="spellStart"/>
-      <w:r>
-        <w:rPr>
-          <w:lang w:eastAsia="sv-SE"/>
-        </w:rPr>
-        <w:t>untuk</w:t>
-      </w:r>
-      <w:proofErr w:type="spellEnd"/>
-      <w:r>
-        <w:rPr>
-          <w:lang w:eastAsia="sv-SE"/>
-        </w:rPr>
-        <w:t xml:space="preserve"> </w:t>
-      </w:r>
-      <w:proofErr w:type="spellStart"/>
-      <w:r>
-        <w:rPr>
-          <w:lang w:eastAsia="sv-SE"/>
-        </w:rPr>
-        <w:t>ditempuh</w:t>
-      </w:r>
-      <w:proofErr w:type="spellEnd"/>
-      <w:r>
-        <w:rPr>
-          <w:lang w:eastAsia="sv-SE"/>
-        </w:rPr>
-        <w:t>.</w:t>
+          <w:i/>
+          <w:lang w:eastAsia="sv-SE"/>
+        </w:rPr>
+        <w:t xml:space="preserve"> </w:t>
+      </w:r>
+      <w:proofErr w:type="spellStart"/>
+      <w:r>
+        <w:rPr>
+          <w:i/>
+          <w:lang w:eastAsia="sv-SE"/>
+        </w:rPr>
+        <w:t>dihasilkan</w:t>
+      </w:r>
+      <w:proofErr w:type="spellEnd"/>
+      <w:r>
+        <w:rPr>
+          <w:i/>
+          <w:lang w:eastAsia="sv-SE"/>
+        </w:rPr>
+        <w:t xml:space="preserve"> </w:t>
+      </w:r>
+      <w:proofErr w:type="spellStart"/>
+      <w:r>
+        <w:rPr>
+          <w:i/>
+          <w:lang w:eastAsia="sv-SE"/>
+        </w:rPr>
+        <w:t>sebagai</w:t>
+      </w:r>
+      <w:proofErr w:type="spellEnd"/>
+      <w:r>
+        <w:rPr>
+          <w:i/>
+          <w:lang w:eastAsia="sv-SE"/>
+        </w:rPr>
+        <w:t xml:space="preserve"> output </w:t>
+      </w:r>
+      <w:proofErr w:type="spellStart"/>
+      <w:r>
+        <w:rPr>
+          <w:i/>
+          <w:lang w:eastAsia="sv-SE"/>
+        </w:rPr>
+        <w:t>Tugas</w:t>
+      </w:r>
+      <w:proofErr w:type="spellEnd"/>
+      <w:r>
+        <w:rPr>
+          <w:i/>
+          <w:lang w:eastAsia="sv-SE"/>
+        </w:rPr>
+        <w:t xml:space="preserve"> Akhir. </w:t>
+      </w:r>
+      <w:r>
+        <w:rPr>
+          <w:i/>
+          <w:lang w:val="sv-SE" w:eastAsia="sv-SE"/>
+        </w:rPr>
+        <w:t>Jelaskan juga dalam bentuk apa mereka akan dihasilkan, misalnya: desain, program, model dsb.)</w:t>
       </w:r>
     </w:p>
     <w:p>
@@ -4920,175 +5985,14 @@
           <w:lang w:val="sv-SE" w:eastAsia="sv-SE"/>
         </w:rPr>
       </w:pPr>
-      <w:r>
-        <w:rPr>
-          <w:i/>
-          <w:lang w:eastAsia="sv-SE"/>
-        </w:rPr>
-        <w:t>(</w:t>
-      </w:r>
-      <w:proofErr w:type="spellStart"/>
-      <w:r>
-        <w:rPr>
-          <w:i/>
-          <w:lang w:eastAsia="sv-SE"/>
-        </w:rPr>
-        <w:t>Nyatakan</w:t>
-      </w:r>
-      <w:proofErr w:type="spellEnd"/>
-      <w:r>
-        <w:rPr>
-          <w:i/>
-          <w:lang w:eastAsia="sv-SE"/>
-        </w:rPr>
-        <w:t xml:space="preserve"> </w:t>
-      </w:r>
-      <w:proofErr w:type="spellStart"/>
-      <w:r>
-        <w:rPr>
-          <w:i/>
-          <w:lang w:eastAsia="sv-SE"/>
-        </w:rPr>
-        <w:t>dengan</w:t>
-      </w:r>
-      <w:proofErr w:type="spellEnd"/>
-      <w:r>
-        <w:rPr>
-          <w:i/>
-          <w:lang w:eastAsia="sv-SE"/>
-        </w:rPr>
-        <w:t xml:space="preserve"> </w:t>
-      </w:r>
-      <w:proofErr w:type="spellStart"/>
-      <w:r>
-        <w:rPr>
-          <w:i/>
-          <w:lang w:eastAsia="sv-SE"/>
-        </w:rPr>
-        <w:t>jelas</w:t>
-      </w:r>
-      <w:proofErr w:type="spellEnd"/>
-      <w:r>
-        <w:rPr>
-          <w:i/>
-          <w:lang w:eastAsia="sv-SE"/>
-        </w:rPr>
-        <w:t xml:space="preserve"> </w:t>
-      </w:r>
-      <w:proofErr w:type="spellStart"/>
-      <w:r>
-        <w:rPr>
-          <w:i/>
-          <w:lang w:eastAsia="sv-SE"/>
-        </w:rPr>
-        <w:t>hasil-hasil</w:t>
-      </w:r>
-      <w:proofErr w:type="spellEnd"/>
-      <w:r>
-        <w:rPr>
-          <w:i/>
-          <w:lang w:eastAsia="sv-SE"/>
-        </w:rPr>
-        <w:t xml:space="preserve"> </w:t>
-      </w:r>
-      <w:proofErr w:type="spellStart"/>
-      <w:r>
-        <w:rPr>
-          <w:i/>
-          <w:lang w:eastAsia="sv-SE"/>
-        </w:rPr>
-        <w:t>konkrit</w:t>
-      </w:r>
-      <w:proofErr w:type="spellEnd"/>
-      <w:r>
-        <w:rPr>
-          <w:i/>
-          <w:lang w:eastAsia="sv-SE"/>
-        </w:rPr>
-        <w:t xml:space="preserve"> yang </w:t>
-      </w:r>
-      <w:proofErr w:type="spellStart"/>
-      <w:r>
-        <w:rPr>
-          <w:i/>
-          <w:lang w:eastAsia="sv-SE"/>
-        </w:rPr>
-        <w:t>akan</w:t>
-      </w:r>
-      <w:proofErr w:type="spellEnd"/>
-      <w:r>
-        <w:rPr>
-          <w:i/>
-          <w:lang w:eastAsia="sv-SE"/>
-        </w:rPr>
-        <w:t xml:space="preserve"> </w:t>
-      </w:r>
-      <w:proofErr w:type="spellStart"/>
-      <w:r>
-        <w:rPr>
-          <w:i/>
-          <w:lang w:eastAsia="sv-SE"/>
-        </w:rPr>
-        <w:t>dihasilkan</w:t>
-      </w:r>
-      <w:proofErr w:type="spellEnd"/>
-      <w:r>
-        <w:rPr>
-          <w:i/>
-          <w:lang w:eastAsia="sv-SE"/>
-        </w:rPr>
-        <w:t xml:space="preserve"> </w:t>
-      </w:r>
-      <w:proofErr w:type="spellStart"/>
-      <w:r>
-        <w:rPr>
-          <w:i/>
-          <w:lang w:eastAsia="sv-SE"/>
-        </w:rPr>
-        <w:t>sebagai</w:t>
-      </w:r>
-      <w:proofErr w:type="spellEnd"/>
-      <w:r>
-        <w:rPr>
-          <w:i/>
-          <w:lang w:eastAsia="sv-SE"/>
-        </w:rPr>
-        <w:t xml:space="preserve"> output </w:t>
-      </w:r>
-      <w:proofErr w:type="spellStart"/>
-      <w:r>
-        <w:rPr>
-          <w:i/>
-          <w:lang w:eastAsia="sv-SE"/>
-        </w:rPr>
-        <w:t>Tugas</w:t>
-      </w:r>
-      <w:proofErr w:type="spellEnd"/>
-      <w:r>
-        <w:rPr>
-          <w:i/>
-          <w:lang w:eastAsia="sv-SE"/>
-        </w:rPr>
-        <w:t xml:space="preserve"> Akhir. </w:t>
-      </w:r>
-      <w:r>
-        <w:rPr>
-          <w:i/>
-          <w:lang w:val="sv-SE" w:eastAsia="sv-SE"/>
-        </w:rPr>
-        <w:t>Jelaskan juga dalam bentuk apa mereka akan dihasilkan, misalnya: desain, program, model dsb.)</w:t>
-      </w:r>
-    </w:p>
-    <w:p>
-      <w:pPr>
-        <w:spacing w:line="360" w:lineRule="auto"/>
-        <w:rPr>
-          <w:i/>
-          <w:lang w:val="sv-SE" w:eastAsia="sv-SE"/>
-        </w:rPr>
-      </w:pPr>
-    </w:p>
-    <w:p/>
+    </w:p>
+    <w:p>
+      <w:pPr>
+        <w:rPr>
+          <w:lang w:val="fi-FI"/>
+        </w:rPr>
+      </w:pPr>
+    </w:p>
     <w:p>
       <w:pPr>
         <w:pStyle w:val="Heading2"/>
@@ -5407,7 +6311,13 @@
         </w:rPr>
       </w:pPr>
     </w:p>
-    <w:p/>
+    <w:p>
+      <w:pPr>
+        <w:rPr>
+          <w:lang w:val="sv-SE"/>
+        </w:rPr>
+      </w:pPr>
+    </w:p>
     <w:p>
       <w:pPr>
         <w:pStyle w:val="Heading2"/>
@@ -5458,7 +6368,6 @@
         <w:pStyle w:val="Heading1"/>
       </w:pPr>
       <w:r>
-        <w:lastRenderedPageBreak/>
         <w:br/>
       </w:r>
       <w:bookmarkStart w:id="19" w:name="_Ref468749317"/>
@@ -5576,11 +6485,13 @@
       <w:pPr>
         <w:rPr>
           <w:i/>
-        </w:rPr>
-      </w:pPr>
-      <w:r>
-        <w:rPr>
-          <w:i/>
+          <w:lang w:val="fi-FI"/>
+        </w:rPr>
+      </w:pPr>
+      <w:r>
+        <w:rPr>
+          <w:i/>
+          <w:lang w:val="fi-FI"/>
         </w:rPr>
         <w:t>(</w:t>
       </w:r>
@@ -5588,6 +6499,7 @@
       <w:r>
         <w:rPr>
           <w:i/>
+          <w:lang w:val="fi-FI"/>
         </w:rPr>
         <w:t>Berisi</w:t>
       </w:r>
@@ -5595,13 +6507,15 @@
       <w:r>
         <w:rPr>
           <w:i/>
-        </w:rPr>
-        <w:t xml:space="preserve"> </w:t>
-      </w:r>
-      <w:proofErr w:type="spellStart"/>
-      <w:r>
-        <w:rPr>
-          <w:i/>
+          <w:lang w:val="fi-FI"/>
+        </w:rPr>
+        <w:t xml:space="preserve"> </w:t>
+      </w:r>
+      <w:proofErr w:type="spellStart"/>
+      <w:r>
+        <w:rPr>
+          <w:i/>
+          <w:lang w:val="fi-FI"/>
         </w:rPr>
         <w:t>rangkuman</w:t>
       </w:r>
@@ -5609,13 +6523,15 @@
       <w:r>
         <w:rPr>
           <w:i/>
-        </w:rPr>
-        <w:t xml:space="preserve"> </w:t>
-      </w:r>
-      <w:proofErr w:type="spellStart"/>
-      <w:r>
-        <w:rPr>
-          <w:i/>
+          <w:lang w:val="fi-FI"/>
+        </w:rPr>
+        <w:t xml:space="preserve"> </w:t>
+      </w:r>
+      <w:proofErr w:type="spellStart"/>
+      <w:r>
+        <w:rPr>
+          <w:i/>
+          <w:lang w:val="fi-FI"/>
         </w:rPr>
         <w:t>penelitian</w:t>
       </w:r>
@@ -5623,13 +6539,15 @@
       <w:r>
         <w:rPr>
           <w:i/>
-        </w:rPr>
-        <w:t xml:space="preserve"> </w:t>
-      </w:r>
-      <w:proofErr w:type="spellStart"/>
-      <w:r>
-        <w:rPr>
-          <w:i/>
+          <w:lang w:val="fi-FI"/>
+        </w:rPr>
+        <w:t xml:space="preserve"> </w:t>
+      </w:r>
+      <w:proofErr w:type="spellStart"/>
+      <w:r>
+        <w:rPr>
+          <w:i/>
+          <w:lang w:val="fi-FI"/>
         </w:rPr>
         <w:t>terkait</w:t>
       </w:r>
@@ -5637,13 +6555,31 @@
       <w:r>
         <w:rPr>
           <w:i/>
-        </w:rPr>
-        <w:t xml:space="preserve"> yang </w:t>
-      </w:r>
-      <w:proofErr w:type="spellStart"/>
-      <w:r>
-        <w:rPr>
-          <w:i/>
+          <w:lang w:val="fi-FI"/>
+        </w:rPr>
+        <w:t xml:space="preserve"> </w:t>
+      </w:r>
+      <w:proofErr w:type="spellStart"/>
+      <w:r>
+        <w:rPr>
+          <w:i/>
+          <w:lang w:val="fi-FI"/>
+        </w:rPr>
+        <w:t>yang</w:t>
+      </w:r>
+      <w:proofErr w:type="spellEnd"/>
+      <w:r>
+        <w:rPr>
+          <w:i/>
+          <w:lang w:val="fi-FI"/>
+        </w:rPr>
+        <w:t xml:space="preserve"> </w:t>
+      </w:r>
+      <w:proofErr w:type="spellStart"/>
+      <w:r>
+        <w:rPr>
+          <w:i/>
+          <w:lang w:val="fi-FI"/>
         </w:rPr>
         <w:t>sudah</w:t>
       </w:r>
@@ -5651,13 +6587,15 @@
       <w:r>
         <w:rPr>
           <w:i/>
-        </w:rPr>
-        <w:t xml:space="preserve"> </w:t>
-      </w:r>
-      <w:proofErr w:type="spellStart"/>
-      <w:r>
-        <w:rPr>
-          <w:i/>
+          <w:lang w:val="fi-FI"/>
+        </w:rPr>
+        <w:t xml:space="preserve"> </w:t>
+      </w:r>
+      <w:proofErr w:type="spellStart"/>
+      <w:r>
+        <w:rPr>
+          <w:i/>
+          <w:lang w:val="fi-FI"/>
         </w:rPr>
         <w:t>pernah</w:t>
       </w:r>
@@ -5665,13 +6603,15 @@
       <w:r>
         <w:rPr>
           <w:i/>
-        </w:rPr>
-        <w:t xml:space="preserve"> </w:t>
-      </w:r>
-      <w:proofErr w:type="spellStart"/>
-      <w:r>
-        <w:rPr>
-          <w:i/>
+          <w:lang w:val="fi-FI"/>
+        </w:rPr>
+        <w:t xml:space="preserve"> </w:t>
+      </w:r>
+      <w:proofErr w:type="spellStart"/>
+      <w:r>
+        <w:rPr>
+          <w:i/>
+          <w:lang w:val="fi-FI"/>
         </w:rPr>
         <w:t>dilakukan</w:t>
       </w:r>
@@ -5679,13 +6619,31 @@
       <w:r>
         <w:rPr>
           <w:i/>
-        </w:rPr>
-        <w:t xml:space="preserve"> dan </w:t>
-      </w:r>
-      <w:proofErr w:type="spellStart"/>
-      <w:r>
-        <w:rPr>
-          <w:i/>
+          <w:lang w:val="fi-FI"/>
+        </w:rPr>
+        <w:t xml:space="preserve"> </w:t>
+      </w:r>
+      <w:proofErr w:type="spellStart"/>
+      <w:r>
+        <w:rPr>
+          <w:i/>
+          <w:lang w:val="fi-FI"/>
+        </w:rPr>
+        <w:t>dan</w:t>
+      </w:r>
+      <w:proofErr w:type="spellEnd"/>
+      <w:r>
+        <w:rPr>
+          <w:i/>
+          <w:lang w:val="fi-FI"/>
+        </w:rPr>
+        <w:t xml:space="preserve"> </w:t>
+      </w:r>
+      <w:proofErr w:type="spellStart"/>
+      <w:r>
+        <w:rPr>
+          <w:i/>
+          <w:lang w:val="fi-FI"/>
         </w:rPr>
         <w:t>uraian</w:t>
       </w:r>
@@ -5693,13 +6651,15 @@
       <w:r>
         <w:rPr>
           <w:i/>
-        </w:rPr>
-        <w:t xml:space="preserve"> </w:t>
-      </w:r>
-      <w:proofErr w:type="spellStart"/>
-      <w:r>
-        <w:rPr>
-          <w:i/>
+          <w:lang w:val="fi-FI"/>
+        </w:rPr>
+        <w:t xml:space="preserve"> </w:t>
+      </w:r>
+      <w:proofErr w:type="spellStart"/>
+      <w:r>
+        <w:rPr>
+          <w:i/>
+          <w:lang w:val="fi-FI"/>
         </w:rPr>
         <w:t>keterkaitanya</w:t>
       </w:r>
@@ -5707,13 +6667,15 @@
       <w:r>
         <w:rPr>
           <w:i/>
-        </w:rPr>
-        <w:t xml:space="preserve"> </w:t>
-      </w:r>
-      <w:proofErr w:type="spellStart"/>
-      <w:r>
-        <w:rPr>
-          <w:i/>
+          <w:lang w:val="fi-FI"/>
+        </w:rPr>
+        <w:t xml:space="preserve"> </w:t>
+      </w:r>
+      <w:proofErr w:type="spellStart"/>
+      <w:r>
+        <w:rPr>
+          <w:i/>
+          <w:lang w:val="fi-FI"/>
         </w:rPr>
         <w:t>dengan</w:t>
       </w:r>
@@ -5721,13 +6683,15 @@
       <w:r>
         <w:rPr>
           <w:i/>
-        </w:rPr>
-        <w:t xml:space="preserve"> </w:t>
-      </w:r>
-      <w:proofErr w:type="spellStart"/>
-      <w:r>
-        <w:rPr>
-          <w:i/>
+          <w:lang w:val="fi-FI"/>
+        </w:rPr>
+        <w:t xml:space="preserve"> </w:t>
+      </w:r>
+      <w:proofErr w:type="spellStart"/>
+      <w:r>
+        <w:rPr>
+          <w:i/>
+          <w:lang w:val="fi-FI"/>
         </w:rPr>
         <w:t>penelitian</w:t>
       </w:r>
@@ -5735,13 +6699,31 @@
       <w:r>
         <w:rPr>
           <w:i/>
-        </w:rPr>
-        <w:t xml:space="preserve"> yang </w:t>
-      </w:r>
-      <w:proofErr w:type="spellStart"/>
-      <w:r>
-        <w:rPr>
-          <w:i/>
+          <w:lang w:val="fi-FI"/>
+        </w:rPr>
+        <w:t xml:space="preserve"> </w:t>
+      </w:r>
+      <w:proofErr w:type="spellStart"/>
+      <w:r>
+        <w:rPr>
+          <w:i/>
+          <w:lang w:val="fi-FI"/>
+        </w:rPr>
+        <w:t>yang</w:t>
+      </w:r>
+      <w:proofErr w:type="spellEnd"/>
+      <w:r>
+        <w:rPr>
+          <w:i/>
+          <w:lang w:val="fi-FI"/>
+        </w:rPr>
+        <w:t xml:space="preserve"> </w:t>
+      </w:r>
+      <w:proofErr w:type="spellStart"/>
+      <w:r>
+        <w:rPr>
+          <w:i/>
+          <w:lang w:val="fi-FI"/>
         </w:rPr>
         <w:t>dilakukan</w:t>
       </w:r>
@@ -5749,6 +6731,7 @@
       <w:r>
         <w:rPr>
           <w:i/>
+          <w:lang w:val="fi-FI"/>
         </w:rPr>
         <w:t>)</w:t>
       </w:r>
@@ -5772,7 +6755,71 @@
           <w:i/>
           <w:lang w:val="fi-FI" w:eastAsia="sv-SE"/>
         </w:rPr>
-        <w:t>- Di sini Anda berikan informasi bahwa topik Anda memiliki nilai kontribusi bagi bidang keilmuaan Anda serta hendak menunjukkan apakah topik yang sama pernah menjadi tugas akhir, skripsi, tesis, maupun disertasi mahasiswa lain pada perguruan tinggi lainnya.</w:t>
+        <w:t xml:space="preserve">- Di sini </w:t>
+      </w:r>
+      <w:proofErr w:type="spellStart"/>
+      <w:r>
+        <w:rPr>
+          <w:i/>
+          <w:lang w:val="fi-FI" w:eastAsia="sv-SE"/>
+        </w:rPr>
+        <w:t>Anda</w:t>
+      </w:r>
+      <w:proofErr w:type="spellEnd"/>
+      <w:r>
+        <w:rPr>
+          <w:i/>
+          <w:lang w:val="fi-FI" w:eastAsia="sv-SE"/>
+        </w:rPr>
+        <w:t xml:space="preserve"> </w:t>
+      </w:r>
+      <w:proofErr w:type="spellStart"/>
+      <w:r>
+        <w:rPr>
+          <w:i/>
+          <w:lang w:val="fi-FI" w:eastAsia="sv-SE"/>
+        </w:rPr>
+        <w:t>berikan</w:t>
+      </w:r>
+      <w:proofErr w:type="spellEnd"/>
+      <w:r>
+        <w:rPr>
+          <w:i/>
+          <w:lang w:val="fi-FI" w:eastAsia="sv-SE"/>
+        </w:rPr>
+        <w:t xml:space="preserve"> </w:t>
+      </w:r>
+      <w:proofErr w:type="spellStart"/>
+      <w:r>
+        <w:rPr>
+          <w:i/>
+          <w:lang w:val="fi-FI" w:eastAsia="sv-SE"/>
+        </w:rPr>
+        <w:t>informasi</w:t>
+      </w:r>
+      <w:proofErr w:type="spellEnd"/>
+      <w:r>
+        <w:rPr>
+          <w:i/>
+          <w:lang w:val="fi-FI" w:eastAsia="sv-SE"/>
+        </w:rPr>
+        <w:t xml:space="preserve"> </w:t>
+      </w:r>
+      <w:proofErr w:type="spellStart"/>
+      <w:r>
+        <w:rPr>
+          <w:i/>
+          <w:lang w:val="fi-FI" w:eastAsia="sv-SE"/>
+        </w:rPr>
+        <w:t>bahwa</w:t>
+      </w:r>
+      <w:proofErr w:type="spellEnd"/>
+      <w:r>
+        <w:rPr>
+          <w:i/>
+          <w:lang w:val="fi-FI" w:eastAsia="sv-SE"/>
+        </w:rPr>
+        <w:t xml:space="preserve"> topik Anda memiliki nilai kontribusi bagi bidang keilmuaan Anda serta hendak menunjukkan apakah topik yang sama pernah menjadi tugas akhir, skripsi, tesis, maupun disertasi mahasiswa lain pada perguruan tinggi lainnya.</w:t>
       </w:r>
     </w:p>
     <w:p>
@@ -5855,7 +6902,7 @@
         <w:jc w:val="left"/>
         <w:rPr>
           <w:i/>
-          <w:lang w:val="fi-FI" w:eastAsia="sv-SE"/>
+          <w:lang w:eastAsia="sv-SE"/>
         </w:rPr>
       </w:pPr>
       <w:r>
@@ -5864,35 +6911,375 @@
       <w:r>
         <w:rPr>
           <w:i/>
-          <w:lang w:val="fi-FI" w:eastAsia="sv-SE"/>
-        </w:rPr>
-        <w:t xml:space="preserve">Nama Penulis, dipublish dimana dan tahun publish, Latar Belakang dan Tujuan Penelitian, Metode penelitian, Hasil penelitian, Objek penelitian, </w:t>
-      </w:r>
-      <w:r>
-        <w:rPr>
-          <w:i/>
-          <w:lang w:val="fi-FI" w:eastAsia="sv-SE"/>
-        </w:rPr>
-        <w:t>Relevansi dengan penelitian yang a</w:t>
-      </w:r>
-      <w:r>
-        <w:rPr>
-          <w:i/>
-          <w:lang w:val="fi-FI" w:eastAsia="sv-SE"/>
-        </w:rPr>
-        <w:t xml:space="preserve">kan dilakukan, </w:t>
-      </w:r>
-      <w:r>
-        <w:rPr>
-          <w:i/>
-          <w:lang w:val="fi-FI" w:eastAsia="sv-SE"/>
-        </w:rPr>
-        <w:t>Perbedaan dengan penelitian yang akan dilakukan</w:t>
-      </w:r>
-      <w:r>
-        <w:rPr>
-          <w:i/>
-          <w:lang w:val="fi-FI" w:eastAsia="sv-SE"/>
+          <w:lang w:eastAsia="sv-SE"/>
+        </w:rPr>
+        <w:t xml:space="preserve">Nama </w:t>
+      </w:r>
+      <w:proofErr w:type="spellStart"/>
+      <w:r>
+        <w:rPr>
+          <w:i/>
+          <w:lang w:eastAsia="sv-SE"/>
+        </w:rPr>
+        <w:t>Penulis</w:t>
+      </w:r>
+      <w:proofErr w:type="spellEnd"/>
+      <w:r>
+        <w:rPr>
+          <w:i/>
+          <w:lang w:eastAsia="sv-SE"/>
+        </w:rPr>
+        <w:t xml:space="preserve">, </w:t>
+      </w:r>
+      <w:proofErr w:type="spellStart"/>
+      <w:r>
+        <w:rPr>
+          <w:i/>
+          <w:lang w:eastAsia="sv-SE"/>
+        </w:rPr>
+        <w:t>dipublish</w:t>
+      </w:r>
+      <w:proofErr w:type="spellEnd"/>
+      <w:r>
+        <w:rPr>
+          <w:i/>
+          <w:lang w:eastAsia="sv-SE"/>
+        </w:rPr>
+        <w:t xml:space="preserve"> </w:t>
+      </w:r>
+      <w:proofErr w:type="spellStart"/>
+      <w:r>
+        <w:rPr>
+          <w:i/>
+          <w:lang w:eastAsia="sv-SE"/>
+        </w:rPr>
+        <w:t>dimana</w:t>
+      </w:r>
+      <w:proofErr w:type="spellEnd"/>
+      <w:r>
+        <w:rPr>
+          <w:i/>
+          <w:lang w:eastAsia="sv-SE"/>
+        </w:rPr>
+        <w:t xml:space="preserve"> dan </w:t>
+      </w:r>
+      <w:proofErr w:type="spellStart"/>
+      <w:r>
+        <w:rPr>
+          <w:i/>
+          <w:lang w:eastAsia="sv-SE"/>
+        </w:rPr>
+        <w:t>tahun</w:t>
+      </w:r>
+      <w:proofErr w:type="spellEnd"/>
+      <w:r>
+        <w:rPr>
+          <w:i/>
+          <w:lang w:eastAsia="sv-SE"/>
+        </w:rPr>
+        <w:t xml:space="preserve"> publish, </w:t>
+      </w:r>
+      <w:proofErr w:type="spellStart"/>
+      <w:r>
+        <w:rPr>
+          <w:i/>
+          <w:lang w:eastAsia="sv-SE"/>
+        </w:rPr>
+        <w:t>Latar</w:t>
+      </w:r>
+      <w:proofErr w:type="spellEnd"/>
+      <w:r>
+        <w:rPr>
+          <w:i/>
+          <w:lang w:eastAsia="sv-SE"/>
+        </w:rPr>
+        <w:t xml:space="preserve"> </w:t>
+      </w:r>
+      <w:proofErr w:type="spellStart"/>
+      <w:r>
+        <w:rPr>
+          <w:i/>
+          <w:lang w:eastAsia="sv-SE"/>
+        </w:rPr>
+        <w:t>Belakang</w:t>
+      </w:r>
+      <w:proofErr w:type="spellEnd"/>
+      <w:r>
+        <w:rPr>
+          <w:i/>
+          <w:lang w:eastAsia="sv-SE"/>
+        </w:rPr>
+        <w:t xml:space="preserve"> dan </w:t>
+      </w:r>
+      <w:proofErr w:type="spellStart"/>
+      <w:r>
+        <w:rPr>
+          <w:i/>
+          <w:lang w:eastAsia="sv-SE"/>
+        </w:rPr>
+        <w:t>Tujuan</w:t>
+      </w:r>
+      <w:proofErr w:type="spellEnd"/>
+      <w:r>
+        <w:rPr>
+          <w:i/>
+          <w:lang w:eastAsia="sv-SE"/>
+        </w:rPr>
+        <w:t xml:space="preserve"> </w:t>
+      </w:r>
+      <w:proofErr w:type="spellStart"/>
+      <w:r>
+        <w:rPr>
+          <w:i/>
+          <w:lang w:eastAsia="sv-SE"/>
+        </w:rPr>
+        <w:t>Penelitian</w:t>
+      </w:r>
+      <w:proofErr w:type="spellEnd"/>
+      <w:r>
+        <w:rPr>
+          <w:i/>
+          <w:lang w:eastAsia="sv-SE"/>
+        </w:rPr>
+        <w:t xml:space="preserve">, </w:t>
+      </w:r>
+      <w:proofErr w:type="spellStart"/>
+      <w:r>
+        <w:rPr>
+          <w:i/>
+          <w:lang w:eastAsia="sv-SE"/>
+        </w:rPr>
+        <w:t>Metode</w:t>
+      </w:r>
+      <w:proofErr w:type="spellEnd"/>
+      <w:r>
+        <w:rPr>
+          <w:i/>
+          <w:lang w:eastAsia="sv-SE"/>
+        </w:rPr>
+        <w:t xml:space="preserve"> </w:t>
+      </w:r>
+      <w:proofErr w:type="spellStart"/>
+      <w:r>
+        <w:rPr>
+          <w:i/>
+          <w:lang w:eastAsia="sv-SE"/>
+        </w:rPr>
+        <w:t>penelitian</w:t>
+      </w:r>
+      <w:proofErr w:type="spellEnd"/>
+      <w:r>
+        <w:rPr>
+          <w:i/>
+          <w:lang w:eastAsia="sv-SE"/>
+        </w:rPr>
+        <w:t xml:space="preserve">, Hasil </w:t>
+      </w:r>
+      <w:proofErr w:type="spellStart"/>
+      <w:r>
+        <w:rPr>
+          <w:i/>
+          <w:lang w:eastAsia="sv-SE"/>
+        </w:rPr>
+        <w:t>penelitian</w:t>
+      </w:r>
+      <w:proofErr w:type="spellEnd"/>
+      <w:r>
+        <w:rPr>
+          <w:i/>
+          <w:lang w:eastAsia="sv-SE"/>
+        </w:rPr>
+        <w:t xml:space="preserve">, </w:t>
+      </w:r>
+      <w:proofErr w:type="spellStart"/>
+      <w:r>
+        <w:rPr>
+          <w:i/>
+          <w:lang w:eastAsia="sv-SE"/>
+        </w:rPr>
+        <w:t>Objek</w:t>
+      </w:r>
+      <w:proofErr w:type="spellEnd"/>
+      <w:r>
+        <w:rPr>
+          <w:i/>
+          <w:lang w:eastAsia="sv-SE"/>
+        </w:rPr>
+        <w:t xml:space="preserve"> </w:t>
+      </w:r>
+      <w:proofErr w:type="spellStart"/>
+      <w:r>
+        <w:rPr>
+          <w:i/>
+          <w:lang w:eastAsia="sv-SE"/>
+        </w:rPr>
+        <w:t>penelitian</w:t>
+      </w:r>
+      <w:proofErr w:type="spellEnd"/>
+      <w:r>
+        <w:rPr>
+          <w:i/>
+          <w:lang w:eastAsia="sv-SE"/>
+        </w:rPr>
+        <w:t xml:space="preserve">, </w:t>
+      </w:r>
+      <w:proofErr w:type="spellStart"/>
+      <w:r>
+        <w:rPr>
+          <w:i/>
+          <w:lang w:eastAsia="sv-SE"/>
+        </w:rPr>
+        <w:t>Relevansi</w:t>
+      </w:r>
+      <w:proofErr w:type="spellEnd"/>
+      <w:r>
+        <w:rPr>
+          <w:i/>
+          <w:lang w:eastAsia="sv-SE"/>
+        </w:rPr>
+        <w:t xml:space="preserve"> </w:t>
+      </w:r>
+      <w:proofErr w:type="spellStart"/>
+      <w:r>
+        <w:rPr>
+          <w:i/>
+          <w:lang w:eastAsia="sv-SE"/>
+        </w:rPr>
+        <w:t>dengan</w:t>
+      </w:r>
+      <w:proofErr w:type="spellEnd"/>
+      <w:r>
+        <w:rPr>
+          <w:i/>
+          <w:lang w:eastAsia="sv-SE"/>
+        </w:rPr>
+        <w:t xml:space="preserve"> </w:t>
+      </w:r>
+      <w:proofErr w:type="spellStart"/>
+      <w:r>
+        <w:rPr>
+          <w:i/>
+          <w:lang w:eastAsia="sv-SE"/>
+        </w:rPr>
+        <w:t>penelitian</w:t>
+      </w:r>
+      <w:proofErr w:type="spellEnd"/>
+      <w:r>
+        <w:rPr>
+          <w:i/>
+          <w:lang w:eastAsia="sv-SE"/>
+        </w:rPr>
+        <w:t xml:space="preserve"> yang </w:t>
+      </w:r>
+      <w:proofErr w:type="spellStart"/>
+      <w:r>
+        <w:rPr>
+          <w:i/>
+          <w:lang w:eastAsia="sv-SE"/>
+        </w:rPr>
+        <w:t>akan</w:t>
+      </w:r>
+      <w:proofErr w:type="spellEnd"/>
+      <w:r>
+        <w:rPr>
+          <w:i/>
+          <w:lang w:eastAsia="sv-SE"/>
+        </w:rPr>
+        <w:t xml:space="preserve"> </w:t>
+      </w:r>
+      <w:proofErr w:type="spellStart"/>
+      <w:r>
+        <w:rPr>
+          <w:i/>
+          <w:lang w:eastAsia="sv-SE"/>
+        </w:rPr>
+        <w:t>dilakukan</w:t>
+      </w:r>
+      <w:proofErr w:type="spellEnd"/>
+      <w:r>
+        <w:rPr>
+          <w:i/>
+          <w:lang w:eastAsia="sv-SE"/>
+        </w:rPr>
+        <w:t xml:space="preserve">, </w:t>
+      </w:r>
+      <w:proofErr w:type="spellStart"/>
+      <w:r>
+        <w:rPr>
+          <w:i/>
+          <w:lang w:eastAsia="sv-SE"/>
+        </w:rPr>
+        <w:t>Perbedaan</w:t>
+      </w:r>
+      <w:proofErr w:type="spellEnd"/>
+      <w:r>
+        <w:rPr>
+          <w:i/>
+          <w:lang w:eastAsia="sv-SE"/>
+        </w:rPr>
+        <w:t xml:space="preserve"> </w:t>
+      </w:r>
+      <w:proofErr w:type="spellStart"/>
+      <w:r>
+        <w:rPr>
+          <w:i/>
+          <w:lang w:eastAsia="sv-SE"/>
+        </w:rPr>
+        <w:t>dengan</w:t>
+      </w:r>
+      <w:proofErr w:type="spellEnd"/>
+      <w:r>
+        <w:rPr>
+          <w:i/>
+          <w:lang w:eastAsia="sv-SE"/>
+        </w:rPr>
+        <w:t xml:space="preserve"> </w:t>
+      </w:r>
+      <w:proofErr w:type="spellStart"/>
+      <w:r>
+        <w:rPr>
+          <w:i/>
+          <w:lang w:eastAsia="sv-SE"/>
+        </w:rPr>
+        <w:t>penelitian</w:t>
+      </w:r>
+      <w:proofErr w:type="spellEnd"/>
+      <w:r>
+        <w:rPr>
+          <w:i/>
+          <w:lang w:eastAsia="sv-SE"/>
+        </w:rPr>
+        <w:t xml:space="preserve"> yang </w:t>
+      </w:r>
+      <w:proofErr w:type="spellStart"/>
+      <w:r>
+        <w:rPr>
+          <w:i/>
+          <w:lang w:eastAsia="sv-SE"/>
+        </w:rPr>
+        <w:t>akan</w:t>
+      </w:r>
+      <w:proofErr w:type="spellEnd"/>
+      <w:r>
+        <w:rPr>
+          <w:i/>
+          <w:lang w:eastAsia="sv-SE"/>
+        </w:rPr>
+        <w:t xml:space="preserve"> </w:t>
+      </w:r>
+      <w:proofErr w:type="spellStart"/>
+      <w:r>
+        <w:rPr>
+          <w:i/>
+          <w:lang w:eastAsia="sv-SE"/>
+        </w:rPr>
+        <w:t>dilakukan</w:t>
+      </w:r>
+      <w:proofErr w:type="spellEnd"/>
+      <w:r>
+        <w:rPr>
+          <w:i/>
+          <w:lang w:eastAsia="sv-SE"/>
         </w:rPr>
         <w:t>)</w:t>
       </w:r>
@@ -5936,15 +7323,7 @@
       </w:r>
       <w:proofErr w:type="spellEnd"/>
       <w:r>
-        <w:t xml:space="preserve"> </w:t>
-      </w:r>
-      <w:proofErr w:type="spellStart"/>
-      <w:r>
-        <w:t>ini</w:t>
-      </w:r>
-      <w:proofErr w:type="spellEnd"/>
-      <w:r>
-        <w:t xml:space="preserve"> </w:t>
+        <w:t xml:space="preserve"> ini </w:t>
       </w:r>
       <w:proofErr w:type="spellStart"/>
       <w:r>
@@ -6077,27 +7456,14 @@
       <w:r>
         <w:t>.</w:t>
       </w:r>
-      <w:r>
-        <w:fldChar w:fldCharType="begin"/>
-      </w:r>
-      <w:r>
-        <w:instrText xml:space="preserve"> SEQ Tabel \* ARABIC \s 1 </w:instrText>
-      </w:r>
-      <w:r>
-        <w:fldChar w:fldCharType="separate"/>
-      </w:r>
-      <w:r>
-        <w:rPr>
-          <w:noProof/>
-        </w:rPr>
-        <w:t>1</w:t>
-      </w:r>
-      <w:r>
-        <w:rPr>
-          <w:noProof/>
-        </w:rPr>
-        <w:fldChar w:fldCharType="end"/>
-      </w:r>
+      <w:fldSimple w:instr=" SEQ Tabel \* ARABIC \s 1 ">
+        <w:r>
+          <w:rPr>
+            <w:noProof/>
+          </w:rPr>
+          <w:t>1</w:t>
+        </w:r>
+      </w:fldSimple>
       <w:bookmarkEnd w:id="23"/>
       <w:r>
         <w:t xml:space="preserve"> </w:t>
@@ -6534,27 +7900,14 @@
       <w:r>
         <w:t>.</w:t>
       </w:r>
-      <w:r>
-        <w:fldChar w:fldCharType="begin"/>
-      </w:r>
-      <w:r>
-        <w:instrText xml:space="preserve"> SEQ Gambar \* ARABIC \s 1 </w:instrText>
-      </w:r>
-      <w:r>
-        <w:fldChar w:fldCharType="separate"/>
-      </w:r>
-      <w:r>
-        <w:rPr>
-          <w:noProof/>
-        </w:rPr>
-        <w:t>2</w:t>
-      </w:r>
-      <w:r>
-        <w:rPr>
-          <w:noProof/>
-        </w:rPr>
-        <w:fldChar w:fldCharType="end"/>
-      </w:r>
+      <w:fldSimple w:instr=" SEQ Gambar \* ARABIC \s 1 ">
+        <w:r>
+          <w:rPr>
+            <w:noProof/>
+          </w:rPr>
+          <w:t>2</w:t>
+        </w:r>
+      </w:fldSimple>
       <w:bookmarkEnd w:id="28"/>
       <w:r>
         <w:t xml:space="preserve"> </w:t>
@@ -6809,7 +8162,6 @@
       </w:pPr>
       <w:bookmarkStart w:id="31" w:name="_Toc51420004"/>
       <w:r>
-        <w:lastRenderedPageBreak/>
         <w:t>DAFTAR REFERENSI</w:t>
       </w:r>
       <w:bookmarkEnd w:id="31"/>
@@ -8017,6 +9369,7 @@
     <w:lsdException w:name="HTML Sample" w:semiHidden="1" w:unhideWhenUsed="1"/>
     <w:lsdException w:name="HTML Typewriter" w:semiHidden="1" w:unhideWhenUsed="1"/>
     <w:lsdException w:name="HTML Variable" w:semiHidden="1" w:unhideWhenUsed="1"/>
+    <w:lsdException w:name="Normal Table" w:semiHidden="1" w:unhideWhenUsed="1"/>
     <w:lsdException w:name="annotation subject" w:semiHidden="1" w:unhideWhenUsed="1"/>
     <w:lsdException w:name="No List" w:semiHidden="1" w:unhideWhenUsed="1"/>
     <w:lsdException w:name="Outline List 1" w:semiHidden="1" w:unhideWhenUsed="1"/>
@@ -8059,8 +9412,11 @@
     <w:lsdException w:name="Table Contemporary" w:semiHidden="1" w:unhideWhenUsed="1"/>
     <w:lsdException w:name="Table Elegant" w:semiHidden="1" w:unhideWhenUsed="1"/>
     <w:lsdException w:name="Table Professional" w:semiHidden="1" w:unhideWhenUsed="1"/>
+    <w:lsdException w:name="Table Subtle 1" w:semiHidden="1" w:unhideWhenUsed="1"/>
     <w:lsdException w:name="Table Subtle 2" w:semiHidden="1" w:unhideWhenUsed="1"/>
     <w:lsdException w:name="Table Web 1" w:semiHidden="1" w:unhideWhenUsed="1"/>
+    <w:lsdException w:name="Table Web 2" w:semiHidden="1" w:unhideWhenUsed="1"/>
+    <w:lsdException w:name="Table Web 3" w:semiHidden="1" w:unhideWhenUsed="1"/>
     <w:lsdException w:name="Balloon Text" w:semiHidden="1" w:unhideWhenUsed="1"/>
     <w:lsdException w:name="Table Grid" w:uiPriority="0"/>
     <w:lsdException w:name="Table Theme" w:semiHidden="1" w:unhideWhenUsed="1"/>

</xml_diff>

<commit_message>
menambahkan bab 2.1 bagian A dan menghapus italic di bab 1
</commit_message>
<xml_diff>
--- a/Template-Proposal-TA-S1IF.docx
+++ b/Template-Proposal-TA-S1IF.docx
@@ -2498,453 +2498,24 @@
     </w:p>
     <w:p>
       <w:pPr>
-        <w:rPr>
-          <w:i/>
-          <w:lang w:val="sv-SE" w:eastAsia="sv-SE"/>
-        </w:rPr>
-      </w:pPr>
-      <w:r>
-        <w:rPr>
-          <w:i/>
-          <w:lang w:val="sv-SE" w:eastAsia="sv-SE"/>
-        </w:rPr>
-        <w:t>(</w:t>
-      </w:r>
-      <w:r>
-        <w:rPr>
-          <w:i/>
-          <w:lang w:val="sv-SE" w:eastAsia="sv-SE"/>
-        </w:rPr>
-        <w:t>Satu sampai dua</w:t>
-      </w:r>
-      <w:r>
-        <w:rPr>
-          <w:i/>
-          <w:lang w:val="sv-SE" w:eastAsia="sv-SE"/>
-        </w:rPr>
-        <w:t xml:space="preserve"> paragraf menjelaskan area Tugas Akhir dan mengapa topik ini penting dibahas</w:t>
-      </w:r>
-      <w:r>
-        <w:rPr>
-          <w:i/>
-          <w:lang w:val="sv-SE" w:eastAsia="sv-SE"/>
-        </w:rPr>
-        <w:t>.)</w:t>
-      </w:r>
-    </w:p>
-    <w:p>
-      <w:pPr>
-        <w:rPr>
-          <w:i/>
-          <w:lang w:val="sv-SE"/>
-        </w:rPr>
-      </w:pPr>
-      <w:r>
-        <w:rPr>
-          <w:i/>
-          <w:lang w:val="sv-SE"/>
-        </w:rPr>
-        <w:t xml:space="preserve">(Dua sampai </w:t>
-      </w:r>
-      <w:r>
-        <w:rPr>
-          <w:i/>
-          <w:lang w:val="sv-SE"/>
-        </w:rPr>
-        <w:t>empat</w:t>
-      </w:r>
-      <w:r>
-        <w:rPr>
-          <w:i/>
-          <w:lang w:val="sv-SE"/>
-        </w:rPr>
-        <w:t xml:space="preserve"> paragraf menjelaskan detail latar belakang permasalahan, termasuk apa saja yang sudah dilakuka</w:t>
-      </w:r>
-      <w:r>
-        <w:rPr>
-          <w:i/>
-          <w:lang w:val="sv-SE"/>
-        </w:rPr>
-        <w:t>n oleh orang lain di area ini.)</w:t>
-      </w:r>
-    </w:p>
-    <w:p>
-      <w:pPr>
-        <w:rPr>
-          <w:i/>
-          <w:lang w:val="sv-SE"/>
-        </w:rPr>
-      </w:pPr>
-      <w:r>
-        <w:rPr>
-          <w:i/>
-          <w:lang w:val="sv-SE"/>
-        </w:rPr>
-        <w:t>(Satu</w:t>
-      </w:r>
-      <w:r>
-        <w:rPr>
-          <w:i/>
-          <w:lang w:val="sv-SE"/>
-        </w:rPr>
-        <w:t xml:space="preserve"> sampai dua</w:t>
-      </w:r>
-      <w:r>
-        <w:rPr>
-          <w:i/>
-          <w:lang w:val="sv-SE"/>
-        </w:rPr>
-        <w:t xml:space="preserve"> paragraf menjelaskan mengapa solusi yang ada sekarang tidak mampu menjawab permasalahan dan apa yang akan dilakukan dalam Tugas Akhir ini.</w:t>
-      </w:r>
-    </w:p>
-    <w:p>
-      <w:pPr>
-        <w:rPr>
-          <w:i/>
-          <w:lang w:val="sv-SE"/>
-        </w:rPr>
-      </w:pPr>
-      <w:r>
-        <w:rPr>
-          <w:i/>
-          <w:lang w:val="sv-SE"/>
-        </w:rPr>
-        <w:t xml:space="preserve">Jika sudah pernah </w:t>
-      </w:r>
-      <w:r>
-        <w:rPr>
-          <w:i/>
-          <w:lang w:val="sv-SE"/>
-        </w:rPr>
-        <w:t>ada yang melakukan</w:t>
-      </w:r>
-      <w:r>
-        <w:rPr>
-          <w:i/>
-          <w:lang w:val="sv-SE"/>
-        </w:rPr>
-        <w:t xml:space="preserve"> penelitian yang sama, jelaskan kenapa penelitian Anda di TA ini akan berbeda</w:t>
-      </w:r>
-    </w:p>
-    <w:p>
-      <w:pPr>
-        <w:rPr>
-          <w:i/>
-          <w:lang w:val="sv-SE"/>
-        </w:rPr>
-      </w:pPr>
-      <w:r>
-        <w:rPr>
-          <w:i/>
-          <w:lang w:val="sv-SE"/>
-        </w:rPr>
-        <w:t>)</w:t>
-      </w:r>
-    </w:p>
-    <w:p>
-      <w:pPr>
-        <w:rPr>
-          <w:i/>
-          <w:lang w:val="sv-SE"/>
-        </w:rPr>
-      </w:pPr>
-      <w:r>
-        <w:rPr>
-          <w:i/>
-          <w:lang w:val="sv-SE"/>
-        </w:rPr>
-        <w:t>(Untuk pembuatan latar belakang ini, Anda diharapkan menggunakan referensi: minimal dari 6 jurnal (nasional/internasional) dan 3 dari website yang Anda temukan di Internet)</w:t>
-      </w:r>
-    </w:p>
-    <w:p>
-      <w:pPr>
-        <w:rPr>
-          <w:lang w:val="sv-SE"/>
-        </w:rPr>
-      </w:pPr>
-      <w:r>
-        <w:rPr>
-          <w:i/>
-          <w:lang w:val="sv-SE"/>
-        </w:rPr>
-        <w:t>(Website</w:t>
-      </w:r>
-      <w:r>
-        <w:rPr>
-          <w:i/>
-          <w:lang w:val="sv-SE"/>
-        </w:rPr>
-        <w:t xml:space="preserve"> tidak boleh</w:t>
-      </w:r>
-      <w:r>
-        <w:rPr>
-          <w:i/>
-          <w:lang w:val="sv-SE"/>
-        </w:rPr>
+        <w:pStyle w:val="Heading2"/>
+      </w:pPr>
+      <w:bookmarkStart w:id="8" w:name="_Ref442810247"/>
+      <w:bookmarkStart w:id="9" w:name="_Toc51419992"/>
+      <w:r>
+        <w:t>R</w:t>
+      </w:r>
+      <w:r>
+        <w:t>umusan</w:t>
+      </w:r>
+      <w:r>
         <w:t xml:space="preserve"> </w:t>
       </w:r>
       <w:r>
-        <w:rPr>
-          <w:i/>
-          <w:lang w:val="sv-SE"/>
-        </w:rPr>
-        <w:t>wikipedia, blogspot, wordpress. Wikipedia hanya digunakan sebagai langkah awal untuk mulai memahami tentang topik TA Anda. Website yang dirujuk adalah website yang memiliki reputasi dan isinya dapat dipertanggungjawabkan, seperti: website milik pemerintah, situs berita yang bereputasi, atau situs milik perguruan tinggi</w:t>
-      </w:r>
-      <w:r>
-        <w:rPr>
-          <w:i/>
-          <w:lang w:val="sv-SE"/>
-        </w:rPr>
-        <w:t>)</w:t>
-      </w:r>
-    </w:p>
-    <w:p>
-      <w:pPr>
-        <w:spacing w:after="240"/>
-        <w:rPr>
-          <w:szCs w:val="24"/>
-        </w:rPr>
-      </w:pPr>
-      <w:r>
-        <w:rPr>
-          <w:noProof/>
-          <w:szCs w:val="24"/>
-        </w:rPr>
-        <w:drawing>
-          <wp:inline distT="0" distB="0" distL="0" distR="0" wp14:anchorId="29DF910C" wp14:editId="3E334163">
-            <wp:extent cx="5039995" cy="2785745"/>
-            <wp:effectExtent l="0" t="0" r="8255" b="0"/>
-            <wp:docPr id="8" name="Picture 8"/>
-            <wp:cNvGraphicFramePr>
-              <a:graphicFrameLocks xmlns:a="http://schemas.openxmlformats.org/drawingml/2006/main" noChangeAspect="1"/>
-            </wp:cNvGraphicFramePr>
-            <a:graphic xmlns:a="http://schemas.openxmlformats.org/drawingml/2006/main">
-              <a:graphicData uri="http://schemas.openxmlformats.org/drawingml/2006/picture">
-                <pic:pic xmlns:pic="http://schemas.openxmlformats.org/drawingml/2006/picture">
-                  <pic:nvPicPr>
-                    <pic:cNvPr id="0" name="Picture 3"/>
-                    <pic:cNvPicPr>
-                      <a:picLocks noChangeAspect="1" noChangeArrowheads="1"/>
-                    </pic:cNvPicPr>
-                  </pic:nvPicPr>
-                  <pic:blipFill>
-                    <a:blip r:embed="rId10">
-                      <a:extLst>
-                        <a:ext uri="{28A0092B-C50C-407E-A947-70E740481C1C}">
-                          <a14:useLocalDpi xmlns:a14="http://schemas.microsoft.com/office/drawing/2010/main" val="0"/>
-                        </a:ext>
-                      </a:extLst>
-                    </a:blip>
-                    <a:srcRect/>
-                    <a:stretch>
-                      <a:fillRect/>
-                    </a:stretch>
-                  </pic:blipFill>
-                  <pic:spPr bwMode="auto">
-                    <a:xfrm>
-                      <a:off x="0" y="0"/>
-                      <a:ext cx="5039995" cy="2785745"/>
-                    </a:xfrm>
-                    <a:prstGeom prst="rect">
-                      <a:avLst/>
-                    </a:prstGeom>
-                    <a:noFill/>
-                    <a:ln>
-                      <a:noFill/>
-                    </a:ln>
-                  </pic:spPr>
-                </pic:pic>
-              </a:graphicData>
-            </a:graphic>
-          </wp:inline>
-        </w:drawing>
-      </w:r>
-    </w:p>
-    <w:p>
-      <w:pPr>
-        <w:pStyle w:val="Caption"/>
-        <w:rPr>
-          <w:szCs w:val="24"/>
-          <w:lang w:val="fi-FI"/>
-        </w:rPr>
-      </w:pPr>
-      <w:bookmarkStart w:id="8" w:name="_Ref463468239"/>
-      <w:bookmarkStart w:id="9" w:name="_Toc527018185"/>
-      <w:r>
-        <w:rPr>
-          <w:lang w:val="fi-FI"/>
-        </w:rPr>
-        <w:t xml:space="preserve">Gambar </w:t>
-      </w:r>
-      <w:r>
-        <w:rPr>
-          <w:noProof/>
-        </w:rPr>
-        <w:fldChar w:fldCharType="begin"/>
-      </w:r>
-      <w:r>
-        <w:rPr>
-          <w:noProof/>
-          <w:lang w:val="fi-FI"/>
-        </w:rPr>
-        <w:instrText xml:space="preserve"> STYLEREF 1 \s </w:instrText>
-      </w:r>
-      <w:r>
-        <w:rPr>
-          <w:noProof/>
-        </w:rPr>
-        <w:fldChar w:fldCharType="separate"/>
-      </w:r>
-      <w:r>
-        <w:rPr>
-          <w:noProof/>
-          <w:lang w:val="fi-FI"/>
-        </w:rPr>
-        <w:t>1</w:t>
-      </w:r>
-      <w:r>
-        <w:rPr>
-          <w:noProof/>
-        </w:rPr>
-        <w:fldChar w:fldCharType="end"/>
-      </w:r>
-      <w:r>
-        <w:rPr>
-          <w:lang w:val="fi-FI"/>
-        </w:rPr>
-        <w:t>.</w:t>
-      </w:r>
-      <w:r>
-        <w:fldChar w:fldCharType="begin"/>
-      </w:r>
-      <w:r>
-        <w:rPr>
-          <w:lang w:val="fi-FI"/>
-        </w:rPr>
-        <w:instrText xml:space="preserve"> SEQ Gambar \* ARABIC \s 1 </w:instrText>
-      </w:r>
-      <w:r>
-        <w:fldChar w:fldCharType="separate"/>
-      </w:r>
-      <w:r>
-        <w:rPr>
-          <w:noProof/>
-          <w:lang w:val="fi-FI"/>
-        </w:rPr>
-        <w:t>1</w:t>
-      </w:r>
-      <w:r>
-        <w:rPr>
-          <w:noProof/>
-        </w:rPr>
-        <w:fldChar w:fldCharType="end"/>
+        <w:t>Masalah</w:t>
       </w:r>
       <w:bookmarkEnd w:id="8"/>
-      <w:r>
-        <w:rPr>
-          <w:lang w:val="fi-FI"/>
-        </w:rPr>
-        <w:t xml:space="preserve"> Hubungan Era Kelima Komputer dan Era Kelima Manajemen</w:t>
-      </w:r>
       <w:bookmarkEnd w:id="9"/>
-    </w:p>
-    <w:p>
-      <w:pPr>
-        <w:jc w:val="center"/>
-        <w:rPr>
-          <w:szCs w:val="24"/>
-        </w:rPr>
-      </w:pPr>
-      <w:r>
-        <w:rPr>
-          <w:sz w:val="20"/>
-          <w:szCs w:val="24"/>
-        </w:rPr>
-        <w:t>Sumber:</w:t>
-      </w:r>
-      <w:r>
-        <w:rPr>
-          <w:sz w:val="20"/>
-          <w:szCs w:val="24"/>
-        </w:rPr>
-        <w:t xml:space="preserve"> </w:t>
-      </w:r>
-      <w:sdt>
-        <w:sdtPr>
-          <w:rPr>
-            <w:noProof/>
-            <w:sz w:val="20"/>
-            <w:szCs w:val="24"/>
-          </w:rPr>
-          <w:id w:val="1296647173"/>
-          <w:citation/>
-        </w:sdtPr>
-        <w:sdtEndPr/>
-        <w:sdtContent>
-          <w:r>
-            <w:rPr>
-              <w:noProof/>
-              <w:sz w:val="20"/>
-              <w:szCs w:val="24"/>
-            </w:rPr>
-            <w:fldChar w:fldCharType="begin"/>
-          </w:r>
-          <w:r>
-            <w:rPr>
-              <w:noProof/>
-              <w:sz w:val="20"/>
-              <w:szCs w:val="24"/>
-            </w:rPr>
-            <w:instrText xml:space="preserve">CITATION Sav96 \l 1033 </w:instrText>
-          </w:r>
-          <w:r>
-            <w:rPr>
-              <w:noProof/>
-              <w:sz w:val="20"/>
-              <w:szCs w:val="24"/>
-            </w:rPr>
-            <w:fldChar w:fldCharType="separate"/>
-          </w:r>
-          <w:r>
-            <w:rPr>
-              <w:noProof/>
-              <w:sz w:val="20"/>
-              <w:szCs w:val="24"/>
-            </w:rPr>
-            <w:t>(Savage, 1996)</w:t>
-          </w:r>
-          <w:r>
-            <w:rPr>
-              <w:noProof/>
-              <w:sz w:val="20"/>
-              <w:szCs w:val="24"/>
-            </w:rPr>
-            <w:fldChar w:fldCharType="end"/>
-          </w:r>
-        </w:sdtContent>
-      </w:sdt>
-    </w:p>
-    <w:p/>
-    <w:p>
-      <w:pPr>
-        <w:pStyle w:val="Heading2"/>
-      </w:pPr>
-      <w:bookmarkStart w:id="10" w:name="_Ref442810247"/>
-      <w:bookmarkStart w:id="11" w:name="_Toc51419992"/>
-      <w:r>
-        <w:t>R</w:t>
-      </w:r>
-      <w:r>
-        <w:t>umusan</w:t>
-      </w:r>
-      <w:r>
-        <w:t xml:space="preserve"> </w:t>
-      </w:r>
-      <w:r>
-        <w:t>Masalah</w:t>
-      </w:r>
-      <w:bookmarkEnd w:id="10"/>
-      <w:bookmarkEnd w:id="11"/>
     </w:p>
     <w:p>
       <w:pPr>
@@ -2984,7 +2555,6 @@
         <w:rPr>
           <w:lang w:val="fi-FI"/>
         </w:rPr>
-        <w:lastRenderedPageBreak/>
         <w:t>Bagaimana penerapan algoritma djikstra dan algoritma genetika pada pemilihan rute terpendek?</w:t>
       </w:r>
     </w:p>
@@ -3005,133 +2575,27 @@
         <w:rPr>
           <w:lang w:val="fi-FI"/>
         </w:rPr>
-        <w:t>Manakah algoritma yang paling optimal</w:t>
-      </w:r>
-      <w:bookmarkStart w:id="12" w:name="_GoBack"/>
-      <w:bookmarkEnd w:id="12"/>
-      <w:r>
+        <w:t>Manakah algoritma yang paling optimal digunakan dalam penentuan rute terpendek?</w:t>
+      </w:r>
+    </w:p>
+    <w:p>
+      <w:pPr>
+        <w:spacing w:line="360" w:lineRule="auto"/>
+        <w:ind w:right="2"/>
         <w:rPr>
           <w:lang w:val="fi-FI"/>
         </w:rPr>
-        <w:t xml:space="preserve"> digunakan dalam penentuan rute terpendek?</w:t>
-      </w:r>
-    </w:p>
-    <w:p>
-      <w:pPr>
-        <w:ind w:right="2"/>
-        <w:rPr>
-          <w:b/>
-          <w:i/>
-          <w:lang w:val="fi-FI"/>
-        </w:rPr>
-      </w:pPr>
-      <w:r>
-        <w:rPr>
-          <w:b/>
-          <w:i/>
-          <w:lang w:val="fi-FI"/>
-        </w:rPr>
-        <w:t>(</w:t>
-      </w:r>
-      <w:r>
-        <w:rPr>
-          <w:b/>
-          <w:i/>
-          <w:lang w:val="fi-FI"/>
-        </w:rPr>
-        <w:t xml:space="preserve">- </w:t>
-      </w:r>
-      <w:r>
-        <w:rPr>
-          <w:i/>
-          <w:lang w:val="fi-FI"/>
-        </w:rPr>
-        <w:t>Rangkuman persoalan</w:t>
-      </w:r>
-      <w:r>
-        <w:rPr>
-          <w:i/>
-          <w:lang w:val="fi-FI"/>
-        </w:rPr>
-        <w:t xml:space="preserve"> yang diekstrak dari uraian latar belakang pada sub bab sebelumnya,</w:t>
-      </w:r>
-      <w:r>
-        <w:rPr>
-          <w:i/>
-          <w:lang w:val="fi-FI"/>
-        </w:rPr>
-        <w:t xml:space="preserve"> yang akan diselesaikan pada penelitian ini</w:t>
-      </w:r>
-      <w:r>
-        <w:rPr>
-          <w:b/>
-          <w:i/>
-          <w:lang w:val="fi-FI"/>
-        </w:rPr>
-        <w:t>)</w:t>
-      </w:r>
-    </w:p>
-    <w:p>
-      <w:pPr>
-        <w:rPr>
-          <w:i/>
-          <w:lang w:eastAsia="sv-SE"/>
-        </w:rPr>
-      </w:pPr>
-      <w:r>
-        <w:rPr>
-          <w:i/>
-          <w:lang w:eastAsia="sv-SE"/>
-        </w:rPr>
-        <w:t>(</w:t>
-      </w:r>
-      <w:r>
-        <w:rPr>
-          <w:i/>
-          <w:lang w:eastAsia="sv-SE"/>
-        </w:rPr>
-        <w:t xml:space="preserve">- </w:t>
-      </w:r>
-      <w:r>
-        <w:rPr>
-          <w:i/>
-          <w:lang w:eastAsia="sv-SE"/>
-        </w:rPr>
-        <w:t>Satu atau dua research questions yang dinyatakan</w:t>
-      </w:r>
-      <w:r>
-        <w:rPr>
-          <w:i/>
-          <w:lang w:eastAsia="sv-SE"/>
-        </w:rPr>
-        <w:t xml:space="preserve"> dengan</w:t>
-      </w:r>
-      <w:r>
-        <w:rPr>
-          <w:i/>
-          <w:lang w:eastAsia="sv-SE"/>
-        </w:rPr>
-        <w:t xml:space="preserve"> jelas dan dapat dijawab.)</w:t>
-      </w:r>
-    </w:p>
-    <w:p>
-      <w:pPr>
-        <w:spacing w:before="120"/>
-        <w:ind w:right="851"/>
-        <w:rPr>
-          <w:b/>
-        </w:rPr>
       </w:pPr>
     </w:p>
     <w:p>
       <w:pPr>
         <w:pStyle w:val="Heading2"/>
       </w:pPr>
-      <w:bookmarkStart w:id="13" w:name="_Toc51419993"/>
+      <w:bookmarkStart w:id="10" w:name="_Toc51419993"/>
       <w:r>
         <w:t>Tujuan Penelitian</w:t>
       </w:r>
-      <w:bookmarkEnd w:id="13"/>
+      <w:bookmarkEnd w:id="10"/>
     </w:p>
     <w:p>
       <w:pPr>
@@ -3275,56 +2739,6 @@
       <w:pPr>
         <w:rPr>
           <w:i/>
-          <w:lang w:eastAsia="sv-SE"/>
-        </w:rPr>
-      </w:pPr>
-      <w:r>
-        <w:rPr>
-          <w:i/>
-          <w:lang w:val="fi-FI" w:eastAsia="sv-SE"/>
-        </w:rPr>
-        <w:t xml:space="preserve">(Satu paragraf </w:t>
-      </w:r>
-      <w:r>
-        <w:rPr>
-          <w:i/>
-          <w:lang w:val="fi-FI" w:eastAsia="sv-SE"/>
-        </w:rPr>
-        <w:t xml:space="preserve">yang </w:t>
-      </w:r>
-      <w:r>
-        <w:rPr>
-          <w:i/>
-          <w:lang w:val="fi-FI" w:eastAsia="sv-SE"/>
-        </w:rPr>
-        <w:t>menyatakan dengan jelas tujuan pelaksanaan Tugas Akhir.</w:t>
-      </w:r>
-      <w:r>
-        <w:rPr>
-          <w:i/>
-          <w:lang w:val="fi-FI" w:eastAsia="sv-SE"/>
-        </w:rPr>
-        <w:t xml:space="preserve"> Kalimat tujuan disusun sedemikian rupa untuk menjawab atau menyelesaikan persoalan/reseach question yang dituliskan pada sub bab rumusan masalah. </w:t>
-      </w:r>
-      <w:r>
-        <w:rPr>
-          <w:i/>
-          <w:lang w:val="fi-FI" w:eastAsia="sv-SE"/>
-        </w:rPr>
-        <w:t xml:space="preserve"> </w:t>
-      </w:r>
-      <w:r>
-        <w:rPr>
-          <w:i/>
-          <w:lang w:eastAsia="sv-SE"/>
-        </w:rPr>
-        <w:t>Juga jelaskan langkah-langkah untuk mencapai tujuan tersebut.)</w:t>
-      </w:r>
-    </w:p>
-    <w:p>
-      <w:pPr>
-        <w:rPr>
-          <w:i/>
         </w:rPr>
       </w:pPr>
     </w:p>
@@ -3332,72 +2746,15 @@
       <w:pPr>
         <w:pStyle w:val="Heading2"/>
       </w:pPr>
-      <w:bookmarkStart w:id="14" w:name="_Toc468886746"/>
-      <w:bookmarkStart w:id="15" w:name="_Ref471632884"/>
-      <w:bookmarkStart w:id="16" w:name="_Toc51419994"/>
+      <w:bookmarkStart w:id="11" w:name="_Toc468886746"/>
+      <w:bookmarkStart w:id="12" w:name="_Ref471632884"/>
+      <w:bookmarkStart w:id="13" w:name="_Toc51419994"/>
       <w:r>
         <w:t>Ruang Lingkup Penelitian</w:t>
       </w:r>
-      <w:bookmarkEnd w:id="14"/>
-      <w:bookmarkEnd w:id="15"/>
-      <w:bookmarkEnd w:id="16"/>
-    </w:p>
-    <w:p>
-      <w:pPr>
-        <w:rPr>
-          <w:i/>
-          <w:lang w:val="sv-SE"/>
-        </w:rPr>
-      </w:pPr>
-      <w:r>
-        <w:rPr>
-          <w:i/>
-          <w:lang w:val="sv-SE"/>
-        </w:rPr>
-        <w:t>(Lingkup y</w:t>
-      </w:r>
-      <w:r>
-        <w:rPr>
-          <w:i/>
-          <w:lang w:val="sv-SE"/>
-        </w:rPr>
-        <w:t>ang dimaksud disini adalah pernyataan tentang apa yang akan dicakup dan dibahas dan dikerjakan dalam kajian yang dilakukan</w:t>
-      </w:r>
-      <w:r>
-        <w:rPr>
-          <w:i/>
-          <w:lang w:val="sv-SE"/>
-        </w:rPr>
-        <w:t xml:space="preserve"> serta apa yang tidak dicakup dalam kajian ini</w:t>
-      </w:r>
-      <w:r>
-        <w:rPr>
-          <w:i/>
-          <w:lang w:val="sv-SE"/>
-        </w:rPr>
-        <w:t>.  Menyertai perumusan lingkup, perlu dan harus dikemukakan landasan pertimbangan atas pendefinisian lingkup tersebut. Dalam menyampaikan landasan pertimban</w:t>
-      </w:r>
-      <w:r>
-        <w:rPr>
-          <w:i/>
-          <w:lang w:val="sv-SE"/>
-        </w:rPr>
-        <w:t>gan dapat dikemukakan pertimban</w:t>
-      </w:r>
-      <w:r>
-        <w:rPr>
-          <w:i/>
-          <w:lang w:val="sv-SE"/>
-        </w:rPr>
-        <w:t>gn (alasan) yang terkait dengan relevansi, keterbatasan sumberdaya (’tools’, peralatan, waktu yang tersedia dsb)</w:t>
-      </w:r>
-      <w:r>
-        <w:rPr>
-          <w:i/>
-          <w:lang w:val="sv-SE"/>
-        </w:rPr>
-        <w:t>.)</w:t>
-      </w:r>
+      <w:bookmarkEnd w:id="11"/>
+      <w:bookmarkEnd w:id="12"/>
+      <w:bookmarkEnd w:id="13"/>
     </w:p>
     <w:p>
       <w:pPr>
@@ -3621,7 +2978,6 @@
           <w:iCs/>
           <w:lang w:val="sv-SE"/>
         </w:rPr>
-        <w:lastRenderedPageBreak/>
         <w:t>Algoritma yang digunakan adalah algoritma genetika</w:t>
       </w:r>
       <w:r>
@@ -3648,8 +3004,9 @@
           <w:szCs w:val="24"/>
         </w:rPr>
       </w:pPr>
-      <w:bookmarkStart w:id="17" w:name="_Toc51419995"/>
-      <w:r>
+      <w:bookmarkStart w:id="14" w:name="_Toc51419995"/>
+      <w:r>
+        <w:lastRenderedPageBreak/>
         <w:t>Hasil</w:t>
       </w:r>
       <w:r>
@@ -3659,7 +3016,7 @@
         </w:rPr>
         <w:t xml:space="preserve"> yang diharapkan</w:t>
       </w:r>
-      <w:bookmarkEnd w:id="17"/>
+      <w:bookmarkEnd w:id="14"/>
     </w:p>
     <w:p>
       <w:pPr>
@@ -3689,38 +3046,6 @@
     </w:p>
     <w:p>
       <w:pPr>
-        <w:spacing w:line="360" w:lineRule="auto"/>
-        <w:rPr>
-          <w:i/>
-          <w:lang w:val="sv-SE" w:eastAsia="sv-SE"/>
-        </w:rPr>
-      </w:pPr>
-      <w:r>
-        <w:rPr>
-          <w:i/>
-          <w:lang w:eastAsia="sv-SE"/>
-        </w:rPr>
-        <w:t xml:space="preserve">(Nyatakan dengan jelas hasil-hasil konkrit yang akan dihasilkan sebagai output Tugas Akhir. </w:t>
-      </w:r>
-      <w:r>
-        <w:rPr>
-          <w:i/>
-          <w:lang w:val="sv-SE" w:eastAsia="sv-SE"/>
-        </w:rPr>
-        <w:t>Jelaskan juga dalam bentuk apa mereka akan dihasilkan, misalnya: desain, program, model dsb.)</w:t>
-      </w:r>
-    </w:p>
-    <w:p>
-      <w:pPr>
-        <w:spacing w:line="360" w:lineRule="auto"/>
-        <w:rPr>
-          <w:i/>
-          <w:lang w:val="sv-SE" w:eastAsia="sv-SE"/>
-        </w:rPr>
-      </w:pPr>
-    </w:p>
-    <w:p>
-      <w:pPr>
         <w:rPr>
           <w:lang w:val="fi-FI"/>
         </w:rPr>
@@ -3730,87 +3055,14 @@
       <w:pPr>
         <w:pStyle w:val="Heading2"/>
       </w:pPr>
-      <w:bookmarkStart w:id="18" w:name="_Toc51419996"/>
+      <w:bookmarkStart w:id="15" w:name="_Toc51419996"/>
       <w:r>
         <w:t>Tahapan</w:t>
       </w:r>
       <w:r>
         <w:t xml:space="preserve"> Penelitian</w:t>
       </w:r>
-      <w:bookmarkEnd w:id="18"/>
-    </w:p>
-    <w:p>
-      <w:r>
-        <w:rPr>
-          <w:i/>
-          <w:lang w:val="sv-SE" w:eastAsia="sv-SE"/>
-        </w:rPr>
-        <w:t>(Jelaskan metodologi penelitian yang akan digunakan dalam menjawab masing-masing research question(s) untuk menghasilkan output yang diharapkan dan mencapai tujuan Tugas Akhir</w:t>
-      </w:r>
-      <w:r>
-        <w:rPr>
-          <w:i/>
-          <w:lang w:val="sv-SE" w:eastAsia="sv-SE"/>
-        </w:rPr>
-        <w:t xml:space="preserve">. </w:t>
-      </w:r>
-      <w:r>
-        <w:rPr>
-          <w:i/>
-          <w:lang w:val="sv-SE" w:eastAsia="sv-SE"/>
-        </w:rPr>
-        <w:t>Kemukakan pendekatan yang dilakukan dalam mengerjakan kajian yang dilaporkan dalam Laporan Tugas Akhir ini, yaitu mengungkapkan strategi</w:t>
-      </w:r>
-      <w:r>
-        <w:rPr>
-          <w:i/>
-          <w:lang w:val="sv-SE" w:eastAsia="sv-SE"/>
-        </w:rPr>
-        <w:t xml:space="preserve"> dan tahapan penelitian</w:t>
-      </w:r>
-      <w:r>
-        <w:rPr>
-          <w:i/>
-          <w:lang w:val="sv-SE" w:eastAsia="sv-SE"/>
-        </w:rPr>
-        <w:t xml:space="preserve">,  metodologi, dan teknik yang dipilih dalam rangka melakukan kajian, sehingga tujuan kajian dapat diwujudkan. </w:t>
-      </w:r>
-      <w:r>
-        <w:rPr>
-          <w:i/>
-          <w:lang w:eastAsia="sv-SE"/>
-        </w:rPr>
-        <w:t>J</w:t>
-      </w:r>
-      <w:r>
-        <w:rPr>
-          <w:i/>
-          <w:lang w:eastAsia="sv-SE"/>
-        </w:rPr>
-        <w:t>elaskan langkah-langkah untuk mencapai tujuan tersebut</w:t>
-      </w:r>
-    </w:p>
-    <w:p>
-      <w:pPr>
-        <w:rPr>
-          <w:i/>
-          <w:lang w:val="sv-SE" w:eastAsia="sv-SE"/>
-        </w:rPr>
-      </w:pPr>
-      <w:r>
-        <w:rPr>
-          <w:i/>
-          <w:lang w:val="sv-SE" w:eastAsia="sv-SE"/>
-        </w:rPr>
-        <w:t>Catatan: Yang dimaksud sebagai strategi adalah “the optimal deployment of available or scarce resources to accomplish a mission”.</w:t>
-      </w:r>
-      <w:r>
-        <w:rPr>
-          <w:i/>
-          <w:lang w:val="sv-SE" w:eastAsia="sv-SE"/>
-        </w:rPr>
-        <w:t>)</w:t>
-      </w:r>
+      <w:bookmarkEnd w:id="15"/>
     </w:p>
     <w:p>
       <w:pPr>
@@ -3966,14 +3218,14 @@
       <w:pPr>
         <w:pStyle w:val="Heading2"/>
       </w:pPr>
-      <w:bookmarkStart w:id="19" w:name="_Toc51419997"/>
+      <w:bookmarkStart w:id="16" w:name="_Toc51419997"/>
       <w:r>
         <w:t>Sistematika Pe</w:t>
       </w:r>
       <w:r>
         <w:t>nyajian</w:t>
       </w:r>
-      <w:bookmarkEnd w:id="19"/>
+      <w:bookmarkEnd w:id="16"/>
     </w:p>
     <w:p>
       <w:pPr>
@@ -3985,9 +3237,9 @@
           <w:szCs w:val="24"/>
         </w:rPr>
         <w:sectPr>
-          <w:headerReference w:type="default" r:id="rId11"/>
-          <w:footerReference w:type="default" r:id="rId12"/>
-          <w:footerReference w:type="first" r:id="rId13"/>
+          <w:headerReference w:type="default" r:id="rId10"/>
+          <w:footerReference w:type="default" r:id="rId11"/>
+          <w:footerReference w:type="first" r:id="rId12"/>
           <w:pgSz w:w="11909" w:h="16834" w:code="9"/>
           <w:pgMar w:top="1701" w:right="1701" w:bottom="1701" w:left="2268" w:header="851" w:footer="1418" w:gutter="0"/>
           <w:pgNumType w:start="1"/>
@@ -4005,133 +3257,32 @@
         <w:lastRenderedPageBreak/>
         <w:br/>
       </w:r>
-      <w:bookmarkStart w:id="20" w:name="_Ref468749317"/>
-      <w:bookmarkStart w:id="21" w:name="_Toc51419998"/>
+      <w:bookmarkStart w:id="17" w:name="_Ref468749317"/>
+      <w:bookmarkStart w:id="18" w:name="_Toc51419998"/>
       <w:r>
         <w:t>TINJAUAN PUSTAKA</w:t>
       </w:r>
+      <w:bookmarkStart w:id="19" w:name="_GoBack"/>
+      <w:bookmarkEnd w:id="17"/>
+      <w:bookmarkEnd w:id="18"/>
+      <w:bookmarkEnd w:id="19"/>
+    </w:p>
+    <w:p>
+      <w:pPr>
+        <w:rPr>
+          <w:szCs w:val="24"/>
+        </w:rPr>
+      </w:pPr>
+    </w:p>
+    <w:p>
+      <w:pPr>
+        <w:pStyle w:val="Heading2"/>
+      </w:pPr>
+      <w:bookmarkStart w:id="20" w:name="_Toc51419999"/>
+      <w:r>
+        <w:t>Penelitian Sebelumnya</w:t>
+      </w:r>
       <w:bookmarkEnd w:id="20"/>
-      <w:bookmarkEnd w:id="21"/>
-    </w:p>
-    <w:p>
-      <w:pPr>
-        <w:rPr>
-          <w:szCs w:val="24"/>
-        </w:rPr>
-      </w:pPr>
-    </w:p>
-    <w:p>
-      <w:pPr>
-        <w:rPr>
-          <w:szCs w:val="24"/>
-        </w:rPr>
-      </w:pPr>
-      <w:r>
-        <w:rPr>
-          <w:szCs w:val="24"/>
-        </w:rPr>
-        <w:t>(Deskripsi singkat isi bab)</w:t>
-      </w:r>
-    </w:p>
-    <w:p>
-      <w:pPr>
-        <w:rPr>
-          <w:szCs w:val="24"/>
-        </w:rPr>
-      </w:pPr>
-    </w:p>
-    <w:p>
-      <w:pPr>
-        <w:pStyle w:val="Heading2"/>
-      </w:pPr>
-      <w:bookmarkStart w:id="22" w:name="_Toc51419999"/>
-      <w:r>
-        <w:t>Penelitian Sebelumnya</w:t>
-      </w:r>
-      <w:bookmarkEnd w:id="22"/>
-    </w:p>
-    <w:p>
-      <w:pPr>
-        <w:rPr>
-          <w:i/>
-          <w:lang w:val="fi-FI"/>
-        </w:rPr>
-      </w:pPr>
-      <w:r>
-        <w:rPr>
-          <w:i/>
-          <w:lang w:val="fi-FI"/>
-        </w:rPr>
-        <w:t>(Berisi rangkuman penelitian terkait yang sudah pernah dilakukan dan uraian keterkaitanya dengan penelitian yang dilakukan)</w:t>
-      </w:r>
-    </w:p>
-    <w:p>
-      <w:pPr>
-        <w:rPr>
-          <w:i/>
-          <w:lang w:val="fi-FI" w:eastAsia="sv-SE"/>
-        </w:rPr>
-      </w:pPr>
-      <w:r>
-        <w:rPr>
-          <w:i/>
-          <w:lang w:val="fi-FI" w:eastAsia="sv-SE"/>
-        </w:rPr>
-        <w:t>(</w:t>
-      </w:r>
-      <w:r>
-        <w:rPr>
-          <w:i/>
-          <w:lang w:val="fi-FI" w:eastAsia="sv-SE"/>
-        </w:rPr>
-        <w:t>- Di sini Anda berikan informasi bahwa topik Anda memiliki nilai kontribusi bagi bidang keilmuaan Anda serta hendak menunjukkan apakah topik yang sama pernah menjadi tugas akhir, skripsi, tesis, maupun disertasi mahasiswa lain pada perguruan tinggi lainnya.</w:t>
-      </w:r>
-    </w:p>
-    <w:p>
-      <w:pPr>
-        <w:pStyle w:val="NormalWeb"/>
-        <w:shd w:val="clear" w:color="auto" w:fill="FFFFFF"/>
-        <w:spacing w:before="0" w:beforeAutospacing="0" w:after="150" w:afterAutospacing="0"/>
-        <w:rPr>
-          <w:i/>
-          <w:lang w:val="fi-FI" w:eastAsia="sv-SE"/>
-        </w:rPr>
-      </w:pPr>
-      <w:r>
-        <w:rPr>
-          <w:i/>
-          <w:lang w:val="fi-FI" w:eastAsia="sv-SE"/>
-        </w:rPr>
-        <w:t>- Pada bagian ini silahkan tuliskan r</w:t>
-      </w:r>
-      <w:r>
-        <w:rPr>
-          <w:i/>
-          <w:lang w:val="fi-FI" w:eastAsia="sv-SE"/>
-        </w:rPr>
-        <w:t>angk</w:t>
-      </w:r>
-      <w:r>
-        <w:rPr>
-          <w:i/>
-          <w:lang w:val="fi-FI" w:eastAsia="sv-SE"/>
-        </w:rPr>
-        <w:t>uman penelitian/paper, minimal 4</w:t>
-      </w:r>
-      <w:r>
-        <w:rPr>
-          <w:i/>
-          <w:lang w:val="fi-FI" w:eastAsia="sv-SE"/>
-        </w:rPr>
-        <w:t xml:space="preserve"> paper</w:t>
-      </w:r>
-      <w:r>
-        <w:rPr>
-          <w:i/>
-          <w:lang w:val="fi-FI" w:eastAsia="sv-SE"/>
-        </w:rPr>
-        <w:t xml:space="preserve"> yang paling mendukung penelitian anda yang terbit 5 tahun terakhir )</w:t>
-      </w:r>
     </w:p>
     <w:p>
       <w:pPr>
@@ -4144,7 +3295,16 @@
         <w:jc w:val="left"/>
       </w:pPr>
       <w:r>
-        <w:t>Judul Paper/Jurnal I</w:t>
+        <w:t xml:space="preserve">Perbandingan Algoritma Genetika dengan Algoritma </w:t>
+      </w:r>
+      <w:r>
+        <w:rPr>
+          <w:i/>
+        </w:rPr>
+        <w:t>Greedy</w:t>
+      </w:r>
+      <w:r>
+        <w:t xml:space="preserve"> untuk Pencarian Rute Terpendek</w:t>
       </w:r>
     </w:p>
     <w:p>
@@ -4153,19 +3313,211 @@
         <w:spacing w:before="100" w:beforeAutospacing="1" w:after="100" w:afterAutospacing="1"/>
         <w:jc w:val="left"/>
         <w:rPr>
+          <w:lang w:eastAsia="sv-SE"/>
+        </w:rPr>
+      </w:pPr>
+      <w:r>
+        <w:rPr>
+          <w:lang w:eastAsia="sv-SE"/>
+        </w:rPr>
+        <w:t xml:space="preserve">Jurnal ini disusun oleh Rizky Berlia Oktaviandi, M. Sadid Tafsirul Hadi, Alanfansyah Ghozy Santoso dan Nova El Maidah. Jurnal ini dipublikasikan pada Bulan Februari 2019 di INFORMAL </w:t>
+      </w:r>
+      <w:r>
+        <w:rPr>
           <w:i/>
           <w:lang w:eastAsia="sv-SE"/>
         </w:rPr>
-      </w:pPr>
-      <w:r>
-        <w:t>(</w:t>
+        <w:t>Infromatics Journal</w:t>
       </w:r>
       <w:r>
         <w:rPr>
           <w:i/>
           <w:lang w:eastAsia="sv-SE"/>
         </w:rPr>
-        <w:t>Nama Penulis, dipublish dimana dan tahun publish, Latar Belakang dan Tujuan Penelitian, Metode penelitian, Hasil penelitian, Objek penelitian, Relevansi dengan penelitian yang akan dilakukan, Perbedaan dengan penelitian yang akan dilakukan)</w:t>
+        <w:t>.</w:t>
+      </w:r>
+      <w:r>
+        <w:rPr>
+          <w:lang w:eastAsia="sv-SE"/>
+        </w:rPr>
+        <w:t xml:space="preserve"> Pada makalah ini, penulis akan membandingkan pemilihan rute tercepat menggunakan metode algoritma genetika dengan algoritma </w:t>
+      </w:r>
+      <w:r>
+        <w:rPr>
+          <w:i/>
+          <w:lang w:eastAsia="sv-SE"/>
+        </w:rPr>
+        <w:t>greedy</w:t>
+      </w:r>
+      <w:r>
+        <w:rPr>
+          <w:lang w:eastAsia="sv-SE"/>
+        </w:rPr>
+        <w:t>. Dari antara kedua metode tersebut, manakah yang paling efisien dalam pemilihan rute tercepat dengan tidak membuang waktu dan biaya.</w:t>
+      </w:r>
+      <w:r>
+        <w:rPr>
+          <w:lang w:eastAsia="sv-SE"/>
+        </w:rPr>
+        <w:t xml:space="preserve"> Penelitian ini dilakukan penulis dengan membuat sebanyak 32 </w:t>
+      </w:r>
+      <w:r>
+        <w:rPr>
+          <w:i/>
+          <w:lang w:eastAsia="sv-SE"/>
+        </w:rPr>
+        <w:t>nodes</w:t>
+      </w:r>
+      <w:r>
+        <w:rPr>
+          <w:lang w:eastAsia="sv-SE"/>
+        </w:rPr>
+        <w:t xml:space="preserve"> sebagai rute masalahnya.</w:t>
+      </w:r>
+    </w:p>
+    <w:p>
+      <w:pPr>
+        <w:shd w:val="clear" w:color="auto" w:fill="FFFFFF"/>
+        <w:spacing w:before="100" w:beforeAutospacing="1" w:after="100" w:afterAutospacing="1"/>
+        <w:jc w:val="left"/>
+        <w:rPr>
+          <w:lang w:eastAsia="sv-SE"/>
+        </w:rPr>
+      </w:pPr>
+      <w:r>
+        <w:rPr>
+          <w:lang w:eastAsia="sv-SE"/>
+        </w:rPr>
+        <w:t xml:space="preserve">Ada dua algoritma yang digunakan penulis untuk membandingkannya, yaitu algoritma genetika dan algoritma </w:t>
+      </w:r>
+      <w:r>
+        <w:rPr>
+          <w:i/>
+          <w:lang w:eastAsia="sv-SE"/>
+        </w:rPr>
+        <w:t>greedy</w:t>
+      </w:r>
+      <w:r>
+        <w:rPr>
+          <w:lang w:eastAsia="sv-SE"/>
+        </w:rPr>
+        <w:t>. Pada algoritma genetika, penulis melakukan pengujian dengan melakukan perubahan nilai parameter yang digunakan, yaitu nilai crossover rate, nilai mutation rate maupun nilai jumlah kromosom per populasi. Pengujian ini dilakukan dengan mencari rute paling optimum dari titik spot menuju titik spot 32.</w:t>
+      </w:r>
+    </w:p>
+    <w:p>
+      <w:pPr>
+        <w:shd w:val="clear" w:color="auto" w:fill="FFFFFF"/>
+        <w:spacing w:before="100" w:beforeAutospacing="1" w:after="100" w:afterAutospacing="1"/>
+        <w:jc w:val="left"/>
+        <w:rPr>
+          <w:lang w:eastAsia="sv-SE"/>
+        </w:rPr>
+      </w:pPr>
+      <w:r>
+        <w:rPr>
+          <w:lang w:eastAsia="sv-SE"/>
+        </w:rPr>
+        <w:t xml:space="preserve">Pada algoritma </w:t>
+      </w:r>
+      <w:r>
+        <w:rPr>
+          <w:i/>
+          <w:lang w:eastAsia="sv-SE"/>
+        </w:rPr>
+        <w:t>greedy,</w:t>
+      </w:r>
+      <w:r>
+        <w:rPr>
+          <w:lang w:eastAsia="sv-SE"/>
+        </w:rPr>
+        <w:t xml:space="preserve"> penulis melakukannya dengan cara menghitung dan membandingkan titik mana yang paling kecil itulah yang akan dijadikan lintasan selanjutnya. </w:t>
+      </w:r>
+      <w:r>
+        <w:rPr>
+          <w:lang w:eastAsia="sv-SE"/>
+        </w:rPr>
+        <w:t>Dengan menggunakan a</w:t>
+      </w:r>
+      <w:r>
+        <w:rPr>
+          <w:lang w:eastAsia="sv-SE"/>
+        </w:rPr>
+        <w:t xml:space="preserve">lgoritma </w:t>
+      </w:r>
+      <w:r>
+        <w:rPr>
+          <w:i/>
+          <w:lang w:eastAsia="sv-SE"/>
+        </w:rPr>
+        <w:t>greedy</w:t>
+      </w:r>
+      <w:r>
+        <w:rPr>
+          <w:i/>
+          <w:lang w:eastAsia="sv-SE"/>
+        </w:rPr>
+        <w:t xml:space="preserve">, </w:t>
+      </w:r>
+      <w:r>
+        <w:rPr>
+          <w:lang w:eastAsia="sv-SE"/>
+        </w:rPr>
+        <w:t xml:space="preserve">penulis menemukan rute yang optimal. Dari kedua pengujian tersebut, penulis mendapat kesimpulan berupa algoritma genetika memiliki panjang lintasan yang optimum daripada </w:t>
+      </w:r>
+      <w:r>
+        <w:rPr>
+          <w:i/>
+          <w:lang w:eastAsia="sv-SE"/>
+        </w:rPr>
+        <w:t>greedy</w:t>
+      </w:r>
+      <w:r>
+        <w:rPr>
+          <w:lang w:eastAsia="sv-SE"/>
+        </w:rPr>
+        <w:t xml:space="preserve">. Algoritma genetika juga memiliki tingkat akurasi yang tinggi daripada algoritma </w:t>
+      </w:r>
+      <w:r>
+        <w:rPr>
+          <w:i/>
+          <w:lang w:eastAsia="sv-SE"/>
+        </w:rPr>
+        <w:t>greedy</w:t>
+      </w:r>
+      <w:r>
+        <w:rPr>
+          <w:lang w:eastAsia="sv-SE"/>
+        </w:rPr>
+        <w:t xml:space="preserve">. Proses algoritma genetika membutuhkan waktu yang cukup lama dibandingkan algoritma </w:t>
+      </w:r>
+      <w:r>
+        <w:rPr>
+          <w:i/>
+          <w:lang w:eastAsia="sv-SE"/>
+        </w:rPr>
+        <w:t>greedy.</w:t>
+      </w:r>
+    </w:p>
+    <w:p>
+      <w:pPr>
+        <w:shd w:val="clear" w:color="auto" w:fill="FFFFFF"/>
+        <w:spacing w:before="100" w:beforeAutospacing="1" w:after="100" w:afterAutospacing="1"/>
+        <w:jc w:val="left"/>
+        <w:rPr>
+          <w:lang w:eastAsia="sv-SE"/>
+        </w:rPr>
+      </w:pPr>
+      <w:r>
+        <w:rPr>
+          <w:lang w:eastAsia="sv-SE"/>
+        </w:rPr>
+        <w:t xml:space="preserve">Penelitian yang akan kami lakukan hampir sama dengan yang dilakukan pada penelitian sebelumnya ini. Yang membedakan penelitiannya adalah kami akan membandingkan algoritma genetika dengan djikstra. Karena seperti yang diketahuit, algoritma djikstra juga memiliki akurasi yang tinggi dalam pencarian rute terpendek. </w:t>
+      </w:r>
+      <w:r>
+        <w:rPr>
+          <w:lang w:eastAsia="sv-SE"/>
+        </w:rPr>
+        <w:t xml:space="preserve"> </w:t>
       </w:r>
     </w:p>
     <w:p>
@@ -4233,94 +3585,94 @@
       <w:pPr>
         <w:pStyle w:val="Heading2"/>
       </w:pPr>
-      <w:bookmarkStart w:id="23" w:name="_Toc51420000"/>
+      <w:bookmarkStart w:id="21" w:name="_Toc51420000"/>
       <w:r>
         <w:t>Sub Bab</w:t>
       </w:r>
+      <w:bookmarkEnd w:id="21"/>
+      <w:r>
+        <w:t xml:space="preserve"> </w:t>
+      </w:r>
+    </w:p>
+    <w:p>
+      <w:pPr>
+        <w:pStyle w:val="Caption"/>
+      </w:pPr>
+      <w:bookmarkStart w:id="22" w:name="_Ref467887458"/>
+      <w:bookmarkStart w:id="23" w:name="_Ref464874080"/>
+      <w:bookmarkStart w:id="24" w:name="_Toc527018187"/>
+      <w:r>
+        <w:t xml:space="preserve">Tabel </w:t>
+      </w:r>
+      <w:r>
+        <w:rPr>
+          <w:noProof/>
+        </w:rPr>
+        <w:fldChar w:fldCharType="begin"/>
+      </w:r>
+      <w:r>
+        <w:rPr>
+          <w:noProof/>
+        </w:rPr>
+        <w:instrText xml:space="preserve"> STYLEREF 1 \s </w:instrText>
+      </w:r>
+      <w:r>
+        <w:rPr>
+          <w:noProof/>
+        </w:rPr>
+        <w:fldChar w:fldCharType="separate"/>
+      </w:r>
+      <w:r>
+        <w:rPr>
+          <w:noProof/>
+        </w:rPr>
+        <w:t>2</w:t>
+      </w:r>
+      <w:r>
+        <w:rPr>
+          <w:noProof/>
+        </w:rPr>
+        <w:fldChar w:fldCharType="end"/>
+      </w:r>
+      <w:r>
+        <w:t>.</w:t>
+      </w:r>
+      <w:r>
+        <w:fldChar w:fldCharType="begin"/>
+      </w:r>
+      <w:r>
+        <w:instrText xml:space="preserve"> SEQ Tabel \* ARABIC \s 1 </w:instrText>
+      </w:r>
+      <w:r>
+        <w:fldChar w:fldCharType="separate"/>
+      </w:r>
+      <w:r>
+        <w:rPr>
+          <w:noProof/>
+        </w:rPr>
+        <w:t>1</w:t>
+      </w:r>
+      <w:r>
+        <w:rPr>
+          <w:noProof/>
+        </w:rPr>
+        <w:fldChar w:fldCharType="end"/>
+      </w:r>
+      <w:bookmarkEnd w:id="22"/>
+      <w:r>
+        <w:t xml:space="preserve"> </w:t>
+      </w:r>
+      <w:r>
+        <w:t>Karakteristik</w:t>
+      </w:r>
+      <w:r>
+        <w:t xml:space="preserve"> </w:t>
+      </w:r>
       <w:bookmarkEnd w:id="23"/>
       <w:r>
-        <w:t xml:space="preserve"> </w:t>
-      </w:r>
-    </w:p>
-    <w:p>
-      <w:pPr>
-        <w:pStyle w:val="Caption"/>
-      </w:pPr>
-      <w:bookmarkStart w:id="24" w:name="_Ref467887458"/>
-      <w:bookmarkStart w:id="25" w:name="_Ref464874080"/>
-      <w:bookmarkStart w:id="26" w:name="_Toc527018187"/>
-      <w:r>
-        <w:t xml:space="preserve">Tabel </w:t>
-      </w:r>
-      <w:r>
-        <w:rPr>
-          <w:noProof/>
-        </w:rPr>
-        <w:fldChar w:fldCharType="begin"/>
-      </w:r>
-      <w:r>
-        <w:rPr>
-          <w:noProof/>
-        </w:rPr>
-        <w:instrText xml:space="preserve"> STYLEREF 1 \s </w:instrText>
-      </w:r>
-      <w:r>
-        <w:rPr>
-          <w:noProof/>
-        </w:rPr>
-        <w:fldChar w:fldCharType="separate"/>
-      </w:r>
-      <w:r>
-        <w:rPr>
-          <w:noProof/>
-        </w:rPr>
-        <w:t>2</w:t>
-      </w:r>
-      <w:r>
-        <w:rPr>
-          <w:noProof/>
-        </w:rPr>
-        <w:fldChar w:fldCharType="end"/>
-      </w:r>
-      <w:r>
-        <w:t>.</w:t>
-      </w:r>
-      <w:r>
-        <w:fldChar w:fldCharType="begin"/>
-      </w:r>
-      <w:r>
-        <w:instrText xml:space="preserve"> SEQ Tabel \* ARABIC \s 1 </w:instrText>
-      </w:r>
-      <w:r>
-        <w:fldChar w:fldCharType="separate"/>
-      </w:r>
-      <w:r>
-        <w:rPr>
-          <w:noProof/>
-        </w:rPr>
-        <w:t>1</w:t>
-      </w:r>
-      <w:r>
-        <w:rPr>
-          <w:noProof/>
-        </w:rPr>
-        <w:fldChar w:fldCharType="end"/>
+        <w:t>A Berdasarkan B</w:t>
       </w:r>
       <w:bookmarkEnd w:id="24"/>
-      <w:r>
-        <w:t xml:space="preserve"> </w:t>
-      </w:r>
-      <w:r>
-        <w:t>Karakteristik</w:t>
-      </w:r>
-      <w:r>
-        <w:t xml:space="preserve"> </w:t>
-      </w:r>
-      <w:bookmarkEnd w:id="25"/>
-      <w:r>
-        <w:t>A Berdasarkan B</w:t>
-      </w:r>
-      <w:bookmarkEnd w:id="26"/>
     </w:p>
     <w:tbl>
       <w:tblPr>
@@ -4596,11 +3948,11 @@
       <w:pPr>
         <w:pStyle w:val="Heading2"/>
       </w:pPr>
-      <w:bookmarkStart w:id="27" w:name="_Toc51420001"/>
+      <w:bookmarkStart w:id="25" w:name="_Toc51420001"/>
       <w:r>
         <w:t>Sub Bab</w:t>
       </w:r>
-      <w:bookmarkEnd w:id="27"/>
+      <w:bookmarkEnd w:id="25"/>
       <w:r>
         <w:t xml:space="preserve"> </w:t>
       </w:r>
@@ -4609,11 +3961,11 @@
       <w:pPr>
         <w:pStyle w:val="Heading2"/>
       </w:pPr>
-      <w:bookmarkStart w:id="28" w:name="_Toc51420002"/>
+      <w:bookmarkStart w:id="26" w:name="_Toc51420002"/>
       <w:r>
         <w:t>Sub Bab</w:t>
       </w:r>
-      <w:bookmarkEnd w:id="28"/>
+      <w:bookmarkEnd w:id="26"/>
       <w:r>
         <w:t xml:space="preserve"> </w:t>
       </w:r>
@@ -4645,7 +3997,7 @@
                     </pic:cNvPicPr>
                   </pic:nvPicPr>
                   <pic:blipFill>
-                    <a:blip r:embed="rId14" cstate="print">
+                    <a:blip r:embed="rId13" cstate="print">
                       <a:extLst>
                         <a:ext uri="{28A0092B-C50C-407E-A947-70E740481C1C}">
                           <a14:useLocalDpi xmlns:a14="http://schemas.microsoft.com/office/drawing/2010/main" val="0"/>
@@ -4682,8 +4034,8 @@
         <w:pStyle w:val="Caption"/>
         <w:ind w:left="709"/>
       </w:pPr>
-      <w:bookmarkStart w:id="29" w:name="_Ref467887606"/>
-      <w:bookmarkStart w:id="30" w:name="_Toc527018186"/>
+      <w:bookmarkStart w:id="27" w:name="_Ref467887606"/>
+      <w:bookmarkStart w:id="28" w:name="_Toc527018186"/>
       <w:r>
         <w:t xml:space="preserve">Gambar </w:t>
       </w:r>
@@ -4741,7 +4093,7 @@
         </w:rPr>
         <w:fldChar w:fldCharType="end"/>
       </w:r>
-      <w:bookmarkEnd w:id="29"/>
+      <w:bookmarkEnd w:id="27"/>
       <w:r>
         <w:t xml:space="preserve"> </w:t>
       </w:r>
@@ -4754,7 +4106,7 @@
       <w:r>
         <w:t xml:space="preserve"> Nike</w:t>
       </w:r>
-      <w:bookmarkEnd w:id="30"/>
+      <w:bookmarkEnd w:id="28"/>
     </w:p>
     <w:p>
       <w:pPr>
@@ -4851,11 +4203,11 @@
           <w:numId w:val="0"/>
         </w:numPr>
       </w:pPr>
-      <w:bookmarkStart w:id="31" w:name="_Toc51420003"/>
+      <w:bookmarkStart w:id="29" w:name="_Toc51420003"/>
       <w:r>
         <w:t>Jadwal Penyelesaian TA1</w:t>
       </w:r>
-      <w:bookmarkEnd w:id="31"/>
+      <w:bookmarkEnd w:id="29"/>
     </w:p>
     <w:p>
       <w:pPr>
@@ -4893,12 +4245,12 @@
           <w:numId w:val="0"/>
         </w:numPr>
       </w:pPr>
-      <w:bookmarkStart w:id="32" w:name="_Toc51420004"/>
+      <w:bookmarkStart w:id="30" w:name="_Toc51420004"/>
       <w:r>
         <w:lastRenderedPageBreak/>
         <w:t>DAFTAR REFERENSI</w:t>
       </w:r>
-      <w:bookmarkEnd w:id="32"/>
+      <w:bookmarkEnd w:id="30"/>
     </w:p>
     <w:sdt>
       <w:sdtPr>
@@ -5043,7 +4395,7 @@
       </w:pPr>
     </w:p>
     <w:sectPr>
-      <w:footerReference w:type="default" r:id="rId15"/>
+      <w:footerReference w:type="default" r:id="rId14"/>
       <w:pgSz w:w="11909" w:h="16834" w:code="9"/>
       <w:pgMar w:top="1701" w:right="1701" w:bottom="1701" w:left="2268" w:header="851" w:footer="1418" w:gutter="0"/>
       <w:cols w:space="720"/>
@@ -5199,7 +4551,7 @@
       <w:rPr>
         <w:noProof/>
       </w:rPr>
-      <w:t>5</w:t>
+      <w:t>4</w:t>
     </w:r>
     <w:r>
       <w:rPr>
@@ -5320,7 +4672,7 @@
       <w:rPr>
         <w:noProof/>
       </w:rPr>
-      <w:t>6</w:t>
+      <w:t>5</w:t>
     </w:r>
     <w:r>
       <w:rPr>
@@ -7930,7 +7282,7 @@
 </file>
 
 <file path=customXml/itemProps1.xml><?xml version="1.0" encoding="utf-8"?>
-<ds:datastoreItem xmlns:ds="http://schemas.openxmlformats.org/officeDocument/2006/customXml" ds:itemID="{903582F5-F53B-421E-AD10-700CAC7BF131}">
+<ds:datastoreItem xmlns:ds="http://schemas.openxmlformats.org/officeDocument/2006/customXml" ds:itemID="{0D3CE7AC-C409-4FD1-8080-4FE1D519F978}">
   <ds:schemaRefs>
     <ds:schemaRef ds:uri="http://schemas.openxmlformats.org/officeDocument/2006/bibliography"/>
   </ds:schemaRefs>

</xml_diff>